<commit_message>
expand latex benefits (still needs graph though)
</commit_message>
<xml_diff>
--- a/_book/latex4year1.docx
+++ b/_book/latex4year1.docx
@@ -95,13 +95,13 @@
         <w:t xml:space="preserve"> </w:t>
       </w:r>
       <w:r>
-        <w:t xml:space="preserve">16</w:t>
-      </w:r>
-      <w:r>
-        <w:t xml:space="preserve"> </w:t>
-      </w:r>
-      <w:r>
-        <w:t xml:space="preserve">March,</w:t>
+        <w:t xml:space="preserve">11</w:t>
+      </w:r>
+      <w:r>
+        <w:t xml:space="preserve"> </w:t>
+      </w:r>
+      <w:r>
+        <w:t xml:space="preserve">April,</w:t>
       </w:r>
       <w:r>
         <w:t xml:space="preserve"> </w:t>
@@ -2237,7 +2237,40 @@
         <w:pStyle w:val="FirstParagraph"/>
       </w:pPr>
       <w:r>
-        <w:t xml:space="preserve">Proper open quotation marks (“ - looks a bit like a mini 66 ) and close quotation marks ( ” - mini 99) are different characters and not the same as straight quotes. Look carefully at the quotation marks in the text below:</w:t>
+        <w:t xml:space="preserve">Typographic or</w:t>
+      </w:r>
+      <w:r>
+        <w:t xml:space="preserve"> </w:t>
+      </w:r>
+      <w:r>
+        <w:t xml:space="preserve">“</w:t>
+      </w:r>
+      <w:r>
+        <w:t xml:space="preserve">curly</w:t>
+      </w:r>
+      <w:r>
+        <w:t xml:space="preserve">”</w:t>
+      </w:r>
+      <w:r>
+        <w:t xml:space="preserve"> </w:t>
+      </w:r>
+      <w:r>
+        <w:t xml:space="preserve">quotation marks are different characters and</w:t>
+      </w:r>
+      <w:r>
+        <w:t xml:space="preserve"> </w:t>
+      </w:r>
+      <w:r>
+        <w:rPr>
+          <w:i/>
+        </w:rPr>
+        <w:t xml:space="preserve">not</w:t>
+      </w:r>
+      <w:r>
+        <w:t xml:space="preserve"> </w:t>
+      </w:r>
+      <w:r>
+        <w:t xml:space="preserve">the same as straight quotes. They look nicer, but you have to remember that unlike straight quotes, open and close quotation marks are different characters:</w:t>
       </w:r>
     </w:p>
     <w:p>
@@ -2249,7 +2282,31 @@
         <w:pStyle w:val="Compact"/>
       </w:pPr>
       <w:r>
-        <w:t xml:space="preserve">Turing addressed the question “Can machines think“… ❎</w:t>
+        <w:t xml:space="preserve">open quote</w:t>
+      </w:r>
+      <w:r>
+        <w:t xml:space="preserve"> </w:t>
+      </w:r>
+      <w:r>
+        <w:rPr>
+          <w:b/>
+        </w:rPr>
+        <w:t xml:space="preserve">“</w:t>
+      </w:r>
+      <w:r>
+        <w:t xml:space="preserve"> </w:t>
+      </w:r>
+      <w:r>
+        <w:t xml:space="preserve">which looks a bit like a miniature</w:t>
+      </w:r>
+      <w:r>
+        <w:t xml:space="preserve"> </w:t>
+      </w:r>
+      <w:r>
+        <w:rPr>
+          <w:rStyle w:val="VerbatimChar"/>
+        </w:rPr>
+        <w:t xml:space="preserve">66</w:t>
       </w:r>
     </w:p>
     <w:p>
@@ -2257,6 +2314,62 @@
         <w:numPr>
           <w:ilvl w:val="0"/>
           <w:numId w:val="1003"/>
+        </w:numPr>
+        <w:pStyle w:val="Compact"/>
+      </w:pPr>
+      <w:r>
+        <w:t xml:space="preserve">close quote</w:t>
+      </w:r>
+      <w:r>
+        <w:t xml:space="preserve"> </w:t>
+      </w:r>
+      <w:r>
+        <w:rPr>
+          <w:b/>
+        </w:rPr>
+        <w:t xml:space="preserve">”</w:t>
+      </w:r>
+      <w:r>
+        <w:t xml:space="preserve"> </w:t>
+      </w:r>
+      <w:r>
+        <w:t xml:space="preserve">which looks a bit like a miniature</w:t>
+      </w:r>
+      <w:r>
+        <w:t xml:space="preserve"> </w:t>
+      </w:r>
+      <w:r>
+        <w:rPr>
+          <w:rStyle w:val="VerbatimChar"/>
+        </w:rPr>
+        <w:t xml:space="preserve">99</w:t>
+      </w:r>
+    </w:p>
+    <w:p>
+      <w:pPr>
+        <w:pStyle w:val="FirstParagraph"/>
+      </w:pPr>
+      <w:r>
+        <w:t xml:space="preserve">Look carefully at the quotation marks in the text below:</w:t>
+      </w:r>
+    </w:p>
+    <w:p>
+      <w:pPr>
+        <w:numPr>
+          <w:ilvl w:val="0"/>
+          <w:numId w:val="1004"/>
+        </w:numPr>
+        <w:pStyle w:val="Compact"/>
+      </w:pPr>
+      <w:r>
+        <w:t xml:space="preserve">Turing addressed the question “Can machines think“… ❎</w:t>
+      </w:r>
+    </w:p>
+    <w:p>
+      <w:pPr>
+        <w:numPr>
+          <w:ilvl w:val="0"/>
+          <w:numId w:val="1004"/>
         </w:numPr>
         <w:pStyle w:val="Compact"/>
       </w:pPr>
@@ -2407,7 +2520,7 @@
       <w:pPr>
         <w:numPr>
           <w:ilvl w:val="0"/>
-          <w:numId w:val="1004"/>
+          <w:numId w:val="1005"/>
         </w:numPr>
         <w:pStyle w:val="Compact"/>
       </w:pPr>
@@ -2419,7 +2532,7 @@
       <w:pPr>
         <w:numPr>
           <w:ilvl w:val="0"/>
-          <w:numId w:val="1004"/>
+          <w:numId w:val="1005"/>
         </w:numPr>
         <w:pStyle w:val="Compact"/>
       </w:pPr>
@@ -2431,12 +2544,36 @@
       <w:pPr>
         <w:numPr>
           <w:ilvl w:val="0"/>
-          <w:numId w:val="1004"/>
+          <w:numId w:val="1005"/>
         </w:numPr>
         <w:pStyle w:val="Compact"/>
       </w:pPr>
       <w:r>
-        <w:t xml:space="preserve">LaTeX documents can be more legible and visually appealing to the reader than those created with conventional word processing software</w:t>
+        <w:t xml:space="preserve">LaTeX can create pdf files that look really nicer</w:t>
+      </w:r>
+    </w:p>
+    <w:p>
+      <w:pPr>
+        <w:numPr>
+          <w:ilvl w:val="0"/>
+          <w:numId w:val="1005"/>
+        </w:numPr>
+        <w:pStyle w:val="Compact"/>
+      </w:pPr>
+      <w:r>
+        <w:t xml:space="preserve">LaTeX can create pdf files that are more legible and visually appealing to the reader than those created with conventional word processing software</w:t>
+      </w:r>
+    </w:p>
+    <w:p>
+      <w:pPr>
+        <w:numPr>
+          <w:ilvl w:val="0"/>
+          <w:numId w:val="1005"/>
+        </w:numPr>
+        <w:pStyle w:val="Compact"/>
+      </w:pPr>
+      <w:r>
+        <w:t xml:space="preserve">LaTeX is better at handling larger and longer documents, such as your Bachelors, Masters or PhD thesis</w:t>
       </w:r>
     </w:p>
     <w:p>
@@ -2444,7 +2581,7 @@
         <w:pStyle w:val="FirstParagraph"/>
       </w:pPr>
       <w:r>
-        <w:t xml:space="preserve">Next we’ll look at adding some cross-references, figures and citations.</w:t>
+        <w:t xml:space="preserve">Next we’ll look at adding some cross-references, figures and citations. This is one thing that LaTeX does much better than your average word processing software.</w:t>
       </w:r>
     </w:p>
     <w:bookmarkEnd w:id="57"/>
@@ -6790,7 +6927,7 @@
       <w:pPr>
         <w:numPr>
           <w:ilvl w:val="0"/>
-          <w:numId w:val="1005"/>
+          <w:numId w:val="1006"/>
         </w:numPr>
         <w:pStyle w:val="Compact"/>
       </w:pPr>
@@ -6802,7 +6939,7 @@
       <w:pPr>
         <w:numPr>
           <w:ilvl w:val="0"/>
-          <w:numId w:val="1005"/>
+          <w:numId w:val="1006"/>
         </w:numPr>
         <w:pStyle w:val="Compact"/>
       </w:pPr>
@@ -6814,7 +6951,7 @@
       <w:pPr>
         <w:numPr>
           <w:ilvl w:val="0"/>
-          <w:numId w:val="1005"/>
+          <w:numId w:val="1006"/>
         </w:numPr>
         <w:pStyle w:val="Compact"/>
       </w:pPr>
@@ -6832,7 +6969,7 @@
       <w:pPr>
         <w:numPr>
           <w:ilvl w:val="0"/>
-          <w:numId w:val="1005"/>
+          <w:numId w:val="1006"/>
         </w:numPr>
         <w:pStyle w:val="Compact"/>
       </w:pPr>
@@ -6887,7 +7024,7 @@
       <w:pPr>
         <w:numPr>
           <w:ilvl w:val="0"/>
-          <w:numId w:val="1006"/>
+          <w:numId w:val="1007"/>
         </w:numPr>
         <w:pStyle w:val="Compact"/>
       </w:pPr>
@@ -6917,7 +7054,7 @@
       <w:pPr>
         <w:numPr>
           <w:ilvl w:val="0"/>
-          <w:numId w:val="1006"/>
+          <w:numId w:val="1007"/>
         </w:numPr>
         <w:pStyle w:val="Compact"/>
       </w:pPr>
@@ -6929,7 +7066,7 @@
       <w:pPr>
         <w:numPr>
           <w:ilvl w:val="0"/>
-          <w:numId w:val="1006"/>
+          <w:numId w:val="1007"/>
         </w:numPr>
         <w:pStyle w:val="Compact"/>
       </w:pPr>
@@ -7222,130 +7359,12 @@
       <w:pPr>
         <w:numPr>
           <w:ilvl w:val="0"/>
-          <w:numId w:val="1007"/>
+          <w:numId w:val="1008"/>
         </w:numPr>
         <w:pStyle w:val="Compact"/>
       </w:pPr>
       <w:r>
         <w:t xml:space="preserve">how your CV looks, the typesetting and style (typography)</w:t>
-      </w:r>
-    </w:p>
-    <w:p>
-      <w:pPr>
-        <w:numPr>
-          <w:ilvl w:val="0"/>
-          <w:numId w:val="1007"/>
-        </w:numPr>
-        <w:pStyle w:val="Compact"/>
-      </w:pPr>
-      <w:r>
-        <w:t xml:space="preserve">the content of your CV, what you’ve done</w:t>
-      </w:r>
-    </w:p>
-    <w:p>
-      <w:pPr>
-        <w:numPr>
-          <w:ilvl w:val="0"/>
-          <w:numId w:val="1007"/>
-        </w:numPr>
-        <w:pStyle w:val="Compact"/>
-      </w:pPr>
-      <w:r>
-        <w:t xml:space="preserve">the quality and clarity of your written communication, how you describe yourself and your experience</w:t>
-      </w:r>
-    </w:p>
-    <w:p>
-      <w:pPr>
-        <w:numPr>
-          <w:ilvl w:val="0"/>
-          <w:numId w:val="1007"/>
-        </w:numPr>
-        <w:pStyle w:val="Compact"/>
-      </w:pPr>
-      <w:r>
-        <w:t xml:space="preserve">the editing, what you’ve decided to leave in (and leave out) of your CV</w:t>
-      </w:r>
-    </w:p>
-    <w:bookmarkStart w:id="115" w:name="knocking"/>
-    <w:p>
-      <w:pPr>
-        <w:pStyle w:val="Heading2"/>
-      </w:pPr>
-      <w:r>
-        <w:rPr>
-          <w:rStyle w:val="SectionNumber"/>
-        </w:rPr>
-        <w:t xml:space="preserve">6.1</w:t>
-      </w:r>
-      <w:r>
-        <w:tab/>
-      </w:r>
-      <w:r>
-        <w:t xml:space="preserve">Opportunity knocks</w:t>
-      </w:r>
-    </w:p>
-    <w:p>
-      <w:pPr>
-        <w:pStyle w:val="FirstParagraph"/>
-      </w:pPr>
-      <w:r>
-        <w:t xml:space="preserve">By</w:t>
-      </w:r>
-      <w:r>
-        <w:t xml:space="preserve"> </w:t>
-      </w:r>
-      <w:r>
-        <w:rPr>
-          <w:i/>
-        </w:rPr>
-        <w:t xml:space="preserve">opportunities</w:t>
-      </w:r>
-      <w:r>
-        <w:t xml:space="preserve"> </w:t>
-      </w:r>
-      <w:r>
-        <w:t xml:space="preserve">we mean both immediate ones within the next 12 months as well as those further in the future.</w:t>
-      </w:r>
-    </w:p>
-    <w:bookmarkStart w:id="112" w:name="startearly"/>
-    <w:p>
-      <w:pPr>
-        <w:pStyle w:val="Heading3"/>
-      </w:pPr>
-      <w:r>
-        <w:rPr>
-          <w:rStyle w:val="SectionNumber"/>
-        </w:rPr>
-        <w:t xml:space="preserve">6.1.1</w:t>
-      </w:r>
-      <w:r>
-        <w:tab/>
-      </w:r>
-      <w:r>
-        <w:t xml:space="preserve">First year opportunities</w:t>
-      </w:r>
-    </w:p>
-    <w:p>
-      <w:pPr>
-        <w:pStyle w:val="FirstParagraph"/>
-      </w:pPr>
-      <w:r>
-        <w:t xml:space="preserve">During your first year of study,</w:t>
-      </w:r>
-      <w:r>
-        <w:t xml:space="preserve"> </w:t>
-      </w:r>
-      <w:r>
-        <w:rPr>
-          <w:i/>
-        </w:rPr>
-        <w:t xml:space="preserve">opportunities</w:t>
-      </w:r>
-      <w:r>
-        <w:t xml:space="preserve"> </w:t>
-      </w:r>
-      <w:r>
-        <w:t xml:space="preserve">include:</w:t>
       </w:r>
     </w:p>
     <w:p>
@@ -7357,6 +7376,124 @@
         <w:pStyle w:val="Compact"/>
       </w:pPr>
       <w:r>
+        <w:t xml:space="preserve">the content of your CV, what you’ve done</w:t>
+      </w:r>
+    </w:p>
+    <w:p>
+      <w:pPr>
+        <w:numPr>
+          <w:ilvl w:val="0"/>
+          <w:numId w:val="1008"/>
+        </w:numPr>
+        <w:pStyle w:val="Compact"/>
+      </w:pPr>
+      <w:r>
+        <w:t xml:space="preserve">the quality and clarity of your written communication, how you describe yourself and your experience</w:t>
+      </w:r>
+    </w:p>
+    <w:p>
+      <w:pPr>
+        <w:numPr>
+          <w:ilvl w:val="0"/>
+          <w:numId w:val="1008"/>
+        </w:numPr>
+        <w:pStyle w:val="Compact"/>
+      </w:pPr>
+      <w:r>
+        <w:t xml:space="preserve">the editing, what you’ve decided to leave in (and leave out) of your CV</w:t>
+      </w:r>
+    </w:p>
+    <w:bookmarkStart w:id="115" w:name="knocking"/>
+    <w:p>
+      <w:pPr>
+        <w:pStyle w:val="Heading2"/>
+      </w:pPr>
+      <w:r>
+        <w:rPr>
+          <w:rStyle w:val="SectionNumber"/>
+        </w:rPr>
+        <w:t xml:space="preserve">6.1</w:t>
+      </w:r>
+      <w:r>
+        <w:tab/>
+      </w:r>
+      <w:r>
+        <w:t xml:space="preserve">Opportunity knocks</w:t>
+      </w:r>
+    </w:p>
+    <w:p>
+      <w:pPr>
+        <w:pStyle w:val="FirstParagraph"/>
+      </w:pPr>
+      <w:r>
+        <w:t xml:space="preserve">By</w:t>
+      </w:r>
+      <w:r>
+        <w:t xml:space="preserve"> </w:t>
+      </w:r>
+      <w:r>
+        <w:rPr>
+          <w:i/>
+        </w:rPr>
+        <w:t xml:space="preserve">opportunities</w:t>
+      </w:r>
+      <w:r>
+        <w:t xml:space="preserve"> </w:t>
+      </w:r>
+      <w:r>
+        <w:t xml:space="preserve">we mean both immediate ones within the next 12 months as well as those further in the future.</w:t>
+      </w:r>
+    </w:p>
+    <w:bookmarkStart w:id="112" w:name="startearly"/>
+    <w:p>
+      <w:pPr>
+        <w:pStyle w:val="Heading3"/>
+      </w:pPr>
+      <w:r>
+        <w:rPr>
+          <w:rStyle w:val="SectionNumber"/>
+        </w:rPr>
+        <w:t xml:space="preserve">6.1.1</w:t>
+      </w:r>
+      <w:r>
+        <w:tab/>
+      </w:r>
+      <w:r>
+        <w:t xml:space="preserve">First year opportunities</w:t>
+      </w:r>
+    </w:p>
+    <w:p>
+      <w:pPr>
+        <w:pStyle w:val="FirstParagraph"/>
+      </w:pPr>
+      <w:r>
+        <w:t xml:space="preserve">During your first year of study,</w:t>
+      </w:r>
+      <w:r>
+        <w:t xml:space="preserve"> </w:t>
+      </w:r>
+      <w:r>
+        <w:rPr>
+          <w:i/>
+        </w:rPr>
+        <w:t xml:space="preserve">opportunities</w:t>
+      </w:r>
+      <w:r>
+        <w:t xml:space="preserve"> </w:t>
+      </w:r>
+      <w:r>
+        <w:t xml:space="preserve">include:</w:t>
+      </w:r>
+    </w:p>
+    <w:p>
+      <w:pPr>
+        <w:numPr>
+          <w:ilvl w:val="0"/>
+          <w:numId w:val="1009"/>
+        </w:numPr>
+        <w:pStyle w:val="Compact"/>
+      </w:pPr>
+      <w:r>
         <w:t xml:space="preserve">Spring insights during easter next year</w:t>
       </w:r>
     </w:p>
@@ -7364,7 +7501,7 @@
       <w:pPr>
         <w:numPr>
           <w:ilvl w:val="1"/>
-          <w:numId w:val="1009"/>
+          <w:numId w:val="1010"/>
         </w:numPr>
         <w:pStyle w:val="Compact"/>
       </w:pPr>
@@ -7393,7 +7530,7 @@
       <w:pPr>
         <w:numPr>
           <w:ilvl w:val="1"/>
-          <w:numId w:val="1009"/>
+          <w:numId w:val="1010"/>
         </w:numPr>
         <w:pStyle w:val="Compact"/>
       </w:pPr>
@@ -7416,7 +7553,7 @@
       <w:pPr>
         <w:numPr>
           <w:ilvl w:val="0"/>
-          <w:numId w:val="1008"/>
+          <w:numId w:val="1009"/>
         </w:numPr>
         <w:pStyle w:val="Compact"/>
       </w:pPr>
@@ -7428,7 +7565,7 @@
       <w:pPr>
         <w:numPr>
           <w:ilvl w:val="1"/>
-          <w:numId w:val="1010"/>
+          <w:numId w:val="1011"/>
         </w:numPr>
         <w:pStyle w:val="Compact"/>
       </w:pPr>
@@ -7451,7 +7588,7 @@
       <w:pPr>
         <w:numPr>
           <w:ilvl w:val="1"/>
-          <w:numId w:val="1010"/>
+          <w:numId w:val="1011"/>
         </w:numPr>
         <w:pStyle w:val="Compact"/>
       </w:pPr>
@@ -7549,7 +7686,7 @@
       <w:pPr>
         <w:numPr>
           <w:ilvl w:val="0"/>
-          <w:numId w:val="1011"/>
+          <w:numId w:val="1012"/>
         </w:numPr>
         <w:pStyle w:val="Compact"/>
       </w:pPr>
@@ -7572,7 +7709,7 @@
       <w:pPr>
         <w:numPr>
           <w:ilvl w:val="0"/>
-          <w:numId w:val="1011"/>
+          <w:numId w:val="1012"/>
         </w:numPr>
         <w:pStyle w:val="Compact"/>
       </w:pPr>
@@ -7599,66 +7736,6 @@
       </w:r>
       <w:r>
         <w:t xml:space="preserve">don’t get advertised around April/May time</w:t>
-      </w:r>
-    </w:p>
-    <w:p>
-      <w:pPr>
-        <w:numPr>
-          <w:ilvl w:val="0"/>
-          <w:numId w:val="1011"/>
-        </w:numPr>
-        <w:pStyle w:val="Compact"/>
-      </w:pPr>
-      <w:r>
-        <w:t xml:space="preserve">Graduate jobs or graduate schemes after graduation</w:t>
-      </w:r>
-    </w:p>
-    <w:p>
-      <w:pPr>
-        <w:numPr>
-          <w:ilvl w:val="0"/>
-          <w:numId w:val="1011"/>
-        </w:numPr>
-        <w:pStyle w:val="Compact"/>
-      </w:pPr>
-      <w:r>
-        <w:t xml:space="preserve">Postgraduate study or research via masters or PhD etc</w:t>
-      </w:r>
-    </w:p>
-    <w:p>
-      <w:pPr>
-        <w:pStyle w:val="FirstParagraph"/>
-      </w:pPr>
-      <w:r>
-        <w:t xml:space="preserve">Any time you invest in creating a convincing CV will pay off in the long run. Yes, you’ve only just started University, so might not have much to talk about just yet, but it’s never too early to make a start.</w:t>
-      </w:r>
-    </w:p>
-    <w:bookmarkEnd w:id="114"/>
-    <w:bookmarkEnd w:id="115"/>
-    <w:bookmarkStart w:id="116" w:name="ex5"/>
-    <w:p>
-      <w:pPr>
-        <w:pStyle w:val="Heading2"/>
-      </w:pPr>
-      <w:r>
-        <w:rPr>
-          <w:rStyle w:val="SectionNumber"/>
-        </w:rPr>
-        <w:t xml:space="preserve">6.2</w:t>
-      </w:r>
-      <w:r>
-        <w:tab/>
-      </w:r>
-      <w:r>
-        <w:t xml:space="preserve">Exercise five: your CV</w:t>
-      </w:r>
-    </w:p>
-    <w:p>
-      <w:pPr>
-        <w:pStyle w:val="FirstParagraph"/>
-      </w:pPr>
-      <w:r>
-        <w:t xml:space="preserve">Create a basic CV which tells your story, in particular:</w:t>
       </w:r>
     </w:p>
     <w:p>
@@ -7670,19 +7747,7 @@
         <w:pStyle w:val="Compact"/>
       </w:pPr>
       <w:r>
-        <w:t xml:space="preserve">your</w:t>
-      </w:r>
-      <w:r>
-        <w:t xml:space="preserve"> </w:t>
-      </w:r>
-      <w:r>
-        <w:rPr>
-          <w:i/>
-        </w:rPr>
-        <w:t xml:space="preserve">education</w:t>
-      </w:r>
-      <w:r>
-        <w:t xml:space="preserve">, including high school and University</w:t>
+        <w:t xml:space="preserve">Graduate jobs or graduate schemes after graduation</w:t>
       </w:r>
     </w:p>
     <w:p>
@@ -7694,41 +7759,113 @@
         <w:pStyle w:val="Compact"/>
       </w:pPr>
       <w:r>
-        <w:t xml:space="preserve">your</w:t>
-      </w:r>
-      <w:r>
-        <w:t xml:space="preserve"> </w:t>
-      </w:r>
-      <w:r>
-        <w:rPr>
-          <w:i/>
-        </w:rPr>
-        <w:t xml:space="preserve">experience</w:t>
-      </w:r>
-      <w:r>
-        <w:t xml:space="preserve">, voluntary, paid, casual, technical and non-technical:</w:t>
-      </w:r>
-      <w:r>
-        <w:t xml:space="preserve"> </w:t>
-      </w:r>
-      <w:r>
-        <w:rPr>
-          <w:i/>
-        </w:rPr>
-        <w:t xml:space="preserve">any</w:t>
-      </w:r>
-      <w:r>
-        <w:t xml:space="preserve"> </w:t>
-      </w:r>
-      <w:r>
-        <w:t xml:space="preserve">experience demonstrates your range of soft and hard skills</w:t>
+        <w:t xml:space="preserve">Postgraduate study or research via masters or PhD etc</w:t>
+      </w:r>
+    </w:p>
+    <w:p>
+      <w:pPr>
+        <w:pStyle w:val="FirstParagraph"/>
+      </w:pPr>
+      <w:r>
+        <w:t xml:space="preserve">Any time you invest in creating a convincing CV will pay off in the long run. Yes, you’ve only just started University, so might not have much to talk about just yet, but it’s never too early to make a start.</w:t>
+      </w:r>
+    </w:p>
+    <w:bookmarkEnd w:id="114"/>
+    <w:bookmarkEnd w:id="115"/>
+    <w:bookmarkStart w:id="116" w:name="ex5"/>
+    <w:p>
+      <w:pPr>
+        <w:pStyle w:val="Heading2"/>
+      </w:pPr>
+      <w:r>
+        <w:rPr>
+          <w:rStyle w:val="SectionNumber"/>
+        </w:rPr>
+        <w:t xml:space="preserve">6.2</w:t>
+      </w:r>
+      <w:r>
+        <w:tab/>
+      </w:r>
+      <w:r>
+        <w:t xml:space="preserve">Exercise five: your CV</w:t>
+      </w:r>
+    </w:p>
+    <w:p>
+      <w:pPr>
+        <w:pStyle w:val="FirstParagraph"/>
+      </w:pPr>
+      <w:r>
+        <w:t xml:space="preserve">Create a basic CV which tells your story, in particular:</w:t>
       </w:r>
     </w:p>
     <w:p>
       <w:pPr>
         <w:numPr>
           <w:ilvl w:val="0"/>
-          <w:numId w:val="1012"/>
+          <w:numId w:val="1013"/>
+        </w:numPr>
+        <w:pStyle w:val="Compact"/>
+      </w:pPr>
+      <w:r>
+        <w:t xml:space="preserve">your</w:t>
+      </w:r>
+      <w:r>
+        <w:t xml:space="preserve"> </w:t>
+      </w:r>
+      <w:r>
+        <w:rPr>
+          <w:i/>
+        </w:rPr>
+        <w:t xml:space="preserve">education</w:t>
+      </w:r>
+      <w:r>
+        <w:t xml:space="preserve">, including high school and University</w:t>
+      </w:r>
+    </w:p>
+    <w:p>
+      <w:pPr>
+        <w:numPr>
+          <w:ilvl w:val="0"/>
+          <w:numId w:val="1013"/>
+        </w:numPr>
+        <w:pStyle w:val="Compact"/>
+      </w:pPr>
+      <w:r>
+        <w:t xml:space="preserve">your</w:t>
+      </w:r>
+      <w:r>
+        <w:t xml:space="preserve"> </w:t>
+      </w:r>
+      <w:r>
+        <w:rPr>
+          <w:i/>
+        </w:rPr>
+        <w:t xml:space="preserve">experience</w:t>
+      </w:r>
+      <w:r>
+        <w:t xml:space="preserve">, voluntary, paid, casual, technical and non-technical:</w:t>
+      </w:r>
+      <w:r>
+        <w:t xml:space="preserve"> </w:t>
+      </w:r>
+      <w:r>
+        <w:rPr>
+          <w:i/>
+        </w:rPr>
+        <w:t xml:space="preserve">any</w:t>
+      </w:r>
+      <w:r>
+        <w:t xml:space="preserve"> </w:t>
+      </w:r>
+      <w:r>
+        <w:t xml:space="preserve">experience demonstrates your range of soft and hard skills</w:t>
+      </w:r>
+    </w:p>
+    <w:p>
+      <w:pPr>
+        <w:numPr>
+          <w:ilvl w:val="0"/>
+          <w:numId w:val="1013"/>
         </w:numPr>
         <w:pStyle w:val="Compact"/>
       </w:pPr>
@@ -7834,7 +7971,7 @@
       <w:pPr>
         <w:numPr>
           <w:ilvl w:val="0"/>
-          <w:numId w:val="1013"/>
+          <w:numId w:val="1014"/>
         </w:numPr>
         <w:pStyle w:val="Compact"/>
       </w:pPr>
@@ -7846,7 +7983,7 @@
       <w:pPr>
         <w:numPr>
           <w:ilvl w:val="0"/>
-          <w:numId w:val="1013"/>
+          <w:numId w:val="1014"/>
         </w:numPr>
         <w:pStyle w:val="Compact"/>
       </w:pPr>
@@ -7858,7 +7995,7 @@
       <w:pPr>
         <w:numPr>
           <w:ilvl w:val="0"/>
-          <w:numId w:val="1013"/>
+          <w:numId w:val="1014"/>
         </w:numPr>
         <w:pStyle w:val="Compact"/>
       </w:pPr>
@@ -7870,7 +8007,7 @@
       <w:pPr>
         <w:numPr>
           <w:ilvl w:val="0"/>
-          <w:numId w:val="1013"/>
+          <w:numId w:val="1014"/>
         </w:numPr>
         <w:pStyle w:val="Compact"/>
       </w:pPr>
@@ -7882,7 +8019,7 @@
       <w:pPr>
         <w:numPr>
           <w:ilvl w:val="0"/>
-          <w:numId w:val="1013"/>
+          <w:numId w:val="1014"/>
         </w:numPr>
         <w:pStyle w:val="Compact"/>
       </w:pPr>
@@ -7894,7 +8031,7 @@
       <w:pPr>
         <w:numPr>
           <w:ilvl w:val="0"/>
-          <w:numId w:val="1013"/>
+          <w:numId w:val="1014"/>
         </w:numPr>
         <w:pStyle w:val="Compact"/>
       </w:pPr>
@@ -7939,7 +8076,7 @@
       <w:pPr>
         <w:numPr>
           <w:ilvl w:val="0"/>
-          <w:numId w:val="1013"/>
+          <w:numId w:val="1014"/>
         </w:numPr>
         <w:pStyle w:val="Compact"/>
       </w:pPr>
@@ -7951,7 +8088,7 @@
       <w:pPr>
         <w:numPr>
           <w:ilvl w:val="0"/>
-          <w:numId w:val="1013"/>
+          <w:numId w:val="1014"/>
         </w:numPr>
         <w:pStyle w:val="Compact"/>
       </w:pPr>
@@ -7963,7 +8100,7 @@
       <w:pPr>
         <w:numPr>
           <w:ilvl w:val="0"/>
-          <w:numId w:val="1013"/>
+          <w:numId w:val="1014"/>
         </w:numPr>
         <w:pStyle w:val="Compact"/>
       </w:pPr>
@@ -8006,7 +8143,7 @@
       <w:pPr>
         <w:numPr>
           <w:ilvl w:val="0"/>
-          <w:numId w:val="1013"/>
+          <w:numId w:val="1014"/>
         </w:numPr>
         <w:pStyle w:val="Compact"/>
       </w:pPr>
@@ -8111,7 +8248,7 @@
       <w:pPr>
         <w:numPr>
           <w:ilvl w:val="0"/>
-          <w:numId w:val="1014"/>
+          <w:numId w:val="1015"/>
         </w:numPr>
         <w:pStyle w:val="Compact"/>
       </w:pPr>
@@ -8123,7 +8260,7 @@
       <w:pPr>
         <w:numPr>
           <w:ilvl w:val="0"/>
-          <w:numId w:val="1014"/>
+          <w:numId w:val="1015"/>
         </w:numPr>
         <w:pStyle w:val="Compact"/>
       </w:pPr>
@@ -8135,7 +8272,7 @@
       <w:pPr>
         <w:numPr>
           <w:ilvl w:val="0"/>
-          <w:numId w:val="1014"/>
+          <w:numId w:val="1015"/>
         </w:numPr>
         <w:pStyle w:val="Compact"/>
       </w:pPr>
@@ -9569,6 +9706,9 @@
     <w:abstractNumId w:val="991"/>
   </w:num>
   <w:num w:numId="1006">
+    <w:abstractNumId w:val="991"/>
+  </w:num>
+  <w:num w:numId="1007">
     <w:abstractNumId w:val="99411"/>
     <w:lvlOverride w:ilvl="0">
       <w:startOverride w:val="1"/>
@@ -9598,9 +9738,6 @@
       <w:startOverride w:val="1"/>
     </w:lvlOverride>
   </w:num>
-  <w:num w:numId="1007">
-    <w:abstractNumId w:val="991"/>
-  </w:num>
   <w:num w:numId="1008">
     <w:abstractNumId w:val="991"/>
   </w:num>
@@ -9617,6 +9754,9 @@
     <w:abstractNumId w:val="991"/>
   </w:num>
   <w:num w:numId="1013">
+    <w:abstractNumId w:val="991"/>
+  </w:num>
+  <w:num w:numId="1014">
     <w:abstractNumId w:val="99411"/>
     <w:lvlOverride w:ilvl="0">
       <w:startOverride w:val="1"/>
@@ -9646,7 +9786,7 @@
       <w:startOverride w:val="1"/>
     </w:lvlOverride>
   </w:num>
-  <w:num w:numId="1014">
+  <w:num w:numId="1015">
     <w:abstractNumId w:val="991"/>
   </w:num>
 </w:numbering>

</xml_diff>

<commit_message>
Incorporate changes from @SauravMaheshkar
</commit_message>
<xml_diff>
--- a/_book/latex4year1.docx
+++ b/_book/latex4year1.docx
@@ -95,7 +95,7 @@
         <w:t xml:space="preserve"> </w:t>
       </w:r>
       <w:r>
-        <w:t xml:space="preserve">19</w:t>
+        <w:t xml:space="preserve">24</w:t>
       </w:r>
       <w:r>
         <w:t xml:space="preserve"> </w:t>
@@ -110,7 +110,7 @@
         <w:t xml:space="preserve">2022</w:t>
       </w:r>
     </w:p>
-    <w:bookmarkStart w:id="32" w:name="welcome"/>
+    <w:bookmarkStart w:id="33" w:name="welcome"/>
     <w:p>
       <w:pPr>
         <w:pStyle w:val="Heading1"/>
@@ -313,7 +313,7 @@
       </w:r>
     </w:p>
     <w:bookmarkEnd w:id="26"/>
-    <w:bookmarkStart w:id="31" w:name="improve-this-manual"/>
+    <w:bookmarkStart w:id="32" w:name="improve-this-manual"/>
     <w:p>
       <w:pPr>
         <w:pStyle w:val="Heading2"/>
@@ -377,7 +377,18 @@
         </w:r>
       </w:hyperlink>
       <w:r>
-        <w:t xml:space="preserve">).</w:t>
+        <w:t xml:space="preserve">) and Saurav Maheshkar (</w:t>
+      </w:r>
+      <w:hyperlink r:id="rId30">
+        <w:r>
+          <w:rPr>
+            <w:rStyle w:val="Hyperlink"/>
+          </w:rPr>
+          <w:t xml:space="preserve">@SauravMaheshkar</w:t>
+        </w:r>
+      </w:hyperlink>
+      <w:r>
+        <w:t xml:space="preserve">)</w:t>
       </w:r>
     </w:p>
     <w:p>
@@ -406,7 +417,7 @@
       <w:r>
         <w:t xml:space="preserve"> </w:t>
       </w:r>
-      <w:hyperlink r:id="rId30">
+      <w:hyperlink r:id="rId31">
         <w:r>
           <w:rPr>
             <w:rStyle w:val="Hyperlink"/>
@@ -421,9 +432,9 @@
         <w:t xml:space="preserve">directly.</w:t>
       </w:r>
     </w:p>
-    <w:bookmarkEnd w:id="31"/>
     <w:bookmarkEnd w:id="32"/>
-    <w:bookmarkStart w:id="47" w:name="latex"/>
+    <w:bookmarkEnd w:id="33"/>
+    <w:bookmarkStart w:id="48" w:name="latex"/>
     <w:p>
       <w:pPr>
         <w:pStyle w:val="Heading1"/>
@@ -497,7 +508,7 @@
       <w:r>
         <w:t xml:space="preserve"> </w:t>
       </w:r>
-      <w:hyperlink r:id="rId33">
+      <w:hyperlink r:id="rId34">
         <w:r>
           <w:rPr>
             <w:rStyle w:val="Hyperlink"/>
@@ -517,7 +528,7 @@
       <w:r>
         <w:t xml:space="preserve"> </w:t>
       </w:r>
-      <w:hyperlink r:id="rId34">
+      <w:hyperlink r:id="rId35">
         <w:r>
           <w:rPr>
             <w:rStyle w:val="Hyperlink"/>
@@ -534,7 +545,7 @@
       <w:r>
         <w:t xml:space="preserve"> </w:t>
       </w:r>
-      <w:hyperlink r:id="rId35">
+      <w:hyperlink r:id="rId36">
         <w:r>
           <w:rPr>
             <w:rStyle w:val="Hyperlink"/>
@@ -548,7 +559,7 @@
       <w:r>
         <w:t xml:space="preserve"> </w:t>
       </w:r>
-      <w:hyperlink r:id="rId36">
+      <w:hyperlink r:id="rId37">
         <w:r>
           <w:rPr>
             <w:rStyle w:val="Hyperlink"/>
@@ -581,18 +592,18 @@
           <wp:inline>
             <wp:extent cx="3943350" cy="4657725"/>
             <wp:effectExtent b="0" l="0" r="0" t="0"/>
-            <wp:docPr descr="Figure 1.1: Turing award winners Leslie Lamport and Donald Knuth created TeX and LaTeX during the 1980’s. Lamport portrait by Leslie Lamport, GFDL via Wikimedia Commons w.wiki/3Daz, Knuth portrait by Jacob Appelbaum CC BY-SA via Wikimedia Commons w.wiki/3Day. Is Donald Knuth the The Yoda of Silicon Valley? (Roberts 2018)" title="" id="38" name="Picture"/>
+            <wp:docPr descr="Figure 1.1: Turing award winners Leslie Lamport and Donald Knuth created TeX and LaTeX during the 1980’s. Lamport portrait by Leslie Lamport, GFDL via Wikimedia Commons w.wiki/3Daz, Knuth portrait by Jacob Appelbaum CC BY-SA via Wikimedia Commons w.wiki/3Day. Is Donald Knuth the The Yoda of Silicon Valley? (Roberts 2018)" title="" id="39" name="Picture"/>
             <a:graphic>
               <a:graphicData uri="http://schemas.openxmlformats.org/drawingml/2006/picture">
                 <pic:pic>
                   <pic:nvPicPr>
-                    <pic:cNvPr descr="images/Leslie_Lamport.jpg" id="39" name="Picture"/>
+                    <pic:cNvPr descr="images/Leslie_Lamport.jpg" id="40" name="Picture"/>
                     <pic:cNvPicPr>
                       <a:picLocks noChangeArrowheads="1" noChangeAspect="1"/>
                     </pic:cNvPicPr>
                   </pic:nvPicPr>
                   <pic:blipFill>
-                    <a:blip r:embed="rId37"/>
+                    <a:blip r:embed="rId38"/>
                     <a:stretch>
                       <a:fillRect/>
                     </a:stretch>
@@ -623,18 +634,18 @@
           <wp:inline>
             <wp:extent cx="3943927" cy="4664363"/>
             <wp:effectExtent b="0" l="0" r="0" t="0"/>
-            <wp:docPr descr="(#fig:knuthport-fig)Turing award winners Leslie Lamport and Donald Knuth created TeX and LaTeX during the 1980’s. Lamport portrait by Leslie Lamport, GFDL via Wikimedia Commons w.wiki/3Daz, Knuth portrait by Jacob Appelbaum CC BY-SA via Wikimedia Commons w.wiki/3Day. Is Donald Knuth the The Yoda of Silicon Valley? (Roberts 2018)" title="" id="41" name="Picture"/>
+            <wp:docPr descr="(#fig:knuthport-fig)Turing award winners Leslie Lamport and Donald Knuth created TeX and LaTeX during the 1980’s. Lamport portrait by Leslie Lamport, GFDL via Wikimedia Commons w.wiki/3Daz, Knuth portrait by Jacob Appelbaum CC BY-SA via Wikimedia Commons w.wiki/3Day. Is Donald Knuth the The Yoda of Silicon Valley? (Roberts 2018)" title="" id="42" name="Picture"/>
             <a:graphic>
               <a:graphicData uri="http://schemas.openxmlformats.org/drawingml/2006/picture">
                 <pic:pic>
                   <pic:nvPicPr>
-                    <pic:cNvPr descr="images/KnuthAtOpenContentAlliance.jpg" id="42" name="Picture"/>
+                    <pic:cNvPr descr="images/KnuthAtOpenContentAlliance.jpg" id="43" name="Picture"/>
                     <pic:cNvPicPr>
                       <a:picLocks noChangeArrowheads="1" noChangeAspect="1"/>
                     </pic:cNvPicPr>
                   </pic:nvPicPr>
                   <pic:blipFill>
-                    <a:blip r:embed="rId40"/>
+                    <a:blip r:embed="rId41"/>
                     <a:stretch>
                       <a:fillRect/>
                     </a:stretch>
@@ -669,7 +680,7 @@
         <w:t xml:space="preserve">LaTeX is typically used for technical documents but it can be used for almost any form of publishing, including writing CVs, letters, books, posters, presentations and much more. Whatever you create with LaTeX, one of its key strengths is making documents look professional in portable document format (pdf) using industrial-strength typesetting.</w:t>
       </w:r>
     </w:p>
-    <w:bookmarkStart w:id="45" w:name="not-a-word-processor"/>
+    <w:bookmarkStart w:id="46" w:name="not-a-word-processor"/>
     <w:p>
       <w:pPr>
         <w:pStyle w:val="Heading2"/>
@@ -753,7 +764,7 @@
       <w:r>
         <w:t xml:space="preserve"> </w:t>
       </w:r>
-      <w:hyperlink r:id="rId43">
+      <w:hyperlink r:id="rId44">
         <w:r>
           <w:rPr>
             <w:rStyle w:val="Hyperlink"/>
@@ -806,7 +817,7 @@
       <w:r>
         <w:t xml:space="preserve">a what you see is what you get (</w:t>
       </w:r>
-      <w:hyperlink r:id="rId44">
+      <w:hyperlink r:id="rId45">
         <w:r>
           <w:rPr>
             <w:rStyle w:val="Hyperlink"/>
@@ -848,8 +859,8 @@
         <w:t xml:space="preserve">file output). It doesn’t even come with a spell-checker, though there are many plug-ins you can use for that.</w:t>
       </w:r>
     </w:p>
-    <w:bookmarkEnd w:id="45"/>
-    <w:bookmarkStart w:id="46" w:name="so-what-is-latex-then"/>
+    <w:bookmarkEnd w:id="46"/>
+    <w:bookmarkStart w:id="47" w:name="so-what-is-latex-then"/>
     <w:p>
       <w:pPr>
         <w:pStyle w:val="Heading2"/>
@@ -875,9 +886,9 @@
         <w:t xml:space="preserve">The best way to understand LaTeX is to create some documents which we’ll do in the next chapter.</w:t>
       </w:r>
     </w:p>
-    <w:bookmarkEnd w:id="46"/>
     <w:bookmarkEnd w:id="47"/>
-    <w:bookmarkStart w:id="67" w:name="simples"/>
+    <w:bookmarkEnd w:id="48"/>
+    <w:bookmarkStart w:id="68" w:name="simples"/>
     <w:p>
       <w:pPr>
         <w:pStyle w:val="Heading1"/>
@@ -903,7 +914,7 @@
         <w:t xml:space="preserve">Let’s start by creating a simple LaTeX document.</w:t>
       </w:r>
     </w:p>
-    <w:bookmarkStart w:id="57" w:name="shortest"/>
+    <w:bookmarkStart w:id="58" w:name="shortest"/>
     <w:p>
       <w:pPr>
         <w:pStyle w:val="Heading2"/>
@@ -932,7 +943,7 @@
         <w:rPr>
           <w:rStyle w:val="FootnoteReference"/>
         </w:rPr>
-        <w:footnoteReference w:id="48"/>
+        <w:footnoteReference w:id="49"/>
       </w:r>
       <w:r>
         <w:t xml:space="preserve">, enter the following text, then save it as a file called</w:t>
@@ -1065,7 +1076,7 @@
         <w:rPr>
           <w:rStyle w:val="FootnoteReference"/>
         </w:rPr>
-        <w:footnoteReference w:id="52"/>
+        <w:footnoteReference w:id="53"/>
       </w:r>
       <w:r>
         <w:t xml:space="preserve"> </w:t>
@@ -1092,7 +1103,7 @@
         <w:rPr>
           <w:rStyle w:val="FootnoteReference"/>
         </w:rPr>
-        <w:footnoteReference w:id="54"/>
+        <w:footnoteReference w:id="55"/>
       </w:r>
       <w:r>
         <w:t xml:space="preserve"> </w:t>
@@ -1103,7 +1114,7 @@
       <w:r>
         <w:t xml:space="preserve"> </w:t>
       </w:r>
-      <w:hyperlink r:id="rId56">
+      <w:hyperlink r:id="rId57">
         <w:r>
           <w:rPr>
             <w:rStyle w:val="Hyperlink"/>
@@ -1289,8 +1300,8 @@
         <w:t xml:space="preserve">turing.log</w:t>
       </w:r>
     </w:p>
-    <w:bookmarkEnd w:id="57"/>
-    <w:bookmarkStart w:id="59" w:name="longer"/>
+    <w:bookmarkEnd w:id="58"/>
+    <w:bookmarkStart w:id="60" w:name="longer"/>
     <w:p>
       <w:pPr>
         <w:pStyle w:val="Heading2"/>
@@ -1799,7 +1810,7 @@
       <w:r>
         <w:t xml:space="preserve"> </w:t>
       </w:r>
-      <w:hyperlink r:id="rId58">
+      <w:hyperlink r:id="rId59">
         <w:r>
           <w:rPr>
             <w:rStyle w:val="Hyperlink"/>
@@ -1846,8 +1857,8 @@
         <w:t xml:space="preserve">)</w:t>
       </w:r>
     </w:p>
-    <w:bookmarkEnd w:id="59"/>
-    <w:bookmarkStart w:id="62" w:name="ex1"/>
+    <w:bookmarkEnd w:id="60"/>
+    <w:bookmarkStart w:id="63" w:name="ex1"/>
     <w:p>
       <w:pPr>
         <w:pStyle w:val="Heading2"/>
@@ -1890,7 +1901,7 @@
       <w:r>
         <w:t xml:space="preserve"> </w:t>
       </w:r>
-      <w:hyperlink r:id="rId60">
+      <w:hyperlink r:id="rId61">
         <w:r>
           <w:rPr>
             <w:rStyle w:val="Hyperlink"/>
@@ -1907,7 +1918,7 @@
       <w:r>
         <w:t xml:space="preserve"> </w:t>
       </w:r>
-      <w:hyperlink r:id="rId61">
+      <w:hyperlink r:id="rId62">
         <w:r>
           <w:rPr>
             <w:rStyle w:val="Hyperlink"/>
@@ -2138,8 +2149,8 @@
         <w:t xml:space="preserve">pdflatex turing.tex</w:t>
       </w:r>
     </w:p>
-    <w:bookmarkEnd w:id="62"/>
-    <w:bookmarkStart w:id="63" w:name="bold-italic-and-lists"/>
+    <w:bookmarkEnd w:id="63"/>
+    <w:bookmarkStart w:id="64" w:name="bold-italic-and-lists"/>
     <w:p>
       <w:pPr>
         <w:pStyle w:val="Heading2"/>
@@ -2287,8 +2298,8 @@
         <w:t xml:space="preserve">for bulleted lists.</w:t>
       </w:r>
     </w:p>
-    <w:bookmarkEnd w:id="63"/>
-    <w:bookmarkStart w:id="65" w:name="quotation-marks"/>
+    <w:bookmarkEnd w:id="64"/>
+    <w:bookmarkStart w:id="66" w:name="quotation-marks"/>
     <w:p>
       <w:pPr>
         <w:pStyle w:val="Heading2"/>
@@ -2551,7 +2562,7 @@
       <w:r>
         <w:t xml:space="preserve"> </w:t>
       </w:r>
-      <w:hyperlink r:id="rId64">
+      <w:hyperlink r:id="rId65">
         <w:r>
           <w:rPr>
             <w:rStyle w:val="Hyperlink"/>
@@ -2566,8 +2577,8 @@
         <w:t xml:space="preserve">for example.</w:t>
       </w:r>
     </w:p>
-    <w:bookmarkEnd w:id="65"/>
-    <w:bookmarkStart w:id="66" w:name="concsimple"/>
+    <w:bookmarkEnd w:id="66"/>
+    <w:bookmarkStart w:id="67" w:name="concsimple"/>
     <w:p>
       <w:pPr>
         <w:pStyle w:val="Heading2"/>
@@ -2637,9 +2648,9 @@
         <w:t xml:space="preserve">Next we’ll look at adding some cross-references, figures and citations. This is one thing that LaTeX does much better than your average word processing software which makes it great for editing larger and longer documents, such as your Bachelors, Masters or PhD thesis.</w:t>
       </w:r>
     </w:p>
-    <w:bookmarkEnd w:id="66"/>
     <w:bookmarkEnd w:id="67"/>
-    <w:bookmarkStart w:id="92" w:name="figref"/>
+    <w:bookmarkEnd w:id="68"/>
+    <w:bookmarkStart w:id="93" w:name="figref"/>
     <w:p>
       <w:pPr>
         <w:pStyle w:val="Heading1"/>
@@ -2674,18 +2685,18 @@
           <wp:inline>
             <wp:extent cx="572215" cy="310140"/>
             <wp:effectExtent b="0" l="0" r="0" t="0"/>
-            <wp:docPr descr="Figure 3.1: It has always been important to cite your sources and LaTeX gives you the tools to cite properly. Wikipedian Protester cartoon by Randall Munroe at xkcd.com/285 published under a Creative Commons Attribution-NonCommercial 2.5 License" title="" id="69" name="Picture"/>
+            <wp:docPr descr="Figure 3.1: It has always been important to cite your sources and LaTeX gives you the tools to cite properly. Wikipedian Protester cartoon by Randall Munroe at xkcd.com/285 published under a Creative Commons Attribution-NonCommercial 2.5 License" title="" id="70" name="Picture"/>
             <a:graphic>
               <a:graphicData uri="http://schemas.openxmlformats.org/drawingml/2006/picture">
                 <pic:pic>
                   <pic:nvPicPr>
-                    <pic:cNvPr descr="images/wikipedian_protester.png" id="70" name="Picture"/>
+                    <pic:cNvPr descr="images/wikipedian_protester.png" id="71" name="Picture"/>
                     <pic:cNvPicPr>
                       <a:picLocks noChangeArrowheads="1" noChangeAspect="1"/>
                     </pic:cNvPicPr>
                   </pic:nvPicPr>
                   <pic:blipFill>
-                    <a:blip r:embed="rId68"/>
+                    <a:blip r:embed="rId69"/>
                     <a:stretch>
                       <a:fillRect/>
                     </a:stretch>
@@ -2738,7 +2749,7 @@
       <w:r>
         <w:t xml:space="preserve"> </w:t>
       </w:r>
-      <w:hyperlink r:id="rId71">
+      <w:hyperlink r:id="rId72">
         <w:r>
           <w:rPr>
             <w:rStyle w:val="Hyperlink"/>
@@ -2755,7 +2766,7 @@
       <w:r>
         <w:t xml:space="preserve"> </w:t>
       </w:r>
-      <w:hyperlink r:id="rId72">
+      <w:hyperlink r:id="rId73">
         <w:r>
           <w:rPr>
             <w:rStyle w:val="Hyperlink"/>
@@ -2772,7 +2783,7 @@
       <w:r>
         <w:t xml:space="preserve"> </w:t>
       </w:r>
-      <w:hyperlink r:id="rId73">
+      <w:hyperlink r:id="rId74">
         <w:r>
           <w:rPr>
             <w:rStyle w:val="Hyperlink"/>
@@ -2781,7 +2792,7 @@
         </w:r>
       </w:hyperlink>
     </w:p>
-    <w:bookmarkStart w:id="74" w:name="cross-referencing"/>
+    <w:bookmarkStart w:id="75" w:name="cross-referencing"/>
     <w:p>
       <w:pPr>
         <w:pStyle w:val="Heading2"/>
@@ -3093,8 +3104,8 @@
         <w:t xml:space="preserve">}</w:t>
       </w:r>
     </w:p>
-    <w:bookmarkEnd w:id="74"/>
-    <w:bookmarkStart w:id="80" w:name="illustrating-your-documents"/>
+    <w:bookmarkEnd w:id="75"/>
+    <w:bookmarkStart w:id="81" w:name="illustrating-your-documents"/>
     <w:p>
       <w:pPr>
         <w:pStyle w:val="Heading2"/>
@@ -3138,18 +3149,18 @@
           <wp:inline>
             <wp:extent cx="5334000" cy="7262142"/>
             <wp:effectExtent b="0" l="0" r="0" t="0"/>
-            <wp:docPr descr="Figure 3.2: Alan Turing at the age of sixteen, portrait by unknown author, public domain, via Wikimedia Commons w.wiki/oZx" title="" id="76" name="Picture"/>
+            <wp:docPr descr="Figure 3.2: Alan Turing at the age of sixteen, portrait by unknown author, public domain, via Wikimedia Commons w.wiki/oZx" title="" id="77" name="Picture"/>
             <a:graphic>
               <a:graphicData uri="http://schemas.openxmlformats.org/drawingml/2006/picture">
                 <pic:pic>
                   <pic:nvPicPr>
-                    <pic:cNvPr descr="images/Alan_Turing_Aged_16.jpg" id="77" name="Picture"/>
+                    <pic:cNvPr descr="images/Alan_Turing_Aged_16.jpg" id="78" name="Picture"/>
                     <pic:cNvPicPr>
                       <a:picLocks noChangeArrowheads="1" noChangeAspect="1"/>
                     </pic:cNvPicPr>
                   </pic:nvPicPr>
                   <pic:blipFill>
-                    <a:blip r:embed="rId75"/>
+                    <a:blip r:embed="rId76"/>
                     <a:stretch>
                       <a:fillRect/>
                     </a:stretch>
@@ -3186,7 +3197,7 @@
       <w:r>
         <w:t xml:space="preserve"> </w:t>
       </w:r>
-      <w:hyperlink r:id="rId78">
+      <w:hyperlink r:id="rId79">
         <w:r>
           <w:rPr>
             <w:rStyle w:val="Hyperlink"/>
@@ -3203,7 +3214,7 @@
       <w:r>
         <w:t xml:space="preserve"> </w:t>
       </w:r>
-      <w:hyperlink r:id="rId79">
+      <w:hyperlink r:id="rId80">
         <w:r>
           <w:rPr>
             <w:rStyle w:val="Hyperlink"/>
@@ -3564,8 +3575,8 @@
         <w:t xml:space="preserve">}</w:t>
       </w:r>
     </w:p>
-    <w:bookmarkEnd w:id="80"/>
-    <w:bookmarkStart w:id="81" w:name="ex2"/>
+    <w:bookmarkEnd w:id="81"/>
+    <w:bookmarkStart w:id="82" w:name="ex2"/>
     <w:p>
       <w:pPr>
         <w:pStyle w:val="Heading2"/>
@@ -3603,8 +3614,8 @@
         <w:t xml:space="preserve">, that contains some text (maybe from Lorem Ipsum), together with a figure containing an image of your choice. Create a cross reference to the figure in the text.</w:t>
       </w:r>
     </w:p>
-    <w:bookmarkEnd w:id="81"/>
-    <w:bookmarkStart w:id="90" w:name="citations-and-footnotes"/>
+    <w:bookmarkEnd w:id="82"/>
+    <w:bookmarkStart w:id="91" w:name="citations-and-footnotes"/>
     <w:p>
       <w:pPr>
         <w:pStyle w:val="Heading2"/>
@@ -3633,7 +3644,7 @@
         <w:rPr>
           <w:rStyle w:val="FootnoteReference"/>
         </w:rPr>
-        <w:footnoteReference w:id="82"/>
+        <w:footnoteReference w:id="83"/>
       </w:r>
       <w:r>
         <w:t xml:space="preserve"> </w:t>
@@ -3758,7 +3769,7 @@
         <w:rPr>
           <w:rStyle w:val="FootnoteReference"/>
         </w:rPr>
-        <w:footnoteReference w:id="83"/>
+        <w:footnoteReference w:id="84"/>
       </w:r>
       <w:r>
         <w:t xml:space="preserve"> </w:t>
@@ -3876,7 +3887,7 @@
         <w:rPr>
           <w:rStyle w:val="FootnoteReference"/>
         </w:rPr>
-        <w:footnoteReference w:id="85"/>
+        <w:footnoteReference w:id="86"/>
       </w:r>
       <w:r>
         <w:t xml:space="preserve"> </w:t>
@@ -4021,7 +4032,7 @@
         <w:rPr>
           <w:rStyle w:val="FootnoteReference"/>
         </w:rPr>
-        <w:footnoteReference w:id="88"/>
+        <w:footnoteReference w:id="89"/>
       </w:r>
       <w:r>
         <w:t xml:space="preserve"> </w:t>
@@ -4574,8 +4585,8 @@
         <w:t xml:space="preserve">If you find all the typing at the command line tedious, you could write a little bash script to automate this simple workflow including opening the pdf when it is created.</w:t>
       </w:r>
     </w:p>
-    <w:bookmarkEnd w:id="90"/>
-    <w:bookmarkStart w:id="91" w:name="fingconc"/>
+    <w:bookmarkEnd w:id="91"/>
+    <w:bookmarkStart w:id="92" w:name="fingconc"/>
     <w:p>
       <w:pPr>
         <w:pStyle w:val="Heading2"/>
@@ -4601,9 +4612,9 @@
         <w:t xml:space="preserve">You have cross-referenced, illustrated, added citations and footnotes to your document. Next we’ll look at doing some maths.</w:t>
       </w:r>
     </w:p>
-    <w:bookmarkEnd w:id="91"/>
     <w:bookmarkEnd w:id="92"/>
-    <w:bookmarkStart w:id="102" w:name="maths"/>
+    <w:bookmarkEnd w:id="93"/>
+    <w:bookmarkStart w:id="103" w:name="maths"/>
     <w:p>
       <w:pPr>
         <w:pStyle w:val="Heading1"/>
@@ -4639,7 +4650,7 @@
       <w:r>
         <w:t xml:space="preserve"> </w:t>
       </w:r>
-      <w:hyperlink r:id="rId93">
+      <w:hyperlink r:id="rId94">
         <w:r>
           <w:rPr>
             <w:rStyle w:val="Hyperlink"/>
@@ -4656,7 +4667,7 @@
       <w:r>
         <w:t xml:space="preserve"> </w:t>
       </w:r>
-      <w:hyperlink r:id="rId94">
+      <w:hyperlink r:id="rId95">
         <w:r>
           <w:rPr>
             <w:rStyle w:val="Hyperlink"/>
@@ -4668,7 +4679,7 @@
         <w:t xml:space="preserve">. Otherwise, if you can see the equation below, it is safe to read on…</w:t>
       </w:r>
     </w:p>
-    <w:bookmarkStart w:id="97" w:name="equations"/>
+    <w:bookmarkStart w:id="98" w:name="equations"/>
     <w:p>
       <w:pPr>
         <w:pStyle w:val="Heading2"/>
@@ -4993,7 +5004,7 @@
       <w:r>
         <w:t xml:space="preserve"> </w:t>
       </w:r>
-      <w:hyperlink r:id="rId95">
+      <w:hyperlink r:id="rId96">
         <w:r>
           <w:rPr>
             <w:rStyle w:val="Hyperlink"/>
@@ -5010,7 +5021,7 @@
       <w:r>
         <w:t xml:space="preserve"> </w:t>
       </w:r>
-      <w:hyperlink r:id="rId96">
+      <w:hyperlink r:id="rId97">
         <w:r>
           <w:rPr>
             <w:rStyle w:val="Hyperlink"/>
@@ -5681,8 +5692,8 @@
         <w:t xml:space="preserve">, which is not at all what we want (even LaTeX can’t always know what we really want).</w:t>
       </w:r>
     </w:p>
-    <w:bookmarkEnd w:id="97"/>
-    <w:bookmarkStart w:id="99" w:name="matrix"/>
+    <w:bookmarkEnd w:id="98"/>
+    <w:bookmarkStart w:id="100" w:name="matrix"/>
     <w:p>
       <w:pPr>
         <w:pStyle w:val="Heading2"/>
@@ -6438,7 +6449,7 @@
       <w:r>
         <w:t xml:space="preserve"> </w:t>
       </w:r>
-      <w:hyperlink r:id="rId98">
+      <w:hyperlink r:id="rId99">
         <w:r>
           <w:rPr>
             <w:rStyle w:val="Hyperlink"/>
@@ -6486,8 +6497,8 @@
         <w:t xml:space="preserve">)</w:t>
       </w:r>
     </w:p>
-    <w:bookmarkEnd w:id="99"/>
-    <w:bookmarkStart w:id="100" w:name="ex3"/>
+    <w:bookmarkEnd w:id="100"/>
+    <w:bookmarkStart w:id="101" w:name="ex3"/>
     <w:p>
       <w:pPr>
         <w:pStyle w:val="Heading2"/>
@@ -6903,8 +6914,8 @@
         </m:oMath>
       </m:oMathPara>
     </w:p>
-    <w:bookmarkEnd w:id="100"/>
-    <w:bookmarkStart w:id="101" w:name="mathconc"/>
+    <w:bookmarkEnd w:id="101"/>
+    <w:bookmarkStart w:id="102" w:name="mathconc"/>
     <w:p>
       <w:pPr>
         <w:pStyle w:val="Heading2"/>
@@ -6930,9 +6941,9 @@
         <w:t xml:space="preserve">We’ve briefly introduced typesetting mathematics in LaTeX with some equations and a matrix. LaTeX can handle a lot more maths than that but this gives you a flavour of what it can do. In the next chapter we’ll look at collaborative authoring and editing in the cloud with overleaf.</w:t>
       </w:r>
     </w:p>
-    <w:bookmarkEnd w:id="101"/>
     <w:bookmarkEnd w:id="102"/>
-    <w:bookmarkStart w:id="118" w:name="overleaf"/>
+    <w:bookmarkEnd w:id="103"/>
+    <w:bookmarkStart w:id="119" w:name="overleaf"/>
     <w:p>
       <w:pPr>
         <w:pStyle w:val="Heading1"/>
@@ -6984,7 +6995,7 @@
       <w:r>
         <w:t xml:space="preserve">. Overleaf (</w:t>
       </w:r>
-      <w:hyperlink r:id="rId103">
+      <w:hyperlink r:id="rId104">
         <w:r>
           <w:rPr>
             <w:rStyle w:val="Hyperlink"/>
@@ -7014,18 +7025,18 @@
           <wp:inline>
             <wp:extent cx="5334000" cy="2647139"/>
             <wp:effectExtent b="0" l="0" r="0" t="0"/>
-            <wp:docPr descr="Figure 5.1: A screenshot of overleaf showing the source TeX on the left hand side and the corresponding pdf on the right hand side. Screenshot by Dan Cherniy via Wikimedia Commons at w.wiki/omo" title="" id="105" name="Picture"/>
+            <wp:docPr descr="Figure 5.1: A screenshot of overleaf showing the source TeX on the left hand side and the corresponding pdf on the right hand side. Screenshot by Dan Cherniy via Wikimedia Commons at w.wiki/omo" title="" id="106" name="Picture"/>
             <a:graphic>
               <a:graphicData uri="http://schemas.openxmlformats.org/drawingml/2006/picture">
                 <pic:pic>
                   <pic:nvPicPr>
-                    <pic:cNvPr descr="images/Overleaf_v2_editing_page.jpg" id="106" name="Picture"/>
+                    <pic:cNvPr descr="images/Overleaf_v2_editing_page.jpg" id="107" name="Picture"/>
                     <pic:cNvPicPr>
                       <a:picLocks noChangeArrowheads="1" noChangeAspect="1"/>
                     </pic:cNvPicPr>
                   </pic:nvPicPr>
                   <pic:blipFill>
-                    <a:blip r:embed="rId104"/>
+                    <a:blip r:embed="rId105"/>
                     <a:stretch>
                       <a:fillRect/>
                     </a:stretch>
@@ -7062,7 +7073,7 @@
       <w:r>
         <w:t xml:space="preserve"> </w:t>
       </w:r>
-      <w:hyperlink r:id="rId107">
+      <w:hyperlink r:id="rId108">
         <w:r>
           <w:rPr>
             <w:rStyle w:val="Hyperlink"/>
@@ -7081,7 +7092,7 @@
       <w:r>
         <w:t xml:space="preserve"> </w:t>
       </w:r>
-      <w:hyperlink r:id="rId108">
+      <w:hyperlink r:id="rId109">
         <w:r>
           <w:rPr>
             <w:rStyle w:val="Hyperlink"/>
@@ -7098,7 +7109,7 @@
       <w:r>
         <w:t xml:space="preserve"> </w:t>
       </w:r>
-      <w:hyperlink r:id="rId109">
+      <w:hyperlink r:id="rId110">
         <w:r>
           <w:rPr>
             <w:rStyle w:val="Hyperlink"/>
@@ -7149,7 +7160,7 @@
         <w:rPr>
           <w:rStyle w:val="FootnoteReference"/>
         </w:rPr>
-        <w:footnoteReference w:id="110"/>
+        <w:footnoteReference w:id="111"/>
       </w:r>
     </w:p>
     <w:p>
@@ -7164,7 +7175,7 @@
         <w:t xml:space="preserve">Overleaf publish lots of tutorials to help you learn LaTeX</w:t>
       </w:r>
     </w:p>
-    <w:bookmarkStart w:id="116" w:name="ex4"/>
+    <w:bookmarkStart w:id="117" w:name="ex4"/>
     <w:p>
       <w:pPr>
         <w:pStyle w:val="Heading2"/>
@@ -7192,7 +7203,7 @@
       <w:r>
         <w:t xml:space="preserve"> </w:t>
       </w:r>
-      <w:hyperlink r:id="rId103">
+      <w:hyperlink r:id="rId104">
         <w:r>
           <w:rPr>
             <w:rStyle w:val="Hyperlink"/>
@@ -7232,7 +7243,7 @@
         <w:rPr>
           <w:rStyle w:val="FootnoteReference"/>
         </w:rPr>
-        <w:footnoteReference w:id="113"/>
+        <w:footnoteReference w:id="114"/>
       </w:r>
       <w:r>
         <w:br/>
@@ -7264,7 +7275,7 @@
       <w:r>
         <w:t xml:space="preserve"> </w:t>
       </w:r>
-      <w:hyperlink r:id="rId115">
+      <w:hyperlink r:id="rId116">
         <w:r>
           <w:rPr>
             <w:rStyle w:val="Hyperlink"/>
@@ -7279,8 +7290,8 @@
         <w:t xml:space="preserve">if you want to take things further</w:t>
       </w:r>
     </w:p>
-    <w:bookmarkEnd w:id="116"/>
-    <w:bookmarkStart w:id="117" w:name="overleafconc"/>
+    <w:bookmarkEnd w:id="117"/>
+    <w:bookmarkStart w:id="118" w:name="overleafconc"/>
     <w:p>
       <w:pPr>
         <w:pStyle w:val="Heading2"/>
@@ -7370,9 +7381,9 @@
         <w:t xml:space="preserve">for you will largely depend on what kind of documents you are writing and what your workflow is. In the next chapter we will create a curriculum vitae using CV templates provided by overleaf.</w:t>
       </w:r>
     </w:p>
-    <w:bookmarkEnd w:id="117"/>
     <w:bookmarkEnd w:id="118"/>
-    <w:bookmarkStart w:id="140" w:name="cv"/>
+    <w:bookmarkEnd w:id="119"/>
+    <w:bookmarkStart w:id="141" w:name="cv"/>
     <w:p>
       <w:pPr>
         <w:pStyle w:val="Heading1"/>
@@ -7417,7 +7428,7 @@
         <w:rPr>
           <w:rStyle w:val="FootnoteReference"/>
         </w:rPr>
-        <w:footnoteReference w:id="119"/>
+        <w:footnoteReference w:id="120"/>
       </w:r>
       <w:r>
         <w:t xml:space="preserve"> </w:t>
@@ -7444,18 +7455,18 @@
           <wp:inline>
             <wp:extent cx="5334000" cy="6339737"/>
             <wp:effectExtent b="0" l="0" r="0" t="0"/>
-            <wp:docPr descr="Figure 6.1: A fictitious example CV using an overleaf template. Would you invite Neil to interview based on his CV? This is what your CV needs to do, convince a decision maker they really need to contact you to find out more. This is just a screenshot, the pdf can be found at cdyf.me/Neil_Pointer.pdf. There are over 600 CV templates available to choose from at overleaf.com/gallery/tagged/cv for you to choose from." title="" id="121" name="Picture"/>
+            <wp:docPr descr="Figure 6.1: A fictitious example CV using an overleaf template. Would you invite Neil to interview based on his CV? This is what your CV needs to do, convince a decision maker they really need to contact you to find out more. This is just a screenshot, the pdf can be found at cdyf.me/Neil_Pointer.pdf. There are over 600 CV templates available to choose from at overleaf.com/gallery/tagged/cv for you to choose from." title="" id="122" name="Picture"/>
             <a:graphic>
               <a:graphicData uri="http://schemas.openxmlformats.org/drawingml/2006/picture">
                 <pic:pic>
                   <pic:nvPicPr>
-                    <pic:cNvPr descr="images/jake-ryan.png" id="122" name="Picture"/>
+                    <pic:cNvPr descr="images/jake-ryan.png" id="123" name="Picture"/>
                     <pic:cNvPicPr>
                       <a:picLocks noChangeArrowheads="1" noChangeAspect="1"/>
                     </pic:cNvPicPr>
                   </pic:nvPicPr>
                   <pic:blipFill>
-                    <a:blip r:embed="rId120"/>
+                    <a:blip r:embed="rId121"/>
                     <a:stretch>
                       <a:fillRect/>
                     </a:stretch>
@@ -7492,7 +7503,7 @@
       <w:r>
         <w:t xml:space="preserve"> </w:t>
       </w:r>
-      <w:hyperlink r:id="rId123">
+      <w:hyperlink r:id="rId124">
         <w:r>
           <w:rPr>
             <w:rStyle w:val="Hyperlink"/>
@@ -7506,7 +7517,7 @@
       <w:r>
         <w:t xml:space="preserve"> </w:t>
       </w:r>
-      <w:hyperlink r:id="rId124">
+      <w:hyperlink r:id="rId125">
         <w:r>
           <w:rPr>
             <w:rStyle w:val="Hyperlink"/>
@@ -7593,7 +7604,7 @@
         <w:t xml:space="preserve">the editing, what you’ve decided to leave in (and leave out) of your CV</w:t>
       </w:r>
     </w:p>
-    <w:bookmarkStart w:id="132" w:name="knocking"/>
+    <w:bookmarkStart w:id="133" w:name="knocking"/>
     <w:p>
       <w:pPr>
         <w:pStyle w:val="Heading2"/>
@@ -7635,7 +7646,7 @@
         <w:t xml:space="preserve">we mean both immediate ones within the next 12 months as well as those further in the future.</w:t>
       </w:r>
     </w:p>
-    <w:bookmarkStart w:id="129" w:name="startearly"/>
+    <w:bookmarkStart w:id="130" w:name="startearly"/>
     <w:p>
       <w:pPr>
         <w:pStyle w:val="Heading3"/>
@@ -7703,7 +7714,7 @@
       <w:r>
         <w:t xml:space="preserve"> </w:t>
       </w:r>
-      <w:hyperlink r:id="rId125">
+      <w:hyperlink r:id="rId126">
         <w:r>
           <w:rPr>
             <w:rStyle w:val="Hyperlink"/>
@@ -7732,7 +7743,7 @@
       <w:r>
         <w:t xml:space="preserve"> </w:t>
       </w:r>
-      <w:hyperlink r:id="rId126">
+      <w:hyperlink r:id="rId127">
         <w:r>
           <w:rPr>
             <w:rStyle w:val="Hyperlink"/>
@@ -7767,7 +7778,7 @@
       <w:r>
         <w:t xml:space="preserve"> </w:t>
       </w:r>
-      <w:hyperlink r:id="rId127">
+      <w:hyperlink r:id="rId128">
         <w:r>
           <w:rPr>
             <w:rStyle w:val="Hyperlink"/>
@@ -7790,7 +7801,7 @@
       <w:r>
         <w:t xml:space="preserve"> </w:t>
       </w:r>
-      <w:hyperlink r:id="rId128">
+      <w:hyperlink r:id="rId129">
         <w:r>
           <w:rPr>
             <w:rStyle w:val="Hyperlink"/>
@@ -7834,8 +7845,8 @@
         <w:t xml:space="preserve">)</w:t>
       </w:r>
     </w:p>
-    <w:bookmarkEnd w:id="129"/>
-    <w:bookmarkStart w:id="131" w:name="afterfirst"/>
+    <w:bookmarkEnd w:id="130"/>
+    <w:bookmarkStart w:id="132" w:name="afterfirst"/>
     <w:p>
       <w:pPr>
         <w:pStyle w:val="Heading3"/>
@@ -7891,7 +7902,7 @@
       <w:r>
         <w:t xml:space="preserve"> </w:t>
       </w:r>
-      <w:hyperlink r:id="rId130">
+      <w:hyperlink r:id="rId131">
         <w:r>
           <w:rPr>
             <w:rStyle w:val="Hyperlink"/>
@@ -7966,9 +7977,9 @@
         <w:t xml:space="preserve">Any time you invest in creating a convincing CV will pay off in the long run. Yes, you’ve only just started University, so might not have much to talk about just yet, but it’s never too early to make a start.</w:t>
       </w:r>
     </w:p>
-    <w:bookmarkEnd w:id="131"/>
     <w:bookmarkEnd w:id="132"/>
-    <w:bookmarkStart w:id="133" w:name="ex5"/>
+    <w:bookmarkEnd w:id="133"/>
+    <w:bookmarkStart w:id="134" w:name="ex5"/>
     <w:p>
       <w:pPr>
         <w:pStyle w:val="Heading2"/>
@@ -8095,7 +8106,7 @@
       <w:r>
         <w:t xml:space="preserve"> </w:t>
       </w:r>
-      <w:hyperlink r:id="rId124">
+      <w:hyperlink r:id="rId125">
         <w:r>
           <w:rPr>
             <w:rStyle w:val="Hyperlink"/>
@@ -8107,8 +8118,8 @@
         <w:t xml:space="preserve">. Have a good look around, there are over 600 templates to choose from.</w:t>
       </w:r>
     </w:p>
-    <w:bookmarkEnd w:id="133"/>
-    <w:bookmarkStart w:id="138" w:name="debugging-your-cv-checklist"/>
+    <w:bookmarkEnd w:id="134"/>
+    <w:bookmarkStart w:id="139" w:name="debugging-your-cv-checklist"/>
     <w:p>
       <w:pPr>
         <w:pStyle w:val="Heading2"/>
@@ -8242,7 +8253,7 @@
       <w:r>
         <w:t xml:space="preserve"> </w:t>
       </w:r>
-      <w:hyperlink r:id="rId134">
+      <w:hyperlink r:id="rId135">
         <w:r>
           <w:rPr>
             <w:rStyle w:val="Hyperlink"/>
@@ -8313,7 +8324,7 @@
       <w:r>
         <w:t xml:space="preserve"> </w:t>
       </w:r>
-      <w:hyperlink r:id="rId135">
+      <w:hyperlink r:id="rId136">
         <w:r>
           <w:rPr>
             <w:rStyle w:val="Hyperlink"/>
@@ -8330,7 +8341,7 @@
       <w:r>
         <w:t xml:space="preserve"> </w:t>
       </w:r>
-      <w:hyperlink r:id="rId136">
+      <w:hyperlink r:id="rId137">
         <w:r>
           <w:rPr>
             <w:rStyle w:val="Hyperlink"/>
@@ -8372,7 +8383,7 @@
       <w:r>
         <w:t xml:space="preserve"> </w:t>
       </w:r>
-      <w:hyperlink r:id="rId137">
+      <w:hyperlink r:id="rId138">
         <w:r>
           <w:rPr>
             <w:rStyle w:val="Hyperlink"/>
@@ -8398,8 +8409,8 @@
         <w:t xml:space="preserve">)</w:t>
       </w:r>
     </w:p>
-    <w:bookmarkEnd w:id="138"/>
-    <w:bookmarkStart w:id="139" w:name="cvconc"/>
+    <w:bookmarkEnd w:id="139"/>
+    <w:bookmarkStart w:id="140" w:name="cvconc"/>
     <w:p>
       <w:pPr>
         <w:pStyle w:val="Heading2"/>
@@ -8493,9 +8504,9 @@
         <w:t xml:space="preserve">…and more.</w:t>
       </w:r>
     </w:p>
-    <w:bookmarkEnd w:id="139"/>
     <w:bookmarkEnd w:id="140"/>
-    <w:bookmarkStart w:id="141" w:name="appendix"/>
+    <w:bookmarkEnd w:id="141"/>
+    <w:bookmarkStart w:id="142" w:name="appendix"/>
     <w:p>
       <w:pPr>
         <w:pStyle w:val="Heading1"/>
@@ -8504,8 +8515,8 @@
         <w:t xml:space="preserve">Appendix</w:t>
       </w:r>
     </w:p>
-    <w:bookmarkEnd w:id="141"/>
-    <w:bookmarkStart w:id="167" w:name="typography"/>
+    <w:bookmarkEnd w:id="142"/>
+    <w:bookmarkStart w:id="168" w:name="typography"/>
     <w:p>
       <w:pPr>
         <w:pStyle w:val="Heading1"/>
@@ -8533,7 +8544,7 @@
       <w:r>
         <w:t xml:space="preserve"> </w:t>
       </w:r>
-      <w:hyperlink r:id="rId142">
+      <w:hyperlink r:id="rId143">
         <w:r>
           <w:rPr>
             <w:rStyle w:val="Hyperlink"/>
@@ -8550,7 +8561,7 @@
       <w:r>
         <w:t xml:space="preserve"> </w:t>
       </w:r>
-      <w:hyperlink r:id="rId143">
+      <w:hyperlink r:id="rId144">
         <w:r>
           <w:rPr>
             <w:rStyle w:val="Hyperlink"/>
@@ -8565,8 +8576,8 @@
         <w:t xml:space="preserve">etc.</w:t>
       </w:r>
     </w:p>
-    <w:bookmarkStart w:id="166" w:name="refs"/>
-    <w:bookmarkStart w:id="145" w:name="ref-googlescholar"/>
+    <w:bookmarkStart w:id="167" w:name="refs"/>
+    <w:bookmarkStart w:id="146" w:name="ref-googlescholar"/>
     <w:p>
       <w:pPr>
         <w:pStyle w:val="Bibliography"/>
@@ -8607,7 +8618,7 @@
       <w:r>
         <w:t xml:space="preserve"> </w:t>
       </w:r>
-      <w:hyperlink r:id="rId144">
+      <w:hyperlink r:id="rId145">
         <w:r>
           <w:rPr>
             <w:rStyle w:val="Hyperlink"/>
@@ -8619,8 +8630,8 @@
         <w:t xml:space="preserve">.</w:t>
       </w:r>
     </w:p>
-    <w:bookmarkEnd w:id="145"/>
-    <w:bookmarkStart w:id="147" w:name="ref-codinghorror"/>
+    <w:bookmarkEnd w:id="146"/>
+    <w:bookmarkStart w:id="148" w:name="ref-codinghorror"/>
     <w:p>
       <w:pPr>
         <w:pStyle w:val="Bibliography"/>
@@ -8688,7 +8699,7 @@
       <w:r>
         <w:t xml:space="preserve"> </w:t>
       </w:r>
-      <w:hyperlink r:id="rId146">
+      <w:hyperlink r:id="rId147">
         <w:r>
           <w:rPr>
             <w:rStyle w:val="Hyperlink"/>
@@ -8700,8 +8711,8 @@
         <w:t xml:space="preserve">.</w:t>
       </w:r>
     </w:p>
-    <w:bookmarkEnd w:id="147"/>
-    <w:bookmarkStart w:id="149" w:name="ref-turingomnibus"/>
+    <w:bookmarkEnd w:id="148"/>
+    <w:bookmarkStart w:id="150" w:name="ref-turingomnibus"/>
     <w:p>
       <w:pPr>
         <w:pStyle w:val="Bibliography"/>
@@ -8802,7 +8813,7 @@
       <w:r>
         <w:t xml:space="preserve"> </w:t>
       </w:r>
-      <w:hyperlink r:id="rId148">
+      <w:hyperlink r:id="rId149">
         <w:r>
           <w:rPr>
             <w:rStyle w:val="Hyperlink"/>
@@ -8814,8 +8825,8 @@
         <w:t xml:space="preserve">.</w:t>
       </w:r>
     </w:p>
-    <w:bookmarkEnd w:id="149"/>
-    <w:bookmarkStart w:id="151" w:name="ref-debugyourfuture"/>
+    <w:bookmarkEnd w:id="150"/>
+    <w:bookmarkStart w:id="152" w:name="ref-debugyourfuture"/>
     <w:p>
       <w:pPr>
         <w:pStyle w:val="Bibliography"/>
@@ -8851,7 +8862,7 @@
       <w:r>
         <w:t xml:space="preserve"> </w:t>
       </w:r>
-      <w:hyperlink r:id="rId150">
+      <w:hyperlink r:id="rId151">
         <w:r>
           <w:rPr>
             <w:rStyle w:val="Hyperlink"/>
@@ -8863,8 +8874,8 @@
         <w:t xml:space="preserve">.</w:t>
       </w:r>
     </w:p>
-    <w:bookmarkEnd w:id="151"/>
-    <w:bookmarkStart w:id="153" w:name="ref-findingyourfuture"/>
+    <w:bookmarkEnd w:id="152"/>
+    <w:bookmarkStart w:id="154" w:name="ref-findingyourfuture"/>
     <w:p>
       <w:pPr>
         <w:pStyle w:val="Bibliography"/>
@@ -8900,7 +8911,7 @@
       <w:r>
         <w:t xml:space="preserve"> </w:t>
       </w:r>
-      <w:hyperlink r:id="rId152">
+      <w:hyperlink r:id="rId153">
         <w:r>
           <w:rPr>
             <w:rStyle w:val="Hyperlink"/>
@@ -8912,8 +8923,8 @@
         <w:t xml:space="preserve">.</w:t>
       </w:r>
     </w:p>
-    <w:bookmarkEnd w:id="153"/>
-    <w:bookmarkStart w:id="155" w:name="ref-knuth"/>
+    <w:bookmarkEnd w:id="154"/>
+    <w:bookmarkStart w:id="156" w:name="ref-knuth"/>
     <w:p>
       <w:pPr>
         <w:pStyle w:val="Bibliography"/>
@@ -8951,7 +8962,7 @@
       <w:r>
         <w:t xml:space="preserve"> </w:t>
       </w:r>
-      <w:hyperlink r:id="rId154">
+      <w:hyperlink r:id="rId155">
         <w:r>
           <w:rPr>
             <w:rStyle w:val="Hyperlink"/>
@@ -8963,8 +8974,8 @@
         <w:t xml:space="preserve">.</w:t>
       </w:r>
     </w:p>
-    <w:bookmarkEnd w:id="155"/>
-    <w:bookmarkStart w:id="157" w:name="ref-kopka"/>
+    <w:bookmarkEnd w:id="156"/>
+    <w:bookmarkStart w:id="158" w:name="ref-kopka"/>
     <w:p>
       <w:pPr>
         <w:pStyle w:val="Bibliography"/>
@@ -9002,7 +9013,7 @@
       <w:r>
         <w:t xml:space="preserve"> </w:t>
       </w:r>
-      <w:hyperlink r:id="rId156">
+      <w:hyperlink r:id="rId157">
         <w:r>
           <w:rPr>
             <w:rStyle w:val="Hyperlink"/>
@@ -9014,8 +9025,8 @@
         <w:t xml:space="preserve">.</w:t>
       </w:r>
     </w:p>
-    <w:bookmarkEnd w:id="157"/>
-    <w:bookmarkStart w:id="159" w:name="ref-yoda"/>
+    <w:bookmarkEnd w:id="158"/>
+    <w:bookmarkStart w:id="160" w:name="ref-yoda"/>
     <w:p>
       <w:pPr>
         <w:pStyle w:val="Bibliography"/>
@@ -9054,7 +9065,7 @@
       <w:r>
         <w:t xml:space="preserve"> </w:t>
       </w:r>
-      <w:hyperlink r:id="rId158">
+      <w:hyperlink r:id="rId159">
         <w:r>
           <w:rPr>
             <w:rStyle w:val="Hyperlink"/>
@@ -9066,8 +9077,8 @@
         <w:t xml:space="preserve">.</w:t>
       </w:r>
     </w:p>
-    <w:bookmarkEnd w:id="159"/>
-    <w:bookmarkStart w:id="161" w:name="ref-latexproject"/>
+    <w:bookmarkEnd w:id="160"/>
+    <w:bookmarkStart w:id="162" w:name="ref-latexproject"/>
     <w:p>
       <w:pPr>
         <w:pStyle w:val="Bibliography"/>
@@ -9099,7 +9110,7 @@
       <w:r>
         <w:t xml:space="preserve"> </w:t>
       </w:r>
-      <w:hyperlink r:id="rId160">
+      <w:hyperlink r:id="rId161">
         <w:r>
           <w:rPr>
             <w:rStyle w:val="Hyperlink"/>
@@ -9111,8 +9122,8 @@
         <w:t xml:space="preserve">.</w:t>
       </w:r>
     </w:p>
-    <w:bookmarkEnd w:id="161"/>
-    <w:bookmarkStart w:id="163" w:name="ref-turing"/>
+    <w:bookmarkEnd w:id="162"/>
+    <w:bookmarkStart w:id="164" w:name="ref-turing"/>
     <w:p>
       <w:pPr>
         <w:pStyle w:val="Bibliography"/>
@@ -9145,7 +9156,7 @@
       <w:r>
         <w:t xml:space="preserve"> </w:t>
       </w:r>
-      <w:hyperlink r:id="rId162">
+      <w:hyperlink r:id="rId163">
         <w:r>
           <w:rPr>
             <w:rStyle w:val="Hyperlink"/>
@@ -9157,8 +9168,8 @@
         <w:t xml:space="preserve">.</w:t>
       </w:r>
     </w:p>
-    <w:bookmarkEnd w:id="163"/>
-    <w:bookmarkStart w:id="165" w:name="ref-turing50"/>
+    <w:bookmarkEnd w:id="164"/>
+    <w:bookmarkStart w:id="166" w:name="ref-turing50"/>
     <w:p>
       <w:pPr>
         <w:pStyle w:val="Bibliography"/>
@@ -9221,7 +9232,7 @@
       <w:r>
         <w:t xml:space="preserve"> </w:t>
       </w:r>
-      <w:hyperlink r:id="rId164">
+      <w:hyperlink r:id="rId165">
         <w:r>
           <w:rPr>
             <w:rStyle w:val="Hyperlink"/>
@@ -9233,9 +9244,9 @@
         <w:t xml:space="preserve">.</w:t>
       </w:r>
     </w:p>
-    <w:bookmarkEnd w:id="165"/>
     <w:bookmarkEnd w:id="166"/>
     <w:bookmarkEnd w:id="167"/>
+    <w:bookmarkEnd w:id="168"/>
     <w:sectPr/>
   </w:body>
 </w:document>
@@ -9261,7 +9272,7 @@
       </w:r>
     </w:p>
   </w:footnote>
-  <w:footnote w:id="48">
+  <w:footnote w:id="49">
     <w:p>
       <w:pPr>
         <w:pStyle w:val="FootnoteText"/>
@@ -9281,7 +9292,7 @@
       <w:r>
         <w:t xml:space="preserve"> </w:t>
       </w:r>
-      <w:hyperlink r:id="rId49">
+      <w:hyperlink r:id="rId50">
         <w:r>
           <w:rPr>
             <w:rStyle w:val="Hyperlink"/>
@@ -9295,7 +9306,7 @@
       <w:r>
         <w:t xml:space="preserve"> </w:t>
       </w:r>
-      <w:hyperlink r:id="rId50">
+      <w:hyperlink r:id="rId51">
         <w:r>
           <w:rPr>
             <w:rStyle w:val="Hyperlink"/>
@@ -9312,7 +9323,7 @@
       <w:r>
         <w:t xml:space="preserve"> </w:t>
       </w:r>
-      <w:hyperlink r:id="rId51">
+      <w:hyperlink r:id="rId52">
         <w:r>
           <w:rPr>
             <w:rStyle w:val="Hyperlink"/>
@@ -9328,7 +9339,7 @@
       </w:r>
     </w:p>
   </w:footnote>
-  <w:footnote w:id="52">
+  <w:footnote w:id="53">
     <w:p>
       <w:pPr>
         <w:pStyle w:val="FootnoteText"/>
@@ -9342,7 +9353,7 @@
       <w:r>
         <w:t xml:space="preserve"> </w:t>
       </w:r>
-      <w:hyperlink r:id="rId53">
+      <w:hyperlink r:id="rId54">
         <w:r>
           <w:rPr>
             <w:rStyle w:val="Hyperlink"/>
@@ -9352,7 +9363,7 @@
       </w:hyperlink>
     </w:p>
   </w:footnote>
-  <w:footnote w:id="54">
+  <w:footnote w:id="55">
     <w:p>
       <w:pPr>
         <w:pStyle w:val="FootnoteText"/>
@@ -9372,7 +9383,7 @@
       <w:r>
         <w:t xml:space="preserve"> </w:t>
       </w:r>
-      <w:hyperlink r:id="rId55">
+      <w:hyperlink r:id="rId56">
         <w:r>
           <w:rPr>
             <w:rStyle w:val="Hyperlink"/>
@@ -9382,7 +9393,7 @@
       </w:hyperlink>
     </w:p>
   </w:footnote>
-  <w:footnote w:id="82">
+  <w:footnote w:id="83">
     <w:p>
       <w:pPr>
         <w:pStyle w:val="FootnoteText"/>
@@ -9401,7 +9412,7 @@
       </w:r>
     </w:p>
   </w:footnote>
-  <w:footnote w:id="83">
+  <w:footnote w:id="84">
     <w:p>
       <w:pPr>
         <w:pStyle w:val="FootnoteText"/>
@@ -9421,7 +9432,7 @@
       <w:r>
         <w:t xml:space="preserve"> </w:t>
       </w:r>
-      <w:hyperlink r:id="rId84">
+      <w:hyperlink r:id="rId85">
         <w:r>
           <w:rPr>
             <w:rStyle w:val="Hyperlink"/>
@@ -9437,7 +9448,7 @@
       </w:r>
     </w:p>
   </w:footnote>
-  <w:footnote w:id="85">
+  <w:footnote w:id="86">
     <w:p>
       <w:pPr>
         <w:pStyle w:val="FootnoteText"/>
@@ -9457,7 +9468,7 @@
       <w:r>
         <w:t xml:space="preserve"> </w:t>
       </w:r>
-      <w:hyperlink r:id="rId86">
+      <w:hyperlink r:id="rId87">
         <w:r>
           <w:rPr>
             <w:rStyle w:val="Hyperlink"/>
@@ -9474,7 +9485,7 @@
       <w:r>
         <w:t xml:space="preserve"> </w:t>
       </w:r>
-      <w:hyperlink r:id="rId87">
+      <w:hyperlink r:id="rId88">
         <w:r>
           <w:rPr>
             <w:rStyle w:val="Hyperlink"/>
@@ -9490,7 +9501,7 @@
       </w:r>
     </w:p>
   </w:footnote>
-  <w:footnote w:id="88">
+  <w:footnote w:id="89">
     <w:p>
       <w:pPr>
         <w:pStyle w:val="FootnoteText"/>
@@ -9510,7 +9521,7 @@
       <w:r>
         <w:t xml:space="preserve"> </w:t>
       </w:r>
-      <w:hyperlink r:id="rId89">
+      <w:hyperlink r:id="rId90">
         <w:r>
           <w:rPr>
             <w:rStyle w:val="Hyperlink"/>
@@ -9520,7 +9531,7 @@
       </w:hyperlink>
     </w:p>
   </w:footnote>
-  <w:footnote w:id="110">
+  <w:footnote w:id="111">
     <w:p>
       <w:pPr>
         <w:pStyle w:val="FootnoteText"/>
@@ -9540,7 +9551,7 @@
       <w:r>
         <w:t xml:space="preserve"> </w:t>
       </w:r>
-      <w:hyperlink r:id="rId111">
+      <w:hyperlink r:id="rId112">
         <w:r>
           <w:rPr>
             <w:rStyle w:val="Hyperlink"/>
@@ -9557,7 +9568,7 @@
       <w:r>
         <w:t xml:space="preserve"> </w:t>
       </w:r>
-      <w:hyperlink r:id="rId112">
+      <w:hyperlink r:id="rId113">
         <w:r>
           <w:rPr>
             <w:rStyle w:val="Hyperlink"/>
@@ -9573,7 +9584,7 @@
       </w:r>
     </w:p>
   </w:footnote>
-  <w:footnote w:id="113">
+  <w:footnote w:id="114">
     <w:p>
       <w:pPr>
         <w:pStyle w:val="FootnoteText"/>
@@ -9587,7 +9598,7 @@
       <w:r>
         <w:t xml:space="preserve"> </w:t>
       </w:r>
-      <w:hyperlink r:id="rId114">
+      <w:hyperlink r:id="rId115">
         <w:r>
           <w:rPr>
             <w:rStyle w:val="Hyperlink"/>
@@ -9597,7 +9608,7 @@
       </w:hyperlink>
     </w:p>
   </w:footnote>
-  <w:footnote w:id="119">
+  <w:footnote w:id="120">
     <w:p>
       <w:pPr>
         <w:pStyle w:val="FootnoteText"/>

</xml_diff>

<commit_message>
replace Atom with VS Code
</commit_message>
<xml_diff>
--- a/_book/latex4year1.docx
+++ b/_book/latex4year1.docx
@@ -95,19 +95,19 @@
         <w:t xml:space="preserve"> </w:t>
       </w:r>
       <w:r>
-        <w:t xml:space="preserve">12</w:t>
-      </w:r>
-      <w:r>
-        <w:t xml:space="preserve"> </w:t>
-      </w:r>
-      <w:r>
-        <w:t xml:space="preserve">December,</w:t>
-      </w:r>
-      <w:r>
-        <w:t xml:space="preserve"> </w:t>
-      </w:r>
-      <w:r>
-        <w:t xml:space="preserve">2022</w:t>
+        <w:t xml:space="preserve">03</w:t>
+      </w:r>
+      <w:r>
+        <w:t xml:space="preserve"> </w:t>
+      </w:r>
+      <w:r>
+        <w:t xml:space="preserve">January,</w:t>
+      </w:r>
+      <w:r>
+        <w:t xml:space="preserve"> </w:t>
+      </w:r>
+      <w:r>
+        <w:t xml:space="preserve">2023</w:t>
       </w:r>
     </w:p>
     <w:bookmarkStart w:id="33" w:name="welcome"/>
@@ -9311,7 +9311,7 @@
           <w:rPr>
             <w:rStyle w:val="Hyperlink"/>
           </w:rPr>
-          <w:t xml:space="preserve">atom.io</w:t>
+          <w:t xml:space="preserve">VS Code</w:t>
         </w:r>
       </w:hyperlink>
       <w:r>

</xml_diff>

<commit_message>
add epub, pdf, docx
</commit_message>
<xml_diff>
--- a/_book/latex4year1.docx
+++ b/_book/latex4year1.docx
@@ -95,13 +95,13 @@
         <w:t xml:space="preserve"> </w:t>
       </w:r>
       <w:r>
-        <w:t xml:space="preserve">03</w:t>
-      </w:r>
-      <w:r>
-        <w:t xml:space="preserve"> </w:t>
-      </w:r>
-      <w:r>
-        <w:t xml:space="preserve">January,</w:t>
+        <w:t xml:space="preserve">20</w:t>
+      </w:r>
+      <w:r>
+        <w:t xml:space="preserve"> </w:t>
+      </w:r>
+      <w:r>
+        <w:t xml:space="preserve">March,</w:t>
       </w:r>
       <w:r>
         <w:t xml:space="preserve"> </w:t>
@@ -680,7 +680,7 @@
         <w:t xml:space="preserve">LaTeX is typically used for technical documents but it can be used for almost any form of publishing, including writing CVs, letters, books, posters, presentations and much more. Whatever you create with LaTeX, one of its key strengths is making documents look professional in portable document format (pdf) using industrial-strength typesetting.</w:t>
       </w:r>
     </w:p>
-    <w:bookmarkStart w:id="46" w:name="not-a-word-processor"/>
+    <w:bookmarkStart w:id="46" w:name="latex-is-not-a-word-processor"/>
     <w:p>
       <w:pPr>
         <w:pStyle w:val="Heading2"/>
@@ -695,7 +695,7 @@
         <w:tab/>
       </w:r>
       <w:r>
-        <w:t xml:space="preserve">NOT a word processor</w:t>
+        <w:t xml:space="preserve">LaTeX is NOT a word processor</w:t>
       </w:r>
     </w:p>
     <w:p>
@@ -703,7 +703,7 @@
         <w:pStyle w:val="FirstParagraph"/>
       </w:pPr>
       <w:r>
-        <w:t xml:space="preserve">LaTeX is</w:t>
+        <w:t xml:space="preserve">By itself, LaTeX is</w:t>
       </w:r>
       <w:r>
         <w:t xml:space="preserve"> </w:t>
@@ -856,7 +856,7 @@
         <w:t xml:space="preserve"> </w:t>
       </w:r>
       <w:r>
-        <w:t xml:space="preserve">file output). It doesn’t even come with a spell-checker, though there are many plug-ins you can use for that.</w:t>
+        <w:t xml:space="preserve">file output). LaTeX doesn’t even come with a spell-checker, though there are many plug-ins you can use for that, they are not built in.</w:t>
       </w:r>
     </w:p>
     <w:bookmarkEnd w:id="46"/>
@@ -7383,7 +7383,7 @@
     </w:p>
     <w:bookmarkEnd w:id="118"/>
     <w:bookmarkEnd w:id="119"/>
-    <w:bookmarkStart w:id="141" w:name="cv"/>
+    <w:bookmarkStart w:id="142" w:name="cv"/>
     <w:p>
       <w:pPr>
         <w:pStyle w:val="Heading1"/>
@@ -8119,7 +8119,7 @@
       </w:r>
     </w:p>
     <w:bookmarkEnd w:id="134"/>
-    <w:bookmarkStart w:id="139" w:name="debugging-your-cv-checklist"/>
+    <w:bookmarkStart w:id="140" w:name="debugging-your-cv-checklist"/>
     <w:p>
       <w:pPr>
         <w:pStyle w:val="Heading2"/>
@@ -8409,8 +8409,37 @@
         <w:t xml:space="preserve">)</w:t>
       </w:r>
     </w:p>
-    <w:bookmarkEnd w:id="139"/>
-    <w:bookmarkStart w:id="140" w:name="cvconc"/>
+    <w:p>
+      <w:pPr>
+        <w:numPr>
+          <w:ilvl w:val="0"/>
+          <w:numId w:val="1014"/>
+        </w:numPr>
+        <w:pStyle w:val="Compact"/>
+      </w:pPr>
+      <w:r>
+        <w:t xml:space="preserve">If you’re a University of Manchester student, take a look at the CV pathway from the careers service at</w:t>
+      </w:r>
+      <w:r>
+        <w:t xml:space="preserve"> </w:t>
+      </w:r>
+      <w:hyperlink r:id="rId139">
+        <w:r>
+          <w:rPr>
+            <w:rStyle w:val="Hyperlink"/>
+          </w:rPr>
+          <w:t xml:space="preserve">bit.ly/uomcvpathway</w:t>
+        </w:r>
+      </w:hyperlink>
+      <w:r>
+        <w:t xml:space="preserve"> </w:t>
+      </w:r>
+      <w:r>
+        <w:t xml:space="preserve">UoM login required</w:t>
+      </w:r>
+    </w:p>
+    <w:bookmarkEnd w:id="140"/>
+    <w:bookmarkStart w:id="141" w:name="cvconc"/>
     <w:p>
       <w:pPr>
         <w:pStyle w:val="Heading2"/>
@@ -8504,9 +8533,9 @@
         <w:t xml:space="preserve">…and more.</w:t>
       </w:r>
     </w:p>
-    <w:bookmarkEnd w:id="140"/>
     <w:bookmarkEnd w:id="141"/>
-    <w:bookmarkStart w:id="142" w:name="appendix"/>
+    <w:bookmarkEnd w:id="142"/>
+    <w:bookmarkStart w:id="143" w:name="appendix"/>
     <w:p>
       <w:pPr>
         <w:pStyle w:val="Heading1"/>
@@ -8515,8 +8544,8 @@
         <w:t xml:space="preserve">Appendix</w:t>
       </w:r>
     </w:p>
-    <w:bookmarkEnd w:id="142"/>
-    <w:bookmarkStart w:id="167" w:name="typography"/>
+    <w:bookmarkEnd w:id="143"/>
+    <w:bookmarkStart w:id="168" w:name="typography"/>
     <w:p>
       <w:pPr>
         <w:pStyle w:val="Heading1"/>
@@ -8544,7 +8573,7 @@
       <w:r>
         <w:t xml:space="preserve"> </w:t>
       </w:r>
-      <w:hyperlink r:id="rId143">
+      <w:hyperlink r:id="rId144">
         <w:r>
           <w:rPr>
             <w:rStyle w:val="Hyperlink"/>
@@ -8561,7 +8590,7 @@
       <w:r>
         <w:t xml:space="preserve"> </w:t>
       </w:r>
-      <w:hyperlink r:id="rId144">
+      <w:hyperlink r:id="rId145">
         <w:r>
           <w:rPr>
             <w:rStyle w:val="Hyperlink"/>
@@ -8576,8 +8605,8 @@
         <w:t xml:space="preserve">etc.</w:t>
       </w:r>
     </w:p>
-    <w:bookmarkStart w:id="166" w:name="refs"/>
-    <w:bookmarkStart w:id="146" w:name="ref-googlescholar"/>
+    <w:bookmarkStart w:id="167" w:name="refs"/>
+    <w:bookmarkStart w:id="147" w:name="ref-googlescholar"/>
     <w:p>
       <w:pPr>
         <w:pStyle w:val="Bibliography"/>
@@ -8618,7 +8647,7 @@
       <w:r>
         <w:t xml:space="preserve"> </w:t>
       </w:r>
-      <w:hyperlink r:id="rId145">
+      <w:hyperlink r:id="rId146">
         <w:r>
           <w:rPr>
             <w:rStyle w:val="Hyperlink"/>
@@ -8630,8 +8659,8 @@
         <w:t xml:space="preserve">.</w:t>
       </w:r>
     </w:p>
-    <w:bookmarkEnd w:id="146"/>
-    <w:bookmarkStart w:id="148" w:name="ref-codinghorror"/>
+    <w:bookmarkEnd w:id="147"/>
+    <w:bookmarkStart w:id="149" w:name="ref-codinghorror"/>
     <w:p>
       <w:pPr>
         <w:pStyle w:val="Bibliography"/>
@@ -8699,7 +8728,7 @@
       <w:r>
         <w:t xml:space="preserve"> </w:t>
       </w:r>
-      <w:hyperlink r:id="rId147">
+      <w:hyperlink r:id="rId148">
         <w:r>
           <w:rPr>
             <w:rStyle w:val="Hyperlink"/>
@@ -8711,8 +8740,8 @@
         <w:t xml:space="preserve">.</w:t>
       </w:r>
     </w:p>
-    <w:bookmarkEnd w:id="148"/>
-    <w:bookmarkStart w:id="150" w:name="ref-turingomnibus"/>
+    <w:bookmarkEnd w:id="149"/>
+    <w:bookmarkStart w:id="151" w:name="ref-turingomnibus"/>
     <w:p>
       <w:pPr>
         <w:pStyle w:val="Bibliography"/>
@@ -8813,7 +8842,7 @@
       <w:r>
         <w:t xml:space="preserve"> </w:t>
       </w:r>
-      <w:hyperlink r:id="rId149">
+      <w:hyperlink r:id="rId150">
         <w:r>
           <w:rPr>
             <w:rStyle w:val="Hyperlink"/>
@@ -8825,8 +8854,8 @@
         <w:t xml:space="preserve">.</w:t>
       </w:r>
     </w:p>
-    <w:bookmarkEnd w:id="150"/>
-    <w:bookmarkStart w:id="152" w:name="ref-debugyourfuture"/>
+    <w:bookmarkEnd w:id="151"/>
+    <w:bookmarkStart w:id="153" w:name="ref-debugyourfuture"/>
     <w:p>
       <w:pPr>
         <w:pStyle w:val="Bibliography"/>
@@ -8862,7 +8891,7 @@
       <w:r>
         <w:t xml:space="preserve"> </w:t>
       </w:r>
-      <w:hyperlink r:id="rId151">
+      <w:hyperlink r:id="rId152">
         <w:r>
           <w:rPr>
             <w:rStyle w:val="Hyperlink"/>
@@ -8874,8 +8903,8 @@
         <w:t xml:space="preserve">.</w:t>
       </w:r>
     </w:p>
-    <w:bookmarkEnd w:id="152"/>
-    <w:bookmarkStart w:id="153" w:name="ref-findingyourfuture"/>
+    <w:bookmarkEnd w:id="153"/>
+    <w:bookmarkStart w:id="154" w:name="ref-findingyourfuture"/>
     <w:p>
       <w:pPr>
         <w:pStyle w:val="Bibliography"/>
@@ -8923,8 +8952,8 @@
         <w:t xml:space="preserve">.</w:t>
       </w:r>
     </w:p>
-    <w:bookmarkEnd w:id="153"/>
-    <w:bookmarkStart w:id="155" w:name="ref-knuth"/>
+    <w:bookmarkEnd w:id="154"/>
+    <w:bookmarkStart w:id="156" w:name="ref-knuth"/>
     <w:p>
       <w:pPr>
         <w:pStyle w:val="Bibliography"/>
@@ -8962,7 +8991,7 @@
       <w:r>
         <w:t xml:space="preserve"> </w:t>
       </w:r>
-      <w:hyperlink r:id="rId154">
+      <w:hyperlink r:id="rId155">
         <w:r>
           <w:rPr>
             <w:rStyle w:val="Hyperlink"/>
@@ -8974,8 +9003,8 @@
         <w:t xml:space="preserve">.</w:t>
       </w:r>
     </w:p>
-    <w:bookmarkEnd w:id="155"/>
-    <w:bookmarkStart w:id="157" w:name="ref-kopka"/>
+    <w:bookmarkEnd w:id="156"/>
+    <w:bookmarkStart w:id="158" w:name="ref-kopka"/>
     <w:p>
       <w:pPr>
         <w:pStyle w:val="Bibliography"/>
@@ -9013,7 +9042,7 @@
       <w:r>
         <w:t xml:space="preserve"> </w:t>
       </w:r>
-      <w:hyperlink r:id="rId156">
+      <w:hyperlink r:id="rId157">
         <w:r>
           <w:rPr>
             <w:rStyle w:val="Hyperlink"/>
@@ -9025,8 +9054,8 @@
         <w:t xml:space="preserve">.</w:t>
       </w:r>
     </w:p>
-    <w:bookmarkEnd w:id="157"/>
-    <w:bookmarkStart w:id="159" w:name="ref-yoda"/>
+    <w:bookmarkEnd w:id="158"/>
+    <w:bookmarkStart w:id="160" w:name="ref-yoda"/>
     <w:p>
       <w:pPr>
         <w:pStyle w:val="Bibliography"/>
@@ -9065,7 +9094,7 @@
       <w:r>
         <w:t xml:space="preserve"> </w:t>
       </w:r>
-      <w:hyperlink r:id="rId158">
+      <w:hyperlink r:id="rId159">
         <w:r>
           <w:rPr>
             <w:rStyle w:val="Hyperlink"/>
@@ -9077,8 +9106,8 @@
         <w:t xml:space="preserve">.</w:t>
       </w:r>
     </w:p>
-    <w:bookmarkEnd w:id="159"/>
-    <w:bookmarkStart w:id="161" w:name="ref-latexproject"/>
+    <w:bookmarkEnd w:id="160"/>
+    <w:bookmarkStart w:id="162" w:name="ref-latexproject"/>
     <w:p>
       <w:pPr>
         <w:pStyle w:val="Bibliography"/>
@@ -9110,7 +9139,7 @@
       <w:r>
         <w:t xml:space="preserve"> </w:t>
       </w:r>
-      <w:hyperlink r:id="rId160">
+      <w:hyperlink r:id="rId161">
         <w:r>
           <w:rPr>
             <w:rStyle w:val="Hyperlink"/>
@@ -9122,8 +9151,8 @@
         <w:t xml:space="preserve">.</w:t>
       </w:r>
     </w:p>
-    <w:bookmarkEnd w:id="161"/>
-    <w:bookmarkStart w:id="163" w:name="ref-turing"/>
+    <w:bookmarkEnd w:id="162"/>
+    <w:bookmarkStart w:id="164" w:name="ref-turing"/>
     <w:p>
       <w:pPr>
         <w:pStyle w:val="Bibliography"/>
@@ -9156,7 +9185,7 @@
       <w:r>
         <w:t xml:space="preserve"> </w:t>
       </w:r>
-      <w:hyperlink r:id="rId162">
+      <w:hyperlink r:id="rId163">
         <w:r>
           <w:rPr>
             <w:rStyle w:val="Hyperlink"/>
@@ -9168,8 +9197,8 @@
         <w:t xml:space="preserve">.</w:t>
       </w:r>
     </w:p>
-    <w:bookmarkEnd w:id="163"/>
-    <w:bookmarkStart w:id="165" w:name="ref-turing50"/>
+    <w:bookmarkEnd w:id="164"/>
+    <w:bookmarkStart w:id="166" w:name="ref-turing50"/>
     <w:p>
       <w:pPr>
         <w:pStyle w:val="Bibliography"/>
@@ -9232,7 +9261,7 @@
       <w:r>
         <w:t xml:space="preserve"> </w:t>
       </w:r>
-      <w:hyperlink r:id="rId164">
+      <w:hyperlink r:id="rId165">
         <w:r>
           <w:rPr>
             <w:rStyle w:val="Hyperlink"/>
@@ -9244,9 +9273,9 @@
         <w:t xml:space="preserve">.</w:t>
       </w:r>
     </w:p>
-    <w:bookmarkEnd w:id="165"/>
     <w:bookmarkEnd w:id="166"/>
     <w:bookmarkEnd w:id="167"/>
+    <w:bookmarkEnd w:id="168"/>
     <w:sectPr/>
   </w:body>
 </w:document>

</xml_diff>

<commit_message>
remove syllabus links to studennet.cs.manchester.ac.uk/ugt/bla/syllabus
</commit_message>
<xml_diff>
--- a/_book/latex4year1.docx
+++ b/_book/latex4year1.docx
@@ -110,7 +110,7 @@
         <w:t xml:space="preserve">2023</w:t>
       </w:r>
     </w:p>
-    <w:bookmarkStart w:id="33" w:name="welcome"/>
+    <w:bookmarkStart w:id="32" w:name="welcome"/>
     <w:p>
       <w:pPr>
         <w:pStyle w:val="Heading1"/>
@@ -124,24 +124,7 @@
         <w:pStyle w:val="FirstParagraph"/>
       </w:pPr>
       <w:r>
-        <w:t xml:space="preserve">Hello and welcome to the LaTeX lab manual, part of</w:t>
-      </w:r>
-      <w:r>
-        <w:t xml:space="preserve"> </w:t>
-      </w:r>
-      <w:hyperlink r:id="rId20">
-        <w:r>
-          <w:rPr>
-            <w:rStyle w:val="Hyperlink"/>
-          </w:rPr>
-          <w:t xml:space="preserve">COMP101</w:t>
-        </w:r>
-      </w:hyperlink>
-      <w:r>
-        <w:t xml:space="preserve"> </w:t>
-      </w:r>
-      <w:r>
-        <w:t xml:space="preserve">at the University of Manchester.</w:t>
+        <w:t xml:space="preserve">Hello and welcome to the LaTeX lab manual, part of COMP101 at the University of Manchester.</w:t>
       </w:r>
     </w:p>
     <w:p>
@@ -153,18 +136,18 @@
           <wp:inline>
             <wp:extent cx="4800600" cy="1824228"/>
             <wp:effectExtent b="0" l="0" r="0" t="0"/>
-            <wp:docPr descr="Figure 0.1: The LaTeX project logo by Jonas Jacek CC BY 4.0 via Wikimedia Commons w.wiki/3Daw" title="" id="22" name="Picture"/>
+            <wp:docPr descr="Figure 0.1: The LaTeX project logo by Jonas Jacek CC BY 4.0 via Wikimedia Commons w.wiki/3Daw" title="" id="21" name="Picture"/>
             <a:graphic>
               <a:graphicData uri="http://schemas.openxmlformats.org/drawingml/2006/picture">
                 <pic:pic>
                   <pic:nvPicPr>
-                    <pic:cNvPr descr="images/1000px-LaTeX_project_logo_bird.svg.png" id="23" name="Picture"/>
+                    <pic:cNvPr descr="images/1000px-LaTeX_project_logo_bird.svg.png" id="22" name="Picture"/>
                     <pic:cNvPicPr>
                       <a:picLocks noChangeArrowheads="1" noChangeAspect="1"/>
                     </pic:cNvPicPr>
                   </pic:nvPicPr>
                   <pic:blipFill>
-                    <a:blip r:embed="rId21"/>
+                    <a:blip r:embed="rId20"/>
                     <a:stretch>
                       <a:fillRect/>
                     </a:stretch>
@@ -201,7 +184,7 @@
       <w:r>
         <w:t xml:space="preserve"> </w:t>
       </w:r>
-      <w:hyperlink r:id="rId24">
+      <w:hyperlink r:id="rId23">
         <w:r>
           <w:rPr>
             <w:rStyle w:val="Hyperlink"/>
@@ -218,7 +201,7 @@
       <w:r>
         <w:t xml:space="preserve"> </w:t>
       </w:r>
-      <w:hyperlink r:id="rId25">
+      <w:hyperlink r:id="rId24">
         <w:r>
           <w:rPr>
             <w:rStyle w:val="Hyperlink"/>
@@ -295,7 +278,7 @@
         <w:t xml:space="preserve">Draft a CV using LaTeX templates</w:t>
       </w:r>
     </w:p>
-    <w:bookmarkStart w:id="26" w:name="acknowledgements"/>
+    <w:bookmarkStart w:id="25" w:name="acknowledgements"/>
     <w:p>
       <w:pPr>
         <w:pStyle w:val="Heading2"/>
@@ -312,8 +295,8 @@
         <w:t xml:space="preserve">This manual is a substantially revised version of earlier LaTeX lab manuals created by Ulrike Sattler, Graham Gough, Paul Waring, Toby Howard and Steve Pettifer.</w:t>
       </w:r>
     </w:p>
-    <w:bookmarkEnd w:id="26"/>
-    <w:bookmarkStart w:id="32" w:name="improve-this-manual"/>
+    <w:bookmarkEnd w:id="25"/>
+    <w:bookmarkStart w:id="31" w:name="improve-this-manual"/>
     <w:p>
       <w:pPr>
         <w:pStyle w:val="Heading2"/>
@@ -332,7 +315,7 @@
       <w:r>
         <w:t xml:space="preserve"> </w:t>
       </w:r>
-      <w:hyperlink r:id="rId27">
+      <w:hyperlink r:id="rId26">
         <w:r>
           <w:rPr>
             <w:rStyle w:val="Hyperlink"/>
@@ -349,7 +332,7 @@
       <w:r>
         <w:t xml:space="preserve"> </w:t>
       </w:r>
-      <w:hyperlink r:id="rId28">
+      <w:hyperlink r:id="rId27">
         <w:r>
           <w:rPr>
             <w:rStyle w:val="Hyperlink"/>
@@ -368,7 +351,7 @@
       <w:r>
         <w:t xml:space="preserve">Thanks to contributions from Hamza Latif (</w:t>
       </w:r>
-      <w:hyperlink r:id="rId29">
+      <w:hyperlink r:id="rId28">
         <w:r>
           <w:rPr>
             <w:rStyle w:val="Hyperlink"/>
@@ -379,7 +362,7 @@
       <w:r>
         <w:t xml:space="preserve">) and Saurav Maheshkar (</w:t>
       </w:r>
-      <w:hyperlink r:id="rId30">
+      <w:hyperlink r:id="rId29">
         <w:r>
           <w:rPr>
             <w:rStyle w:val="Hyperlink"/>
@@ -417,7 +400,7 @@
       <w:r>
         <w:t xml:space="preserve"> </w:t>
       </w:r>
-      <w:hyperlink r:id="rId31">
+      <w:hyperlink r:id="rId30">
         <w:r>
           <w:rPr>
             <w:rStyle w:val="Hyperlink"/>
@@ -432,9 +415,9 @@
         <w:t xml:space="preserve">directly.</w:t>
       </w:r>
     </w:p>
+    <w:bookmarkEnd w:id="31"/>
     <w:bookmarkEnd w:id="32"/>
-    <w:bookmarkEnd w:id="33"/>
-    <w:bookmarkStart w:id="48" w:name="latex"/>
+    <w:bookmarkStart w:id="47" w:name="latex"/>
     <w:p>
       <w:pPr>
         <w:pStyle w:val="Heading1"/>
@@ -508,7 +491,7 @@
       <w:r>
         <w:t xml:space="preserve"> </w:t>
       </w:r>
-      <w:hyperlink r:id="rId34">
+      <w:hyperlink r:id="rId33">
         <w:r>
           <w:rPr>
             <w:rStyle w:val="Hyperlink"/>
@@ -528,7 +511,7 @@
       <w:r>
         <w:t xml:space="preserve"> </w:t>
       </w:r>
-      <w:hyperlink r:id="rId35">
+      <w:hyperlink r:id="rId34">
         <w:r>
           <w:rPr>
             <w:rStyle w:val="Hyperlink"/>
@@ -545,7 +528,7 @@
       <w:r>
         <w:t xml:space="preserve"> </w:t>
       </w:r>
-      <w:hyperlink r:id="rId36">
+      <w:hyperlink r:id="rId35">
         <w:r>
           <w:rPr>
             <w:rStyle w:val="Hyperlink"/>
@@ -559,7 +542,7 @@
       <w:r>
         <w:t xml:space="preserve"> </w:t>
       </w:r>
-      <w:hyperlink r:id="rId37">
+      <w:hyperlink r:id="rId36">
         <w:r>
           <w:rPr>
             <w:rStyle w:val="Hyperlink"/>
@@ -592,18 +575,18 @@
           <wp:inline>
             <wp:extent cx="2506980" cy="2961143"/>
             <wp:effectExtent b="0" l="0" r="0" t="0"/>
-            <wp:docPr descr="Figure 1.1: Turing award winners Leslie Lamport and Donald Knuth created TeX and LaTeX during the 1980’s. Lamport portrait by Leslie Lamport, GFDL via Wikimedia Commons w.wiki/3Daz, Knuth portrait by Jacob Appelbaum CC BY-SA via Wikimedia Commons w.wiki/3Day. Is Donald Knuth the The Yoda of Silicon Valley? (Roberts 2018)" title="" id="39" name="Picture"/>
+            <wp:docPr descr="Figure 1.1: Turing award winners Leslie Lamport and Donald Knuth created TeX and LaTeX during the 1980’s. Lamport portrait by Leslie Lamport, GFDL via Wikimedia Commons w.wiki/3Daz, Knuth portrait by Jacob Appelbaum CC BY-SA via Wikimedia Commons w.wiki/3Day. Is Donald Knuth the The Yoda of Silicon Valley? (Roberts 2018)" title="" id="38" name="Picture"/>
             <a:graphic>
               <a:graphicData uri="http://schemas.openxmlformats.org/drawingml/2006/picture">
                 <pic:pic>
                   <pic:nvPicPr>
-                    <pic:cNvPr descr="images/Leslie_Lamport.jpg" id="40" name="Picture"/>
+                    <pic:cNvPr descr="images/Leslie_Lamport.jpg" id="39" name="Picture"/>
                     <pic:cNvPicPr>
                       <a:picLocks noChangeArrowheads="1" noChangeAspect="1"/>
                     </pic:cNvPicPr>
                   </pic:nvPicPr>
                   <pic:blipFill>
-                    <a:blip r:embed="rId38"/>
+                    <a:blip r:embed="rId37"/>
                     <a:stretch>
                       <a:fillRect/>
                     </a:stretch>
@@ -634,18 +617,18 @@
           <wp:inline>
             <wp:extent cx="2506980" cy="2964929"/>
             <wp:effectExtent b="0" l="0" r="0" t="0"/>
-            <wp:docPr descr="(#fig:knuthport-fig)Turing award winners Leslie Lamport and Donald Knuth created TeX and LaTeX during the 1980’s. Lamport portrait by Leslie Lamport, GFDL via Wikimedia Commons w.wiki/3Daz, Knuth portrait by Jacob Appelbaum CC BY-SA via Wikimedia Commons w.wiki/3Day. Is Donald Knuth the The Yoda of Silicon Valley? (Roberts 2018)" title="" id="42" name="Picture"/>
+            <wp:docPr descr="(#fig:knuthport-fig)Turing award winners Leslie Lamport and Donald Knuth created TeX and LaTeX during the 1980’s. Lamport portrait by Leslie Lamport, GFDL via Wikimedia Commons w.wiki/3Daz, Knuth portrait by Jacob Appelbaum CC BY-SA via Wikimedia Commons w.wiki/3Day. Is Donald Knuth the The Yoda of Silicon Valley? (Roberts 2018)" title="" id="41" name="Picture"/>
             <a:graphic>
               <a:graphicData uri="http://schemas.openxmlformats.org/drawingml/2006/picture">
                 <pic:pic>
                   <pic:nvPicPr>
-                    <pic:cNvPr descr="images/KnuthAtOpenContentAlliance.jpg" id="43" name="Picture"/>
+                    <pic:cNvPr descr="images/KnuthAtOpenContentAlliance.jpg" id="42" name="Picture"/>
                     <pic:cNvPicPr>
                       <a:picLocks noChangeArrowheads="1" noChangeAspect="1"/>
                     </pic:cNvPicPr>
                   </pic:nvPicPr>
                   <pic:blipFill>
-                    <a:blip r:embed="rId41"/>
+                    <a:blip r:embed="rId40"/>
                     <a:stretch>
                       <a:fillRect/>
                     </a:stretch>
@@ -680,7 +663,7 @@
         <w:t xml:space="preserve">LaTeX is typically used for technical documents but it can be used for almost any form of publishing, including writing CVs, letters, books, posters, presentations and much more. Whatever you create with LaTeX, one of its key strengths is making documents look professional in portable document format (pdf) using industrial-strength typesetting.</w:t>
       </w:r>
     </w:p>
-    <w:bookmarkStart w:id="46" w:name="latex-is-not-a-word-processor"/>
+    <w:bookmarkStart w:id="45" w:name="latex-is-not-a-word-processor"/>
     <w:p>
       <w:pPr>
         <w:pStyle w:val="Heading2"/>
@@ -764,7 +747,7 @@
       <w:r>
         <w:t xml:space="preserve"> </w:t>
       </w:r>
-      <w:hyperlink r:id="rId44">
+      <w:hyperlink r:id="rId43">
         <w:r>
           <w:rPr>
             <w:rStyle w:val="Hyperlink"/>
@@ -817,7 +800,7 @@
       <w:r>
         <w:t xml:space="preserve">a what you see is what you get (</w:t>
       </w:r>
-      <w:hyperlink r:id="rId45">
+      <w:hyperlink r:id="rId44">
         <w:r>
           <w:rPr>
             <w:rStyle w:val="Hyperlink"/>
@@ -859,8 +842,62 @@
         <w:t xml:space="preserve">file output). LaTeX doesn’t even come with a spell-checker, though there are many plug-ins you can use for that, they are not built in.</w:t>
       </w:r>
     </w:p>
+    <w:bookmarkEnd w:id="45"/>
+    <w:bookmarkStart w:id="46" w:name="so-what-is-latex-then"/>
+    <w:p>
+      <w:pPr>
+        <w:pStyle w:val="Heading2"/>
+      </w:pPr>
+      <w:r>
+        <w:rPr>
+          <w:rStyle w:val="SectionNumber"/>
+        </w:rPr>
+        <w:t xml:space="preserve">1.2</w:t>
+      </w:r>
+      <w:r>
+        <w:tab/>
+      </w:r>
+      <w:r>
+        <w:t xml:space="preserve">So what is LaTeX then?</w:t>
+      </w:r>
+    </w:p>
+    <w:p>
+      <w:pPr>
+        <w:pStyle w:val="FirstParagraph"/>
+      </w:pPr>
+      <w:r>
+        <w:t xml:space="preserve">The best way to understand LaTeX is to create some documents which we’ll do in the next chapter.</w:t>
+      </w:r>
+    </w:p>
     <w:bookmarkEnd w:id="46"/>
-    <w:bookmarkStart w:id="47" w:name="so-what-is-latex-then"/>
+    <w:bookmarkEnd w:id="47"/>
+    <w:bookmarkStart w:id="67" w:name="simples"/>
+    <w:p>
+      <w:pPr>
+        <w:pStyle w:val="Heading1"/>
+      </w:pPr>
+      <w:r>
+        <w:rPr>
+          <w:rStyle w:val="SectionNumber"/>
+        </w:rPr>
+        <w:t xml:space="preserve">2</w:t>
+      </w:r>
+      <w:r>
+        <w:tab/>
+      </w:r>
+      <w:r>
+        <w:t xml:space="preserve">Simple LaTeX documents</w:t>
+      </w:r>
+    </w:p>
+    <w:p>
+      <w:pPr>
+        <w:pStyle w:val="FirstParagraph"/>
+      </w:pPr>
+      <w:r>
+        <w:t xml:space="preserve">Let’s start by creating a simple LaTeX document.</w:t>
+      </w:r>
+    </w:p>
+    <w:bookmarkStart w:id="57" w:name="shortest"/>
     <w:p>
       <w:pPr>
         <w:pStyle w:val="Heading2"/>
@@ -869,13 +906,13 @@
         <w:rPr>
           <w:rStyle w:val="SectionNumber"/>
         </w:rPr>
-        <w:t xml:space="preserve">1.2</w:t>
+        <w:t xml:space="preserve">2.1</w:t>
       </w:r>
       <w:r>
         <w:tab/>
       </w:r>
       <w:r>
-        <w:t xml:space="preserve">So what is LaTeX then?</w:t>
+        <w:t xml:space="preserve">A very short document</w:t>
       </w:r>
     </w:p>
     <w:p>
@@ -883,27 +920,120 @@
         <w:pStyle w:val="FirstParagraph"/>
       </w:pPr>
       <w:r>
-        <w:t xml:space="preserve">The best way to understand LaTeX is to create some documents which we’ll do in the next chapter.</w:t>
-      </w:r>
-    </w:p>
-    <w:bookmarkEnd w:id="47"/>
-    <w:bookmarkEnd w:id="48"/>
-    <w:bookmarkStart w:id="68" w:name="simples"/>
-    <w:p>
-      <w:pPr>
-        <w:pStyle w:val="Heading1"/>
-      </w:pPr>
-      <w:r>
-        <w:rPr>
-          <w:rStyle w:val="SectionNumber"/>
-        </w:rPr>
-        <w:t xml:space="preserve">2</w:t>
-      </w:r>
-      <w:r>
-        <w:tab/>
-      </w:r>
-      <w:r>
-        <w:t xml:space="preserve">Simple LaTeX documents</w:t>
+        <w:t xml:space="preserve">Open up your favourite text editor</w:t>
+      </w:r>
+      <w:r>
+        <w:rPr>
+          <w:rStyle w:val="FootnoteReference"/>
+        </w:rPr>
+        <w:footnoteReference w:id="48"/>
+      </w:r>
+      <w:r>
+        <w:t xml:space="preserve">, enter the following text, then save it as a file called</w:t>
+      </w:r>
+      <w:r>
+        <w:t xml:space="preserve"> </w:t>
+      </w:r>
+      <w:r>
+        <w:rPr>
+          <w:rStyle w:val="VerbatimChar"/>
+        </w:rPr>
+        <w:t xml:space="preserve">turing.tex</w:t>
+      </w:r>
+      <w:r>
+        <w:t xml:space="preserve">:</w:t>
+      </w:r>
+    </w:p>
+    <w:p>
+      <w:pPr>
+        <w:pStyle w:val="SourceCode"/>
+      </w:pPr>
+      <w:r>
+        <w:rPr>
+          <w:rStyle w:val="BuiltInTok"/>
+        </w:rPr>
+        <w:t xml:space="preserve">\documentclass</w:t>
+      </w:r>
+      <w:r>
+        <w:rPr>
+          <w:rStyle w:val="NormalTok"/>
+        </w:rPr>
+        <w:t xml:space="preserve">[a4paper]{</w:t>
+      </w:r>
+      <w:r>
+        <w:rPr>
+          <w:rStyle w:val="ExtensionTok"/>
+        </w:rPr>
+        <w:t xml:space="preserve">article</w:t>
+      </w:r>
+      <w:r>
+        <w:rPr>
+          <w:rStyle w:val="NormalTok"/>
+        </w:rPr>
+        <w:t xml:space="preserve">}</w:t>
+      </w:r>
+      <w:r>
+        <w:br/>
+      </w:r>
+      <w:r>
+        <w:rPr>
+          <w:rStyle w:val="KeywordTok"/>
+        </w:rPr>
+        <w:t xml:space="preserve">\begin</w:t>
+      </w:r>
+      <w:r>
+        <w:rPr>
+          <w:rStyle w:val="NormalTok"/>
+        </w:rPr>
+        <w:t xml:space="preserve">{</w:t>
+      </w:r>
+      <w:r>
+        <w:rPr>
+          <w:rStyle w:val="ExtensionTok"/>
+        </w:rPr>
+        <w:t xml:space="preserve">document</w:t>
+      </w:r>
+      <w:r>
+        <w:rPr>
+          <w:rStyle w:val="NormalTok"/>
+        </w:rPr>
+        <w:t xml:space="preserve">}</w:t>
+      </w:r>
+      <w:r>
+        <w:br/>
+      </w:r>
+      <w:r>
+        <w:rPr>
+          <w:rStyle w:val="NormalTok"/>
+        </w:rPr>
+        <w:t xml:space="preserve">Computational excursions</w:t>
+      </w:r>
+      <w:r>
+        <w:br/>
+      </w:r>
+      <w:r>
+        <w:rPr>
+          <w:rStyle w:val="KeywordTok"/>
+        </w:rPr>
+        <w:t xml:space="preserve">\end</w:t>
+      </w:r>
+      <w:r>
+        <w:rPr>
+          <w:rStyle w:val="NormalTok"/>
+        </w:rPr>
+        <w:t xml:space="preserve">{</w:t>
+      </w:r>
+      <w:r>
+        <w:rPr>
+          <w:rStyle w:val="ExtensionTok"/>
+        </w:rPr>
+        <w:t xml:space="preserve">document</w:t>
+      </w:r>
+      <w:r>
+        <w:rPr>
+          <w:rStyle w:val="NormalTok"/>
+        </w:rPr>
+        <w:t xml:space="preserve">}</w:t>
       </w:r>
     </w:p>
     <w:p>
@@ -911,42 +1041,31 @@
         <w:pStyle w:val="FirstParagraph"/>
       </w:pPr>
       <w:r>
-        <w:t xml:space="preserve">Let’s start by creating a simple LaTeX document.</w:t>
-      </w:r>
-    </w:p>
-    <w:bookmarkStart w:id="58" w:name="shortest"/>
-    <w:p>
-      <w:pPr>
-        <w:pStyle w:val="Heading2"/>
-      </w:pPr>
-      <w:r>
-        <w:rPr>
-          <w:rStyle w:val="SectionNumber"/>
-        </w:rPr>
-        <w:t xml:space="preserve">2.1</w:t>
-      </w:r>
-      <w:r>
-        <w:tab/>
-      </w:r>
-      <w:r>
-        <w:t xml:space="preserve">A very short document</w:t>
-      </w:r>
-    </w:p>
-    <w:p>
-      <w:pPr>
-        <w:pStyle w:val="FirstParagraph"/>
-      </w:pPr>
-      <w:r>
-        <w:t xml:space="preserve">Open up your favourite text editor</w:t>
+        <w:t xml:space="preserve">To turn this into a pdf we need to use a LaTeX compiler, we’re going to use</w:t>
+      </w:r>
+      <w:r>
+        <w:t xml:space="preserve"> </w:t>
+      </w:r>
+      <w:r>
+        <w:rPr>
+          <w:rStyle w:val="VerbatimChar"/>
+        </w:rPr>
+        <w:t xml:space="preserve">pdflatex</w:t>
+      </w:r>
+      <w:r>
+        <w:t xml:space="preserve">, though several other compilers are available.</w:t>
       </w:r>
       <w:r>
         <w:rPr>
           <w:rStyle w:val="FootnoteReference"/>
         </w:rPr>
-        <w:footnoteReference w:id="49"/>
-      </w:r>
-      <w:r>
-        <w:t xml:space="preserve">, enter the following text, then save it as a file called</w:t>
+        <w:footnoteReference w:id="52"/>
+      </w:r>
+      <w:r>
+        <w:t xml:space="preserve"> </w:t>
+      </w:r>
+      <w:r>
+        <w:t xml:space="preserve">On Linux the</w:t>
       </w:r>
       <w:r>
         <w:t xml:space="preserve"> </w:t>
@@ -955,155 +1074,19 @@
         <w:rPr>
           <w:rStyle w:val="VerbatimChar"/>
         </w:rPr>
-        <w:t xml:space="preserve">turing.tex</w:t>
-      </w:r>
-      <w:r>
-        <w:t xml:space="preserve">:</w:t>
-      </w:r>
-    </w:p>
-    <w:p>
-      <w:pPr>
-        <w:pStyle w:val="SourceCode"/>
-      </w:pPr>
-      <w:r>
-        <w:rPr>
-          <w:rStyle w:val="BuiltInTok"/>
-        </w:rPr>
-        <w:t xml:space="preserve">\documentclass</w:t>
-      </w:r>
-      <w:r>
-        <w:rPr>
-          <w:rStyle w:val="NormalTok"/>
-        </w:rPr>
-        <w:t xml:space="preserve">[a4paper]{</w:t>
-      </w:r>
-      <w:r>
-        <w:rPr>
-          <w:rStyle w:val="ExtensionTok"/>
-        </w:rPr>
-        <w:t xml:space="preserve">article</w:t>
-      </w:r>
-      <w:r>
-        <w:rPr>
-          <w:rStyle w:val="NormalTok"/>
-        </w:rPr>
-        <w:t xml:space="preserve">}</w:t>
-      </w:r>
-      <w:r>
-        <w:br/>
-      </w:r>
-      <w:r>
-        <w:rPr>
-          <w:rStyle w:val="KeywordTok"/>
-        </w:rPr>
-        <w:t xml:space="preserve">\begin</w:t>
-      </w:r>
-      <w:r>
-        <w:rPr>
-          <w:rStyle w:val="NormalTok"/>
-        </w:rPr>
-        <w:t xml:space="preserve">{</w:t>
-      </w:r>
-      <w:r>
-        <w:rPr>
-          <w:rStyle w:val="ExtensionTok"/>
-        </w:rPr>
-        <w:t xml:space="preserve">document</w:t>
-      </w:r>
-      <w:r>
-        <w:rPr>
-          <w:rStyle w:val="NormalTok"/>
-        </w:rPr>
-        <w:t xml:space="preserve">}</w:t>
-      </w:r>
-      <w:r>
-        <w:br/>
-      </w:r>
-      <w:r>
-        <w:rPr>
-          <w:rStyle w:val="NormalTok"/>
-        </w:rPr>
-        <w:t xml:space="preserve">Computational excursions</w:t>
-      </w:r>
-      <w:r>
-        <w:br/>
-      </w:r>
-      <w:r>
-        <w:rPr>
-          <w:rStyle w:val="KeywordTok"/>
-        </w:rPr>
-        <w:t xml:space="preserve">\end</w:t>
-      </w:r>
-      <w:r>
-        <w:rPr>
-          <w:rStyle w:val="NormalTok"/>
-        </w:rPr>
-        <w:t xml:space="preserve">{</w:t>
-      </w:r>
-      <w:r>
-        <w:rPr>
-          <w:rStyle w:val="ExtensionTok"/>
-        </w:rPr>
-        <w:t xml:space="preserve">document</w:t>
-      </w:r>
-      <w:r>
-        <w:rPr>
-          <w:rStyle w:val="NormalTok"/>
-        </w:rPr>
-        <w:t xml:space="preserve">}</w:t>
-      </w:r>
-    </w:p>
-    <w:p>
-      <w:pPr>
-        <w:pStyle w:val="FirstParagraph"/>
-      </w:pPr>
-      <w:r>
-        <w:t xml:space="preserve">To turn this into a pdf we need to use a LaTeX compiler, we’re going to use</w:t>
-      </w:r>
-      <w:r>
-        <w:t xml:space="preserve"> </w:t>
-      </w:r>
-      <w:r>
-        <w:rPr>
-          <w:rStyle w:val="VerbatimChar"/>
-        </w:rPr>
         <w:t xml:space="preserve">pdflatex</w:t>
       </w:r>
       <w:r>
-        <w:t xml:space="preserve">, though several other compilers are available.</w:t>
+        <w:t xml:space="preserve"> </w:t>
+      </w:r>
+      <w:r>
+        <w:t xml:space="preserve">compiler is already installed and can be used from the command line.</w:t>
       </w:r>
       <w:r>
         <w:rPr>
           <w:rStyle w:val="FootnoteReference"/>
         </w:rPr>
-        <w:footnoteReference w:id="53"/>
-      </w:r>
-      <w:r>
-        <w:t xml:space="preserve"> </w:t>
-      </w:r>
-      <w:r>
-        <w:t xml:space="preserve">On Linux the</w:t>
-      </w:r>
-      <w:r>
-        <w:t xml:space="preserve"> </w:t>
-      </w:r>
-      <w:r>
-        <w:rPr>
-          <w:rStyle w:val="VerbatimChar"/>
-        </w:rPr>
-        <w:t xml:space="preserve">pdflatex</w:t>
-      </w:r>
-      <w:r>
-        <w:t xml:space="preserve"> </w:t>
-      </w:r>
-      <w:r>
-        <w:t xml:space="preserve">compiler is already installed and can be used from the command line.</w:t>
-      </w:r>
-      <w:r>
-        <w:rPr>
-          <w:rStyle w:val="FootnoteReference"/>
-        </w:rPr>
-        <w:footnoteReference w:id="55"/>
+        <w:footnoteReference w:id="54"/>
       </w:r>
       <w:r>
         <w:t xml:space="preserve"> </w:t>
@@ -1114,7 +1097,7 @@
       <w:r>
         <w:t xml:space="preserve"> </w:t>
       </w:r>
-      <w:hyperlink r:id="rId57">
+      <w:hyperlink r:id="rId56">
         <w:r>
           <w:rPr>
             <w:rStyle w:val="Hyperlink"/>
@@ -1300,8 +1283,8 @@
         <w:t xml:space="preserve">turing.log</w:t>
       </w:r>
     </w:p>
-    <w:bookmarkEnd w:id="58"/>
-    <w:bookmarkStart w:id="60" w:name="longer"/>
+    <w:bookmarkEnd w:id="57"/>
+    <w:bookmarkStart w:id="59" w:name="longer"/>
     <w:p>
       <w:pPr>
         <w:pStyle w:val="Heading2"/>
@@ -1810,7 +1793,7 @@
       <w:r>
         <w:t xml:space="preserve"> </w:t>
       </w:r>
-      <w:hyperlink r:id="rId59">
+      <w:hyperlink r:id="rId58">
         <w:r>
           <w:rPr>
             <w:rStyle w:val="Hyperlink"/>
@@ -1857,8 +1840,8 @@
         <w:t xml:space="preserve">)</w:t>
       </w:r>
     </w:p>
-    <w:bookmarkEnd w:id="60"/>
-    <w:bookmarkStart w:id="63" w:name="ex1"/>
+    <w:bookmarkEnd w:id="59"/>
+    <w:bookmarkStart w:id="62" w:name="ex1"/>
     <w:p>
       <w:pPr>
         <w:pStyle w:val="Heading2"/>
@@ -1901,7 +1884,7 @@
       <w:r>
         <w:t xml:space="preserve"> </w:t>
       </w:r>
-      <w:hyperlink r:id="rId61">
+      <w:hyperlink r:id="rId60">
         <w:r>
           <w:rPr>
             <w:rStyle w:val="Hyperlink"/>
@@ -1918,7 +1901,7 @@
       <w:r>
         <w:t xml:space="preserve"> </w:t>
       </w:r>
-      <w:hyperlink r:id="rId62">
+      <w:hyperlink r:id="rId61">
         <w:r>
           <w:rPr>
             <w:rStyle w:val="Hyperlink"/>
@@ -2149,8 +2132,8 @@
         <w:t xml:space="preserve">pdflatex turing.tex</w:t>
       </w:r>
     </w:p>
-    <w:bookmarkEnd w:id="63"/>
-    <w:bookmarkStart w:id="64" w:name="bold-italic-and-lists"/>
+    <w:bookmarkEnd w:id="62"/>
+    <w:bookmarkStart w:id="63" w:name="bold-italic-and-lists"/>
     <w:p>
       <w:pPr>
         <w:pStyle w:val="Heading2"/>
@@ -2298,8 +2281,8 @@
         <w:t xml:space="preserve">for bulleted lists.</w:t>
       </w:r>
     </w:p>
-    <w:bookmarkEnd w:id="64"/>
-    <w:bookmarkStart w:id="66" w:name="quotation-marks"/>
+    <w:bookmarkEnd w:id="63"/>
+    <w:bookmarkStart w:id="65" w:name="quotation-marks"/>
     <w:p>
       <w:pPr>
         <w:pStyle w:val="Heading2"/>
@@ -2562,7 +2545,7 @@
       <w:r>
         <w:t xml:space="preserve"> </w:t>
       </w:r>
-      <w:hyperlink r:id="rId65">
+      <w:hyperlink r:id="rId64">
         <w:r>
           <w:rPr>
             <w:rStyle w:val="Hyperlink"/>
@@ -2577,8 +2560,8 @@
         <w:t xml:space="preserve">for example.</w:t>
       </w:r>
     </w:p>
-    <w:bookmarkEnd w:id="66"/>
-    <w:bookmarkStart w:id="67" w:name="concsimple"/>
+    <w:bookmarkEnd w:id="65"/>
+    <w:bookmarkStart w:id="66" w:name="concsimple"/>
     <w:p>
       <w:pPr>
         <w:pStyle w:val="Heading2"/>
@@ -2648,9 +2631,9 @@
         <w:t xml:space="preserve">Next we’ll look at adding some cross-references, figures and citations. This is one thing that LaTeX does much better than your average word processing software which makes it great for editing larger and longer documents, such as your Bachelors, Masters or PhD thesis.</w:t>
       </w:r>
     </w:p>
+    <w:bookmarkEnd w:id="66"/>
     <w:bookmarkEnd w:id="67"/>
-    <w:bookmarkEnd w:id="68"/>
-    <w:bookmarkStart w:id="91" w:name="figref"/>
+    <w:bookmarkStart w:id="90" w:name="figref"/>
     <w:p>
       <w:pPr>
         <w:pStyle w:val="Heading1"/>
@@ -2709,18 +2692,18 @@
           <wp:inline>
             <wp:extent cx="572215" cy="310140"/>
             <wp:effectExtent b="0" l="0" r="0" t="0"/>
-            <wp:docPr descr="Figure 3.1: It has always been important to cite your sources and LaTeX gives you the tools to cite properly. Wikipedian Protester cartoon by Randall Munroe at xkcd.com/285 published under a Creative Commons Attribution-NonCommercial 2.5 License" title="" id="70" name="Picture"/>
+            <wp:docPr descr="Figure 3.1: It has always been important to cite your sources and LaTeX gives you the tools to cite properly. Wikipedian Protester cartoon by Randall Munroe at xkcd.com/285 published under a Creative Commons Attribution-NonCommercial 2.5 License" title="" id="69" name="Picture"/>
             <a:graphic>
               <a:graphicData uri="http://schemas.openxmlformats.org/drawingml/2006/picture">
                 <pic:pic>
                   <pic:nvPicPr>
-                    <pic:cNvPr descr="images/wikipedian_protester.png" id="71" name="Picture"/>
+                    <pic:cNvPr descr="images/wikipedian_protester.png" id="70" name="Picture"/>
                     <pic:cNvPicPr>
                       <a:picLocks noChangeArrowheads="1" noChangeAspect="1"/>
                     </pic:cNvPicPr>
                   </pic:nvPicPr>
                   <pic:blipFill>
-                    <a:blip r:embed="rId69"/>
+                    <a:blip r:embed="rId68"/>
                     <a:stretch>
                       <a:fillRect/>
                     </a:stretch>
@@ -2773,7 +2756,7 @@
       <w:r>
         <w:t xml:space="preserve"> </w:t>
       </w:r>
-      <w:hyperlink r:id="rId72">
+      <w:hyperlink r:id="rId71">
         <w:r>
           <w:rPr>
             <w:rStyle w:val="Hyperlink"/>
@@ -2790,7 +2773,7 @@
       <w:r>
         <w:t xml:space="preserve"> </w:t>
       </w:r>
-      <w:hyperlink r:id="rId73">
+      <w:hyperlink r:id="rId72">
         <w:r>
           <w:rPr>
             <w:rStyle w:val="Hyperlink"/>
@@ -2807,7 +2790,7 @@
       <w:r>
         <w:t xml:space="preserve"> </w:t>
       </w:r>
-      <w:hyperlink r:id="rId74">
+      <w:hyperlink r:id="rId73">
         <w:r>
           <w:rPr>
             <w:rStyle w:val="Hyperlink"/>
@@ -2816,7 +2799,7 @@
         </w:r>
       </w:hyperlink>
     </w:p>
-    <w:bookmarkStart w:id="75" w:name="cross-referencing"/>
+    <w:bookmarkStart w:id="74" w:name="cross-referencing"/>
     <w:p>
       <w:pPr>
         <w:pStyle w:val="Heading2"/>
@@ -3128,8 +3111,8 @@
         <w:t xml:space="preserve">}</w:t>
       </w:r>
     </w:p>
-    <w:bookmarkEnd w:id="75"/>
-    <w:bookmarkStart w:id="81" w:name="illustrating-your-documents"/>
+    <w:bookmarkEnd w:id="74"/>
+    <w:bookmarkStart w:id="80" w:name="illustrating-your-documents"/>
     <w:p>
       <w:pPr>
         <w:pStyle w:val="Heading2"/>
@@ -3173,18 +3156,18 @@
           <wp:inline>
             <wp:extent cx="2133600" cy="2904856"/>
             <wp:effectExtent b="0" l="0" r="0" t="0"/>
-            <wp:docPr descr="Figure 3.2: Alan Turing at the age of sixteen, portrait by unknown author, public domain, via Wikimedia Commons w.wiki/oZx" title="" id="77" name="Picture"/>
+            <wp:docPr descr="Figure 3.2: Alan Turing at the age of sixteen, portrait by unknown author, public domain, via Wikimedia Commons w.wiki/oZx" title="" id="76" name="Picture"/>
             <a:graphic>
               <a:graphicData uri="http://schemas.openxmlformats.org/drawingml/2006/picture">
                 <pic:pic>
                   <pic:nvPicPr>
-                    <pic:cNvPr descr="images/Alan_Turing_Aged_16.jpg" id="78" name="Picture"/>
+                    <pic:cNvPr descr="images/Alan_Turing_Aged_16.jpg" id="77" name="Picture"/>
                     <pic:cNvPicPr>
                       <a:picLocks noChangeArrowheads="1" noChangeAspect="1"/>
                     </pic:cNvPicPr>
                   </pic:nvPicPr>
                   <pic:blipFill>
-                    <a:blip r:embed="rId76"/>
+                    <a:blip r:embed="rId75"/>
                     <a:stretch>
                       <a:fillRect/>
                     </a:stretch>
@@ -3221,7 +3204,7 @@
       <w:r>
         <w:t xml:space="preserve"> </w:t>
       </w:r>
-      <w:hyperlink r:id="rId79">
+      <w:hyperlink r:id="rId78">
         <w:r>
           <w:rPr>
             <w:rStyle w:val="Hyperlink"/>
@@ -3238,7 +3221,7 @@
       <w:r>
         <w:t xml:space="preserve"> </w:t>
       </w:r>
-      <w:hyperlink r:id="rId80">
+      <w:hyperlink r:id="rId79">
         <w:r>
           <w:rPr>
             <w:rStyle w:val="Hyperlink"/>
@@ -3599,8 +3582,47 @@
         <w:t xml:space="preserve">}</w:t>
       </w:r>
     </w:p>
+    <w:bookmarkEnd w:id="80"/>
+    <w:bookmarkStart w:id="81" w:name="ex2"/>
+    <w:p>
+      <w:pPr>
+        <w:pStyle w:val="Heading2"/>
+      </w:pPr>
+      <w:r>
+        <w:rPr>
+          <w:rStyle w:val="SectionNumber"/>
+        </w:rPr>
+        <w:t xml:space="preserve">3.3</w:t>
+      </w:r>
+      <w:r>
+        <w:tab/>
+      </w:r>
+      <w:r>
+        <w:t xml:space="preserve">Exercise two: picture this</w:t>
+      </w:r>
+    </w:p>
+    <w:p>
+      <w:pPr>
+        <w:pStyle w:val="FirstParagraph"/>
+      </w:pPr>
+      <w:r>
+        <w:t xml:space="preserve">Create a document</w:t>
+      </w:r>
+      <w:r>
+        <w:t xml:space="preserve"> </w:t>
+      </w:r>
+      <w:r>
+        <w:rPr>
+          <w:rStyle w:val="VerbatimChar"/>
+        </w:rPr>
+        <w:t xml:space="preserve">image.tex</w:t>
+      </w:r>
+      <w:r>
+        <w:t xml:space="preserve">, that contains some text (maybe from Lorem Ipsum), together with a figure containing an image of your choice. Create a cross reference to the figure in the text.</w:t>
+      </w:r>
+    </w:p>
     <w:bookmarkEnd w:id="81"/>
-    <w:bookmarkStart w:id="82" w:name="ex2"/>
+    <w:bookmarkStart w:id="88" w:name="citations-and-footnotes"/>
     <w:p>
       <w:pPr>
         <w:pStyle w:val="Heading2"/>
@@ -3609,13 +3631,13 @@
         <w:rPr>
           <w:rStyle w:val="SectionNumber"/>
         </w:rPr>
-        <w:t xml:space="preserve">3.3</w:t>
+        <w:t xml:space="preserve">3.4</w:t>
       </w:r>
       <w:r>
         <w:tab/>
       </w:r>
       <w:r>
-        <w:t xml:space="preserve">Exercise two: picture this</w:t>
+        <w:t xml:space="preserve">Citations and footnotes</w:t>
       </w:r>
     </w:p>
     <w:p>
@@ -3623,7 +3645,19 @@
         <w:pStyle w:val="FirstParagraph"/>
       </w:pPr>
       <w:r>
-        <w:t xml:space="preserve">Create a document</w:t>
+        <w:t xml:space="preserve">Footnotes</w:t>
+      </w:r>
+      <w:r>
+        <w:rPr>
+          <w:rStyle w:val="FootnoteReference"/>
+        </w:rPr>
+        <w:footnoteReference w:id="82"/>
+      </w:r>
+      <w:r>
+        <w:t xml:space="preserve"> </w:t>
+      </w:r>
+      <w:r>
+        <w:t xml:space="preserve">can be added to a document with</w:t>
       </w:r>
       <w:r>
         <w:t xml:space="preserve"> </w:t>
@@ -3632,29 +3666,24 @@
         <w:rPr>
           <w:rStyle w:val="VerbatimChar"/>
         </w:rPr>
-        <w:t xml:space="preserve">image.tex</w:t>
-      </w:r>
-      <w:r>
-        <w:t xml:space="preserve">, that contains some text (maybe from Lorem Ipsum), together with a figure containing an image of your choice. Create a cross reference to the figure in the text.</w:t>
-      </w:r>
-    </w:p>
-    <w:bookmarkEnd w:id="82"/>
-    <w:bookmarkStart w:id="89" w:name="citations-and-footnotes"/>
-    <w:p>
-      <w:pPr>
-        <w:pStyle w:val="Heading2"/>
-      </w:pPr>
-      <w:r>
-        <w:rPr>
-          <w:rStyle w:val="SectionNumber"/>
-        </w:rPr>
-        <w:t xml:space="preserve">3.4</w:t>
-      </w:r>
-      <w:r>
-        <w:tab/>
-      </w:r>
-      <w:r>
-        <w:t xml:space="preserve">Citations and footnotes</w:t>
+        <w:t xml:space="preserve">\footnote{}</w:t>
+      </w:r>
+    </w:p>
+    <w:p>
+      <w:pPr>
+        <w:pStyle w:val="SourceCode"/>
+      </w:pPr>
+      <w:r>
+        <w:rPr>
+          <w:rStyle w:val="FunctionTok"/>
+        </w:rPr>
+        <w:t xml:space="preserve">\footnote</w:t>
+      </w:r>
+      <w:r>
+        <w:rPr>
+          <w:rStyle w:val="NormalTok"/>
+        </w:rPr>
+        <w:t xml:space="preserve">{This is a footnote about footnotes}</w:t>
       </w:r>
     </w:p>
     <w:p>
@@ -3662,7 +3691,192 @@
         <w:pStyle w:val="FirstParagraph"/>
       </w:pPr>
       <w:r>
-        <w:t xml:space="preserve">Footnotes</w:t>
+        <w:t xml:space="preserve">You can cite sources such as websites, books or journal articles in your document using the</w:t>
+      </w:r>
+      <w:r>
+        <w:t xml:space="preserve"> </w:t>
+      </w:r>
+      <w:r>
+        <w:rPr>
+          <w:rStyle w:val="VerbatimChar"/>
+        </w:rPr>
+        <w:t xml:space="preserve">\cite</w:t>
+      </w:r>
+      <w:r>
+        <w:t xml:space="preserve"> </w:t>
+      </w:r>
+      <w:r>
+        <w:t xml:space="preserve">command.</w:t>
+      </w:r>
+    </w:p>
+    <w:p>
+      <w:pPr>
+        <w:pStyle w:val="SourceCode"/>
+      </w:pPr>
+      <w:r>
+        <w:rPr>
+          <w:rStyle w:val="KeywordTok"/>
+        </w:rPr>
+        <w:t xml:space="preserve">\cite</w:t>
+      </w:r>
+      <w:r>
+        <w:rPr>
+          <w:rStyle w:val="NormalTok"/>
+        </w:rPr>
+        <w:t xml:space="preserve">{</w:t>
+      </w:r>
+      <w:r>
+        <w:rPr>
+          <w:rStyle w:val="ExtensionTok"/>
+        </w:rPr>
+        <w:t xml:space="preserve">alanturing</w:t>
+      </w:r>
+      <w:r>
+        <w:rPr>
+          <w:rStyle w:val="NormalTok"/>
+        </w:rPr>
+        <w:t xml:space="preserve">}</w:t>
+      </w:r>
+    </w:p>
+    <w:p>
+      <w:pPr>
+        <w:pStyle w:val="FirstParagraph"/>
+      </w:pPr>
+      <w:r>
+        <w:t xml:space="preserve">The metadata for the citations can be stored in a separate</w:t>
+      </w:r>
+      <w:r>
+        <w:t xml:space="preserve"> </w:t>
+      </w:r>
+      <w:r>
+        <w:rPr>
+          <w:rStyle w:val="VerbatimChar"/>
+        </w:rPr>
+        <w:t xml:space="preserve">*.bib file</w:t>
+      </w:r>
+      <w:r>
+        <w:t xml:space="preserve"> </w:t>
+      </w:r>
+      <w:r>
+        <w:t xml:space="preserve">using a format called BibTeX, in this case we’ll use</w:t>
+      </w:r>
+      <w:r>
+        <w:t xml:space="preserve"> </w:t>
+      </w:r>
+      <w:r>
+        <w:rPr>
+          <w:rStyle w:val="VerbatimChar"/>
+        </w:rPr>
+        <w:t xml:space="preserve">turing.bib</w:t>
+      </w:r>
+      <w:r>
+        <w:t xml:space="preserve">. BibTeX provides citation types so books are described using the</w:t>
+      </w:r>
+      <w:r>
+        <w:t xml:space="preserve"> </w:t>
+      </w:r>
+      <w:r>
+        <w:rPr>
+          <w:rStyle w:val="VerbatimChar"/>
+        </w:rPr>
+        <w:t xml:space="preserve">@book</w:t>
+      </w:r>
+      <w:r>
+        <w:t xml:space="preserve"> </w:t>
+      </w:r>
+      <w:r>
+        <w:t xml:space="preserve">type like this:</w:t>
+      </w:r>
+    </w:p>
+    <w:p>
+      <w:pPr>
+        <w:pStyle w:val="SourceCode"/>
+      </w:pPr>
+      <w:r>
+        <w:rPr>
+          <w:rStyle w:val="NormalTok"/>
+        </w:rPr>
+        <w:t xml:space="preserve">@Book{turingomnibus,</w:t>
+      </w:r>
+      <w:r>
+        <w:br/>
+      </w:r>
+      <w:r>
+        <w:rPr>
+          <w:rStyle w:val="NormalTok"/>
+        </w:rPr>
+        <w:t xml:space="preserve">  title = {The New Turing Omnibus: Sixty-six excursions in Computer Science},</w:t>
+      </w:r>
+      <w:r>
+        <w:br/>
+      </w:r>
+      <w:r>
+        <w:rPr>
+          <w:rStyle w:val="NormalTok"/>
+        </w:rPr>
+        <w:t xml:space="preserve">  author = {A. K. Dewdney},</w:t>
+      </w:r>
+      <w:r>
+        <w:br/>
+      </w:r>
+      <w:r>
+        <w:rPr>
+          <w:rStyle w:val="NormalTok"/>
+        </w:rPr>
+        <w:t xml:space="preserve">  publisher = {Henry Holt},</w:t>
+      </w:r>
+      <w:r>
+        <w:br/>
+      </w:r>
+      <w:r>
+        <w:rPr>
+          <w:rStyle w:val="NormalTok"/>
+        </w:rPr>
+        <w:t xml:space="preserve">  address = {New York},</w:t>
+      </w:r>
+      <w:r>
+        <w:br/>
+      </w:r>
+      <w:r>
+        <w:rPr>
+          <w:rStyle w:val="NormalTok"/>
+        </w:rPr>
+        <w:t xml:space="preserve">  year = {2001},</w:t>
+      </w:r>
+      <w:r>
+        <w:br/>
+      </w:r>
+      <w:r>
+        <w:rPr>
+          <w:rStyle w:val="NormalTok"/>
+        </w:rPr>
+        <w:t xml:space="preserve">  isbn = {9780805071665},</w:t>
+      </w:r>
+      <w:r>
+        <w:br/>
+      </w:r>
+      <w:r>
+        <w:rPr>
+          <w:rStyle w:val="NormalTok"/>
+        </w:rPr>
+        <w:t xml:space="preserve">  url = {https://en.wikipedia.org/wiki/Special:BookSources?isbn=978-0805071665}</w:t>
+      </w:r>
+      <w:r>
+        <w:br/>
+      </w:r>
+      <w:r>
+        <w:rPr>
+          <w:rStyle w:val="NormalTok"/>
+        </w:rPr>
+        <w:t xml:space="preserve">}</w:t>
+      </w:r>
+    </w:p>
+    <w:p>
+      <w:pPr>
+        <w:pStyle w:val="FirstParagraph"/>
+      </w:pPr>
+      <w:r>
+        <w:t xml:space="preserve">and articles</w:t>
       </w:r>
       <w:r>
         <w:rPr>
@@ -3674,7 +3888,7 @@
         <w:t xml:space="preserve"> </w:t>
       </w:r>
       <w:r>
-        <w:t xml:space="preserve">can be added to a document with</w:t>
+        <w:t xml:space="preserve">use the</w:t>
       </w:r>
       <w:r>
         <w:t xml:space="preserve"> </w:t>
@@ -3683,7 +3897,13 @@
         <w:rPr>
           <w:rStyle w:val="VerbatimChar"/>
         </w:rPr>
-        <w:t xml:space="preserve">\footnote{}</w:t>
+        <w:t xml:space="preserve">@article</w:t>
+      </w:r>
+      <w:r>
+        <w:t xml:space="preserve"> </w:t>
+      </w:r>
+      <w:r>
+        <w:t xml:space="preserve">type like this:</w:t>
       </w:r>
     </w:p>
     <w:p>
@@ -3692,15 +3912,108 @@
       </w:pPr>
       <w:r>
         <w:rPr>
-          <w:rStyle w:val="FunctionTok"/>
-        </w:rPr>
-        <w:t xml:space="preserve">\footnote</w:t>
-      </w:r>
-      <w:r>
-        <w:rPr>
-          <w:rStyle w:val="NormalTok"/>
-        </w:rPr>
-        <w:t xml:space="preserve">{This is a footnote about footnotes}</w:t>
+          <w:rStyle w:val="NormalTok"/>
+        </w:rPr>
+        <w:t xml:space="preserve">@article{alanturing,</w:t>
+      </w:r>
+      <w:r>
+        <w:br/>
+      </w:r>
+      <w:r>
+        <w:rPr>
+          <w:rStyle w:val="NormalTok"/>
+        </w:rPr>
+        <w:t xml:space="preserve">  doi = {10.1112/plms/s2-42.1.230},</w:t>
+      </w:r>
+      <w:r>
+        <w:br/>
+      </w:r>
+      <w:r>
+        <w:rPr>
+          <w:rStyle w:val="NormalTok"/>
+        </w:rPr>
+        <w:t xml:space="preserve">  url = {https://doi.org/10.1112/plms/s2-42.1.230},</w:t>
+      </w:r>
+      <w:r>
+        <w:br/>
+      </w:r>
+      <w:r>
+        <w:rPr>
+          <w:rStyle w:val="NormalTok"/>
+        </w:rPr>
+        <w:t xml:space="preserve">  year = {1937},</w:t>
+      </w:r>
+      <w:r>
+        <w:br/>
+      </w:r>
+      <w:r>
+        <w:rPr>
+          <w:rStyle w:val="NormalTok"/>
+        </w:rPr>
+        <w:t xml:space="preserve">  publisher = {Wiley},</w:t>
+      </w:r>
+      <w:r>
+        <w:br/>
+      </w:r>
+      <w:r>
+        <w:rPr>
+          <w:rStyle w:val="NormalTok"/>
+        </w:rPr>
+        <w:t xml:space="preserve">  volume = {s2-42},</w:t>
+      </w:r>
+      <w:r>
+        <w:br/>
+      </w:r>
+      <w:r>
+        <w:rPr>
+          <w:rStyle w:val="NormalTok"/>
+        </w:rPr>
+        <w:t xml:space="preserve">  number = {1},</w:t>
+      </w:r>
+      <w:r>
+        <w:br/>
+      </w:r>
+      <w:r>
+        <w:rPr>
+          <w:rStyle w:val="NormalTok"/>
+        </w:rPr>
+        <w:t xml:space="preserve">  pages = {230--265},</w:t>
+      </w:r>
+      <w:r>
+        <w:br/>
+      </w:r>
+      <w:r>
+        <w:rPr>
+          <w:rStyle w:val="NormalTok"/>
+        </w:rPr>
+        <w:t xml:space="preserve">  author = {Alan Turing},</w:t>
+      </w:r>
+      <w:r>
+        <w:br/>
+      </w:r>
+      <w:r>
+        <w:rPr>
+          <w:rStyle w:val="NormalTok"/>
+        </w:rPr>
+        <w:t xml:space="preserve">  title = {On Computable Numbers, with an Application to the Entscheidungsproblem},</w:t>
+      </w:r>
+      <w:r>
+        <w:br/>
+      </w:r>
+      <w:r>
+        <w:rPr>
+          <w:rStyle w:val="NormalTok"/>
+        </w:rPr>
+        <w:t xml:space="preserve">  journal = {Proceedings of the London Mathematical Society}</w:t>
+      </w:r>
+      <w:r>
+        <w:br/>
+      </w:r>
+      <w:r>
+        <w:rPr>
+          <w:rStyle w:val="NormalTok"/>
+        </w:rPr>
+        <w:t xml:space="preserve">}</w:t>
       </w:r>
     </w:p>
     <w:p>
@@ -3708,343 +4021,13 @@
         <w:pStyle w:val="FirstParagraph"/>
       </w:pPr>
       <w:r>
-        <w:t xml:space="preserve">You can cite sources such as websites, books or journal articles in your document using the</w:t>
-      </w:r>
-      <w:r>
-        <w:t xml:space="preserve"> </w:t>
-      </w:r>
-      <w:r>
-        <w:rPr>
-          <w:rStyle w:val="VerbatimChar"/>
-        </w:rPr>
-        <w:t xml:space="preserve">\cite</w:t>
-      </w:r>
-      <w:r>
-        <w:t xml:space="preserve"> </w:t>
-      </w:r>
-      <w:r>
-        <w:t xml:space="preserve">command.</w:t>
-      </w:r>
-    </w:p>
-    <w:p>
-      <w:pPr>
-        <w:pStyle w:val="SourceCode"/>
-      </w:pPr>
-      <w:r>
-        <w:rPr>
-          <w:rStyle w:val="KeywordTok"/>
-        </w:rPr>
-        <w:t xml:space="preserve">\cite</w:t>
-      </w:r>
-      <w:r>
-        <w:rPr>
-          <w:rStyle w:val="NormalTok"/>
-        </w:rPr>
-        <w:t xml:space="preserve">{</w:t>
-      </w:r>
-      <w:r>
-        <w:rPr>
-          <w:rStyle w:val="ExtensionTok"/>
-        </w:rPr>
-        <w:t xml:space="preserve">alanturing</w:t>
-      </w:r>
-      <w:r>
-        <w:rPr>
-          <w:rStyle w:val="NormalTok"/>
-        </w:rPr>
-        <w:t xml:space="preserve">}</w:t>
-      </w:r>
-    </w:p>
-    <w:p>
-      <w:pPr>
-        <w:pStyle w:val="FirstParagraph"/>
-      </w:pPr>
-      <w:r>
-        <w:t xml:space="preserve">The metadata for the citations can be stored in a separate</w:t>
-      </w:r>
-      <w:r>
-        <w:t xml:space="preserve"> </w:t>
-      </w:r>
-      <w:r>
-        <w:rPr>
-          <w:rStyle w:val="VerbatimChar"/>
-        </w:rPr>
-        <w:t xml:space="preserve">*.bib file</w:t>
-      </w:r>
-      <w:r>
-        <w:t xml:space="preserve"> </w:t>
-      </w:r>
-      <w:r>
-        <w:t xml:space="preserve">using a format called BibTeX, in this case we’ll use</w:t>
-      </w:r>
-      <w:r>
-        <w:t xml:space="preserve"> </w:t>
-      </w:r>
-      <w:r>
-        <w:rPr>
-          <w:rStyle w:val="VerbatimChar"/>
-        </w:rPr>
-        <w:t xml:space="preserve">turing.bib</w:t>
-      </w:r>
-      <w:r>
-        <w:t xml:space="preserve">. BibTeX provides citation types so books are described using the</w:t>
-      </w:r>
-      <w:r>
-        <w:t xml:space="preserve"> </w:t>
-      </w:r>
-      <w:r>
-        <w:rPr>
-          <w:rStyle w:val="VerbatimChar"/>
-        </w:rPr>
-        <w:t xml:space="preserve">@book</w:t>
-      </w:r>
-      <w:r>
-        <w:t xml:space="preserve"> </w:t>
-      </w:r>
-      <w:r>
-        <w:t xml:space="preserve">type like this:</w:t>
-      </w:r>
-    </w:p>
-    <w:p>
-      <w:pPr>
-        <w:pStyle w:val="SourceCode"/>
-      </w:pPr>
-      <w:r>
-        <w:rPr>
-          <w:rStyle w:val="NormalTok"/>
-        </w:rPr>
-        <w:t xml:space="preserve">@Book{turingomnibus,</w:t>
-      </w:r>
-      <w:r>
-        <w:br/>
-      </w:r>
-      <w:r>
-        <w:rPr>
-          <w:rStyle w:val="NormalTok"/>
-        </w:rPr>
-        <w:t xml:space="preserve">  title = {The New Turing Omnibus: Sixty-six excursions in Computer Science},</w:t>
-      </w:r>
-      <w:r>
-        <w:br/>
-      </w:r>
-      <w:r>
-        <w:rPr>
-          <w:rStyle w:val="NormalTok"/>
-        </w:rPr>
-        <w:t xml:space="preserve">  author = {A. K. Dewdney},</w:t>
-      </w:r>
-      <w:r>
-        <w:br/>
-      </w:r>
-      <w:r>
-        <w:rPr>
-          <w:rStyle w:val="NormalTok"/>
-        </w:rPr>
-        <w:t xml:space="preserve">  publisher = {Henry Holt},</w:t>
-      </w:r>
-      <w:r>
-        <w:br/>
-      </w:r>
-      <w:r>
-        <w:rPr>
-          <w:rStyle w:val="NormalTok"/>
-        </w:rPr>
-        <w:t xml:space="preserve">  address = {New York},</w:t>
-      </w:r>
-      <w:r>
-        <w:br/>
-      </w:r>
-      <w:r>
-        <w:rPr>
-          <w:rStyle w:val="NormalTok"/>
-        </w:rPr>
-        <w:t xml:space="preserve">  year = {2001},</w:t>
-      </w:r>
-      <w:r>
-        <w:br/>
-      </w:r>
-      <w:r>
-        <w:rPr>
-          <w:rStyle w:val="NormalTok"/>
-        </w:rPr>
-        <w:t xml:space="preserve">  isbn = {9780805071665},</w:t>
-      </w:r>
-      <w:r>
-        <w:br/>
-      </w:r>
-      <w:r>
-        <w:rPr>
-          <w:rStyle w:val="NormalTok"/>
-        </w:rPr>
-        <w:t xml:space="preserve">  url = {https://en.wikipedia.org/wiki/Special:BookSources?isbn=978-0805071665}</w:t>
-      </w:r>
-      <w:r>
-        <w:br/>
-      </w:r>
-      <w:r>
-        <w:rPr>
-          <w:rStyle w:val="NormalTok"/>
-        </w:rPr>
-        <w:t xml:space="preserve">}</w:t>
-      </w:r>
-    </w:p>
-    <w:p>
-      <w:pPr>
-        <w:pStyle w:val="FirstParagraph"/>
-      </w:pPr>
-      <w:r>
-        <w:t xml:space="preserve">and articles</w:t>
+        <w:t xml:space="preserve">For everything else</w:t>
       </w:r>
       <w:r>
         <w:rPr>
           <w:rStyle w:val="FootnoteReference"/>
         </w:rPr>
-        <w:footnoteReference w:id="84"/>
-      </w:r>
-      <w:r>
-        <w:t xml:space="preserve"> </w:t>
-      </w:r>
-      <w:r>
-        <w:t xml:space="preserve">use the</w:t>
-      </w:r>
-      <w:r>
-        <w:t xml:space="preserve"> </w:t>
-      </w:r>
-      <w:r>
-        <w:rPr>
-          <w:rStyle w:val="VerbatimChar"/>
-        </w:rPr>
-        <w:t xml:space="preserve">@article</w:t>
-      </w:r>
-      <w:r>
-        <w:t xml:space="preserve"> </w:t>
-      </w:r>
-      <w:r>
-        <w:t xml:space="preserve">type like this:</w:t>
-      </w:r>
-    </w:p>
-    <w:p>
-      <w:pPr>
-        <w:pStyle w:val="SourceCode"/>
-      </w:pPr>
-      <w:r>
-        <w:rPr>
-          <w:rStyle w:val="NormalTok"/>
-        </w:rPr>
-        <w:t xml:space="preserve">@article{alanturing,</w:t>
-      </w:r>
-      <w:r>
-        <w:br/>
-      </w:r>
-      <w:r>
-        <w:rPr>
-          <w:rStyle w:val="NormalTok"/>
-        </w:rPr>
-        <w:t xml:space="preserve">  doi = {10.1112/plms/s2-42.1.230},</w:t>
-      </w:r>
-      <w:r>
-        <w:br/>
-      </w:r>
-      <w:r>
-        <w:rPr>
-          <w:rStyle w:val="NormalTok"/>
-        </w:rPr>
-        <w:t xml:space="preserve">  url = {https://doi.org/10.1112/plms/s2-42.1.230},</w:t>
-      </w:r>
-      <w:r>
-        <w:br/>
-      </w:r>
-      <w:r>
-        <w:rPr>
-          <w:rStyle w:val="NormalTok"/>
-        </w:rPr>
-        <w:t xml:space="preserve">  year = {1937},</w:t>
-      </w:r>
-      <w:r>
-        <w:br/>
-      </w:r>
-      <w:r>
-        <w:rPr>
-          <w:rStyle w:val="NormalTok"/>
-        </w:rPr>
-        <w:t xml:space="preserve">  publisher = {Wiley},</w:t>
-      </w:r>
-      <w:r>
-        <w:br/>
-      </w:r>
-      <w:r>
-        <w:rPr>
-          <w:rStyle w:val="NormalTok"/>
-        </w:rPr>
-        <w:t xml:space="preserve">  volume = {s2-42},</w:t>
-      </w:r>
-      <w:r>
-        <w:br/>
-      </w:r>
-      <w:r>
-        <w:rPr>
-          <w:rStyle w:val="NormalTok"/>
-        </w:rPr>
-        <w:t xml:space="preserve">  number = {1},</w:t>
-      </w:r>
-      <w:r>
-        <w:br/>
-      </w:r>
-      <w:r>
-        <w:rPr>
-          <w:rStyle w:val="NormalTok"/>
-        </w:rPr>
-        <w:t xml:space="preserve">  pages = {230--265},</w:t>
-      </w:r>
-      <w:r>
-        <w:br/>
-      </w:r>
-      <w:r>
-        <w:rPr>
-          <w:rStyle w:val="NormalTok"/>
-        </w:rPr>
-        <w:t xml:space="preserve">  author = {Alan Turing},</w:t>
-      </w:r>
-      <w:r>
-        <w:br/>
-      </w:r>
-      <w:r>
-        <w:rPr>
-          <w:rStyle w:val="NormalTok"/>
-        </w:rPr>
-        <w:t xml:space="preserve">  title = {On Computable Numbers, with an Application to the Entscheidungsproblem},</w:t>
-      </w:r>
-      <w:r>
-        <w:br/>
-      </w:r>
-      <w:r>
-        <w:rPr>
-          <w:rStyle w:val="NormalTok"/>
-        </w:rPr>
-        <w:t xml:space="preserve">  journal = {Proceedings of the London Mathematical Society}</w:t>
-      </w:r>
-      <w:r>
-        <w:br/>
-      </w:r>
-      <w:r>
-        <w:rPr>
-          <w:rStyle w:val="NormalTok"/>
-        </w:rPr>
-        <w:t xml:space="preserve">}</w:t>
-      </w:r>
-    </w:p>
-    <w:p>
-      <w:pPr>
-        <w:pStyle w:val="FirstParagraph"/>
-      </w:pPr>
-      <w:r>
-        <w:t xml:space="preserve">For everything else</w:t>
-      </w:r>
-      <w:r>
-        <w:rPr>
-          <w:rStyle w:val="FootnoteReference"/>
-        </w:rPr>
-        <w:footnoteReference w:id="87"/>
+        <w:footnoteReference w:id="86"/>
       </w:r>
       <w:r>
         <w:t xml:space="preserve"> </w:t>
@@ -4597,23 +4580,51 @@
         <w:t xml:space="preserve">If you find all the typing at the command line tedious, you could write a little bash script to automate this simple workflow including opening the pdf when it is created.</w:t>
       </w:r>
     </w:p>
+    <w:bookmarkEnd w:id="88"/>
+    <w:bookmarkStart w:id="89" w:name="fingconc"/>
+    <w:p>
+      <w:pPr>
+        <w:pStyle w:val="Heading2"/>
+      </w:pPr>
+      <w:r>
+        <w:rPr>
+          <w:rStyle w:val="SectionNumber"/>
+        </w:rPr>
+        <w:t xml:space="preserve">3.5</w:t>
+      </w:r>
+      <w:r>
+        <w:tab/>
+      </w:r>
+      <w:r>
+        <w:t xml:space="preserve">Summary</w:t>
+      </w:r>
+    </w:p>
+    <w:p>
+      <w:pPr>
+        <w:pStyle w:val="FirstParagraph"/>
+      </w:pPr>
+      <w:r>
+        <w:t xml:space="preserve">You have cross-referenced, illustrated, added citations and footnotes to your document. Next we’ll look at doing some maths.</w:t>
+      </w:r>
+    </w:p>
     <w:bookmarkEnd w:id="89"/>
-    <w:bookmarkStart w:id="90" w:name="fingconc"/>
-    <w:p>
-      <w:pPr>
-        <w:pStyle w:val="Heading2"/>
+    <w:bookmarkEnd w:id="90"/>
+    <w:bookmarkStart w:id="98" w:name="maths"/>
+    <w:p>
+      <w:pPr>
+        <w:pStyle w:val="Heading1"/>
       </w:pPr>
       <w:r>
         <w:rPr>
           <w:rStyle w:val="SectionNumber"/>
         </w:rPr>
-        <w:t xml:space="preserve">3.5</w:t>
+        <w:t xml:space="preserve">4</w:t>
       </w:r>
       <w:r>
         <w:tab/>
       </w:r>
       <w:r>
-        <w:t xml:space="preserve">Summary</w:t>
+        <w:t xml:space="preserve">Doing the maths</w:t>
       </w:r>
     </w:p>
     <w:p>
@@ -4621,34 +4632,6 @@
         <w:pStyle w:val="FirstParagraph"/>
       </w:pPr>
       <w:r>
-        <w:t xml:space="preserve">You have cross-referenced, illustrated, added citations and footnotes to your document. Next we’ll look at doing some maths.</w:t>
-      </w:r>
-    </w:p>
-    <w:bookmarkEnd w:id="90"/>
-    <w:bookmarkEnd w:id="91"/>
-    <w:bookmarkStart w:id="101" w:name="maths"/>
-    <w:p>
-      <w:pPr>
-        <w:pStyle w:val="Heading1"/>
-      </w:pPr>
-      <w:r>
-        <w:rPr>
-          <w:rStyle w:val="SectionNumber"/>
-        </w:rPr>
-        <w:t xml:space="preserve">4</w:t>
-      </w:r>
-      <w:r>
-        <w:tab/>
-      </w:r>
-      <w:r>
-        <w:t xml:space="preserve">Doing the maths</w:t>
-      </w:r>
-    </w:p>
-    <w:p>
-      <w:pPr>
-        <w:pStyle w:val="FirstParagraph"/>
-      </w:pPr>
-      <w:r>
         <w:t xml:space="preserve">LaTeX provides powerful tools for typesetting mathematics and this chapter looks at some of them.</w:t>
       </w:r>
     </w:p>
@@ -4662,7 +4645,7 @@
       <w:r>
         <w:t xml:space="preserve"> </w:t>
       </w:r>
-      <w:hyperlink r:id="rId92">
+      <w:hyperlink r:id="rId91">
         <w:r>
           <w:rPr>
             <w:rStyle w:val="Hyperlink"/>
@@ -4679,7 +4662,7 @@
       <w:r>
         <w:t xml:space="preserve"> </w:t>
       </w:r>
-      <w:hyperlink r:id="rId93">
+      <w:hyperlink r:id="rId92">
         <w:r>
           <w:rPr>
             <w:rStyle w:val="Hyperlink"/>
@@ -4691,7 +4674,7 @@
         <w:t xml:space="preserve">. Otherwise, if you can see the equation below, it is safe to read on…</w:t>
       </w:r>
     </w:p>
-    <w:bookmarkStart w:id="96" w:name="equations"/>
+    <w:bookmarkStart w:id="93" w:name="equations"/>
     <w:p>
       <w:pPr>
         <w:pStyle w:val="Heading2"/>
@@ -5011,41 +4994,7 @@
         </m:f>
       </m:oMath>
       <w:r>
-        <w:t xml:space="preserve">. It still looks very nice, and observe how it’s automatically been resized to fit, and that the lines of text have had their spacing changed a bit. This all looks simple, but the implementation inside LaTeX and TeX is complex. It involves parsing the description of the formula to create a corresponding tree data structure, which is then recursively walked to work out the horizontal and vertical typographical spacings needed. You’ll meet these ideas in</w:t>
-      </w:r>
-      <w:r>
-        <w:t xml:space="preserve"> </w:t>
-      </w:r>
-      <w:hyperlink r:id="rId94">
-        <w:r>
-          <w:rPr>
-            <w:rStyle w:val="Hyperlink"/>
-          </w:rPr>
-          <w:t xml:space="preserve">COMP11120 Mathematical Techniques for Computer Science</w:t>
-        </w:r>
-      </w:hyperlink>
-      <w:r>
-        <w:t xml:space="preserve"> </w:t>
-      </w:r>
-      <w:r>
-        <w:t xml:space="preserve">in your first year and</w:t>
-      </w:r>
-      <w:r>
-        <w:t xml:space="preserve"> </w:t>
-      </w:r>
-      <w:hyperlink r:id="rId95">
-        <w:r>
-          <w:rPr>
-            <w:rStyle w:val="Hyperlink"/>
-          </w:rPr>
-          <w:t xml:space="preserve">COMP26120 Algorithms and Imperative Programming</w:t>
-        </w:r>
-      </w:hyperlink>
-      <w:r>
-        <w:t xml:space="preserve"> </w:t>
-      </w:r>
-      <w:r>
-        <w:t xml:space="preserve">in your second year.</w:t>
+        <w:t xml:space="preserve">. It still looks very nice, and observe how it’s automatically been resized to fit, and that the lines of text have had their spacing changed a bit. This all looks simple, but the implementation inside LaTeX and TeX is complex. It involves parsing the description of the formula to create a corresponding tree data structure, which is then recursively walked to work out the horizontal and vertical typographical spacings needed. You’ll meet these ideas in COMP11120 Mathematical Techniques for Computer Science in your first year and COMP26120 Algorithms in your second year.</w:t>
       </w:r>
     </w:p>
     <w:p>
@@ -5704,8 +5653,8 @@
         <w:t xml:space="preserve">, which is not at all what we want (even LaTeX can’t always know what we really want).</w:t>
       </w:r>
     </w:p>
-    <w:bookmarkEnd w:id="96"/>
-    <w:bookmarkStart w:id="98" w:name="matrix"/>
+    <w:bookmarkEnd w:id="93"/>
+    <w:bookmarkStart w:id="95" w:name="matrix"/>
     <w:p>
       <w:pPr>
         <w:pStyle w:val="Heading2"/>
@@ -6461,7 +6410,7 @@
       <w:r>
         <w:t xml:space="preserve"> </w:t>
       </w:r>
-      <w:hyperlink r:id="rId97">
+      <w:hyperlink r:id="rId94">
         <w:r>
           <w:rPr>
             <w:rStyle w:val="Hyperlink"/>
@@ -6509,8 +6458,8 @@
         <w:t xml:space="preserve">)</w:t>
       </w:r>
     </w:p>
-    <w:bookmarkEnd w:id="98"/>
-    <w:bookmarkStart w:id="99" w:name="ex3"/>
+    <w:bookmarkEnd w:id="95"/>
+    <w:bookmarkStart w:id="96" w:name="ex3"/>
     <w:p>
       <w:pPr>
         <w:pStyle w:val="Heading2"/>
@@ -6926,8 +6875,8 @@
         </m:oMath>
       </m:oMathPara>
     </w:p>
-    <w:bookmarkEnd w:id="99"/>
-    <w:bookmarkStart w:id="100" w:name="mathconc"/>
+    <w:bookmarkEnd w:id="96"/>
+    <w:bookmarkStart w:id="97" w:name="mathconc"/>
     <w:p>
       <w:pPr>
         <w:pStyle w:val="Heading2"/>
@@ -6953,9 +6902,9 @@
         <w:t xml:space="preserve">We’ve briefly introduced typesetting mathematics in LaTeX with some equations and a matrix. LaTeX can handle a lot more maths than that but this gives you a flavour of what it can do. In the next chapter we’ll look at collaborative authoring and editing in the cloud with overleaf.</w:t>
       </w:r>
     </w:p>
-    <w:bookmarkEnd w:id="100"/>
-    <w:bookmarkEnd w:id="101"/>
-    <w:bookmarkStart w:id="118" w:name="overleaf"/>
+    <w:bookmarkEnd w:id="97"/>
+    <w:bookmarkEnd w:id="98"/>
+    <w:bookmarkStart w:id="115" w:name="overleaf"/>
     <w:p>
       <w:pPr>
         <w:pStyle w:val="Heading1"/>
@@ -7007,7 +6956,7 @@
       <w:r>
         <w:t xml:space="preserve">. Overleaf (</w:t>
       </w:r>
-      <w:hyperlink r:id="rId102">
+      <w:hyperlink r:id="rId99">
         <w:r>
           <w:rPr>
             <w:rStyle w:val="Hyperlink"/>
@@ -7037,18 +6986,18 @@
           <wp:inline>
             <wp:extent cx="5334000" cy="2647139"/>
             <wp:effectExtent b="0" l="0" r="0" t="0"/>
-            <wp:docPr descr="Figure 5.1: A screenshot of overleaf showing the source TeX on the left hand side and the corresponding pdf on the right hand side. Screenshot by Dan Cherniy via Wikimedia Commons at w.wiki/omo" title="" id="104" name="Picture"/>
+            <wp:docPr descr="Figure 5.1: A screenshot of overleaf showing the source TeX on the left hand side and the corresponding pdf on the right hand side. Screenshot by Dan Cherniy via Wikimedia Commons at w.wiki/omo" title="" id="101" name="Picture"/>
             <a:graphic>
               <a:graphicData uri="http://schemas.openxmlformats.org/drawingml/2006/picture">
                 <pic:pic>
                   <pic:nvPicPr>
-                    <pic:cNvPr descr="images/Overleaf_v2_editing_page.jpg" id="105" name="Picture"/>
+                    <pic:cNvPr descr="images/Overleaf_v2_editing_page.jpg" id="102" name="Picture"/>
                     <pic:cNvPicPr>
                       <a:picLocks noChangeArrowheads="1" noChangeAspect="1"/>
                     </pic:cNvPicPr>
                   </pic:nvPicPr>
                   <pic:blipFill>
-                    <a:blip r:embed="rId103"/>
+                    <a:blip r:embed="rId100"/>
                     <a:stretch>
                       <a:fillRect/>
                     </a:stretch>
@@ -7085,7 +7034,7 @@
       <w:r>
         <w:t xml:space="preserve"> </w:t>
       </w:r>
-      <w:hyperlink r:id="rId106">
+      <w:hyperlink r:id="rId103">
         <w:r>
           <w:rPr>
             <w:rStyle w:val="Hyperlink"/>
@@ -7104,7 +7053,7 @@
       <w:r>
         <w:t xml:space="preserve"> </w:t>
       </w:r>
-      <w:hyperlink r:id="rId107">
+      <w:hyperlink r:id="rId104">
         <w:r>
           <w:rPr>
             <w:rStyle w:val="Hyperlink"/>
@@ -7121,7 +7070,7 @@
       <w:r>
         <w:t xml:space="preserve"> </w:t>
       </w:r>
-      <w:hyperlink r:id="rId108">
+      <w:hyperlink r:id="rId105">
         <w:r>
           <w:rPr>
             <w:rStyle w:val="Hyperlink"/>
@@ -7172,7 +7121,7 @@
         <w:rPr>
           <w:rStyle w:val="FootnoteReference"/>
         </w:rPr>
-        <w:footnoteReference w:id="109"/>
+        <w:footnoteReference w:id="106"/>
       </w:r>
     </w:p>
     <w:p>
@@ -7187,7 +7136,7 @@
         <w:t xml:space="preserve">Overleaf publish lots of tutorials to help you learn LaTeX</w:t>
       </w:r>
     </w:p>
-    <w:bookmarkStart w:id="116" w:name="ex4"/>
+    <w:bookmarkStart w:id="113" w:name="ex4"/>
     <w:p>
       <w:pPr>
         <w:pStyle w:val="Heading2"/>
@@ -7215,7 +7164,7 @@
       <w:r>
         <w:t xml:space="preserve"> </w:t>
       </w:r>
-      <w:hyperlink r:id="rId102">
+      <w:hyperlink r:id="rId99">
         <w:r>
           <w:rPr>
             <w:rStyle w:val="Hyperlink"/>
@@ -7255,7 +7204,7 @@
         <w:rPr>
           <w:rStyle w:val="FootnoteReference"/>
         </w:rPr>
-        <w:footnoteReference w:id="112"/>
+        <w:footnoteReference w:id="109"/>
       </w:r>
       <w:r>
         <w:br/>
@@ -7287,7 +7236,7 @@
       <w:r>
         <w:t xml:space="preserve"> </w:t>
       </w:r>
-      <w:hyperlink r:id="rId114">
+      <w:hyperlink r:id="rId111">
         <w:r>
           <w:rPr>
             <w:rStyle w:val="Hyperlink"/>
@@ -7304,7 +7253,7 @@
       <w:r>
         <w:t xml:space="preserve"> </w:t>
       </w:r>
-      <w:hyperlink r:id="rId115">
+      <w:hyperlink r:id="rId112">
         <w:r>
           <w:rPr>
             <w:rStyle w:val="Hyperlink"/>
@@ -7319,8 +7268,8 @@
         <w:t xml:space="preserve">if you want to take things further</w:t>
       </w:r>
     </w:p>
-    <w:bookmarkEnd w:id="116"/>
-    <w:bookmarkStart w:id="117" w:name="overleafconc"/>
+    <w:bookmarkEnd w:id="113"/>
+    <w:bookmarkStart w:id="114" w:name="overleafconc"/>
     <w:p>
       <w:pPr>
         <w:pStyle w:val="Heading2"/>
@@ -7410,9 +7359,9 @@
         <w:t xml:space="preserve">for you will largely depend on what kind of documents you are writing and what your workflow is. In the next chapter we will create a curriculum vitae using CV templates provided by overleaf.</w:t>
       </w:r>
     </w:p>
-    <w:bookmarkEnd w:id="117"/>
-    <w:bookmarkEnd w:id="118"/>
-    <w:bookmarkStart w:id="141" w:name="cv"/>
+    <w:bookmarkEnd w:id="114"/>
+    <w:bookmarkEnd w:id="115"/>
+    <w:bookmarkStart w:id="138" w:name="cv"/>
     <w:p>
       <w:pPr>
         <w:pStyle w:val="Heading1"/>
@@ -7457,7 +7406,7 @@
         <w:rPr>
           <w:rStyle w:val="FootnoteReference"/>
         </w:rPr>
-        <w:footnoteReference w:id="119"/>
+        <w:footnoteReference w:id="116"/>
       </w:r>
       <w:r>
         <w:t xml:space="preserve"> </w:t>
@@ -7484,18 +7433,18 @@
           <wp:inline>
             <wp:extent cx="5334000" cy="6339737"/>
             <wp:effectExtent b="0" l="0" r="0" t="0"/>
-            <wp:docPr descr="Figure 6.1: A fictitious example CV using an overleaf template. Would you invite Neil to interview based on his CV? This is what your CV needs to do, convince a decision maker they really need to contact you to find out more. This is just a screenshot, the pdf can be found at cdyf.me/Neil_Pointer.pdf. There are over 600 CV templates available to choose from at overleaf.com/gallery/tagged/cv for you to choose from." title="" id="121" name="Picture"/>
+            <wp:docPr descr="Figure 6.1: A fictitious example CV using an overleaf template. Would you invite Neil to interview based on his CV? This is what your CV needs to do, convince a decision maker they really need to contact you to find out more. This is just a screenshot, the pdf can be found at cdyf.me/Neil_Pointer.pdf. There are over 600 CV templates available to choose from at overleaf.com/gallery/tagged/cv for you to choose from." title="" id="118" name="Picture"/>
             <a:graphic>
               <a:graphicData uri="http://schemas.openxmlformats.org/drawingml/2006/picture">
                 <pic:pic>
                   <pic:nvPicPr>
-                    <pic:cNvPr descr="images/jake-ryan.png" id="122" name="Picture"/>
+                    <pic:cNvPr descr="images/jake-ryan.png" id="119" name="Picture"/>
                     <pic:cNvPicPr>
                       <a:picLocks noChangeArrowheads="1" noChangeAspect="1"/>
                     </pic:cNvPicPr>
                   </pic:nvPicPr>
                   <pic:blipFill>
-                    <a:blip r:embed="rId120"/>
+                    <a:blip r:embed="rId117"/>
                     <a:stretch>
                       <a:fillRect/>
                     </a:stretch>
@@ -7532,7 +7481,7 @@
       <w:r>
         <w:t xml:space="preserve"> </w:t>
       </w:r>
-      <w:hyperlink r:id="rId123">
+      <w:hyperlink r:id="rId120">
         <w:r>
           <w:rPr>
             <w:rStyle w:val="Hyperlink"/>
@@ -7546,7 +7495,7 @@
       <w:r>
         <w:t xml:space="preserve"> </w:t>
       </w:r>
-      <w:hyperlink r:id="rId124">
+      <w:hyperlink r:id="rId121">
         <w:r>
           <w:rPr>
             <w:rStyle w:val="Hyperlink"/>
@@ -7633,7 +7582,7 @@
         <w:t xml:space="preserve">the editing, what you’ve decided to leave in (and leave out) of your CV</w:t>
       </w:r>
     </w:p>
-    <w:bookmarkStart w:id="132" w:name="knocking"/>
+    <w:bookmarkStart w:id="129" w:name="knocking"/>
     <w:p>
       <w:pPr>
         <w:pStyle w:val="Heading2"/>
@@ -7675,7 +7624,7 @@
         <w:t xml:space="preserve">we mean both immediate ones within the next 12 months as well as those further in the future.</w:t>
       </w:r>
     </w:p>
-    <w:bookmarkStart w:id="129" w:name="startearly"/>
+    <w:bookmarkStart w:id="126" w:name="startearly"/>
     <w:p>
       <w:pPr>
         <w:pStyle w:val="Heading3"/>
@@ -7743,7 +7692,7 @@
       <w:r>
         <w:t xml:space="preserve"> </w:t>
       </w:r>
-      <w:hyperlink r:id="rId125">
+      <w:hyperlink r:id="rId122">
         <w:r>
           <w:rPr>
             <w:rStyle w:val="Hyperlink"/>
@@ -7772,7 +7721,7 @@
       <w:r>
         <w:t xml:space="preserve"> </w:t>
       </w:r>
-      <w:hyperlink r:id="rId126">
+      <w:hyperlink r:id="rId123">
         <w:r>
           <w:rPr>
             <w:rStyle w:val="Hyperlink"/>
@@ -7807,7 +7756,7 @@
       <w:r>
         <w:t xml:space="preserve"> </w:t>
       </w:r>
-      <w:hyperlink r:id="rId127">
+      <w:hyperlink r:id="rId124">
         <w:r>
           <w:rPr>
             <w:rStyle w:val="Hyperlink"/>
@@ -7830,7 +7779,7 @@
       <w:r>
         <w:t xml:space="preserve"> </w:t>
       </w:r>
-      <w:hyperlink r:id="rId128">
+      <w:hyperlink r:id="rId125">
         <w:r>
           <w:rPr>
             <w:rStyle w:val="Hyperlink"/>
@@ -7874,8 +7823,8 @@
         <w:t xml:space="preserve">)</w:t>
       </w:r>
     </w:p>
-    <w:bookmarkEnd w:id="129"/>
-    <w:bookmarkStart w:id="131" w:name="afterfirst"/>
+    <w:bookmarkEnd w:id="126"/>
+    <w:bookmarkStart w:id="128" w:name="afterfirst"/>
     <w:p>
       <w:pPr>
         <w:pStyle w:val="Heading3"/>
@@ -7931,7 +7880,7 @@
       <w:r>
         <w:t xml:space="preserve"> </w:t>
       </w:r>
-      <w:hyperlink r:id="rId130">
+      <w:hyperlink r:id="rId127">
         <w:r>
           <w:rPr>
             <w:rStyle w:val="Hyperlink"/>
@@ -8006,9 +7955,9 @@
         <w:t xml:space="preserve">Any time you invest in creating a convincing CV will pay off in the long run. Yes, you’ve only just started University, so might not have much to talk about just yet, but it’s never too early to make a start.</w:t>
       </w:r>
     </w:p>
-    <w:bookmarkEnd w:id="131"/>
-    <w:bookmarkEnd w:id="132"/>
-    <w:bookmarkStart w:id="133" w:name="ex5"/>
+    <w:bookmarkEnd w:id="128"/>
+    <w:bookmarkEnd w:id="129"/>
+    <w:bookmarkStart w:id="130" w:name="ex5"/>
     <w:p>
       <w:pPr>
         <w:pStyle w:val="Heading2"/>
@@ -8135,7 +8084,7 @@
       <w:r>
         <w:t xml:space="preserve"> </w:t>
       </w:r>
-      <w:hyperlink r:id="rId124">
+      <w:hyperlink r:id="rId121">
         <w:r>
           <w:rPr>
             <w:rStyle w:val="Hyperlink"/>
@@ -8147,8 +8096,8 @@
         <w:t xml:space="preserve">. Have a good look around, there are over 600 templates to choose from.</w:t>
       </w:r>
     </w:p>
-    <w:bookmarkEnd w:id="133"/>
-    <w:bookmarkStart w:id="139" w:name="debugging-your-cv-checklist"/>
+    <w:bookmarkEnd w:id="130"/>
+    <w:bookmarkStart w:id="136" w:name="debugging-your-cv-checklist"/>
     <w:p>
       <w:pPr>
         <w:pStyle w:val="Heading2"/>
@@ -8282,7 +8231,7 @@
       <w:r>
         <w:t xml:space="preserve"> </w:t>
       </w:r>
-      <w:hyperlink r:id="rId134">
+      <w:hyperlink r:id="rId131">
         <w:r>
           <w:rPr>
             <w:rStyle w:val="Hyperlink"/>
@@ -8353,7 +8302,7 @@
       <w:r>
         <w:t xml:space="preserve"> </w:t>
       </w:r>
-      <w:hyperlink r:id="rId135">
+      <w:hyperlink r:id="rId132">
         <w:r>
           <w:rPr>
             <w:rStyle w:val="Hyperlink"/>
@@ -8370,7 +8319,7 @@
       <w:r>
         <w:t xml:space="preserve"> </w:t>
       </w:r>
-      <w:hyperlink r:id="rId136">
+      <w:hyperlink r:id="rId133">
         <w:r>
           <w:rPr>
             <w:rStyle w:val="Hyperlink"/>
@@ -8412,7 +8361,7 @@
       <w:r>
         <w:t xml:space="preserve"> </w:t>
       </w:r>
-      <w:hyperlink r:id="rId137">
+      <w:hyperlink r:id="rId134">
         <w:r>
           <w:rPr>
             <w:rStyle w:val="Hyperlink"/>
@@ -8452,7 +8401,7 @@
       <w:r>
         <w:t xml:space="preserve"> </w:t>
       </w:r>
-      <w:hyperlink r:id="rId138">
+      <w:hyperlink r:id="rId135">
         <w:r>
           <w:rPr>
             <w:rStyle w:val="Hyperlink"/>
@@ -8467,8 +8416,8 @@
         <w:t xml:space="preserve">UoM login required</w:t>
       </w:r>
     </w:p>
-    <w:bookmarkEnd w:id="139"/>
-    <w:bookmarkStart w:id="140" w:name="cvconc"/>
+    <w:bookmarkEnd w:id="136"/>
+    <w:bookmarkStart w:id="137" w:name="cvconc"/>
     <w:p>
       <w:pPr>
         <w:pStyle w:val="Heading2"/>
@@ -8562,9 +8511,9 @@
         <w:t xml:space="preserve">…and more.</w:t>
       </w:r>
     </w:p>
-    <w:bookmarkEnd w:id="140"/>
-    <w:bookmarkEnd w:id="141"/>
-    <w:bookmarkStart w:id="142" w:name="appendix"/>
+    <w:bookmarkEnd w:id="137"/>
+    <w:bookmarkEnd w:id="138"/>
+    <w:bookmarkStart w:id="139" w:name="appendix"/>
     <w:p>
       <w:pPr>
         <w:pStyle w:val="Heading1"/>
@@ -8573,8 +8522,8 @@
         <w:t xml:space="preserve">Appendix</w:t>
       </w:r>
     </w:p>
-    <w:bookmarkEnd w:id="142"/>
-    <w:bookmarkStart w:id="167" w:name="typography"/>
+    <w:bookmarkEnd w:id="139"/>
+    <w:bookmarkStart w:id="164" w:name="typography"/>
     <w:p>
       <w:pPr>
         <w:pStyle w:val="Heading1"/>
@@ -8602,7 +8551,7 @@
       <w:r>
         <w:t xml:space="preserve"> </w:t>
       </w:r>
-      <w:hyperlink r:id="rId143">
+      <w:hyperlink r:id="rId140">
         <w:r>
           <w:rPr>
             <w:rStyle w:val="Hyperlink"/>
@@ -8619,7 +8568,7 @@
       <w:r>
         <w:t xml:space="preserve"> </w:t>
       </w:r>
-      <w:hyperlink r:id="rId144">
+      <w:hyperlink r:id="rId141">
         <w:r>
           <w:rPr>
             <w:rStyle w:val="Hyperlink"/>
@@ -8634,8 +8583,8 @@
         <w:t xml:space="preserve">etc.</w:t>
       </w:r>
     </w:p>
-    <w:bookmarkStart w:id="166" w:name="refs"/>
-    <w:bookmarkStart w:id="146" w:name="ref-googlescholar"/>
+    <w:bookmarkStart w:id="163" w:name="refs"/>
+    <w:bookmarkStart w:id="143" w:name="ref-googlescholar"/>
     <w:p>
       <w:pPr>
         <w:pStyle w:val="Bibliography"/>
@@ -8676,7 +8625,7 @@
       <w:r>
         <w:t xml:space="preserve"> </w:t>
       </w:r>
-      <w:hyperlink r:id="rId145">
+      <w:hyperlink r:id="rId142">
         <w:r>
           <w:rPr>
             <w:rStyle w:val="Hyperlink"/>
@@ -8688,8 +8637,8 @@
         <w:t xml:space="preserve">.</w:t>
       </w:r>
     </w:p>
-    <w:bookmarkEnd w:id="146"/>
-    <w:bookmarkStart w:id="148" w:name="ref-codinghorror"/>
+    <w:bookmarkEnd w:id="143"/>
+    <w:bookmarkStart w:id="145" w:name="ref-codinghorror"/>
     <w:p>
       <w:pPr>
         <w:pStyle w:val="Bibliography"/>
@@ -8757,7 +8706,7 @@
       <w:r>
         <w:t xml:space="preserve"> </w:t>
       </w:r>
-      <w:hyperlink r:id="rId147">
+      <w:hyperlink r:id="rId144">
         <w:r>
           <w:rPr>
             <w:rStyle w:val="Hyperlink"/>
@@ -8769,8 +8718,8 @@
         <w:t xml:space="preserve">.</w:t>
       </w:r>
     </w:p>
-    <w:bookmarkEnd w:id="148"/>
-    <w:bookmarkStart w:id="150" w:name="ref-turingomnibus"/>
+    <w:bookmarkEnd w:id="145"/>
+    <w:bookmarkStart w:id="147" w:name="ref-turingomnibus"/>
     <w:p>
       <w:pPr>
         <w:pStyle w:val="Bibliography"/>
@@ -8871,7 +8820,7 @@
       <w:r>
         <w:t xml:space="preserve"> </w:t>
       </w:r>
-      <w:hyperlink r:id="rId149">
+      <w:hyperlink r:id="rId146">
         <w:r>
           <w:rPr>
             <w:rStyle w:val="Hyperlink"/>
@@ -8883,8 +8832,8 @@
         <w:t xml:space="preserve">.</w:t>
       </w:r>
     </w:p>
-    <w:bookmarkEnd w:id="150"/>
-    <w:bookmarkStart w:id="152" w:name="ref-debugyourfuture"/>
+    <w:bookmarkEnd w:id="147"/>
+    <w:bookmarkStart w:id="149" w:name="ref-debugyourfuture"/>
     <w:p>
       <w:pPr>
         <w:pStyle w:val="Bibliography"/>
@@ -8920,7 +8869,7 @@
       <w:r>
         <w:t xml:space="preserve"> </w:t>
       </w:r>
-      <w:hyperlink r:id="rId151">
+      <w:hyperlink r:id="rId148">
         <w:r>
           <w:rPr>
             <w:rStyle w:val="Hyperlink"/>
@@ -8932,8 +8881,8 @@
         <w:t xml:space="preserve">.</w:t>
       </w:r>
     </w:p>
-    <w:bookmarkEnd w:id="152"/>
-    <w:bookmarkStart w:id="153" w:name="ref-findingyourfuture"/>
+    <w:bookmarkEnd w:id="149"/>
+    <w:bookmarkStart w:id="150" w:name="ref-findingyourfuture"/>
     <w:p>
       <w:pPr>
         <w:pStyle w:val="Bibliography"/>
@@ -8969,7 +8918,7 @@
       <w:r>
         <w:t xml:space="preserve"> </w:t>
       </w:r>
-      <w:hyperlink r:id="rId128">
+      <w:hyperlink r:id="rId125">
         <w:r>
           <w:rPr>
             <w:rStyle w:val="Hyperlink"/>
@@ -8981,8 +8930,8 @@
         <w:t xml:space="preserve">.</w:t>
       </w:r>
     </w:p>
-    <w:bookmarkEnd w:id="153"/>
-    <w:bookmarkStart w:id="155" w:name="ref-knuth"/>
+    <w:bookmarkEnd w:id="150"/>
+    <w:bookmarkStart w:id="152" w:name="ref-knuth"/>
     <w:p>
       <w:pPr>
         <w:pStyle w:val="Bibliography"/>
@@ -9020,7 +8969,7 @@
       <w:r>
         <w:t xml:space="preserve"> </w:t>
       </w:r>
-      <w:hyperlink r:id="rId154">
+      <w:hyperlink r:id="rId151">
         <w:r>
           <w:rPr>
             <w:rStyle w:val="Hyperlink"/>
@@ -9032,8 +8981,8 @@
         <w:t xml:space="preserve">.</w:t>
       </w:r>
     </w:p>
-    <w:bookmarkEnd w:id="155"/>
-    <w:bookmarkStart w:id="157" w:name="ref-kopka"/>
+    <w:bookmarkEnd w:id="152"/>
+    <w:bookmarkStart w:id="154" w:name="ref-kopka"/>
     <w:p>
       <w:pPr>
         <w:pStyle w:val="Bibliography"/>
@@ -9071,7 +9020,7 @@
       <w:r>
         <w:t xml:space="preserve"> </w:t>
       </w:r>
-      <w:hyperlink r:id="rId156">
+      <w:hyperlink r:id="rId153">
         <w:r>
           <w:rPr>
             <w:rStyle w:val="Hyperlink"/>
@@ -9083,8 +9032,8 @@
         <w:t xml:space="preserve">.</w:t>
       </w:r>
     </w:p>
-    <w:bookmarkEnd w:id="157"/>
-    <w:bookmarkStart w:id="159" w:name="ref-yoda"/>
+    <w:bookmarkEnd w:id="154"/>
+    <w:bookmarkStart w:id="156" w:name="ref-yoda"/>
     <w:p>
       <w:pPr>
         <w:pStyle w:val="Bibliography"/>
@@ -9123,7 +9072,7 @@
       <w:r>
         <w:t xml:space="preserve"> </w:t>
       </w:r>
-      <w:hyperlink r:id="rId158">
+      <w:hyperlink r:id="rId155">
         <w:r>
           <w:rPr>
             <w:rStyle w:val="Hyperlink"/>
@@ -9135,8 +9084,8 @@
         <w:t xml:space="preserve">.</w:t>
       </w:r>
     </w:p>
-    <w:bookmarkEnd w:id="159"/>
-    <w:bookmarkStart w:id="161" w:name="ref-latexproject"/>
+    <w:bookmarkEnd w:id="156"/>
+    <w:bookmarkStart w:id="158" w:name="ref-latexproject"/>
     <w:p>
       <w:pPr>
         <w:pStyle w:val="Bibliography"/>
@@ -9168,7 +9117,7 @@
       <w:r>
         <w:t xml:space="preserve"> </w:t>
       </w:r>
-      <w:hyperlink r:id="rId160">
+      <w:hyperlink r:id="rId157">
         <w:r>
           <w:rPr>
             <w:rStyle w:val="Hyperlink"/>
@@ -9180,8 +9129,8 @@
         <w:t xml:space="preserve">.</w:t>
       </w:r>
     </w:p>
-    <w:bookmarkEnd w:id="161"/>
-    <w:bookmarkStart w:id="163" w:name="ref-turing"/>
+    <w:bookmarkEnd w:id="158"/>
+    <w:bookmarkStart w:id="160" w:name="ref-turing"/>
     <w:p>
       <w:pPr>
         <w:pStyle w:val="Bibliography"/>
@@ -9214,7 +9163,7 @@
       <w:r>
         <w:t xml:space="preserve"> </w:t>
       </w:r>
-      <w:hyperlink r:id="rId162">
+      <w:hyperlink r:id="rId159">
         <w:r>
           <w:rPr>
             <w:rStyle w:val="Hyperlink"/>
@@ -9226,8 +9175,8 @@
         <w:t xml:space="preserve">.</w:t>
       </w:r>
     </w:p>
-    <w:bookmarkEnd w:id="163"/>
-    <w:bookmarkStart w:id="165" w:name="ref-turing50"/>
+    <w:bookmarkEnd w:id="160"/>
+    <w:bookmarkStart w:id="162" w:name="ref-turing50"/>
     <w:p>
       <w:pPr>
         <w:pStyle w:val="Bibliography"/>
@@ -9290,7 +9239,7 @@
       <w:r>
         <w:t xml:space="preserve"> </w:t>
       </w:r>
-      <w:hyperlink r:id="rId164">
+      <w:hyperlink r:id="rId161">
         <w:r>
           <w:rPr>
             <w:rStyle w:val="Hyperlink"/>
@@ -9302,9 +9251,9 @@
         <w:t xml:space="preserve">.</w:t>
       </w:r>
     </w:p>
-    <w:bookmarkEnd w:id="165"/>
-    <w:bookmarkEnd w:id="166"/>
-    <w:bookmarkEnd w:id="167"/>
+    <w:bookmarkEnd w:id="162"/>
+    <w:bookmarkEnd w:id="163"/>
+    <w:bookmarkEnd w:id="164"/>
     <w:sectPr/>
   </w:body>
 </w:document>
@@ -9330,7 +9279,7 @@
       </w:r>
     </w:p>
   </w:footnote>
-  <w:footnote w:id="49">
+  <w:footnote w:id="48">
     <w:p>
       <w:pPr>
         <w:pStyle w:val="FootnoteText"/>
@@ -9350,7 +9299,7 @@
       <w:r>
         <w:t xml:space="preserve"> </w:t>
       </w:r>
-      <w:hyperlink r:id="rId50">
+      <w:hyperlink r:id="rId49">
         <w:r>
           <w:rPr>
             <w:rStyle w:val="Hyperlink"/>
@@ -9364,7 +9313,7 @@
       <w:r>
         <w:t xml:space="preserve"> </w:t>
       </w:r>
-      <w:hyperlink r:id="rId51">
+      <w:hyperlink r:id="rId50">
         <w:r>
           <w:rPr>
             <w:rStyle w:val="Hyperlink"/>
@@ -9381,7 +9330,7 @@
       <w:r>
         <w:t xml:space="preserve"> </w:t>
       </w:r>
-      <w:hyperlink r:id="rId52">
+      <w:hyperlink r:id="rId51">
         <w:r>
           <w:rPr>
             <w:rStyle w:val="Hyperlink"/>
@@ -9397,7 +9346,7 @@
       </w:r>
     </w:p>
   </w:footnote>
-  <w:footnote w:id="53">
+  <w:footnote w:id="52">
     <w:p>
       <w:pPr>
         <w:pStyle w:val="FootnoteText"/>
@@ -9411,7 +9360,7 @@
       <w:r>
         <w:t xml:space="preserve"> </w:t>
       </w:r>
-      <w:hyperlink r:id="rId54">
+      <w:hyperlink r:id="rId53">
         <w:r>
           <w:rPr>
             <w:rStyle w:val="Hyperlink"/>
@@ -9421,7 +9370,7 @@
       </w:hyperlink>
     </w:p>
   </w:footnote>
-  <w:footnote w:id="55">
+  <w:footnote w:id="54">
     <w:p>
       <w:pPr>
         <w:pStyle w:val="FootnoteText"/>
@@ -9441,7 +9390,7 @@
       <w:r>
         <w:t xml:space="preserve"> </w:t>
       </w:r>
-      <w:hyperlink r:id="rId56">
+      <w:hyperlink r:id="rId55">
         <w:r>
           <w:rPr>
             <w:rStyle w:val="Hyperlink"/>
@@ -9451,6 +9400,25 @@
       </w:hyperlink>
     </w:p>
   </w:footnote>
+  <w:footnote w:id="82">
+    <w:p>
+      <w:pPr>
+        <w:pStyle w:val="FootnoteText"/>
+      </w:pPr>
+      <w:r>
+        <w:rPr>
+          <w:rStyle w:val="FootnoteReference"/>
+        </w:rPr>
+        <w:footnoteRef/>
+      </w:r>
+      <w:r>
+        <w:t xml:space="preserve"> </w:t>
+      </w:r>
+      <w:r>
+        <w:t xml:space="preserve">This is a footnote about footnotes. Very meta.</w:t>
+      </w:r>
+    </w:p>
+  </w:footnote>
   <w:footnote w:id="83">
     <w:p>
       <w:pPr>
@@ -9466,31 +9434,12 @@
         <w:t xml:space="preserve"> </w:t>
       </w:r>
       <w:r>
-        <w:t xml:space="preserve">This is a footnote about footnotes. Very meta.</w:t>
-      </w:r>
-    </w:p>
-  </w:footnote>
-  <w:footnote w:id="84">
-    <w:p>
-      <w:pPr>
-        <w:pStyle w:val="FootnoteText"/>
-      </w:pPr>
-      <w:r>
-        <w:rPr>
-          <w:rStyle w:val="FootnoteReference"/>
-        </w:rPr>
-        <w:footnoteRef/>
-      </w:r>
-      <w:r>
-        <w:t xml:space="preserve"> </w:t>
-      </w:r>
-      <w:r>
         <w:t xml:space="preserve">BibTeX entries for journal articles can be automatically generated from persistent identifiers known as</w:t>
       </w:r>
       <w:r>
         <w:t xml:space="preserve"> </w:t>
       </w:r>
-      <w:hyperlink r:id="rId85">
+      <w:hyperlink r:id="rId84">
         <w:r>
           <w:rPr>
             <w:rStyle w:val="Hyperlink"/>
@@ -9507,7 +9456,7 @@
       <w:r>
         <w:t xml:space="preserve"> </w:t>
       </w:r>
-      <w:hyperlink r:id="rId86">
+      <w:hyperlink r:id="rId85">
         <w:r>
           <w:rPr>
             <w:rStyle w:val="Hyperlink"/>
@@ -9523,7 +9472,7 @@
       </w:r>
     </w:p>
   </w:footnote>
-  <w:footnote w:id="87">
+  <w:footnote w:id="86">
     <w:p>
       <w:pPr>
         <w:pStyle w:val="FootnoteText"/>
@@ -9543,7 +9492,7 @@
       <w:r>
         <w:t xml:space="preserve"> </w:t>
       </w:r>
-      <w:hyperlink r:id="rId88">
+      <w:hyperlink r:id="rId87">
         <w:r>
           <w:rPr>
             <w:rStyle w:val="Hyperlink"/>
@@ -9553,7 +9502,7 @@
       </w:hyperlink>
     </w:p>
   </w:footnote>
-  <w:footnote w:id="109">
+  <w:footnote w:id="106">
     <w:p>
       <w:pPr>
         <w:pStyle w:val="FootnoteText"/>
@@ -9573,7 +9522,7 @@
       <w:r>
         <w:t xml:space="preserve"> </w:t>
       </w:r>
-      <w:hyperlink r:id="rId110">
+      <w:hyperlink r:id="rId107">
         <w:r>
           <w:rPr>
             <w:rStyle w:val="Hyperlink"/>
@@ -9590,7 +9539,7 @@
       <w:r>
         <w:t xml:space="preserve"> </w:t>
       </w:r>
-      <w:hyperlink r:id="rId111">
+      <w:hyperlink r:id="rId108">
         <w:r>
           <w:rPr>
             <w:rStyle w:val="Hyperlink"/>
@@ -9606,7 +9555,7 @@
       </w:r>
     </w:p>
   </w:footnote>
-  <w:footnote w:id="112">
+  <w:footnote w:id="109">
     <w:p>
       <w:pPr>
         <w:pStyle w:val="FootnoteText"/>
@@ -9620,7 +9569,7 @@
       <w:r>
         <w:t xml:space="preserve"> </w:t>
       </w:r>
-      <w:hyperlink r:id="rId113">
+      <w:hyperlink r:id="rId110">
         <w:r>
           <w:rPr>
             <w:rStyle w:val="Hyperlink"/>
@@ -9630,7 +9579,7 @@
       </w:hyperlink>
     </w:p>
   </w:footnote>
-  <w:footnote w:id="119">
+  <w:footnote w:id="116">
     <w:p>
       <w:pPr>
         <w:pStyle w:val="FootnoteText"/>

</xml_diff>

<commit_message>
fix links for first year opportunities and authors
</commit_message>
<xml_diff>
--- a/_book/latex4year1.docx
+++ b/_book/latex4year1.docx
@@ -95,13 +95,13 @@
         <w:t xml:space="preserve"> </w:t>
       </w:r>
       <w:r>
-        <w:t xml:space="preserve">23</w:t>
-      </w:r>
-      <w:r>
-        <w:t xml:space="preserve"> </w:t>
-      </w:r>
-      <w:r>
-        <w:t xml:space="preserve">October,</w:t>
+        <w:t xml:space="preserve">15</w:t>
+      </w:r>
+      <w:r>
+        <w:t xml:space="preserve"> </w:t>
+      </w:r>
+      <w:r>
+        <w:t xml:space="preserve">November,</w:t>
       </w:r>
       <w:r>
         <w:t xml:space="preserve"> </w:t>
@@ -110,7 +110,7 @@
         <w:t xml:space="preserve">2023</w:t>
       </w:r>
     </w:p>
-    <w:bookmarkStart w:id="32" w:name="welcome"/>
+    <w:bookmarkStart w:id="37" w:name="welcome"/>
     <w:p>
       <w:pPr>
         <w:pStyle w:val="Heading1"/>
@@ -278,7 +278,7 @@
         <w:t xml:space="preserve">Draft a CV using LaTeX templates</w:t>
       </w:r>
     </w:p>
-    <w:bookmarkStart w:id="25" w:name="acknowledgements"/>
+    <w:bookmarkStart w:id="30" w:name="acknowledgements"/>
     <w:p>
       <w:pPr>
         <w:pStyle w:val="Heading2"/>
@@ -292,11 +292,84 @@
         <w:pStyle w:val="FirstParagraph"/>
       </w:pPr>
       <w:r>
-        <w:t xml:space="preserve">This manual is a substantially revised version of earlier LaTeX lab manuals created by Ulrike Sattler, Graham Gough, Paul Waring, Toby Howard and Steve Pettifer.</w:t>
-      </w:r>
-    </w:p>
-    <w:bookmarkEnd w:id="25"/>
-    <w:bookmarkStart w:id="31" w:name="improve-this-manual"/>
+        <w:t xml:space="preserve">This manual is a substantially revised version of earlier LaTeX lab manuals created by</w:t>
+      </w:r>
+      <w:r>
+        <w:t xml:space="preserve"> </w:t>
+      </w:r>
+      <w:hyperlink r:id="rId25">
+        <w:r>
+          <w:rPr>
+            <w:rStyle w:val="Hyperlink"/>
+          </w:rPr>
+          <w:t xml:space="preserve">Ulrike Sattler</w:t>
+        </w:r>
+      </w:hyperlink>
+      <w:r>
+        <w:t xml:space="preserve">,</w:t>
+      </w:r>
+      <w:r>
+        <w:t xml:space="preserve"> </w:t>
+      </w:r>
+      <w:hyperlink r:id="rId26">
+        <w:r>
+          <w:rPr>
+            <w:rStyle w:val="Hyperlink"/>
+          </w:rPr>
+          <w:t xml:space="preserve">Graham Gough</w:t>
+        </w:r>
+      </w:hyperlink>
+      <w:r>
+        <w:t xml:space="preserve">,</w:t>
+      </w:r>
+      <w:r>
+        <w:t xml:space="preserve"> </w:t>
+      </w:r>
+      <w:hyperlink r:id="rId27">
+        <w:r>
+          <w:rPr>
+            <w:rStyle w:val="Hyperlink"/>
+          </w:rPr>
+          <w:t xml:space="preserve">Paul Waring</w:t>
+        </w:r>
+      </w:hyperlink>
+      <w:r>
+        <w:t xml:space="preserve">,</w:t>
+      </w:r>
+      <w:r>
+        <w:t xml:space="preserve"> </w:t>
+      </w:r>
+      <w:hyperlink r:id="rId28">
+        <w:r>
+          <w:rPr>
+            <w:rStyle w:val="Hyperlink"/>
+          </w:rPr>
+          <w:t xml:space="preserve">Toby Howard</w:t>
+        </w:r>
+      </w:hyperlink>
+      <w:r>
+        <w:t xml:space="preserve"> </w:t>
+      </w:r>
+      <w:r>
+        <w:t xml:space="preserve">and</w:t>
+      </w:r>
+      <w:r>
+        <w:t xml:space="preserve"> </w:t>
+      </w:r>
+      <w:hyperlink r:id="rId29">
+        <w:r>
+          <w:rPr>
+            <w:rStyle w:val="Hyperlink"/>
+          </w:rPr>
+          <w:t xml:space="preserve">Steve Pettifer</w:t>
+        </w:r>
+      </w:hyperlink>
+      <w:r>
+        <w:t xml:space="preserve">.</w:t>
+      </w:r>
+    </w:p>
+    <w:bookmarkEnd w:id="30"/>
+    <w:bookmarkStart w:id="36" w:name="improve-this-manual"/>
     <w:p>
       <w:pPr>
         <w:pStyle w:val="Heading2"/>
@@ -315,7 +388,7 @@
       <w:r>
         <w:t xml:space="preserve"> </w:t>
       </w:r>
-      <w:hyperlink r:id="rId26">
+      <w:hyperlink r:id="rId31">
         <w:r>
           <w:rPr>
             <w:rStyle w:val="Hyperlink"/>
@@ -332,7 +405,7 @@
       <w:r>
         <w:t xml:space="preserve"> </w:t>
       </w:r>
-      <w:hyperlink r:id="rId27">
+      <w:hyperlink r:id="rId32">
         <w:r>
           <w:rPr>
             <w:rStyle w:val="Hyperlink"/>
@@ -351,7 +424,7 @@
       <w:r>
         <w:t xml:space="preserve">Thanks to contributions from Hamza Latif (</w:t>
       </w:r>
-      <w:hyperlink r:id="rId28">
+      <w:hyperlink r:id="rId33">
         <w:r>
           <w:rPr>
             <w:rStyle w:val="Hyperlink"/>
@@ -362,7 +435,7 @@
       <w:r>
         <w:t xml:space="preserve">) and Saurav Maheshkar (</w:t>
       </w:r>
-      <w:hyperlink r:id="rId29">
+      <w:hyperlink r:id="rId34">
         <w:r>
           <w:rPr>
             <w:rStyle w:val="Hyperlink"/>
@@ -400,7 +473,7 @@
       <w:r>
         <w:t xml:space="preserve"> </w:t>
       </w:r>
-      <w:hyperlink r:id="rId30">
+      <w:hyperlink r:id="rId35">
         <w:r>
           <w:rPr>
             <w:rStyle w:val="Hyperlink"/>
@@ -415,9 +488,9 @@
         <w:t xml:space="preserve">directly.</w:t>
       </w:r>
     </w:p>
-    <w:bookmarkEnd w:id="31"/>
-    <w:bookmarkEnd w:id="32"/>
-    <w:bookmarkStart w:id="47" w:name="latex"/>
+    <w:bookmarkEnd w:id="36"/>
+    <w:bookmarkEnd w:id="37"/>
+    <w:bookmarkStart w:id="52" w:name="latex"/>
     <w:p>
       <w:pPr>
         <w:pStyle w:val="Heading1"/>
@@ -491,7 +564,7 @@
       <w:r>
         <w:t xml:space="preserve"> </w:t>
       </w:r>
-      <w:hyperlink r:id="rId33">
+      <w:hyperlink r:id="rId38">
         <w:r>
           <w:rPr>
             <w:rStyle w:val="Hyperlink"/>
@@ -511,7 +584,7 @@
       <w:r>
         <w:t xml:space="preserve"> </w:t>
       </w:r>
-      <w:hyperlink r:id="rId34">
+      <w:hyperlink r:id="rId39">
         <w:r>
           <w:rPr>
             <w:rStyle w:val="Hyperlink"/>
@@ -528,7 +601,7 @@
       <w:r>
         <w:t xml:space="preserve"> </w:t>
       </w:r>
-      <w:hyperlink r:id="rId35">
+      <w:hyperlink r:id="rId40">
         <w:r>
           <w:rPr>
             <w:rStyle w:val="Hyperlink"/>
@@ -542,7 +615,7 @@
       <w:r>
         <w:t xml:space="preserve"> </w:t>
       </w:r>
-      <w:hyperlink r:id="rId36">
+      <w:hyperlink r:id="rId41">
         <w:r>
           <w:rPr>
             <w:rStyle w:val="Hyperlink"/>
@@ -575,18 +648,18 @@
           <wp:inline>
             <wp:extent cx="2506980" cy="2961143"/>
             <wp:effectExtent b="0" l="0" r="0" t="0"/>
-            <wp:docPr descr="Figure 1.1: Turing award winners Leslie Lamport and Donald Knuth created TeX and LaTeX during the 1980’s. Lamport portrait by Leslie Lamport, GFDL via Wikimedia Commons w.wiki/3Daz, Knuth portrait by Jacob Appelbaum CC BY-SA via Wikimedia Commons w.wiki/3Day. Is Donald Knuth the The Yoda of Silicon Valley? (Roberts 2018)" title="" id="38" name="Picture"/>
+            <wp:docPr descr="Figure 1.1: Turing award winners Leslie Lamport and Donald Knuth created TeX and LaTeX during the 1980’s. Lamport portrait by Leslie Lamport, GFDL via Wikimedia Commons w.wiki/3Daz, Knuth portrait by Jacob Appelbaum CC BY-SA via Wikimedia Commons w.wiki/3Day. Is Donald Knuth the The Yoda of Silicon Valley? (Roberts 2018)" title="" id="43" name="Picture"/>
             <a:graphic>
               <a:graphicData uri="http://schemas.openxmlformats.org/drawingml/2006/picture">
                 <pic:pic>
                   <pic:nvPicPr>
-                    <pic:cNvPr descr="images/Leslie_Lamport.jpg" id="39" name="Picture"/>
+                    <pic:cNvPr descr="images/Leslie_Lamport.jpg" id="44" name="Picture"/>
                     <pic:cNvPicPr>
                       <a:picLocks noChangeArrowheads="1" noChangeAspect="1"/>
                     </pic:cNvPicPr>
                   </pic:nvPicPr>
                   <pic:blipFill>
-                    <a:blip r:embed="rId37"/>
+                    <a:blip r:embed="rId42"/>
                     <a:stretch>
                       <a:fillRect/>
                     </a:stretch>
@@ -617,18 +690,18 @@
           <wp:inline>
             <wp:extent cx="2506980" cy="2964929"/>
             <wp:effectExtent b="0" l="0" r="0" t="0"/>
-            <wp:docPr descr="(#fig:knuthport-fig)Turing award winners Leslie Lamport and Donald Knuth created TeX and LaTeX during the 1980’s. Lamport portrait by Leslie Lamport, GFDL via Wikimedia Commons w.wiki/3Daz, Knuth portrait by Jacob Appelbaum CC BY-SA via Wikimedia Commons w.wiki/3Day. Is Donald Knuth the The Yoda of Silicon Valley? (Roberts 2018)" title="" id="41" name="Picture"/>
+            <wp:docPr descr="(#fig:knuthport-fig)Turing award winners Leslie Lamport and Donald Knuth created TeX and LaTeX during the 1980’s. Lamport portrait by Leslie Lamport, GFDL via Wikimedia Commons w.wiki/3Daz, Knuth portrait by Jacob Appelbaum CC BY-SA via Wikimedia Commons w.wiki/3Day. Is Donald Knuth the The Yoda of Silicon Valley? (Roberts 2018)" title="" id="46" name="Picture"/>
             <a:graphic>
               <a:graphicData uri="http://schemas.openxmlformats.org/drawingml/2006/picture">
                 <pic:pic>
                   <pic:nvPicPr>
-                    <pic:cNvPr descr="images/KnuthAtOpenContentAlliance.jpg" id="42" name="Picture"/>
+                    <pic:cNvPr descr="images/KnuthAtOpenContentAlliance.jpg" id="47" name="Picture"/>
                     <pic:cNvPicPr>
                       <a:picLocks noChangeArrowheads="1" noChangeAspect="1"/>
                     </pic:cNvPicPr>
                   </pic:nvPicPr>
                   <pic:blipFill>
-                    <a:blip r:embed="rId40"/>
+                    <a:blip r:embed="rId45"/>
                     <a:stretch>
                       <a:fillRect/>
                     </a:stretch>
@@ -663,7 +736,7 @@
         <w:t xml:space="preserve">LaTeX is typically used for technical documents but it can be used for almost any form of publishing, including writing CVs, letters, books, posters, presentations and much more. Whatever you create with LaTeX, one of its key strengths is making documents look professional in portable document format (pdf) using industrial-strength typesetting.</w:t>
       </w:r>
     </w:p>
-    <w:bookmarkStart w:id="45" w:name="latex-is-not-a-word-processor"/>
+    <w:bookmarkStart w:id="50" w:name="latex-is-not-a-word-processor"/>
     <w:p>
       <w:pPr>
         <w:pStyle w:val="Heading2"/>
@@ -747,7 +820,7 @@
       <w:r>
         <w:t xml:space="preserve"> </w:t>
       </w:r>
-      <w:hyperlink r:id="rId43">
+      <w:hyperlink r:id="rId48">
         <w:r>
           <w:rPr>
             <w:rStyle w:val="Hyperlink"/>
@@ -800,7 +873,7 @@
       <w:r>
         <w:t xml:space="preserve">a what you see is what you get (</w:t>
       </w:r>
-      <w:hyperlink r:id="rId44">
+      <w:hyperlink r:id="rId49">
         <w:r>
           <w:rPr>
             <w:rStyle w:val="Hyperlink"/>
@@ -842,8 +915,8 @@
         <w:t xml:space="preserve">file output). LaTeX doesn’t even come with a spell-checker, though there are many plug-ins you can use for that, they are not built in.</w:t>
       </w:r>
     </w:p>
-    <w:bookmarkEnd w:id="45"/>
-    <w:bookmarkStart w:id="46" w:name="so-what-is-latex-then"/>
+    <w:bookmarkEnd w:id="50"/>
+    <w:bookmarkStart w:id="51" w:name="so-what-is-latex-then"/>
     <w:p>
       <w:pPr>
         <w:pStyle w:val="Heading2"/>
@@ -869,9 +942,9 @@
         <w:t xml:space="preserve">The best way to understand LaTeX is to create some documents which we’ll do in the next chapter.</w:t>
       </w:r>
     </w:p>
-    <w:bookmarkEnd w:id="46"/>
-    <w:bookmarkEnd w:id="47"/>
-    <w:bookmarkStart w:id="67" w:name="simples"/>
+    <w:bookmarkEnd w:id="51"/>
+    <w:bookmarkEnd w:id="52"/>
+    <w:bookmarkStart w:id="72" w:name="simples"/>
     <w:p>
       <w:pPr>
         <w:pStyle w:val="Heading1"/>
@@ -897,7 +970,7 @@
         <w:t xml:space="preserve">Let’s start by creating a simple LaTeX document.</w:t>
       </w:r>
     </w:p>
-    <w:bookmarkStart w:id="57" w:name="shortest"/>
+    <w:bookmarkStart w:id="62" w:name="shortest"/>
     <w:p>
       <w:pPr>
         <w:pStyle w:val="Heading2"/>
@@ -926,7 +999,7 @@
         <w:rPr>
           <w:rStyle w:val="FootnoteReference"/>
         </w:rPr>
-        <w:footnoteReference w:id="48"/>
+        <w:footnoteReference w:id="53"/>
       </w:r>
       <w:r>
         <w:t xml:space="preserve">, enter the following text, then save it as a file called</w:t>
@@ -1059,7 +1132,7 @@
         <w:rPr>
           <w:rStyle w:val="FootnoteReference"/>
         </w:rPr>
-        <w:footnoteReference w:id="52"/>
+        <w:footnoteReference w:id="57"/>
       </w:r>
       <w:r>
         <w:t xml:space="preserve"> </w:t>
@@ -1086,7 +1159,7 @@
         <w:rPr>
           <w:rStyle w:val="FootnoteReference"/>
         </w:rPr>
-        <w:footnoteReference w:id="54"/>
+        <w:footnoteReference w:id="59"/>
       </w:r>
       <w:r>
         <w:t xml:space="preserve"> </w:t>
@@ -1097,7 +1170,7 @@
       <w:r>
         <w:t xml:space="preserve"> </w:t>
       </w:r>
-      <w:hyperlink r:id="rId56">
+      <w:hyperlink r:id="rId61">
         <w:r>
           <w:rPr>
             <w:rStyle w:val="Hyperlink"/>
@@ -1283,8 +1356,8 @@
         <w:t xml:space="preserve">turing.log</w:t>
       </w:r>
     </w:p>
-    <w:bookmarkEnd w:id="57"/>
-    <w:bookmarkStart w:id="59" w:name="longer"/>
+    <w:bookmarkEnd w:id="62"/>
+    <w:bookmarkStart w:id="64" w:name="longer"/>
     <w:p>
       <w:pPr>
         <w:pStyle w:val="Heading2"/>
@@ -1793,7 +1866,7 @@
       <w:r>
         <w:t xml:space="preserve"> </w:t>
       </w:r>
-      <w:hyperlink r:id="rId58">
+      <w:hyperlink r:id="rId63">
         <w:r>
           <w:rPr>
             <w:rStyle w:val="Hyperlink"/>
@@ -1840,8 +1913,8 @@
         <w:t xml:space="preserve">)</w:t>
       </w:r>
     </w:p>
-    <w:bookmarkEnd w:id="59"/>
-    <w:bookmarkStart w:id="62" w:name="ex1"/>
+    <w:bookmarkEnd w:id="64"/>
+    <w:bookmarkStart w:id="67" w:name="ex1"/>
     <w:p>
       <w:pPr>
         <w:pStyle w:val="Heading2"/>
@@ -1884,7 +1957,7 @@
       <w:r>
         <w:t xml:space="preserve"> </w:t>
       </w:r>
-      <w:hyperlink r:id="rId60">
+      <w:hyperlink r:id="rId65">
         <w:r>
           <w:rPr>
             <w:rStyle w:val="Hyperlink"/>
@@ -1901,7 +1974,7 @@
       <w:r>
         <w:t xml:space="preserve"> </w:t>
       </w:r>
-      <w:hyperlink r:id="rId61">
+      <w:hyperlink r:id="rId66">
         <w:r>
           <w:rPr>
             <w:rStyle w:val="Hyperlink"/>
@@ -2132,8 +2205,8 @@
         <w:t xml:space="preserve">pdflatex turing.tex</w:t>
       </w:r>
     </w:p>
-    <w:bookmarkEnd w:id="62"/>
-    <w:bookmarkStart w:id="63" w:name="bold-italic-and-lists"/>
+    <w:bookmarkEnd w:id="67"/>
+    <w:bookmarkStart w:id="68" w:name="bold-italic-and-lists"/>
     <w:p>
       <w:pPr>
         <w:pStyle w:val="Heading2"/>
@@ -2281,8 +2354,8 @@
         <w:t xml:space="preserve">for bulleted lists.</w:t>
       </w:r>
     </w:p>
-    <w:bookmarkEnd w:id="63"/>
-    <w:bookmarkStart w:id="65" w:name="quotation-marks"/>
+    <w:bookmarkEnd w:id="68"/>
+    <w:bookmarkStart w:id="70" w:name="quotation-marks"/>
     <w:p>
       <w:pPr>
         <w:pStyle w:val="Heading2"/>
@@ -2545,7 +2618,7 @@
       <w:r>
         <w:t xml:space="preserve"> </w:t>
       </w:r>
-      <w:hyperlink r:id="rId64">
+      <w:hyperlink r:id="rId69">
         <w:r>
           <w:rPr>
             <w:rStyle w:val="Hyperlink"/>
@@ -2560,8 +2633,8 @@
         <w:t xml:space="preserve">for example.</w:t>
       </w:r>
     </w:p>
-    <w:bookmarkEnd w:id="65"/>
-    <w:bookmarkStart w:id="66" w:name="concsimple"/>
+    <w:bookmarkEnd w:id="70"/>
+    <w:bookmarkStart w:id="71" w:name="concsimple"/>
     <w:p>
       <w:pPr>
         <w:pStyle w:val="Heading2"/>
@@ -2631,9 +2704,9 @@
         <w:t xml:space="preserve">Next we’ll look at adding some cross-references, figures and citations. This is one thing that LaTeX does much better than your average word processing software which makes it great for editing larger and longer documents, such as your Bachelors, Masters or PhD thesis.</w:t>
       </w:r>
     </w:p>
-    <w:bookmarkEnd w:id="66"/>
-    <w:bookmarkEnd w:id="67"/>
-    <w:bookmarkStart w:id="90" w:name="figref"/>
+    <w:bookmarkEnd w:id="71"/>
+    <w:bookmarkEnd w:id="72"/>
+    <w:bookmarkStart w:id="95" w:name="figref"/>
     <w:p>
       <w:pPr>
         <w:pStyle w:val="Heading1"/>
@@ -2692,18 +2765,18 @@
           <wp:inline>
             <wp:extent cx="572215" cy="310140"/>
             <wp:effectExtent b="0" l="0" r="0" t="0"/>
-            <wp:docPr descr="Figure 3.1: It has always been important to cite your sources and LaTeX gives you the tools to cite properly. Wikipedian Protester cartoon by Randall Munroe at xkcd.com/285 published under a Creative Commons Attribution-NonCommercial 2.5 License" title="" id="69" name="Picture"/>
+            <wp:docPr descr="Figure 3.1: It has always been important to cite your sources and LaTeX gives you the tools to cite properly. Wikipedian Protester cartoon by Randall Munroe at xkcd.com/285 published under a Creative Commons Attribution-NonCommercial 2.5 License" title="" id="74" name="Picture"/>
             <a:graphic>
               <a:graphicData uri="http://schemas.openxmlformats.org/drawingml/2006/picture">
                 <pic:pic>
                   <pic:nvPicPr>
-                    <pic:cNvPr descr="images/wikipedian_protester.png" id="70" name="Picture"/>
+                    <pic:cNvPr descr="images/wikipedian_protester.png" id="75" name="Picture"/>
                     <pic:cNvPicPr>
                       <a:picLocks noChangeArrowheads="1" noChangeAspect="1"/>
                     </pic:cNvPicPr>
                   </pic:nvPicPr>
                   <pic:blipFill>
-                    <a:blip r:embed="rId68"/>
+                    <a:blip r:embed="rId73"/>
                     <a:stretch>
                       <a:fillRect/>
                     </a:stretch>
@@ -2756,7 +2829,7 @@
       <w:r>
         <w:t xml:space="preserve"> </w:t>
       </w:r>
-      <w:hyperlink r:id="rId71">
+      <w:hyperlink r:id="rId76">
         <w:r>
           <w:rPr>
             <w:rStyle w:val="Hyperlink"/>
@@ -2773,7 +2846,7 @@
       <w:r>
         <w:t xml:space="preserve"> </w:t>
       </w:r>
-      <w:hyperlink r:id="rId72">
+      <w:hyperlink r:id="rId77">
         <w:r>
           <w:rPr>
             <w:rStyle w:val="Hyperlink"/>
@@ -2790,7 +2863,7 @@
       <w:r>
         <w:t xml:space="preserve"> </w:t>
       </w:r>
-      <w:hyperlink r:id="rId73">
+      <w:hyperlink r:id="rId78">
         <w:r>
           <w:rPr>
             <w:rStyle w:val="Hyperlink"/>
@@ -2799,7 +2872,7 @@
         </w:r>
       </w:hyperlink>
     </w:p>
-    <w:bookmarkStart w:id="74" w:name="cross-referencing"/>
+    <w:bookmarkStart w:id="79" w:name="cross-referencing"/>
     <w:p>
       <w:pPr>
         <w:pStyle w:val="Heading2"/>
@@ -3111,8 +3184,8 @@
         <w:t xml:space="preserve">}</w:t>
       </w:r>
     </w:p>
-    <w:bookmarkEnd w:id="74"/>
-    <w:bookmarkStart w:id="80" w:name="illustrating-your-documents"/>
+    <w:bookmarkEnd w:id="79"/>
+    <w:bookmarkStart w:id="85" w:name="illustrating-your-documents"/>
     <w:p>
       <w:pPr>
         <w:pStyle w:val="Heading2"/>
@@ -3156,18 +3229,18 @@
           <wp:inline>
             <wp:extent cx="2133600" cy="2904856"/>
             <wp:effectExtent b="0" l="0" r="0" t="0"/>
-            <wp:docPr descr="Figure 3.2: Alan Turing at the age of sixteen, portrait by unknown author, public domain, via Wikimedia Commons w.wiki/oZx" title="" id="76" name="Picture"/>
+            <wp:docPr descr="Figure 3.2: Alan Turing at the age of sixteen, portrait by unknown author, public domain, via Wikimedia Commons w.wiki/oZx" title="" id="81" name="Picture"/>
             <a:graphic>
               <a:graphicData uri="http://schemas.openxmlformats.org/drawingml/2006/picture">
                 <pic:pic>
                   <pic:nvPicPr>
-                    <pic:cNvPr descr="images/Alan_Turing_Aged_16.jpg" id="77" name="Picture"/>
+                    <pic:cNvPr descr="images/Alan_Turing_Aged_16.jpg" id="82" name="Picture"/>
                     <pic:cNvPicPr>
                       <a:picLocks noChangeArrowheads="1" noChangeAspect="1"/>
                     </pic:cNvPicPr>
                   </pic:nvPicPr>
                   <pic:blipFill>
-                    <a:blip r:embed="rId75"/>
+                    <a:blip r:embed="rId80"/>
                     <a:stretch>
                       <a:fillRect/>
                     </a:stretch>
@@ -3204,7 +3277,7 @@
       <w:r>
         <w:t xml:space="preserve"> </w:t>
       </w:r>
-      <w:hyperlink r:id="rId78">
+      <w:hyperlink r:id="rId83">
         <w:r>
           <w:rPr>
             <w:rStyle w:val="Hyperlink"/>
@@ -3221,7 +3294,7 @@
       <w:r>
         <w:t xml:space="preserve"> </w:t>
       </w:r>
-      <w:hyperlink r:id="rId79">
+      <w:hyperlink r:id="rId84">
         <w:r>
           <w:rPr>
             <w:rStyle w:val="Hyperlink"/>
@@ -3582,8 +3655,8 @@
         <w:t xml:space="preserve">}</w:t>
       </w:r>
     </w:p>
-    <w:bookmarkEnd w:id="80"/>
-    <w:bookmarkStart w:id="81" w:name="ex2"/>
+    <w:bookmarkEnd w:id="85"/>
+    <w:bookmarkStart w:id="86" w:name="ex2"/>
     <w:p>
       <w:pPr>
         <w:pStyle w:val="Heading2"/>
@@ -3621,8 +3694,8 @@
         <w:t xml:space="preserve">, that contains some text (maybe from Lorem Ipsum), together with a figure containing an image of your choice. Create a cross reference to the figure in the text.</w:t>
       </w:r>
     </w:p>
-    <w:bookmarkEnd w:id="81"/>
-    <w:bookmarkStart w:id="88" w:name="citations-and-footnotes"/>
+    <w:bookmarkEnd w:id="86"/>
+    <w:bookmarkStart w:id="93" w:name="citations-and-footnotes"/>
     <w:p>
       <w:pPr>
         <w:pStyle w:val="Heading2"/>
@@ -3651,7 +3724,7 @@
         <w:rPr>
           <w:rStyle w:val="FootnoteReference"/>
         </w:rPr>
-        <w:footnoteReference w:id="82"/>
+        <w:footnoteReference w:id="87"/>
       </w:r>
       <w:r>
         <w:t xml:space="preserve"> </w:t>
@@ -3882,7 +3955,7 @@
         <w:rPr>
           <w:rStyle w:val="FootnoteReference"/>
         </w:rPr>
-        <w:footnoteReference w:id="83"/>
+        <w:footnoteReference w:id="88"/>
       </w:r>
       <w:r>
         <w:t xml:space="preserve"> </w:t>
@@ -4027,7 +4100,7 @@
         <w:rPr>
           <w:rStyle w:val="FootnoteReference"/>
         </w:rPr>
-        <w:footnoteReference w:id="86"/>
+        <w:footnoteReference w:id="91"/>
       </w:r>
       <w:r>
         <w:t xml:space="preserve"> </w:t>
@@ -4580,8 +4653,8 @@
         <w:t xml:space="preserve">If you find all the typing at the command line tedious, you could write a little bash script to automate this simple workflow including opening the pdf when it is created.</w:t>
       </w:r>
     </w:p>
-    <w:bookmarkEnd w:id="88"/>
-    <w:bookmarkStart w:id="89" w:name="fingconc"/>
+    <w:bookmarkEnd w:id="93"/>
+    <w:bookmarkStart w:id="94" w:name="fingconc"/>
     <w:p>
       <w:pPr>
         <w:pStyle w:val="Heading2"/>
@@ -4607,9 +4680,9 @@
         <w:t xml:space="preserve">You have cross-referenced, illustrated, added citations and footnotes to your document. Next we’ll look at doing some maths.</w:t>
       </w:r>
     </w:p>
-    <w:bookmarkEnd w:id="89"/>
-    <w:bookmarkEnd w:id="90"/>
-    <w:bookmarkStart w:id="98" w:name="maths"/>
+    <w:bookmarkEnd w:id="94"/>
+    <w:bookmarkEnd w:id="95"/>
+    <w:bookmarkStart w:id="103" w:name="maths"/>
     <w:p>
       <w:pPr>
         <w:pStyle w:val="Heading1"/>
@@ -4645,7 +4718,7 @@
       <w:r>
         <w:t xml:space="preserve"> </w:t>
       </w:r>
-      <w:hyperlink r:id="rId91">
+      <w:hyperlink r:id="rId96">
         <w:r>
           <w:rPr>
             <w:rStyle w:val="Hyperlink"/>
@@ -4662,7 +4735,7 @@
       <w:r>
         <w:t xml:space="preserve"> </w:t>
       </w:r>
-      <w:hyperlink r:id="rId92">
+      <w:hyperlink r:id="rId97">
         <w:r>
           <w:rPr>
             <w:rStyle w:val="Hyperlink"/>
@@ -4674,7 +4747,7 @@
         <w:t xml:space="preserve">. Otherwise, if you can see the equation below, it is safe to read on…</w:t>
       </w:r>
     </w:p>
-    <w:bookmarkStart w:id="93" w:name="equations"/>
+    <w:bookmarkStart w:id="98" w:name="equations"/>
     <w:p>
       <w:pPr>
         <w:pStyle w:val="Heading2"/>
@@ -5653,8 +5726,8 @@
         <w:t xml:space="preserve">, which is not at all what we want (even LaTeX can’t always know what we really want).</w:t>
       </w:r>
     </w:p>
-    <w:bookmarkEnd w:id="93"/>
-    <w:bookmarkStart w:id="95" w:name="matrix"/>
+    <w:bookmarkEnd w:id="98"/>
+    <w:bookmarkStart w:id="100" w:name="matrix"/>
     <w:p>
       <w:pPr>
         <w:pStyle w:val="Heading2"/>
@@ -6410,7 +6483,7 @@
       <w:r>
         <w:t xml:space="preserve"> </w:t>
       </w:r>
-      <w:hyperlink r:id="rId94">
+      <w:hyperlink r:id="rId99">
         <w:r>
           <w:rPr>
             <w:rStyle w:val="Hyperlink"/>
@@ -6458,8 +6531,8 @@
         <w:t xml:space="preserve">)</w:t>
       </w:r>
     </w:p>
-    <w:bookmarkEnd w:id="95"/>
-    <w:bookmarkStart w:id="96" w:name="ex3"/>
+    <w:bookmarkEnd w:id="100"/>
+    <w:bookmarkStart w:id="101" w:name="ex3"/>
     <w:p>
       <w:pPr>
         <w:pStyle w:val="Heading2"/>
@@ -6875,8 +6948,8 @@
         </m:oMath>
       </m:oMathPara>
     </w:p>
-    <w:bookmarkEnd w:id="96"/>
-    <w:bookmarkStart w:id="97" w:name="mathconc"/>
+    <w:bookmarkEnd w:id="101"/>
+    <w:bookmarkStart w:id="102" w:name="mathconc"/>
     <w:p>
       <w:pPr>
         <w:pStyle w:val="Heading2"/>
@@ -6902,9 +6975,9 @@
         <w:t xml:space="preserve">We’ve briefly introduced typesetting mathematics in LaTeX with some equations and a matrix. LaTeX can handle a lot more maths than that but this gives you a flavour of what it can do. In the next chapter we’ll look at collaborative authoring and editing in the cloud with overleaf.</w:t>
       </w:r>
     </w:p>
-    <w:bookmarkEnd w:id="97"/>
-    <w:bookmarkEnd w:id="98"/>
-    <w:bookmarkStart w:id="115" w:name="overleaf"/>
+    <w:bookmarkEnd w:id="102"/>
+    <w:bookmarkEnd w:id="103"/>
+    <w:bookmarkStart w:id="120" w:name="overleaf"/>
     <w:p>
       <w:pPr>
         <w:pStyle w:val="Heading1"/>
@@ -6956,7 +7029,7 @@
       <w:r>
         <w:t xml:space="preserve">. Overleaf (</w:t>
       </w:r>
-      <w:hyperlink r:id="rId99">
+      <w:hyperlink r:id="rId104">
         <w:r>
           <w:rPr>
             <w:rStyle w:val="Hyperlink"/>
@@ -6986,18 +7059,18 @@
           <wp:inline>
             <wp:extent cx="5334000" cy="2647139"/>
             <wp:effectExtent b="0" l="0" r="0" t="0"/>
-            <wp:docPr descr="Figure 5.1: A screenshot of overleaf showing the source TeX on the left hand side and the corresponding pdf on the right hand side. Screenshot by Dan Cherniy via Wikimedia Commons at w.wiki/omo" title="" id="101" name="Picture"/>
+            <wp:docPr descr="Figure 5.1: A screenshot of overleaf showing the source TeX on the left hand side and the corresponding pdf on the right hand side. Screenshot by Dan Cherniy via Wikimedia Commons at w.wiki/omo" title="" id="106" name="Picture"/>
             <a:graphic>
               <a:graphicData uri="http://schemas.openxmlformats.org/drawingml/2006/picture">
                 <pic:pic>
                   <pic:nvPicPr>
-                    <pic:cNvPr descr="images/Overleaf_v2_editing_page.jpg" id="102" name="Picture"/>
+                    <pic:cNvPr descr="images/Overleaf_v2_editing_page.jpg" id="107" name="Picture"/>
                     <pic:cNvPicPr>
                       <a:picLocks noChangeArrowheads="1" noChangeAspect="1"/>
                     </pic:cNvPicPr>
                   </pic:nvPicPr>
                   <pic:blipFill>
-                    <a:blip r:embed="rId100"/>
+                    <a:blip r:embed="rId105"/>
                     <a:stretch>
                       <a:fillRect/>
                     </a:stretch>
@@ -7034,7 +7107,7 @@
       <w:r>
         <w:t xml:space="preserve"> </w:t>
       </w:r>
-      <w:hyperlink r:id="rId103">
+      <w:hyperlink r:id="rId108">
         <w:r>
           <w:rPr>
             <w:rStyle w:val="Hyperlink"/>
@@ -7053,7 +7126,7 @@
       <w:r>
         <w:t xml:space="preserve"> </w:t>
       </w:r>
-      <w:hyperlink r:id="rId104">
+      <w:hyperlink r:id="rId109">
         <w:r>
           <w:rPr>
             <w:rStyle w:val="Hyperlink"/>
@@ -7070,7 +7143,7 @@
       <w:r>
         <w:t xml:space="preserve"> </w:t>
       </w:r>
-      <w:hyperlink r:id="rId105">
+      <w:hyperlink r:id="rId110">
         <w:r>
           <w:rPr>
             <w:rStyle w:val="Hyperlink"/>
@@ -7121,7 +7194,7 @@
         <w:rPr>
           <w:rStyle w:val="FootnoteReference"/>
         </w:rPr>
-        <w:footnoteReference w:id="106"/>
+        <w:footnoteReference w:id="111"/>
       </w:r>
     </w:p>
     <w:p>
@@ -7136,7 +7209,7 @@
         <w:t xml:space="preserve">Overleaf publish lots of tutorials to help you learn LaTeX</w:t>
       </w:r>
     </w:p>
-    <w:bookmarkStart w:id="113" w:name="ex4"/>
+    <w:bookmarkStart w:id="118" w:name="ex4"/>
     <w:p>
       <w:pPr>
         <w:pStyle w:val="Heading2"/>
@@ -7164,7 +7237,7 @@
       <w:r>
         <w:t xml:space="preserve"> </w:t>
       </w:r>
-      <w:hyperlink r:id="rId99">
+      <w:hyperlink r:id="rId104">
         <w:r>
           <w:rPr>
             <w:rStyle w:val="Hyperlink"/>
@@ -7204,7 +7277,7 @@
         <w:rPr>
           <w:rStyle w:val="FootnoteReference"/>
         </w:rPr>
-        <w:footnoteReference w:id="109"/>
+        <w:footnoteReference w:id="114"/>
       </w:r>
       <w:r>
         <w:br/>
@@ -7236,7 +7309,7 @@
       <w:r>
         <w:t xml:space="preserve"> </w:t>
       </w:r>
-      <w:hyperlink r:id="rId111">
+      <w:hyperlink r:id="rId116">
         <w:r>
           <w:rPr>
             <w:rStyle w:val="Hyperlink"/>
@@ -7253,7 +7326,7 @@
       <w:r>
         <w:t xml:space="preserve"> </w:t>
       </w:r>
-      <w:hyperlink r:id="rId112">
+      <w:hyperlink r:id="rId117">
         <w:r>
           <w:rPr>
             <w:rStyle w:val="Hyperlink"/>
@@ -7268,8 +7341,8 @@
         <w:t xml:space="preserve">if you want to take things further</w:t>
       </w:r>
     </w:p>
-    <w:bookmarkEnd w:id="113"/>
-    <w:bookmarkStart w:id="114" w:name="overleafconc"/>
+    <w:bookmarkEnd w:id="118"/>
+    <w:bookmarkStart w:id="119" w:name="overleafconc"/>
     <w:p>
       <w:pPr>
         <w:pStyle w:val="Heading2"/>
@@ -7359,9 +7432,9 @@
         <w:t xml:space="preserve">for you will largely depend on what kind of documents you are writing and what your workflow is. In the next chapter we will create a curriculum vitae using CV templates provided by overleaf.</w:t>
       </w:r>
     </w:p>
-    <w:bookmarkEnd w:id="114"/>
-    <w:bookmarkEnd w:id="115"/>
-    <w:bookmarkStart w:id="138" w:name="cv"/>
+    <w:bookmarkEnd w:id="119"/>
+    <w:bookmarkEnd w:id="120"/>
+    <w:bookmarkStart w:id="143" w:name="cv"/>
     <w:p>
       <w:pPr>
         <w:pStyle w:val="Heading1"/>
@@ -7406,7 +7479,7 @@
         <w:rPr>
           <w:rStyle w:val="FootnoteReference"/>
         </w:rPr>
-        <w:footnoteReference w:id="116"/>
+        <w:footnoteReference w:id="121"/>
       </w:r>
       <w:r>
         <w:t xml:space="preserve"> </w:t>
@@ -7433,18 +7506,18 @@
           <wp:inline>
             <wp:extent cx="5334000" cy="6339737"/>
             <wp:effectExtent b="0" l="0" r="0" t="0"/>
-            <wp:docPr descr="Figure 6.1: A fictitious example CV using an overleaf template. Would you invite Neil to interview based on his CV? This is what your CV needs to do, convince a decision maker they really need to contact you to find out more. This is just a screenshot, the pdf can be found at cdyf.me/Neil_Pointer.pdf. There are over 600 CV templates available to choose from at overleaf.com/gallery/tagged/cv for you to choose from." title="" id="118" name="Picture"/>
+            <wp:docPr descr="Figure 6.1: A fictitious example CV using an overleaf template. Would you invite Neil to interview based on his CV? This is what your CV needs to do, convince a decision maker they really need to contact you to find out more. This is just a screenshot, the pdf can be found at cdyf.me/Neil_Pointer.pdf. There are over 600 CV templates available to choose from at overleaf.com/gallery/tagged/cv for you to choose from." title="" id="123" name="Picture"/>
             <a:graphic>
               <a:graphicData uri="http://schemas.openxmlformats.org/drawingml/2006/picture">
                 <pic:pic>
                   <pic:nvPicPr>
-                    <pic:cNvPr descr="images/jake-ryan.png" id="119" name="Picture"/>
+                    <pic:cNvPr descr="images/jake-ryan.png" id="124" name="Picture"/>
                     <pic:cNvPicPr>
                       <a:picLocks noChangeArrowheads="1" noChangeAspect="1"/>
                     </pic:cNvPicPr>
                   </pic:nvPicPr>
                   <pic:blipFill>
-                    <a:blip r:embed="rId117"/>
+                    <a:blip r:embed="rId122"/>
                     <a:stretch>
                       <a:fillRect/>
                     </a:stretch>
@@ -7481,7 +7554,7 @@
       <w:r>
         <w:t xml:space="preserve"> </w:t>
       </w:r>
-      <w:hyperlink r:id="rId120">
+      <w:hyperlink r:id="rId125">
         <w:r>
           <w:rPr>
             <w:rStyle w:val="Hyperlink"/>
@@ -7495,7 +7568,7 @@
       <w:r>
         <w:t xml:space="preserve"> </w:t>
       </w:r>
-      <w:hyperlink r:id="rId121">
+      <w:hyperlink r:id="rId126">
         <w:r>
           <w:rPr>
             <w:rStyle w:val="Hyperlink"/>
@@ -7582,7 +7655,7 @@
         <w:t xml:space="preserve">the editing, what you’ve decided to leave in (and leave out) of your CV</w:t>
       </w:r>
     </w:p>
-    <w:bookmarkStart w:id="129" w:name="knocking"/>
+    <w:bookmarkStart w:id="134" w:name="knocking"/>
     <w:p>
       <w:pPr>
         <w:pStyle w:val="Heading2"/>
@@ -7624,7 +7697,7 @@
         <w:t xml:space="preserve">we mean both immediate ones within the next 12 months as well as those further in the future.</w:t>
       </w:r>
     </w:p>
-    <w:bookmarkStart w:id="126" w:name="startearly"/>
+    <w:bookmarkStart w:id="131" w:name="startearly"/>
     <w:p>
       <w:pPr>
         <w:pStyle w:val="Heading3"/>
@@ -7689,10 +7762,22 @@
       <w:r>
         <w:t xml:space="preserve">see</w:t>
       </w:r>
-      <w:r>
-        <w:t xml:space="preserve"> </w:t>
-      </w:r>
-      <w:hyperlink r:id="rId122">
+    </w:p>
+    <w:p>
+      <w:pPr>
+        <w:numPr>
+          <w:ilvl w:val="1"/>
+          <w:numId w:val="1010"/>
+        </w:numPr>
+        <w:pStyle w:val="Compact"/>
+      </w:pPr>
+      <w:r>
+        <w:t xml:space="preserve">see</w:t>
+      </w:r>
+      <w:r>
+        <w:t xml:space="preserve"> </w:t>
+      </w:r>
+      <w:hyperlink r:id="rId127">
         <w:r>
           <w:rPr>
             <w:rStyle w:val="Hyperlink"/>
@@ -7716,17 +7801,17 @@
         <w:pStyle w:val="Compact"/>
       </w:pPr>
       <w:r>
-        <w:t xml:space="preserve">see opportunities for first year students at</w:t>
-      </w:r>
-      <w:r>
-        <w:t xml:space="preserve"> </w:t>
-      </w:r>
-      <w:hyperlink r:id="rId123">
+        <w:t xml:space="preserve">see insight events at</w:t>
+      </w:r>
+      <w:r>
+        <w:t xml:space="preserve"> </w:t>
+      </w:r>
+      <w:hyperlink r:id="rId128">
         <w:r>
           <w:rPr>
             <w:rStyle w:val="Hyperlink"/>
           </w:rPr>
-          <w:t xml:space="preserve">careers.manchester.ac.uk/findjobs/internships/1styearopps</w:t>
+          <w:t xml:space="preserve">gradcracker.com/search/computing-technology/work-placements-internships?duration=Insight_Events</w:t>
         </w:r>
       </w:hyperlink>
     </w:p>
@@ -7751,17 +7836,17 @@
         <w:pStyle w:val="Compact"/>
       </w:pPr>
       <w:r>
-        <w:t xml:space="preserve">see internships (open to first years) at</w:t>
-      </w:r>
-      <w:r>
-        <w:t xml:space="preserve"> </w:t>
-      </w:r>
-      <w:hyperlink r:id="rId124">
+        <w:t xml:space="preserve">see summer internships (open to first years) at</w:t>
+      </w:r>
+      <w:r>
+        <w:t xml:space="preserve"> </w:t>
+      </w:r>
+      <w:hyperlink r:id="rId129">
         <w:r>
           <w:rPr>
             <w:rStyle w:val="Hyperlink"/>
           </w:rPr>
-          <w:t xml:space="preserve">gradcracker.com/search/computing-technology/work-placements-internships</w:t>
+          <w:t xml:space="preserve">gradcracker.com/search/computing-technology/work-placements-internships?duration=Summer-open_to_1st_years</w:t>
         </w:r>
       </w:hyperlink>
     </w:p>
@@ -7779,7 +7864,7 @@
       <w:r>
         <w:t xml:space="preserve"> </w:t>
       </w:r>
-      <w:hyperlink r:id="rId125">
+      <w:hyperlink r:id="rId130">
         <w:r>
           <w:rPr>
             <w:rStyle w:val="Hyperlink"/>
@@ -7823,8 +7908,8 @@
         <w:t xml:space="preserve">)</w:t>
       </w:r>
     </w:p>
-    <w:bookmarkEnd w:id="126"/>
-    <w:bookmarkStart w:id="128" w:name="afterfirst"/>
+    <w:bookmarkEnd w:id="131"/>
+    <w:bookmarkStart w:id="133" w:name="afterfirst"/>
     <w:p>
       <w:pPr>
         <w:pStyle w:val="Heading3"/>
@@ -7880,7 +7965,7 @@
       <w:r>
         <w:t xml:space="preserve"> </w:t>
       </w:r>
-      <w:hyperlink r:id="rId127">
+      <w:hyperlink r:id="rId132">
         <w:r>
           <w:rPr>
             <w:rStyle w:val="Hyperlink"/>
@@ -7955,9 +8040,9 @@
         <w:t xml:space="preserve">Any time you invest in creating a convincing CV will pay off in the long run. Yes, you’ve only just started University, so might not have much to talk about just yet, but it’s never too early to make a start.</w:t>
       </w:r>
     </w:p>
-    <w:bookmarkEnd w:id="128"/>
-    <w:bookmarkEnd w:id="129"/>
-    <w:bookmarkStart w:id="130" w:name="ex5"/>
+    <w:bookmarkEnd w:id="133"/>
+    <w:bookmarkEnd w:id="134"/>
+    <w:bookmarkStart w:id="135" w:name="ex5"/>
     <w:p>
       <w:pPr>
         <w:pStyle w:val="Heading2"/>
@@ -8084,7 +8169,7 @@
       <w:r>
         <w:t xml:space="preserve"> </w:t>
       </w:r>
-      <w:hyperlink r:id="rId121">
+      <w:hyperlink r:id="rId126">
         <w:r>
           <w:rPr>
             <w:rStyle w:val="Hyperlink"/>
@@ -8096,8 +8181,8 @@
         <w:t xml:space="preserve">. Have a good look around, there are over 600 templates to choose from.</w:t>
       </w:r>
     </w:p>
-    <w:bookmarkEnd w:id="130"/>
-    <w:bookmarkStart w:id="136" w:name="debugging-your-cv-checklist"/>
+    <w:bookmarkEnd w:id="135"/>
+    <w:bookmarkStart w:id="141" w:name="debugging-your-cv-checklist"/>
     <w:p>
       <w:pPr>
         <w:pStyle w:val="Heading2"/>
@@ -8231,7 +8316,7 @@
       <w:r>
         <w:t xml:space="preserve"> </w:t>
       </w:r>
-      <w:hyperlink r:id="rId131">
+      <w:hyperlink r:id="rId136">
         <w:r>
           <w:rPr>
             <w:rStyle w:val="Hyperlink"/>
@@ -8302,7 +8387,7 @@
       <w:r>
         <w:t xml:space="preserve"> </w:t>
       </w:r>
-      <w:hyperlink r:id="rId132">
+      <w:hyperlink r:id="rId137">
         <w:r>
           <w:rPr>
             <w:rStyle w:val="Hyperlink"/>
@@ -8319,7 +8404,7 @@
       <w:r>
         <w:t xml:space="preserve"> </w:t>
       </w:r>
-      <w:hyperlink r:id="rId133">
+      <w:hyperlink r:id="rId138">
         <w:r>
           <w:rPr>
             <w:rStyle w:val="Hyperlink"/>
@@ -8361,7 +8446,7 @@
       <w:r>
         <w:t xml:space="preserve"> </w:t>
       </w:r>
-      <w:hyperlink r:id="rId134">
+      <w:hyperlink r:id="rId139">
         <w:r>
           <w:rPr>
             <w:rStyle w:val="Hyperlink"/>
@@ -8401,7 +8486,7 @@
       <w:r>
         <w:t xml:space="preserve"> </w:t>
       </w:r>
-      <w:hyperlink r:id="rId135">
+      <w:hyperlink r:id="rId140">
         <w:r>
           <w:rPr>
             <w:rStyle w:val="Hyperlink"/>
@@ -8413,11 +8498,42 @@
         <w:t xml:space="preserve"> </w:t>
       </w:r>
       <w:r>
-        <w:t xml:space="preserve">UoM login required</w:t>
-      </w:r>
-    </w:p>
-    <w:bookmarkEnd w:id="136"/>
-    <w:bookmarkStart w:id="137" w:name="cvconc"/>
+        <w:t xml:space="preserve">which requires a</w:t>
+      </w:r>
+      <w:r>
+        <w:t xml:space="preserve"> </w:t>
+      </w:r>
+      <w:r>
+        <w:rPr>
+          <w:rStyle w:val="VerbatimChar"/>
+        </w:rPr>
+        <w:t xml:space="preserve">careerconnect.manchester.ac.uk</w:t>
+      </w:r>
+      <w:r>
+        <w:t xml:space="preserve"> </w:t>
+      </w:r>
+      <w:r>
+        <w:t xml:space="preserve">login - unfortunately</w:t>
+      </w:r>
+      <w:r>
+        <w:t xml:space="preserve"> </w:t>
+      </w:r>
+      <w:r>
+        <w:rPr>
+          <w:iCs/>
+          <w:i/>
+        </w:rPr>
+        <w:t xml:space="preserve">not</w:t>
+      </w:r>
+      <w:r>
+        <w:t xml:space="preserve"> </w:t>
+      </w:r>
+      <w:r>
+        <w:t xml:space="preserve">the same as your University credentials</w:t>
+      </w:r>
+    </w:p>
+    <w:bookmarkEnd w:id="141"/>
+    <w:bookmarkStart w:id="142" w:name="cvconc"/>
     <w:p>
       <w:pPr>
         <w:pStyle w:val="Heading2"/>
@@ -8511,9 +8627,9 @@
         <w:t xml:space="preserve">…and more.</w:t>
       </w:r>
     </w:p>
-    <w:bookmarkEnd w:id="137"/>
-    <w:bookmarkEnd w:id="138"/>
-    <w:bookmarkStart w:id="139" w:name="appendix"/>
+    <w:bookmarkEnd w:id="142"/>
+    <w:bookmarkEnd w:id="143"/>
+    <w:bookmarkStart w:id="144" w:name="appendix"/>
     <w:p>
       <w:pPr>
         <w:pStyle w:val="Heading1"/>
@@ -8522,8 +8638,8 @@
         <w:t xml:space="preserve">Appendix</w:t>
       </w:r>
     </w:p>
-    <w:bookmarkEnd w:id="139"/>
-    <w:bookmarkStart w:id="164" w:name="typography"/>
+    <w:bookmarkEnd w:id="144"/>
+    <w:bookmarkStart w:id="169" w:name="typography"/>
     <w:p>
       <w:pPr>
         <w:pStyle w:val="Heading1"/>
@@ -8551,7 +8667,7 @@
       <w:r>
         <w:t xml:space="preserve"> </w:t>
       </w:r>
-      <w:hyperlink r:id="rId140">
+      <w:hyperlink r:id="rId145">
         <w:r>
           <w:rPr>
             <w:rStyle w:val="Hyperlink"/>
@@ -8568,7 +8684,7 @@
       <w:r>
         <w:t xml:space="preserve"> </w:t>
       </w:r>
-      <w:hyperlink r:id="rId141">
+      <w:hyperlink r:id="rId146">
         <w:r>
           <w:rPr>
             <w:rStyle w:val="Hyperlink"/>
@@ -8583,8 +8699,8 @@
         <w:t xml:space="preserve">etc.</w:t>
       </w:r>
     </w:p>
-    <w:bookmarkStart w:id="163" w:name="refs"/>
-    <w:bookmarkStart w:id="143" w:name="ref-googlescholar"/>
+    <w:bookmarkStart w:id="168" w:name="refs"/>
+    <w:bookmarkStart w:id="148" w:name="ref-googlescholar"/>
     <w:p>
       <w:pPr>
         <w:pStyle w:val="Bibliography"/>
@@ -8625,7 +8741,7 @@
       <w:r>
         <w:t xml:space="preserve"> </w:t>
       </w:r>
-      <w:hyperlink r:id="rId142">
+      <w:hyperlink r:id="rId147">
         <w:r>
           <w:rPr>
             <w:rStyle w:val="Hyperlink"/>
@@ -8637,8 +8753,8 @@
         <w:t xml:space="preserve">.</w:t>
       </w:r>
     </w:p>
-    <w:bookmarkEnd w:id="143"/>
-    <w:bookmarkStart w:id="145" w:name="ref-codinghorror"/>
+    <w:bookmarkEnd w:id="148"/>
+    <w:bookmarkStart w:id="150" w:name="ref-codinghorror"/>
     <w:p>
       <w:pPr>
         <w:pStyle w:val="Bibliography"/>
@@ -8706,7 +8822,7 @@
       <w:r>
         <w:t xml:space="preserve"> </w:t>
       </w:r>
-      <w:hyperlink r:id="rId144">
+      <w:hyperlink r:id="rId149">
         <w:r>
           <w:rPr>
             <w:rStyle w:val="Hyperlink"/>
@@ -8718,8 +8834,8 @@
         <w:t xml:space="preserve">.</w:t>
       </w:r>
     </w:p>
-    <w:bookmarkEnd w:id="145"/>
-    <w:bookmarkStart w:id="147" w:name="ref-turingomnibus"/>
+    <w:bookmarkEnd w:id="150"/>
+    <w:bookmarkStart w:id="152" w:name="ref-turingomnibus"/>
     <w:p>
       <w:pPr>
         <w:pStyle w:val="Bibliography"/>
@@ -8820,7 +8936,7 @@
       <w:r>
         <w:t xml:space="preserve"> </w:t>
       </w:r>
-      <w:hyperlink r:id="rId146">
+      <w:hyperlink r:id="rId151">
         <w:r>
           <w:rPr>
             <w:rStyle w:val="Hyperlink"/>
@@ -8832,8 +8948,8 @@
         <w:t xml:space="preserve">.</w:t>
       </w:r>
     </w:p>
-    <w:bookmarkEnd w:id="147"/>
-    <w:bookmarkStart w:id="149" w:name="ref-debugyourfuture"/>
+    <w:bookmarkEnd w:id="152"/>
+    <w:bookmarkStart w:id="154" w:name="ref-debugyourfuture"/>
     <w:p>
       <w:pPr>
         <w:pStyle w:val="Bibliography"/>
@@ -8869,7 +8985,7 @@
       <w:r>
         <w:t xml:space="preserve"> </w:t>
       </w:r>
-      <w:hyperlink r:id="rId148">
+      <w:hyperlink r:id="rId153">
         <w:r>
           <w:rPr>
             <w:rStyle w:val="Hyperlink"/>
@@ -8881,8 +8997,8 @@
         <w:t xml:space="preserve">.</w:t>
       </w:r>
     </w:p>
-    <w:bookmarkEnd w:id="149"/>
-    <w:bookmarkStart w:id="150" w:name="ref-findingyourfuture"/>
+    <w:bookmarkEnd w:id="154"/>
+    <w:bookmarkStart w:id="155" w:name="ref-findingyourfuture"/>
     <w:p>
       <w:pPr>
         <w:pStyle w:val="Bibliography"/>
@@ -8918,7 +9034,7 @@
       <w:r>
         <w:t xml:space="preserve"> </w:t>
       </w:r>
-      <w:hyperlink r:id="rId125">
+      <w:hyperlink r:id="rId130">
         <w:r>
           <w:rPr>
             <w:rStyle w:val="Hyperlink"/>
@@ -8930,8 +9046,8 @@
         <w:t xml:space="preserve">.</w:t>
       </w:r>
     </w:p>
-    <w:bookmarkEnd w:id="150"/>
-    <w:bookmarkStart w:id="152" w:name="ref-knuth"/>
+    <w:bookmarkEnd w:id="155"/>
+    <w:bookmarkStart w:id="157" w:name="ref-knuth"/>
     <w:p>
       <w:pPr>
         <w:pStyle w:val="Bibliography"/>
@@ -8969,7 +9085,7 @@
       <w:r>
         <w:t xml:space="preserve"> </w:t>
       </w:r>
-      <w:hyperlink r:id="rId151">
+      <w:hyperlink r:id="rId156">
         <w:r>
           <w:rPr>
             <w:rStyle w:val="Hyperlink"/>
@@ -8981,8 +9097,8 @@
         <w:t xml:space="preserve">.</w:t>
       </w:r>
     </w:p>
-    <w:bookmarkEnd w:id="152"/>
-    <w:bookmarkStart w:id="154" w:name="ref-kopka"/>
+    <w:bookmarkEnd w:id="157"/>
+    <w:bookmarkStart w:id="159" w:name="ref-kopka"/>
     <w:p>
       <w:pPr>
         <w:pStyle w:val="Bibliography"/>
@@ -9020,7 +9136,7 @@
       <w:r>
         <w:t xml:space="preserve"> </w:t>
       </w:r>
-      <w:hyperlink r:id="rId153">
+      <w:hyperlink r:id="rId158">
         <w:r>
           <w:rPr>
             <w:rStyle w:val="Hyperlink"/>
@@ -9032,8 +9148,8 @@
         <w:t xml:space="preserve">.</w:t>
       </w:r>
     </w:p>
-    <w:bookmarkEnd w:id="154"/>
-    <w:bookmarkStart w:id="156" w:name="ref-yoda"/>
+    <w:bookmarkEnd w:id="159"/>
+    <w:bookmarkStart w:id="161" w:name="ref-yoda"/>
     <w:p>
       <w:pPr>
         <w:pStyle w:val="Bibliography"/>
@@ -9072,7 +9188,7 @@
       <w:r>
         <w:t xml:space="preserve"> </w:t>
       </w:r>
-      <w:hyperlink r:id="rId155">
+      <w:hyperlink r:id="rId160">
         <w:r>
           <w:rPr>
             <w:rStyle w:val="Hyperlink"/>
@@ -9084,8 +9200,8 @@
         <w:t xml:space="preserve">.</w:t>
       </w:r>
     </w:p>
-    <w:bookmarkEnd w:id="156"/>
-    <w:bookmarkStart w:id="158" w:name="ref-latexproject"/>
+    <w:bookmarkEnd w:id="161"/>
+    <w:bookmarkStart w:id="163" w:name="ref-latexproject"/>
     <w:p>
       <w:pPr>
         <w:pStyle w:val="Bibliography"/>
@@ -9117,7 +9233,7 @@
       <w:r>
         <w:t xml:space="preserve"> </w:t>
       </w:r>
-      <w:hyperlink r:id="rId157">
+      <w:hyperlink r:id="rId162">
         <w:r>
           <w:rPr>
             <w:rStyle w:val="Hyperlink"/>
@@ -9129,8 +9245,8 @@
         <w:t xml:space="preserve">.</w:t>
       </w:r>
     </w:p>
-    <w:bookmarkEnd w:id="158"/>
-    <w:bookmarkStart w:id="160" w:name="ref-turing"/>
+    <w:bookmarkEnd w:id="163"/>
+    <w:bookmarkStart w:id="165" w:name="ref-turing"/>
     <w:p>
       <w:pPr>
         <w:pStyle w:val="Bibliography"/>
@@ -9163,7 +9279,7 @@
       <w:r>
         <w:t xml:space="preserve"> </w:t>
       </w:r>
-      <w:hyperlink r:id="rId159">
+      <w:hyperlink r:id="rId164">
         <w:r>
           <w:rPr>
             <w:rStyle w:val="Hyperlink"/>
@@ -9175,8 +9291,8 @@
         <w:t xml:space="preserve">.</w:t>
       </w:r>
     </w:p>
-    <w:bookmarkEnd w:id="160"/>
-    <w:bookmarkStart w:id="162" w:name="ref-turing50"/>
+    <w:bookmarkEnd w:id="165"/>
+    <w:bookmarkStart w:id="167" w:name="ref-turing50"/>
     <w:p>
       <w:pPr>
         <w:pStyle w:val="Bibliography"/>
@@ -9239,7 +9355,7 @@
       <w:r>
         <w:t xml:space="preserve"> </w:t>
       </w:r>
-      <w:hyperlink r:id="rId161">
+      <w:hyperlink r:id="rId166">
         <w:r>
           <w:rPr>
             <w:rStyle w:val="Hyperlink"/>
@@ -9251,9 +9367,9 @@
         <w:t xml:space="preserve">.</w:t>
       </w:r>
     </w:p>
-    <w:bookmarkEnd w:id="162"/>
-    <w:bookmarkEnd w:id="163"/>
-    <w:bookmarkEnd w:id="164"/>
+    <w:bookmarkEnd w:id="167"/>
+    <w:bookmarkEnd w:id="168"/>
+    <w:bookmarkEnd w:id="169"/>
     <w:sectPr/>
   </w:body>
 </w:document>
@@ -9279,7 +9395,7 @@
       </w:r>
     </w:p>
   </w:footnote>
-  <w:footnote w:id="48">
+  <w:footnote w:id="53">
     <w:p>
       <w:pPr>
         <w:pStyle w:val="FootnoteText"/>
@@ -9299,7 +9415,7 @@
       <w:r>
         <w:t xml:space="preserve"> </w:t>
       </w:r>
-      <w:hyperlink r:id="rId49">
+      <w:hyperlink r:id="rId54">
         <w:r>
           <w:rPr>
             <w:rStyle w:val="Hyperlink"/>
@@ -9313,7 +9429,7 @@
       <w:r>
         <w:t xml:space="preserve"> </w:t>
       </w:r>
-      <w:hyperlink r:id="rId50">
+      <w:hyperlink r:id="rId55">
         <w:r>
           <w:rPr>
             <w:rStyle w:val="Hyperlink"/>
@@ -9330,7 +9446,7 @@
       <w:r>
         <w:t xml:space="preserve"> </w:t>
       </w:r>
-      <w:hyperlink r:id="rId51">
+      <w:hyperlink r:id="rId56">
         <w:r>
           <w:rPr>
             <w:rStyle w:val="Hyperlink"/>
@@ -9346,7 +9462,7 @@
       </w:r>
     </w:p>
   </w:footnote>
-  <w:footnote w:id="52">
+  <w:footnote w:id="57">
     <w:p>
       <w:pPr>
         <w:pStyle w:val="FootnoteText"/>
@@ -9360,7 +9476,7 @@
       <w:r>
         <w:t xml:space="preserve"> </w:t>
       </w:r>
-      <w:hyperlink r:id="rId53">
+      <w:hyperlink r:id="rId58">
         <w:r>
           <w:rPr>
             <w:rStyle w:val="Hyperlink"/>
@@ -9370,7 +9486,7 @@
       </w:hyperlink>
     </w:p>
   </w:footnote>
-  <w:footnote w:id="54">
+  <w:footnote w:id="59">
     <w:p>
       <w:pPr>
         <w:pStyle w:val="FootnoteText"/>
@@ -9390,7 +9506,7 @@
       <w:r>
         <w:t xml:space="preserve"> </w:t>
       </w:r>
-      <w:hyperlink r:id="rId55">
+      <w:hyperlink r:id="rId60">
         <w:r>
           <w:rPr>
             <w:rStyle w:val="Hyperlink"/>
@@ -9400,7 +9516,7 @@
       </w:hyperlink>
     </w:p>
   </w:footnote>
-  <w:footnote w:id="82">
+  <w:footnote w:id="87">
     <w:p>
       <w:pPr>
         <w:pStyle w:val="FootnoteText"/>
@@ -9419,7 +9535,7 @@
       </w:r>
     </w:p>
   </w:footnote>
-  <w:footnote w:id="83">
+  <w:footnote w:id="88">
     <w:p>
       <w:pPr>
         <w:pStyle w:val="FootnoteText"/>
@@ -9439,7 +9555,7 @@
       <w:r>
         <w:t xml:space="preserve"> </w:t>
       </w:r>
-      <w:hyperlink r:id="rId84">
+      <w:hyperlink r:id="rId89">
         <w:r>
           <w:rPr>
             <w:rStyle w:val="Hyperlink"/>
@@ -9456,7 +9572,7 @@
       <w:r>
         <w:t xml:space="preserve"> </w:t>
       </w:r>
-      <w:hyperlink r:id="rId85">
+      <w:hyperlink r:id="rId90">
         <w:r>
           <w:rPr>
             <w:rStyle w:val="Hyperlink"/>
@@ -9472,7 +9588,7 @@
       </w:r>
     </w:p>
   </w:footnote>
-  <w:footnote w:id="86">
+  <w:footnote w:id="91">
     <w:p>
       <w:pPr>
         <w:pStyle w:val="FootnoteText"/>
@@ -9492,7 +9608,7 @@
       <w:r>
         <w:t xml:space="preserve"> </w:t>
       </w:r>
-      <w:hyperlink r:id="rId87">
+      <w:hyperlink r:id="rId92">
         <w:r>
           <w:rPr>
             <w:rStyle w:val="Hyperlink"/>
@@ -9502,7 +9618,7 @@
       </w:hyperlink>
     </w:p>
   </w:footnote>
-  <w:footnote w:id="106">
+  <w:footnote w:id="111">
     <w:p>
       <w:pPr>
         <w:pStyle w:val="FootnoteText"/>
@@ -9522,7 +9638,7 @@
       <w:r>
         <w:t xml:space="preserve"> </w:t>
       </w:r>
-      <w:hyperlink r:id="rId107">
+      <w:hyperlink r:id="rId112">
         <w:r>
           <w:rPr>
             <w:rStyle w:val="Hyperlink"/>
@@ -9539,7 +9655,7 @@
       <w:r>
         <w:t xml:space="preserve"> </w:t>
       </w:r>
-      <w:hyperlink r:id="rId108">
+      <w:hyperlink r:id="rId113">
         <w:r>
           <w:rPr>
             <w:rStyle w:val="Hyperlink"/>
@@ -9555,7 +9671,7 @@
       </w:r>
     </w:p>
   </w:footnote>
-  <w:footnote w:id="109">
+  <w:footnote w:id="114">
     <w:p>
       <w:pPr>
         <w:pStyle w:val="FootnoteText"/>
@@ -9569,7 +9685,7 @@
       <w:r>
         <w:t xml:space="preserve"> </w:t>
       </w:r>
-      <w:hyperlink r:id="rId110">
+      <w:hyperlink r:id="rId115">
         <w:r>
           <w:rPr>
             <w:rStyle w:val="Hyperlink"/>
@@ -9579,7 +9695,7 @@
       </w:hyperlink>
     </w:p>
   </w:footnote>
-  <w:footnote w:id="116">
+  <w:footnote w:id="121">
     <w:p>
       <w:pPr>
         <w:pStyle w:val="FootnoteText"/>

</xml_diff>

<commit_message>
So what is LaTeX then?
</commit_message>
<xml_diff>
--- a/_book/latex4year1.docx
+++ b/_book/latex4year1.docx
@@ -492,7 +492,7 @@
     </w:p>
     <w:bookmarkEnd w:id="37"/>
     <w:bookmarkEnd w:id="38"/>
-    <w:bookmarkStart w:id="53" w:name="latex"/>
+    <w:bookmarkStart w:id="54" w:name="latex"/>
     <w:p>
       <w:pPr>
         <w:pStyle w:val="Heading1"/>
@@ -918,7 +918,7 @@
       </w:r>
     </w:p>
     <w:bookmarkEnd w:id="51"/>
-    <w:bookmarkStart w:id="52" w:name="so-what-is-latex-then"/>
+    <w:bookmarkStart w:id="53" w:name="so-what-is-latex-then"/>
     <w:p>
       <w:pPr>
         <w:pStyle w:val="Heading2"/>
@@ -941,12 +941,37 @@
         <w:pStyle w:val="FirstParagraph"/>
       </w:pPr>
       <w:r>
-        <w:t xml:space="preserve">The best way to understand LaTeX is to create some documents which we’ll do in the next chapter.</w:t>
-      </w:r>
-    </w:p>
-    <w:bookmarkEnd w:id="52"/>
+        <w:t xml:space="preserve">LaTeX is a professional typesetting software system. It can produce documents with a much higher standard of</w:t>
+      </w:r>
+      <w:r>
+        <w:t xml:space="preserve"> </w:t>
+      </w:r>
+      <w:hyperlink r:id="rId52">
+        <w:r>
+          <w:rPr>
+            <w:rStyle w:val="Hyperlink"/>
+          </w:rPr>
+          <w:t xml:space="preserve">typography</w:t>
+        </w:r>
+      </w:hyperlink>
+      <w:r>
+        <w:t xml:space="preserve"> </w:t>
+      </w:r>
+      <w:r>
+        <w:t xml:space="preserve">than your average Word processor is capable of. It also has some useful features to help you write scientific and technical documentation, as we will see.</w:t>
+      </w:r>
+    </w:p>
+    <w:p>
+      <w:pPr>
+        <w:pStyle w:val="BodyText"/>
+      </w:pPr>
+      <w:r>
+        <w:t xml:space="preserve">The best way to understand LaTeX is to create some simple documents which we’ll do in the next chapter.</w:t>
+      </w:r>
+    </w:p>
     <w:bookmarkEnd w:id="53"/>
-    <w:bookmarkStart w:id="72" w:name="simples"/>
+    <w:bookmarkEnd w:id="54"/>
+    <w:bookmarkStart w:id="73" w:name="simples"/>
     <w:p>
       <w:pPr>
         <w:pStyle w:val="Heading1"/>
@@ -972,7 +997,7 @@
         <w:t xml:space="preserve">Let’s start by creating a simple LaTeX document.</w:t>
       </w:r>
     </w:p>
-    <w:bookmarkStart w:id="63" w:name="shortest"/>
+    <w:bookmarkStart w:id="64" w:name="shortest"/>
     <w:p>
       <w:pPr>
         <w:pStyle w:val="Heading2"/>
@@ -1001,7 +1026,7 @@
         <w:rPr>
           <w:rStyle w:val="FootnoteReference"/>
         </w:rPr>
-        <w:footnoteReference w:id="54"/>
+        <w:footnoteReference w:id="55"/>
       </w:r>
       <w:r>
         <w:t xml:space="preserve">, enter the following text, then save it as a file called</w:t>
@@ -1134,7 +1159,7 @@
         <w:rPr>
           <w:rStyle w:val="FootnoteReference"/>
         </w:rPr>
-        <w:footnoteReference w:id="58"/>
+        <w:footnoteReference w:id="59"/>
       </w:r>
       <w:r>
         <w:t xml:space="preserve"> </w:t>
@@ -1161,7 +1186,7 @@
         <w:rPr>
           <w:rStyle w:val="FootnoteReference"/>
         </w:rPr>
-        <w:footnoteReference w:id="60"/>
+        <w:footnoteReference w:id="61"/>
       </w:r>
       <w:r>
         <w:t xml:space="preserve"> </w:t>
@@ -1172,7 +1197,7 @@
       <w:r>
         <w:t xml:space="preserve"> </w:t>
       </w:r>
-      <w:hyperlink r:id="rId62">
+      <w:hyperlink r:id="rId63">
         <w:r>
           <w:rPr>
             <w:rStyle w:val="Hyperlink"/>
@@ -1358,8 +1383,8 @@
         <w:t xml:space="preserve">turing.log</w:t>
       </w:r>
     </w:p>
-    <w:bookmarkEnd w:id="63"/>
-    <w:bookmarkStart w:id="65" w:name="longer"/>
+    <w:bookmarkEnd w:id="64"/>
+    <w:bookmarkStart w:id="66" w:name="longer"/>
     <w:p>
       <w:pPr>
         <w:pStyle w:val="Heading2"/>
@@ -1868,7 +1893,7 @@
       <w:r>
         <w:t xml:space="preserve"> </w:t>
       </w:r>
-      <w:hyperlink r:id="rId64">
+      <w:hyperlink r:id="rId65">
         <w:r>
           <w:rPr>
             <w:rStyle w:val="Hyperlink"/>
@@ -1915,8 +1940,8 @@
         <w:t xml:space="preserve">)</w:t>
       </w:r>
     </w:p>
-    <w:bookmarkEnd w:id="65"/>
-    <w:bookmarkStart w:id="68" w:name="ex1"/>
+    <w:bookmarkEnd w:id="66"/>
+    <w:bookmarkStart w:id="69" w:name="ex1"/>
     <w:p>
       <w:pPr>
         <w:pStyle w:val="Heading2"/>
@@ -1959,7 +1984,7 @@
       <w:r>
         <w:t xml:space="preserve"> </w:t>
       </w:r>
-      <w:hyperlink r:id="rId66">
+      <w:hyperlink r:id="rId67">
         <w:r>
           <w:rPr>
             <w:rStyle w:val="Hyperlink"/>
@@ -1976,7 +2001,7 @@
       <w:r>
         <w:t xml:space="preserve"> </w:t>
       </w:r>
-      <w:hyperlink r:id="rId67">
+      <w:hyperlink r:id="rId68">
         <w:r>
           <w:rPr>
             <w:rStyle w:val="Hyperlink"/>
@@ -2207,8 +2232,8 @@
         <w:t xml:space="preserve">pdflatex turing.tex</w:t>
       </w:r>
     </w:p>
-    <w:bookmarkEnd w:id="68"/>
-    <w:bookmarkStart w:id="69" w:name="bold-italic-and-lists"/>
+    <w:bookmarkEnd w:id="69"/>
+    <w:bookmarkStart w:id="70" w:name="bold-italic-and-lists"/>
     <w:p>
       <w:pPr>
         <w:pStyle w:val="Heading2"/>
@@ -2356,8 +2381,8 @@
         <w:t xml:space="preserve">for bulleted lists.</w:t>
       </w:r>
     </w:p>
-    <w:bookmarkEnd w:id="69"/>
-    <w:bookmarkStart w:id="70" w:name="quotation-marks"/>
+    <w:bookmarkEnd w:id="70"/>
+    <w:bookmarkStart w:id="71" w:name="quotation-marks"/>
     <w:p>
       <w:pPr>
         <w:pStyle w:val="Heading2"/>
@@ -2621,8 +2646,8 @@
         <w:t xml:space="preserve"> </w:t>
       </w:r>
     </w:p>
-    <w:bookmarkEnd w:id="70"/>
-    <w:bookmarkStart w:id="71" w:name="concsimple"/>
+    <w:bookmarkEnd w:id="71"/>
+    <w:bookmarkStart w:id="72" w:name="concsimple"/>
     <w:p>
       <w:pPr>
         <w:pStyle w:val="Heading2"/>
@@ -2692,9 +2717,9 @@
         <w:t xml:space="preserve">Next we’ll look at adding some cross-references, figures and citations. This is one thing that LaTeX does much better than your average word processing software which makes it great for editing larger and longer documents, such as your Bachelors, Masters or PhD thesis.</w:t>
       </w:r>
     </w:p>
-    <w:bookmarkEnd w:id="71"/>
     <w:bookmarkEnd w:id="72"/>
-    <w:bookmarkStart w:id="97" w:name="figref"/>
+    <w:bookmarkEnd w:id="73"/>
+    <w:bookmarkStart w:id="98" w:name="figref"/>
     <w:p>
       <w:pPr>
         <w:pStyle w:val="Heading1"/>
@@ -2753,18 +2778,18 @@
           <wp:inline>
             <wp:extent cx="572215" cy="310140"/>
             <wp:effectExtent b="0" l="0" r="0" t="0"/>
-            <wp:docPr descr="Figure 3.1: It has always been important to cite your sources and LaTeX gives you the tools to cite properly. Wikipedian Protester cartoon by Randall Munroe at xkcd.com/285 published under a Creative Commons Attribution-NonCommercial 2.5 License" title="" id="74" name="Picture"/>
+            <wp:docPr descr="Figure 3.1: It has always been important to cite your sources and LaTeX gives you the tools to cite properly. Wikipedian Protester cartoon by Randall Munroe at xkcd.com/285 published under a Creative Commons Attribution-NonCommercial 2.5 License" title="" id="75" name="Picture"/>
             <a:graphic>
               <a:graphicData uri="http://schemas.openxmlformats.org/drawingml/2006/picture">
                 <pic:pic>
                   <pic:nvPicPr>
-                    <pic:cNvPr descr="images/wikipedian_protester.png" id="75" name="Picture"/>
+                    <pic:cNvPr descr="images/wikipedian_protester.png" id="76" name="Picture"/>
                     <pic:cNvPicPr>
                       <a:picLocks noChangeArrowheads="1" noChangeAspect="1"/>
                     </pic:cNvPicPr>
                   </pic:nvPicPr>
                   <pic:blipFill>
-                    <a:blip r:embed="rId73"/>
+                    <a:blip r:embed="rId74"/>
                     <a:stretch>
                       <a:fillRect/>
                     </a:stretch>
@@ -2795,8 +2820,8 @@
       <w:pPr>
         <w:pStyle w:val="ImageCaption"/>
       </w:pPr>
-      <w:bookmarkStart w:id="76" w:name="fig:wikipedian-fig"/>
-      <w:bookmarkEnd w:id="76"/>
+      <w:bookmarkStart w:id="77" w:name="fig:wikipedian-fig"/>
+      <w:bookmarkEnd w:id="77"/>
       <w:r>
         <w:t xml:space="preserve">Figure 3.1: It has always been important to cite your sources and LaTeX gives you the tools to cite properly.</w:t>
       </w:r>
@@ -2819,7 +2844,7 @@
       <w:r>
         <w:t xml:space="preserve"> </w:t>
       </w:r>
-      <w:hyperlink r:id="rId77">
+      <w:hyperlink r:id="rId78">
         <w:r>
           <w:rPr>
             <w:rStyle w:val="Hyperlink"/>
@@ -2836,7 +2861,7 @@
       <w:r>
         <w:t xml:space="preserve"> </w:t>
       </w:r>
-      <w:hyperlink r:id="rId78">
+      <w:hyperlink r:id="rId79">
         <w:r>
           <w:rPr>
             <w:rStyle w:val="Hyperlink"/>
@@ -2853,7 +2878,7 @@
       <w:r>
         <w:t xml:space="preserve"> </w:t>
       </w:r>
-      <w:hyperlink r:id="rId79">
+      <w:hyperlink r:id="rId80">
         <w:r>
           <w:rPr>
             <w:rStyle w:val="Hyperlink"/>
@@ -2862,7 +2887,7 @@
         </w:r>
       </w:hyperlink>
     </w:p>
-    <w:bookmarkStart w:id="80" w:name="cross-referencing"/>
+    <w:bookmarkStart w:id="81" w:name="cross-referencing"/>
     <w:p>
       <w:pPr>
         <w:pStyle w:val="Heading2"/>
@@ -3174,8 +3199,8 @@
         <w:t xml:space="preserve">}</w:t>
       </w:r>
     </w:p>
-    <w:bookmarkEnd w:id="80"/>
-    <w:bookmarkStart w:id="87" w:name="illustrating-your-documents"/>
+    <w:bookmarkEnd w:id="81"/>
+    <w:bookmarkStart w:id="88" w:name="illustrating-your-documents"/>
     <w:p>
       <w:pPr>
         <w:pStyle w:val="Heading2"/>
@@ -3219,18 +3244,18 @@
           <wp:inline>
             <wp:extent cx="2133600" cy="2904856"/>
             <wp:effectExtent b="0" l="0" r="0" t="0"/>
-            <wp:docPr descr="Figure 3.2: Alan Turing at the age of sixteen, portrait by unknown author, public domain, via Wikimedia Commons w.wiki/oZx" title="" id="82" name="Picture"/>
+            <wp:docPr descr="Figure 3.2: Alan Turing at the age of sixteen, portrait by unknown author, public domain, via Wikimedia Commons w.wiki/oZx" title="" id="83" name="Picture"/>
             <a:graphic>
               <a:graphicData uri="http://schemas.openxmlformats.org/drawingml/2006/picture">
                 <pic:pic>
                   <pic:nvPicPr>
-                    <pic:cNvPr descr="images/Alan_Turing_Aged_16.jpg" id="83" name="Picture"/>
+                    <pic:cNvPr descr="images/Alan_Turing_Aged_16.jpg" id="84" name="Picture"/>
                     <pic:cNvPicPr>
                       <a:picLocks noChangeArrowheads="1" noChangeAspect="1"/>
                     </pic:cNvPicPr>
                   </pic:nvPicPr>
                   <pic:blipFill>
-                    <a:blip r:embed="rId81"/>
+                    <a:blip r:embed="rId82"/>
                     <a:stretch>
                       <a:fillRect/>
                     </a:stretch>
@@ -3261,15 +3286,15 @@
       <w:pPr>
         <w:pStyle w:val="ImageCaption"/>
       </w:pPr>
-      <w:bookmarkStart w:id="84" w:name="fig:turing-fig"/>
-      <w:bookmarkEnd w:id="84"/>
+      <w:bookmarkStart w:id="85" w:name="fig:turing-fig"/>
+      <w:bookmarkEnd w:id="85"/>
       <w:r>
         <w:t xml:space="preserve">Figure 3.2:</w:t>
       </w:r>
       <w:r>
         <w:t xml:space="preserve"> </w:t>
       </w:r>
-      <w:hyperlink r:id="rId85">
+      <w:hyperlink r:id="rId86">
         <w:r>
           <w:rPr>
             <w:rStyle w:val="Hyperlink"/>
@@ -3286,7 +3311,7 @@
       <w:r>
         <w:t xml:space="preserve"> </w:t>
       </w:r>
-      <w:hyperlink r:id="rId86">
+      <w:hyperlink r:id="rId87">
         <w:r>
           <w:rPr>
             <w:rStyle w:val="Hyperlink"/>
@@ -3647,8 +3672,8 @@
         <w:t xml:space="preserve">}</w:t>
       </w:r>
     </w:p>
-    <w:bookmarkEnd w:id="87"/>
-    <w:bookmarkStart w:id="88" w:name="ex2"/>
+    <w:bookmarkEnd w:id="88"/>
+    <w:bookmarkStart w:id="89" w:name="ex2"/>
     <w:p>
       <w:pPr>
         <w:pStyle w:val="Heading2"/>
@@ -3686,8 +3711,8 @@
         <w:t xml:space="preserve">, that contains some text (maybe from Lorem Ipsum), together with a figure containing an image of your choice. Create a cross reference to the figure in the text.</w:t>
       </w:r>
     </w:p>
-    <w:bookmarkEnd w:id="88"/>
-    <w:bookmarkStart w:id="95" w:name="citations-and-footnotes"/>
+    <w:bookmarkEnd w:id="89"/>
+    <w:bookmarkStart w:id="96" w:name="citations-and-footnotes"/>
     <w:p>
       <w:pPr>
         <w:pStyle w:val="Heading2"/>
@@ -3716,7 +3741,7 @@
         <w:rPr>
           <w:rStyle w:val="FootnoteReference"/>
         </w:rPr>
-        <w:footnoteReference w:id="89"/>
+        <w:footnoteReference w:id="90"/>
       </w:r>
       <w:r>
         <w:t xml:space="preserve"> </w:t>
@@ -3947,7 +3972,7 @@
         <w:rPr>
           <w:rStyle w:val="FootnoteReference"/>
         </w:rPr>
-        <w:footnoteReference w:id="90"/>
+        <w:footnoteReference w:id="91"/>
       </w:r>
       <w:r>
         <w:t xml:space="preserve"> </w:t>
@@ -4092,7 +4117,7 @@
         <w:rPr>
           <w:rStyle w:val="FootnoteReference"/>
         </w:rPr>
-        <w:footnoteReference w:id="93"/>
+        <w:footnoteReference w:id="94"/>
       </w:r>
       <w:r>
         <w:t xml:space="preserve"> </w:t>
@@ -4645,8 +4670,8 @@
         <w:t xml:space="preserve">If you find all the typing at the command line tedious, you could write a little bash script to automate this simple workflow including opening the pdf when it is created.</w:t>
       </w:r>
     </w:p>
-    <w:bookmarkEnd w:id="95"/>
-    <w:bookmarkStart w:id="96" w:name="fingconc"/>
+    <w:bookmarkEnd w:id="96"/>
+    <w:bookmarkStart w:id="97" w:name="fingconc"/>
     <w:p>
       <w:pPr>
         <w:pStyle w:val="Heading2"/>
@@ -4672,9 +4697,9 @@
         <w:t xml:space="preserve">You have cross-referenced, illustrated, added citations and footnotes to your document. Next we’ll look at doing some maths.</w:t>
       </w:r>
     </w:p>
-    <w:bookmarkEnd w:id="96"/>
     <w:bookmarkEnd w:id="97"/>
-    <w:bookmarkStart w:id="105" w:name="maths"/>
+    <w:bookmarkEnd w:id="98"/>
+    <w:bookmarkStart w:id="106" w:name="maths"/>
     <w:p>
       <w:pPr>
         <w:pStyle w:val="Heading1"/>
@@ -4710,7 +4735,7 @@
       <w:r>
         <w:t xml:space="preserve"> </w:t>
       </w:r>
-      <w:hyperlink r:id="rId98">
+      <w:hyperlink r:id="rId99">
         <w:r>
           <w:rPr>
             <w:rStyle w:val="Hyperlink"/>
@@ -4727,7 +4752,7 @@
       <w:r>
         <w:t xml:space="preserve"> </w:t>
       </w:r>
-      <w:hyperlink r:id="rId99">
+      <w:hyperlink r:id="rId100">
         <w:r>
           <w:rPr>
             <w:rStyle w:val="Hyperlink"/>
@@ -4739,7 +4764,7 @@
         <w:t xml:space="preserve">. Otherwise, if you can see the equation below, it is safe to read on…</w:t>
       </w:r>
     </w:p>
-    <w:bookmarkStart w:id="100" w:name="equations"/>
+    <w:bookmarkStart w:id="101" w:name="equations"/>
     <w:p>
       <w:pPr>
         <w:pStyle w:val="Heading2"/>
@@ -5718,8 +5743,8 @@
         <w:t xml:space="preserve">, which is not at all what we want (even LaTeX can’t always know what we really want).</w:t>
       </w:r>
     </w:p>
-    <w:bookmarkEnd w:id="100"/>
-    <w:bookmarkStart w:id="102" w:name="matrix"/>
+    <w:bookmarkEnd w:id="101"/>
+    <w:bookmarkStart w:id="103" w:name="matrix"/>
     <w:p>
       <w:pPr>
         <w:pStyle w:val="Heading2"/>
@@ -6475,7 +6500,7 @@
       <w:r>
         <w:t xml:space="preserve"> </w:t>
       </w:r>
-      <w:hyperlink r:id="rId101">
+      <w:hyperlink r:id="rId102">
         <w:r>
           <w:rPr>
             <w:rStyle w:val="Hyperlink"/>
@@ -6523,8 +6548,8 @@
         <w:t xml:space="preserve">)</w:t>
       </w:r>
     </w:p>
-    <w:bookmarkEnd w:id="102"/>
-    <w:bookmarkStart w:id="103" w:name="ex3"/>
+    <w:bookmarkEnd w:id="103"/>
+    <w:bookmarkStart w:id="104" w:name="ex3"/>
     <w:p>
       <w:pPr>
         <w:pStyle w:val="Heading2"/>
@@ -6940,8 +6965,8 @@
         </m:oMath>
       </m:oMathPara>
     </w:p>
-    <w:bookmarkEnd w:id="103"/>
-    <w:bookmarkStart w:id="104" w:name="mathconc"/>
+    <w:bookmarkEnd w:id="104"/>
+    <w:bookmarkStart w:id="105" w:name="mathconc"/>
     <w:p>
       <w:pPr>
         <w:pStyle w:val="Heading2"/>
@@ -6967,9 +6992,9 @@
         <w:t xml:space="preserve">We’ve briefly introduced typesetting mathematics in LaTeX with some equations and a matrix. LaTeX can handle a lot more maths than that but this gives you a flavour of what it can do. In the next chapter we’ll look at collaborative authoring and editing in the cloud with overleaf.</w:t>
       </w:r>
     </w:p>
-    <w:bookmarkEnd w:id="104"/>
     <w:bookmarkEnd w:id="105"/>
-    <w:bookmarkStart w:id="123" w:name="overleaf"/>
+    <w:bookmarkEnd w:id="106"/>
+    <w:bookmarkStart w:id="124" w:name="overleaf"/>
     <w:p>
       <w:pPr>
         <w:pStyle w:val="Heading1"/>
@@ -7021,7 +7046,7 @@
       <w:r>
         <w:t xml:space="preserve">. Overleaf (</w:t>
       </w:r>
-      <w:hyperlink r:id="rId106">
+      <w:hyperlink r:id="rId107">
         <w:r>
           <w:rPr>
             <w:rStyle w:val="Hyperlink"/>
@@ -7051,18 +7076,18 @@
           <wp:inline>
             <wp:extent cx="5334000" cy="2647139"/>
             <wp:effectExtent b="0" l="0" r="0" t="0"/>
-            <wp:docPr descr="Figure 5.1: A screenshot of overleaf showing the source TeX on the left hand side and the corresponding pdf on the right hand side. Screenshot by Dan Cherniy via Wikimedia Commons at w.wiki/omo" title="" id="108" name="Picture"/>
+            <wp:docPr descr="Figure 5.1: A screenshot of overleaf showing the source TeX on the left hand side and the corresponding pdf on the right hand side. Screenshot by Dan Cherniy via Wikimedia Commons at w.wiki/omo" title="" id="109" name="Picture"/>
             <a:graphic>
               <a:graphicData uri="http://schemas.openxmlformats.org/drawingml/2006/picture">
                 <pic:pic>
                   <pic:nvPicPr>
-                    <pic:cNvPr descr="images/Overleaf_v2_editing_page.jpg" id="109" name="Picture"/>
+                    <pic:cNvPr descr="images/Overleaf_v2_editing_page.jpg" id="110" name="Picture"/>
                     <pic:cNvPicPr>
                       <a:picLocks noChangeArrowheads="1" noChangeAspect="1"/>
                     </pic:cNvPicPr>
                   </pic:nvPicPr>
                   <pic:blipFill>
-                    <a:blip r:embed="rId107"/>
+                    <a:blip r:embed="rId108"/>
                     <a:stretch>
                       <a:fillRect/>
                     </a:stretch>
@@ -7093,15 +7118,15 @@
       <w:pPr>
         <w:pStyle w:val="ImageCaption"/>
       </w:pPr>
-      <w:bookmarkStart w:id="110" w:name="fig:overleaf-fig"/>
-      <w:bookmarkEnd w:id="110"/>
+      <w:bookmarkStart w:id="111" w:name="fig:overleaf-fig"/>
+      <w:bookmarkEnd w:id="111"/>
       <w:r>
         <w:t xml:space="preserve">Figure 5.1: A screenshot of overleaf showing the source TeX on the left hand side and the corresponding pdf on the right hand side. Screenshot by Dan Cherniy via Wikimedia Commons at</w:t>
       </w:r>
       <w:r>
         <w:t xml:space="preserve"> </w:t>
       </w:r>
-      <w:hyperlink r:id="rId111">
+      <w:hyperlink r:id="rId112">
         <w:r>
           <w:rPr>
             <w:rStyle w:val="Hyperlink"/>
@@ -7120,7 +7145,7 @@
       <w:r>
         <w:t xml:space="preserve"> </w:t>
       </w:r>
-      <w:hyperlink r:id="rId112">
+      <w:hyperlink r:id="rId113">
         <w:r>
           <w:rPr>
             <w:rStyle w:val="Hyperlink"/>
@@ -7137,7 +7162,7 @@
       <w:r>
         <w:t xml:space="preserve"> </w:t>
       </w:r>
-      <w:hyperlink r:id="rId113">
+      <w:hyperlink r:id="rId114">
         <w:r>
           <w:rPr>
             <w:rStyle w:val="Hyperlink"/>
@@ -7188,7 +7213,7 @@
         <w:rPr>
           <w:rStyle w:val="FootnoteReference"/>
         </w:rPr>
-        <w:footnoteReference w:id="114"/>
+        <w:footnoteReference w:id="115"/>
       </w:r>
     </w:p>
     <w:p>
@@ -7203,7 +7228,7 @@
         <w:t xml:space="preserve">Overleaf publish lots of tutorials to help you learn LaTeX</w:t>
       </w:r>
     </w:p>
-    <w:bookmarkStart w:id="121" w:name="ex4"/>
+    <w:bookmarkStart w:id="122" w:name="ex4"/>
     <w:p>
       <w:pPr>
         <w:pStyle w:val="Heading2"/>
@@ -7231,7 +7256,7 @@
       <w:r>
         <w:t xml:space="preserve"> </w:t>
       </w:r>
-      <w:hyperlink r:id="rId106">
+      <w:hyperlink r:id="rId107">
         <w:r>
           <w:rPr>
             <w:rStyle w:val="Hyperlink"/>
@@ -7271,7 +7296,7 @@
         <w:rPr>
           <w:rStyle w:val="FootnoteReference"/>
         </w:rPr>
-        <w:footnoteReference w:id="117"/>
+        <w:footnoteReference w:id="118"/>
       </w:r>
       <w:r>
         <w:br/>
@@ -7303,7 +7328,7 @@
       <w:r>
         <w:t xml:space="preserve"> </w:t>
       </w:r>
-      <w:hyperlink r:id="rId119">
+      <w:hyperlink r:id="rId120">
         <w:r>
           <w:rPr>
             <w:rStyle w:val="Hyperlink"/>
@@ -7320,7 +7345,7 @@
       <w:r>
         <w:t xml:space="preserve"> </w:t>
       </w:r>
-      <w:hyperlink r:id="rId120">
+      <w:hyperlink r:id="rId121">
         <w:r>
           <w:rPr>
             <w:rStyle w:val="Hyperlink"/>
@@ -7335,8 +7360,8 @@
         <w:t xml:space="preserve">if you want to take things further</w:t>
       </w:r>
     </w:p>
-    <w:bookmarkEnd w:id="121"/>
-    <w:bookmarkStart w:id="122" w:name="overleafconc"/>
+    <w:bookmarkEnd w:id="122"/>
+    <w:bookmarkStart w:id="123" w:name="overleafconc"/>
     <w:p>
       <w:pPr>
         <w:pStyle w:val="Heading2"/>
@@ -7426,9 +7451,9 @@
         <w:t xml:space="preserve">for you will largely depend on what kind of documents you are writing and what your workflow is. In the next chapter we will create a curriculum vitae using CV templates provided by overleaf.</w:t>
       </w:r>
     </w:p>
-    <w:bookmarkEnd w:id="122"/>
     <w:bookmarkEnd w:id="123"/>
-    <w:bookmarkStart w:id="147" w:name="cv"/>
+    <w:bookmarkEnd w:id="124"/>
+    <w:bookmarkStart w:id="148" w:name="cv"/>
     <w:p>
       <w:pPr>
         <w:pStyle w:val="Heading1"/>
@@ -7473,7 +7498,7 @@
         <w:rPr>
           <w:rStyle w:val="FootnoteReference"/>
         </w:rPr>
-        <w:footnoteReference w:id="124"/>
+        <w:footnoteReference w:id="125"/>
       </w:r>
       <w:r>
         <w:t xml:space="preserve"> </w:t>
@@ -7500,18 +7525,18 @@
           <wp:inline>
             <wp:extent cx="5334000" cy="6339737"/>
             <wp:effectExtent b="0" l="0" r="0" t="0"/>
-            <wp:docPr descr="Figure 6.1: A fictitious example CV using an overleaf template. Would you invite Neil to interview based on his CV? This is what your CV needs to do, convince a decision maker they really need to contact you to find out more. This is just a screenshot, the pdf can be found at cdyf.me/Neil_Pointer.pdf. There are over 600 CV templates available to choose from at overleaf.com/gallery/tagged/cv for you to choose from." title="" id="126" name="Picture"/>
+            <wp:docPr descr="Figure 6.1: A fictitious example CV using an overleaf template. Would you invite Neil to interview based on his CV? This is what your CV needs to do, convince a decision maker they really need to contact you to find out more. This is just a screenshot, the pdf can be found at cdyf.me/Neil_Pointer.pdf. There are over 600 CV templates available to choose from at overleaf.com/gallery/tagged/cv for you to choose from." title="" id="127" name="Picture"/>
             <a:graphic>
               <a:graphicData uri="http://schemas.openxmlformats.org/drawingml/2006/picture">
                 <pic:pic>
                   <pic:nvPicPr>
-                    <pic:cNvPr descr="images/jake-ryan.png" id="127" name="Picture"/>
+                    <pic:cNvPr descr="images/jake-ryan.png" id="128" name="Picture"/>
                     <pic:cNvPicPr>
                       <a:picLocks noChangeArrowheads="1" noChangeAspect="1"/>
                     </pic:cNvPicPr>
                   </pic:nvPicPr>
                   <pic:blipFill>
-                    <a:blip r:embed="rId125"/>
+                    <a:blip r:embed="rId126"/>
                     <a:stretch>
                       <a:fillRect/>
                     </a:stretch>
@@ -7542,15 +7567,15 @@
       <w:pPr>
         <w:pStyle w:val="ImageCaption"/>
       </w:pPr>
-      <w:bookmarkStart w:id="128" w:name="fig:cv-fig"/>
-      <w:bookmarkEnd w:id="128"/>
+      <w:bookmarkStart w:id="129" w:name="fig:cv-fig"/>
+      <w:bookmarkEnd w:id="129"/>
       <w:r>
         <w:t xml:space="preserve">Figure 6.1: A fictitious example CV using an overleaf template. Would you invite Neil to interview based on his CV? This is what your CV needs to do, convince a decision maker they really need to contact you to find out more. This is just a screenshot, the pdf can be found at</w:t>
       </w:r>
       <w:r>
         <w:t xml:space="preserve"> </w:t>
       </w:r>
-      <w:hyperlink r:id="rId129">
+      <w:hyperlink r:id="rId130">
         <w:r>
           <w:rPr>
             <w:rStyle w:val="Hyperlink"/>
@@ -7564,7 +7589,7 @@
       <w:r>
         <w:t xml:space="preserve"> </w:t>
       </w:r>
-      <w:hyperlink r:id="rId130">
+      <w:hyperlink r:id="rId131">
         <w:r>
           <w:rPr>
             <w:rStyle w:val="Hyperlink"/>
@@ -7651,7 +7676,7 @@
         <w:t xml:space="preserve">the editing, what you’ve decided to leave in (and leave out) of your CV</w:t>
       </w:r>
     </w:p>
-    <w:bookmarkStart w:id="138" w:name="knocking"/>
+    <w:bookmarkStart w:id="139" w:name="knocking"/>
     <w:p>
       <w:pPr>
         <w:pStyle w:val="Heading2"/>
@@ -7693,7 +7718,7 @@
         <w:t xml:space="preserve">we mean both immediate ones within the next 12 months as well as those further in the future. To make the most of those opportunities, your CV needs to be persuasive enough to make an employer think they should invite you to interview.</w:t>
       </w:r>
     </w:p>
-    <w:bookmarkStart w:id="135" w:name="startearly"/>
+    <w:bookmarkStart w:id="136" w:name="startearly"/>
     <w:p>
       <w:pPr>
         <w:pStyle w:val="Heading3"/>
@@ -7761,7 +7786,7 @@
       <w:r>
         <w:t xml:space="preserve"> </w:t>
       </w:r>
-      <w:hyperlink r:id="rId131">
+      <w:hyperlink r:id="rId132">
         <w:r>
           <w:rPr>
             <w:rStyle w:val="Hyperlink"/>
@@ -7784,7 +7809,7 @@
       <w:r>
         <w:t xml:space="preserve"> </w:t>
       </w:r>
-      <w:hyperlink r:id="rId132">
+      <w:hyperlink r:id="rId133">
         <w:r>
           <w:rPr>
             <w:rStyle w:val="Hyperlink"/>
@@ -7819,7 +7844,7 @@
       <w:r>
         <w:t xml:space="preserve"> </w:t>
       </w:r>
-      <w:hyperlink r:id="rId133">
+      <w:hyperlink r:id="rId134">
         <w:r>
           <w:rPr>
             <w:rStyle w:val="Hyperlink"/>
@@ -7842,7 +7867,7 @@
       <w:r>
         <w:t xml:space="preserve"> </w:t>
       </w:r>
-      <w:hyperlink r:id="rId134">
+      <w:hyperlink r:id="rId135">
         <w:r>
           <w:rPr>
             <w:rStyle w:val="Hyperlink"/>
@@ -7892,8 +7917,8 @@
         <w:t xml:space="preserve">for other places you can look</w:t>
       </w:r>
     </w:p>
-    <w:bookmarkEnd w:id="135"/>
-    <w:bookmarkStart w:id="137" w:name="afterfirst"/>
+    <w:bookmarkEnd w:id="136"/>
+    <w:bookmarkStart w:id="138" w:name="afterfirst"/>
     <w:p>
       <w:pPr>
         <w:pStyle w:val="Heading3"/>
@@ -7949,7 +7974,7 @@
       <w:r>
         <w:t xml:space="preserve"> </w:t>
       </w:r>
-      <w:hyperlink r:id="rId136">
+      <w:hyperlink r:id="rId137">
         <w:r>
           <w:rPr>
             <w:rStyle w:val="Hyperlink"/>
@@ -8024,9 +8049,9 @@
         <w:t xml:space="preserve">Any time you invest in creating a convincing CV will pay off in the long run. Yes, you’ve only just started University, so might not have much to talk about just yet, but it’s never too early to make a start.</w:t>
       </w:r>
     </w:p>
-    <w:bookmarkEnd w:id="137"/>
     <w:bookmarkEnd w:id="138"/>
-    <w:bookmarkStart w:id="139" w:name="ex5"/>
+    <w:bookmarkEnd w:id="139"/>
+    <w:bookmarkStart w:id="140" w:name="ex5"/>
     <w:p>
       <w:pPr>
         <w:pStyle w:val="Heading2"/>
@@ -8153,7 +8178,7 @@
       <w:r>
         <w:t xml:space="preserve"> </w:t>
       </w:r>
-      <w:hyperlink r:id="rId130">
+      <w:hyperlink r:id="rId131">
         <w:r>
           <w:rPr>
             <w:rStyle w:val="Hyperlink"/>
@@ -8165,8 +8190,8 @@
         <w:t xml:space="preserve">. Have a good look around, there are over 600 templates to choose from.</w:t>
       </w:r>
     </w:p>
-    <w:bookmarkEnd w:id="139"/>
-    <w:bookmarkStart w:id="145" w:name="debugging-your-cv-checklist"/>
+    <w:bookmarkEnd w:id="140"/>
+    <w:bookmarkStart w:id="146" w:name="debugging-your-cv-checklist"/>
     <w:p>
       <w:pPr>
         <w:pStyle w:val="Heading2"/>
@@ -8300,7 +8325,7 @@
       <w:r>
         <w:t xml:space="preserve"> </w:t>
       </w:r>
-      <w:hyperlink r:id="rId140">
+      <w:hyperlink r:id="rId141">
         <w:r>
           <w:rPr>
             <w:rStyle w:val="Hyperlink"/>
@@ -8371,7 +8396,7 @@
       <w:r>
         <w:t xml:space="preserve"> </w:t>
       </w:r>
-      <w:hyperlink r:id="rId141">
+      <w:hyperlink r:id="rId142">
         <w:r>
           <w:rPr>
             <w:rStyle w:val="Hyperlink"/>
@@ -8388,7 +8413,7 @@
       <w:r>
         <w:t xml:space="preserve"> </w:t>
       </w:r>
-      <w:hyperlink r:id="rId142">
+      <w:hyperlink r:id="rId143">
         <w:r>
           <w:rPr>
             <w:rStyle w:val="Hyperlink"/>
@@ -8430,7 +8455,7 @@
       <w:r>
         <w:t xml:space="preserve"> </w:t>
       </w:r>
-      <w:hyperlink r:id="rId143">
+      <w:hyperlink r:id="rId144">
         <w:r>
           <w:rPr>
             <w:rStyle w:val="Hyperlink"/>
@@ -8470,7 +8495,7 @@
       <w:r>
         <w:t xml:space="preserve"> </w:t>
       </w:r>
-      <w:hyperlink r:id="rId144">
+      <w:hyperlink r:id="rId145">
         <w:r>
           <w:rPr>
             <w:rStyle w:val="Hyperlink"/>
@@ -8516,8 +8541,8 @@
         <w:t xml:space="preserve">the same as your University credentials</w:t>
       </w:r>
     </w:p>
-    <w:bookmarkEnd w:id="145"/>
-    <w:bookmarkStart w:id="146" w:name="cvconc"/>
+    <w:bookmarkEnd w:id="146"/>
+    <w:bookmarkStart w:id="147" w:name="cvconc"/>
     <w:p>
       <w:pPr>
         <w:pStyle w:val="Heading2"/>
@@ -8611,9 +8636,9 @@
         <w:t xml:space="preserve">…and more.</w:t>
       </w:r>
     </w:p>
-    <w:bookmarkEnd w:id="146"/>
     <w:bookmarkEnd w:id="147"/>
-    <w:bookmarkStart w:id="148" w:name="appendix"/>
+    <w:bookmarkEnd w:id="148"/>
+    <w:bookmarkStart w:id="149" w:name="appendix"/>
     <w:p>
       <w:pPr>
         <w:pStyle w:val="Heading1"/>
@@ -8622,8 +8647,8 @@
         <w:t xml:space="preserve">Appendix</w:t>
       </w:r>
     </w:p>
-    <w:bookmarkEnd w:id="148"/>
-    <w:bookmarkStart w:id="173" w:name="typography"/>
+    <w:bookmarkEnd w:id="149"/>
+    <w:bookmarkStart w:id="174" w:name="typography"/>
     <w:p>
       <w:pPr>
         <w:pStyle w:val="Heading1"/>
@@ -8651,7 +8676,7 @@
       <w:r>
         <w:t xml:space="preserve"> </w:t>
       </w:r>
-      <w:hyperlink r:id="rId149">
+      <w:hyperlink r:id="rId150">
         <w:r>
           <w:rPr>
             <w:rStyle w:val="Hyperlink"/>
@@ -8668,7 +8693,7 @@
       <w:r>
         <w:t xml:space="preserve"> </w:t>
       </w:r>
-      <w:hyperlink r:id="rId150">
+      <w:hyperlink r:id="rId151">
         <w:r>
           <w:rPr>
             <w:rStyle w:val="Hyperlink"/>
@@ -8683,8 +8708,8 @@
         <w:t xml:space="preserve">etc.</w:t>
       </w:r>
     </w:p>
-    <w:bookmarkStart w:id="172" w:name="refs"/>
-    <w:bookmarkStart w:id="152" w:name="ref-googlescholar"/>
+    <w:bookmarkStart w:id="173" w:name="refs"/>
+    <w:bookmarkStart w:id="153" w:name="ref-googlescholar"/>
     <w:p>
       <w:pPr>
         <w:pStyle w:val="Bibliography"/>
@@ -8725,7 +8750,7 @@
       <w:r>
         <w:t xml:space="preserve"> </w:t>
       </w:r>
-      <w:hyperlink r:id="rId151">
+      <w:hyperlink r:id="rId152">
         <w:r>
           <w:rPr>
             <w:rStyle w:val="Hyperlink"/>
@@ -8737,8 +8762,8 @@
         <w:t xml:space="preserve">.</w:t>
       </w:r>
     </w:p>
-    <w:bookmarkEnd w:id="152"/>
-    <w:bookmarkStart w:id="154" w:name="ref-codinghorror"/>
+    <w:bookmarkEnd w:id="153"/>
+    <w:bookmarkStart w:id="155" w:name="ref-codinghorror"/>
     <w:p>
       <w:pPr>
         <w:pStyle w:val="Bibliography"/>
@@ -8806,7 +8831,7 @@
       <w:r>
         <w:t xml:space="preserve"> </w:t>
       </w:r>
-      <w:hyperlink r:id="rId153">
+      <w:hyperlink r:id="rId154">
         <w:r>
           <w:rPr>
             <w:rStyle w:val="Hyperlink"/>
@@ -8818,8 +8843,8 @@
         <w:t xml:space="preserve">.</w:t>
       </w:r>
     </w:p>
-    <w:bookmarkEnd w:id="154"/>
-    <w:bookmarkStart w:id="156" w:name="ref-turingomnibus"/>
+    <w:bookmarkEnd w:id="155"/>
+    <w:bookmarkStart w:id="157" w:name="ref-turingomnibus"/>
     <w:p>
       <w:pPr>
         <w:pStyle w:val="Bibliography"/>
@@ -8920,7 +8945,7 @@
       <w:r>
         <w:t xml:space="preserve"> </w:t>
       </w:r>
-      <w:hyperlink r:id="rId155">
+      <w:hyperlink r:id="rId156">
         <w:r>
           <w:rPr>
             <w:rStyle w:val="Hyperlink"/>
@@ -8932,8 +8957,8 @@
         <w:t xml:space="preserve">.</w:t>
       </w:r>
     </w:p>
-    <w:bookmarkEnd w:id="156"/>
-    <w:bookmarkStart w:id="158" w:name="ref-debugyourfuture"/>
+    <w:bookmarkEnd w:id="157"/>
+    <w:bookmarkStart w:id="159" w:name="ref-debugyourfuture"/>
     <w:p>
       <w:pPr>
         <w:pStyle w:val="Bibliography"/>
@@ -8969,7 +8994,7 @@
       <w:r>
         <w:t xml:space="preserve"> </w:t>
       </w:r>
-      <w:hyperlink r:id="rId157">
+      <w:hyperlink r:id="rId158">
         <w:r>
           <w:rPr>
             <w:rStyle w:val="Hyperlink"/>
@@ -8981,8 +9006,8 @@
         <w:t xml:space="preserve">.</w:t>
       </w:r>
     </w:p>
-    <w:bookmarkEnd w:id="158"/>
-    <w:bookmarkStart w:id="159" w:name="ref-findingyourfuture"/>
+    <w:bookmarkEnd w:id="159"/>
+    <w:bookmarkStart w:id="160" w:name="ref-findingyourfuture"/>
     <w:p>
       <w:pPr>
         <w:pStyle w:val="Bibliography"/>
@@ -9018,7 +9043,7 @@
       <w:r>
         <w:t xml:space="preserve"> </w:t>
       </w:r>
-      <w:hyperlink r:id="rId134">
+      <w:hyperlink r:id="rId135">
         <w:r>
           <w:rPr>
             <w:rStyle w:val="Hyperlink"/>
@@ -9030,8 +9055,8 @@
         <w:t xml:space="preserve">.</w:t>
       </w:r>
     </w:p>
-    <w:bookmarkEnd w:id="159"/>
-    <w:bookmarkStart w:id="161" w:name="ref-knuth"/>
+    <w:bookmarkEnd w:id="160"/>
+    <w:bookmarkStart w:id="162" w:name="ref-knuth"/>
     <w:p>
       <w:pPr>
         <w:pStyle w:val="Bibliography"/>
@@ -9069,7 +9094,7 @@
       <w:r>
         <w:t xml:space="preserve"> </w:t>
       </w:r>
-      <w:hyperlink r:id="rId160">
+      <w:hyperlink r:id="rId161">
         <w:r>
           <w:rPr>
             <w:rStyle w:val="Hyperlink"/>
@@ -9081,8 +9106,8 @@
         <w:t xml:space="preserve">.</w:t>
       </w:r>
     </w:p>
-    <w:bookmarkEnd w:id="161"/>
-    <w:bookmarkStart w:id="163" w:name="ref-kopka"/>
+    <w:bookmarkEnd w:id="162"/>
+    <w:bookmarkStart w:id="164" w:name="ref-kopka"/>
     <w:p>
       <w:pPr>
         <w:pStyle w:val="Bibliography"/>
@@ -9120,7 +9145,7 @@
       <w:r>
         <w:t xml:space="preserve"> </w:t>
       </w:r>
-      <w:hyperlink r:id="rId162">
+      <w:hyperlink r:id="rId163">
         <w:r>
           <w:rPr>
             <w:rStyle w:val="Hyperlink"/>
@@ -9132,8 +9157,8 @@
         <w:t xml:space="preserve">.</w:t>
       </w:r>
     </w:p>
-    <w:bookmarkEnd w:id="163"/>
-    <w:bookmarkStart w:id="165" w:name="ref-yoda"/>
+    <w:bookmarkEnd w:id="164"/>
+    <w:bookmarkStart w:id="166" w:name="ref-yoda"/>
     <w:p>
       <w:pPr>
         <w:pStyle w:val="Bibliography"/>
@@ -9172,7 +9197,7 @@
       <w:r>
         <w:t xml:space="preserve"> </w:t>
       </w:r>
-      <w:hyperlink r:id="rId164">
+      <w:hyperlink r:id="rId165">
         <w:r>
           <w:rPr>
             <w:rStyle w:val="Hyperlink"/>
@@ -9184,8 +9209,8 @@
         <w:t xml:space="preserve">.</w:t>
       </w:r>
     </w:p>
-    <w:bookmarkEnd w:id="165"/>
-    <w:bookmarkStart w:id="167" w:name="ref-latexproject"/>
+    <w:bookmarkEnd w:id="166"/>
+    <w:bookmarkStart w:id="168" w:name="ref-latexproject"/>
     <w:p>
       <w:pPr>
         <w:pStyle w:val="Bibliography"/>
@@ -9217,7 +9242,7 @@
       <w:r>
         <w:t xml:space="preserve"> </w:t>
       </w:r>
-      <w:hyperlink r:id="rId166">
+      <w:hyperlink r:id="rId167">
         <w:r>
           <w:rPr>
             <w:rStyle w:val="Hyperlink"/>
@@ -9229,8 +9254,8 @@
         <w:t xml:space="preserve">.</w:t>
       </w:r>
     </w:p>
-    <w:bookmarkEnd w:id="167"/>
-    <w:bookmarkStart w:id="169" w:name="ref-turing"/>
+    <w:bookmarkEnd w:id="168"/>
+    <w:bookmarkStart w:id="170" w:name="ref-turing"/>
     <w:p>
       <w:pPr>
         <w:pStyle w:val="Bibliography"/>
@@ -9263,7 +9288,7 @@
       <w:r>
         <w:t xml:space="preserve"> </w:t>
       </w:r>
-      <w:hyperlink r:id="rId168">
+      <w:hyperlink r:id="rId169">
         <w:r>
           <w:rPr>
             <w:rStyle w:val="Hyperlink"/>
@@ -9275,8 +9300,8 @@
         <w:t xml:space="preserve">.</w:t>
       </w:r>
     </w:p>
-    <w:bookmarkEnd w:id="169"/>
-    <w:bookmarkStart w:id="171" w:name="ref-turing50"/>
+    <w:bookmarkEnd w:id="170"/>
+    <w:bookmarkStart w:id="172" w:name="ref-turing50"/>
     <w:p>
       <w:pPr>
         <w:pStyle w:val="Bibliography"/>
@@ -9339,7 +9364,7 @@
       <w:r>
         <w:t xml:space="preserve"> </w:t>
       </w:r>
-      <w:hyperlink r:id="rId170">
+      <w:hyperlink r:id="rId171">
         <w:r>
           <w:rPr>
             <w:rStyle w:val="Hyperlink"/>
@@ -9351,9 +9376,9 @@
         <w:t xml:space="preserve">.</w:t>
       </w:r>
     </w:p>
-    <w:bookmarkEnd w:id="171"/>
     <w:bookmarkEnd w:id="172"/>
     <w:bookmarkEnd w:id="173"/>
+    <w:bookmarkEnd w:id="174"/>
     <w:sectPr/>
   </w:body>
 </w:document>
@@ -9379,7 +9404,7 @@
       </w:r>
     </w:p>
   </w:footnote>
-  <w:footnote w:id="54">
+  <w:footnote w:id="55">
     <w:p>
       <w:pPr>
         <w:pStyle w:val="FootnoteText"/>
@@ -9399,7 +9424,7 @@
       <w:r>
         <w:t xml:space="preserve"> </w:t>
       </w:r>
-      <w:hyperlink r:id="rId55">
+      <w:hyperlink r:id="rId56">
         <w:r>
           <w:rPr>
             <w:rStyle w:val="Hyperlink"/>
@@ -9413,7 +9438,7 @@
       <w:r>
         <w:t xml:space="preserve"> </w:t>
       </w:r>
-      <w:hyperlink r:id="rId56">
+      <w:hyperlink r:id="rId57">
         <w:r>
           <w:rPr>
             <w:rStyle w:val="Hyperlink"/>
@@ -9430,7 +9455,7 @@
       <w:r>
         <w:t xml:space="preserve"> </w:t>
       </w:r>
-      <w:hyperlink r:id="rId57">
+      <w:hyperlink r:id="rId58">
         <w:r>
           <w:rPr>
             <w:rStyle w:val="Hyperlink"/>
@@ -9446,7 +9471,7 @@
       </w:r>
     </w:p>
   </w:footnote>
-  <w:footnote w:id="58">
+  <w:footnote w:id="59">
     <w:p>
       <w:pPr>
         <w:pStyle w:val="FootnoteText"/>
@@ -9460,7 +9485,7 @@
       <w:r>
         <w:t xml:space="preserve"> </w:t>
       </w:r>
-      <w:hyperlink r:id="rId59">
+      <w:hyperlink r:id="rId60">
         <w:r>
           <w:rPr>
             <w:rStyle w:val="Hyperlink"/>
@@ -9470,7 +9495,7 @@
       </w:hyperlink>
     </w:p>
   </w:footnote>
-  <w:footnote w:id="60">
+  <w:footnote w:id="61">
     <w:p>
       <w:pPr>
         <w:pStyle w:val="FootnoteText"/>
@@ -9490,7 +9515,7 @@
       <w:r>
         <w:t xml:space="preserve"> </w:t>
       </w:r>
-      <w:hyperlink r:id="rId61">
+      <w:hyperlink r:id="rId62">
         <w:r>
           <w:rPr>
             <w:rStyle w:val="Hyperlink"/>
@@ -9500,7 +9525,7 @@
       </w:hyperlink>
     </w:p>
   </w:footnote>
-  <w:footnote w:id="89">
+  <w:footnote w:id="90">
     <w:p>
       <w:pPr>
         <w:pStyle w:val="FootnoteText"/>
@@ -9519,7 +9544,7 @@
       </w:r>
     </w:p>
   </w:footnote>
-  <w:footnote w:id="90">
+  <w:footnote w:id="91">
     <w:p>
       <w:pPr>
         <w:pStyle w:val="FootnoteText"/>
@@ -9539,7 +9564,7 @@
       <w:r>
         <w:t xml:space="preserve"> </w:t>
       </w:r>
-      <w:hyperlink r:id="rId91">
+      <w:hyperlink r:id="rId92">
         <w:r>
           <w:rPr>
             <w:rStyle w:val="Hyperlink"/>
@@ -9556,7 +9581,7 @@
       <w:r>
         <w:t xml:space="preserve"> </w:t>
       </w:r>
-      <w:hyperlink r:id="rId92">
+      <w:hyperlink r:id="rId93">
         <w:r>
           <w:rPr>
             <w:rStyle w:val="Hyperlink"/>
@@ -9572,7 +9597,7 @@
       </w:r>
     </w:p>
   </w:footnote>
-  <w:footnote w:id="93">
+  <w:footnote w:id="94">
     <w:p>
       <w:pPr>
         <w:pStyle w:val="FootnoteText"/>
@@ -9592,7 +9617,7 @@
       <w:r>
         <w:t xml:space="preserve"> </w:t>
       </w:r>
-      <w:hyperlink r:id="rId94">
+      <w:hyperlink r:id="rId95">
         <w:r>
           <w:rPr>
             <w:rStyle w:val="Hyperlink"/>
@@ -9602,7 +9627,7 @@
       </w:hyperlink>
     </w:p>
   </w:footnote>
-  <w:footnote w:id="114">
+  <w:footnote w:id="115">
     <w:p>
       <w:pPr>
         <w:pStyle w:val="FootnoteText"/>
@@ -9622,7 +9647,7 @@
       <w:r>
         <w:t xml:space="preserve"> </w:t>
       </w:r>
-      <w:hyperlink r:id="rId115">
+      <w:hyperlink r:id="rId116">
         <w:r>
           <w:rPr>
             <w:rStyle w:val="Hyperlink"/>
@@ -9639,7 +9664,7 @@
       <w:r>
         <w:t xml:space="preserve"> </w:t>
       </w:r>
-      <w:hyperlink r:id="rId116">
+      <w:hyperlink r:id="rId117">
         <w:r>
           <w:rPr>
             <w:rStyle w:val="Hyperlink"/>
@@ -9655,7 +9680,7 @@
       </w:r>
     </w:p>
   </w:footnote>
-  <w:footnote w:id="117">
+  <w:footnote w:id="118">
     <w:p>
       <w:pPr>
         <w:pStyle w:val="FootnoteText"/>
@@ -9669,7 +9694,7 @@
       <w:r>
         <w:t xml:space="preserve"> </w:t>
       </w:r>
-      <w:hyperlink r:id="rId118">
+      <w:hyperlink r:id="rId119">
         <w:r>
           <w:rPr>
             <w:rStyle w:val="Hyperlink"/>
@@ -9679,7 +9704,7 @@
       </w:hyperlink>
     </w:p>
   </w:footnote>
-  <w:footnote w:id="124">
+  <w:footnote w:id="125">
     <w:p>
       <w:pPr>
         <w:pStyle w:val="FootnoteText"/>

</xml_diff>

<commit_message>
update link to Jonas for LaTeX logo
</commit_message>
<xml_diff>
--- a/_book/latex4year1.docx
+++ b/_book/latex4year1.docx
@@ -95,13 +95,13 @@
         <w:t xml:space="preserve"> </w:t>
       </w:r>
       <w:r>
-        <w:t xml:space="preserve">26</w:t>
-      </w:r>
-      <w:r>
-        <w:t xml:space="preserve"> </w:t>
-      </w:r>
-      <w:r>
-        <w:t xml:space="preserve">September,</w:t>
+        <w:t xml:space="preserve">06</w:t>
+      </w:r>
+      <w:r>
+        <w:t xml:space="preserve"> </w:t>
+      </w:r>
+      <w:r>
+        <w:t xml:space="preserve">October,</w:t>
       </w:r>
       <w:r>
         <w:t xml:space="preserve"> </w:t>

</xml_diff>

<commit_message>
add text about cyan urlcolor
</commit_message>
<xml_diff>
--- a/_book/latex4year1.docx
+++ b/_book/latex4year1.docx
@@ -95,19 +95,19 @@
         <w:t xml:space="preserve"> </w:t>
       </w:r>
       <w:r>
-        <w:t xml:space="preserve">26</w:t>
-      </w:r>
-      <w:r>
-        <w:t xml:space="preserve"> </w:t>
-      </w:r>
-      <w:r>
-        <w:t xml:space="preserve">November,</w:t>
-      </w:r>
-      <w:r>
-        <w:t xml:space="preserve"> </w:t>
-      </w:r>
-      <w:r>
-        <w:t xml:space="preserve">2024</w:t>
+        <w:t xml:space="preserve">19</w:t>
+      </w:r>
+      <w:r>
+        <w:t xml:space="preserve"> </w:t>
+      </w:r>
+      <w:r>
+        <w:t xml:space="preserve">March,</w:t>
+      </w:r>
+      <w:r>
+        <w:t xml:space="preserve"> </w:t>
+      </w:r>
+      <w:r>
+        <w:t xml:space="preserve">2025</w:t>
       </w:r>
     </w:p>
     <w:bookmarkStart w:id="38" w:name="welcome"/>
@@ -222,59 +222,59 @@
     </w:p>
     <w:p>
       <w:pPr>
+        <w:pStyle w:val="Compact"/>
         <w:numPr>
           <w:ilvl w:val="0"/>
           <w:numId w:val="1001"/>
         </w:numPr>
+      </w:pPr>
+      <w:r>
+        <w:t xml:space="preserve">Create a simple document in pdf using LaTeX</w:t>
+      </w:r>
+    </w:p>
+    <w:p>
+      <w:pPr>
         <w:pStyle w:val="Compact"/>
-      </w:pPr>
-      <w:r>
-        <w:t xml:space="preserve">Create a simple document in pdf using LaTeX</w:t>
-      </w:r>
-    </w:p>
-    <w:p>
-      <w:pPr>
         <w:numPr>
           <w:ilvl w:val="0"/>
           <w:numId w:val="1001"/>
         </w:numPr>
+      </w:pPr>
+      <w:r>
+        <w:t xml:space="preserve">Illustrate a document with figures and cross references</w:t>
+      </w:r>
+    </w:p>
+    <w:p>
+      <w:pPr>
         <w:pStyle w:val="Compact"/>
-      </w:pPr>
-      <w:r>
-        <w:t xml:space="preserve">Illustrate a document with figures and cross references</w:t>
-      </w:r>
-    </w:p>
-    <w:p>
-      <w:pPr>
         <w:numPr>
           <w:ilvl w:val="0"/>
           <w:numId w:val="1001"/>
         </w:numPr>
+      </w:pPr>
+      <w:r>
+        <w:t xml:space="preserve">Typeset some mathematics</w:t>
+      </w:r>
+    </w:p>
+    <w:p>
+      <w:pPr>
         <w:pStyle w:val="Compact"/>
-      </w:pPr>
-      <w:r>
-        <w:t xml:space="preserve">Typeset some mathematics</w:t>
-      </w:r>
-    </w:p>
-    <w:p>
-      <w:pPr>
         <w:numPr>
           <w:ilvl w:val="0"/>
           <w:numId w:val="1001"/>
         </w:numPr>
+      </w:pPr>
+      <w:r>
+        <w:t xml:space="preserve">Share and collaborate on LaTeX documents using overleaf</w:t>
+      </w:r>
+    </w:p>
+    <w:p>
+      <w:pPr>
         <w:pStyle w:val="Compact"/>
-      </w:pPr>
-      <w:r>
-        <w:t xml:space="preserve">Share and collaborate on LaTeX documents using overleaf</w:t>
-      </w:r>
-    </w:p>
-    <w:p>
-      <w:pPr>
         <w:numPr>
           <w:ilvl w:val="0"/>
           <w:numId w:val="1001"/>
         </w:numPr>
-        <w:pStyle w:val="Compact"/>
       </w:pPr>
       <w:r>
         <w:t xml:space="preserve">Draft a CV using LaTeX templates</w:t>
@@ -461,8 +461,8 @@
       </w:r>
       <w:r>
         <w:rPr>
+          <w:b/>
           <w:bCs/>
-          <w:b/>
         </w:rPr>
         <w:t xml:space="preserve">don’t</w:t>
       </w:r>
@@ -768,24 +768,24 @@
       </w:r>
       <w:r>
         <w:rPr>
+          <w:i/>
           <w:iCs/>
+        </w:rPr>
+        <w:t xml:space="preserve">not</w:t>
+      </w:r>
+      <w:r>
+        <w:t xml:space="preserve"> </w:t>
+      </w:r>
+      <w:r>
+        <w:t xml:space="preserve">a word processor! Instead, LaTeX encourages you to concentrate on the</w:t>
+      </w:r>
+      <w:r>
+        <w:t xml:space="preserve"> </w:t>
+      </w:r>
+      <w:r>
+        <w:rPr>
           <w:i/>
-        </w:rPr>
-        <w:t xml:space="preserve">not</w:t>
-      </w:r>
-      <w:r>
-        <w:t xml:space="preserve"> </w:t>
-      </w:r>
-      <w:r>
-        <w:t xml:space="preserve">a word processor! Instead, LaTeX encourages you to concentrate on the</w:t>
-      </w:r>
-      <w:r>
-        <w:t xml:space="preserve"> </w:t>
-      </w:r>
-      <w:r>
-        <w:rPr>
           <w:iCs/>
-          <w:i/>
         </w:rPr>
         <w:t xml:space="preserve">content</w:t>
       </w:r>
@@ -864,8 +864,8 @@
       </w:r>
       <w:r>
         <w:rPr>
+          <w:b/>
           <w:bCs/>
-          <w:b/>
         </w:rPr>
         <w:t xml:space="preserve">not</w:t>
       </w:r>
@@ -1865,8 +1865,8 @@
       </w:r>
       <w:r>
         <w:rPr>
+          <w:i/>
           <w:iCs/>
-          <w:i/>
         </w:rPr>
         <w:t xml:space="preserve">The New Turing Omnibus: 66 excursions in Computer Science</w:t>
       </w:r>
@@ -2191,8 +2191,8 @@
       </w:r>
       <w:r>
         <w:rPr>
+          <w:b/>
           <w:bCs/>
-          <w:b/>
         </w:rPr>
         <w:t xml:space="preserve">twice</w:t>
       </w:r>
@@ -2261,79 +2261,79 @@
     </w:p>
     <w:p>
       <w:pPr>
+        <w:pStyle w:val="Compact"/>
         <w:numPr>
           <w:ilvl w:val="0"/>
           <w:numId w:val="1002"/>
         </w:numPr>
+      </w:pPr>
+      <w:r>
+        <w:t xml:space="preserve">Notice how</w:t>
+      </w:r>
+      <w:r>
+        <w:t xml:space="preserve"> </w:t>
+      </w:r>
+      <w:r>
+        <w:rPr>
+          <w:b/>
+          <w:bCs/>
+        </w:rPr>
+        <w:t xml:space="preserve">bold</w:t>
+      </w:r>
+      <w:r>
+        <w:t xml:space="preserve"> </w:t>
+      </w:r>
+      <w:r>
+        <w:t xml:space="preserve">and</w:t>
+      </w:r>
+      <w:r>
+        <w:t xml:space="preserve"> </w:t>
+      </w:r>
+      <w:r>
+        <w:rPr>
+          <w:i/>
+          <w:iCs/>
+        </w:rPr>
+        <w:t xml:space="preserve">italic</w:t>
+      </w:r>
+      <w:r>
+        <w:t xml:space="preserve"> </w:t>
+      </w:r>
+      <w:r>
+        <w:t xml:space="preserve">formatting are created using</w:t>
+      </w:r>
+      <w:r>
+        <w:t xml:space="preserve"> </w:t>
+      </w:r>
+      <w:r>
+        <w:rPr>
+          <w:rStyle w:val="VerbatimChar"/>
+        </w:rPr>
+        <w:t xml:space="preserve">\textbf{}</w:t>
+      </w:r>
+      <w:r>
+        <w:t xml:space="preserve"> </w:t>
+      </w:r>
+      <w:r>
+        <w:t xml:space="preserve">and</w:t>
+      </w:r>
+      <w:r>
+        <w:t xml:space="preserve"> </w:t>
+      </w:r>
+      <w:r>
+        <w:rPr>
+          <w:rStyle w:val="VerbatimChar"/>
+        </w:rPr>
+        <w:t xml:space="preserve">\textit{}</w:t>
+      </w:r>
+    </w:p>
+    <w:p>
+      <w:pPr>
         <w:pStyle w:val="Compact"/>
-      </w:pPr>
-      <w:r>
-        <w:t xml:space="preserve">Notice how</w:t>
-      </w:r>
-      <w:r>
-        <w:t xml:space="preserve"> </w:t>
-      </w:r>
-      <w:r>
-        <w:rPr>
-          <w:bCs/>
-          <w:b/>
-        </w:rPr>
-        <w:t xml:space="preserve">bold</w:t>
-      </w:r>
-      <w:r>
-        <w:t xml:space="preserve"> </w:t>
-      </w:r>
-      <w:r>
-        <w:t xml:space="preserve">and</w:t>
-      </w:r>
-      <w:r>
-        <w:t xml:space="preserve"> </w:t>
-      </w:r>
-      <w:r>
-        <w:rPr>
-          <w:iCs/>
-          <w:i/>
-        </w:rPr>
-        <w:t xml:space="preserve">italic</w:t>
-      </w:r>
-      <w:r>
-        <w:t xml:space="preserve"> </w:t>
-      </w:r>
-      <w:r>
-        <w:t xml:space="preserve">formatting are created using</w:t>
-      </w:r>
-      <w:r>
-        <w:t xml:space="preserve"> </w:t>
-      </w:r>
-      <w:r>
-        <w:rPr>
-          <w:rStyle w:val="VerbatimChar"/>
-        </w:rPr>
-        <w:t xml:space="preserve">\textbf{}</w:t>
-      </w:r>
-      <w:r>
-        <w:t xml:space="preserve"> </w:t>
-      </w:r>
-      <w:r>
-        <w:t xml:space="preserve">and</w:t>
-      </w:r>
-      <w:r>
-        <w:t xml:space="preserve"> </w:t>
-      </w:r>
-      <w:r>
-        <w:rPr>
-          <w:rStyle w:val="VerbatimChar"/>
-        </w:rPr>
-        <w:t xml:space="preserve">\textit{}</w:t>
-      </w:r>
-    </w:p>
-    <w:p>
-      <w:pPr>
         <w:numPr>
           <w:ilvl w:val="0"/>
           <w:numId w:val="1002"/>
         </w:numPr>
-        <w:pStyle w:val="Compact"/>
       </w:pPr>
       <w:r>
         <w:t xml:space="preserve">Notice how lists are created with</w:t>
@@ -2430,8 +2430,8 @@
       </w:r>
       <w:r>
         <w:rPr>
+          <w:i/>
           <w:iCs/>
-          <w:i/>
         </w:rPr>
         <w:t xml:space="preserve">not</w:t>
       </w:r>
@@ -2444,105 +2444,105 @@
     </w:p>
     <w:p>
       <w:pPr>
+        <w:pStyle w:val="Compact"/>
         <w:numPr>
           <w:ilvl w:val="0"/>
           <w:numId w:val="1003"/>
         </w:numPr>
+      </w:pPr>
+      <w:r>
+        <w:t xml:space="preserve">open quote</w:t>
+      </w:r>
+      <w:r>
+        <w:t xml:space="preserve"> </w:t>
+      </w:r>
+      <w:r>
+        <w:rPr>
+          <w:b/>
+          <w:bCs/>
+        </w:rPr>
+        <w:t xml:space="preserve">“</w:t>
+      </w:r>
+      <w:r>
+        <w:t xml:space="preserve"> </w:t>
+      </w:r>
+      <w:r>
+        <w:t xml:space="preserve">which looks a bit like a miniature</w:t>
+      </w:r>
+      <w:r>
+        <w:t xml:space="preserve"> </w:t>
+      </w:r>
+      <w:r>
+        <w:rPr>
+          <w:rStyle w:val="VerbatimChar"/>
+        </w:rPr>
+        <w:t xml:space="preserve">66</w:t>
+      </w:r>
+    </w:p>
+    <w:p>
+      <w:pPr>
         <w:pStyle w:val="Compact"/>
-      </w:pPr>
-      <w:r>
-        <w:t xml:space="preserve">open quote</w:t>
-      </w:r>
-      <w:r>
-        <w:t xml:space="preserve"> </w:t>
-      </w:r>
-      <w:r>
-        <w:rPr>
-          <w:bCs/>
-          <w:b/>
-        </w:rPr>
-        <w:t xml:space="preserve">“</w:t>
-      </w:r>
-      <w:r>
-        <w:t xml:space="preserve"> </w:t>
-      </w:r>
-      <w:r>
-        <w:t xml:space="preserve">which looks a bit like a miniature</w:t>
-      </w:r>
-      <w:r>
-        <w:t xml:space="preserve"> </w:t>
-      </w:r>
-      <w:r>
-        <w:rPr>
-          <w:rStyle w:val="VerbatimChar"/>
-        </w:rPr>
-        <w:t xml:space="preserve">66</w:t>
-      </w:r>
-    </w:p>
-    <w:p>
-      <w:pPr>
         <w:numPr>
           <w:ilvl w:val="0"/>
           <w:numId w:val="1003"/>
         </w:numPr>
+      </w:pPr>
+      <w:r>
+        <w:t xml:space="preserve">close quote</w:t>
+      </w:r>
+      <w:r>
+        <w:t xml:space="preserve"> </w:t>
+      </w:r>
+      <w:r>
+        <w:rPr>
+          <w:b/>
+          <w:bCs/>
+        </w:rPr>
+        <w:t xml:space="preserve">”</w:t>
+      </w:r>
+      <w:r>
+        <w:t xml:space="preserve"> </w:t>
+      </w:r>
+      <w:r>
+        <w:t xml:space="preserve">which looks a bit like a miniature</w:t>
+      </w:r>
+      <w:r>
+        <w:t xml:space="preserve"> </w:t>
+      </w:r>
+      <w:r>
+        <w:rPr>
+          <w:rStyle w:val="VerbatimChar"/>
+        </w:rPr>
+        <w:t xml:space="preserve">99</w:t>
+      </w:r>
+    </w:p>
+    <w:p>
+      <w:pPr>
+        <w:pStyle w:val="FirstParagraph"/>
+      </w:pPr>
+      <w:r>
+        <w:t xml:space="preserve">Look carefully at the quotation marks in the text below:</w:t>
+      </w:r>
+    </w:p>
+    <w:p>
+      <w:pPr>
         <w:pStyle w:val="Compact"/>
-      </w:pPr>
-      <w:r>
-        <w:t xml:space="preserve">close quote</w:t>
-      </w:r>
-      <w:r>
-        <w:t xml:space="preserve"> </w:t>
-      </w:r>
-      <w:r>
-        <w:rPr>
-          <w:bCs/>
-          <w:b/>
-        </w:rPr>
-        <w:t xml:space="preserve">”</w:t>
-      </w:r>
-      <w:r>
-        <w:t xml:space="preserve"> </w:t>
-      </w:r>
-      <w:r>
-        <w:t xml:space="preserve">which looks a bit like a miniature</w:t>
-      </w:r>
-      <w:r>
-        <w:t xml:space="preserve"> </w:t>
-      </w:r>
-      <w:r>
-        <w:rPr>
-          <w:rStyle w:val="VerbatimChar"/>
-        </w:rPr>
-        <w:t xml:space="preserve">99</w:t>
-      </w:r>
-    </w:p>
-    <w:p>
-      <w:pPr>
-        <w:pStyle w:val="FirstParagraph"/>
-      </w:pPr>
-      <w:r>
-        <w:t xml:space="preserve">Look carefully at the quotation marks in the text below:</w:t>
-      </w:r>
-    </w:p>
-    <w:p>
-      <w:pPr>
         <w:numPr>
           <w:ilvl w:val="0"/>
           <w:numId w:val="1004"/>
         </w:numPr>
+      </w:pPr>
+      <w:r>
+        <w:t xml:space="preserve">Turing addressed the question “Can machines think“… ❎</w:t>
+      </w:r>
+    </w:p>
+    <w:p>
+      <w:pPr>
         <w:pStyle w:val="Compact"/>
-      </w:pPr>
-      <w:r>
-        <w:t xml:space="preserve">Turing addressed the question “Can machines think“… ❎</w:t>
-      </w:r>
-    </w:p>
-    <w:p>
-      <w:pPr>
         <w:numPr>
           <w:ilvl w:val="0"/>
           <w:numId w:val="1004"/>
         </w:numPr>
-        <w:pStyle w:val="Compact"/>
       </w:pPr>
       <w:r>
         <w:t xml:space="preserve">Turing addressed the question</w:t>
@@ -2696,35 +2696,35 @@
     </w:p>
     <w:p>
       <w:pPr>
+        <w:pStyle w:val="Compact"/>
         <w:numPr>
           <w:ilvl w:val="0"/>
           <w:numId w:val="1005"/>
         </w:numPr>
+      </w:pPr>
+      <w:r>
+        <w:t xml:space="preserve">LaTeX can quickly create pdf files</w:t>
+      </w:r>
+    </w:p>
+    <w:p>
+      <w:pPr>
         <w:pStyle w:val="Compact"/>
-      </w:pPr>
-      <w:r>
-        <w:t xml:space="preserve">LaTeX can quickly create pdf files</w:t>
-      </w:r>
-    </w:p>
-    <w:p>
-      <w:pPr>
         <w:numPr>
           <w:ilvl w:val="0"/>
           <w:numId w:val="1005"/>
         </w:numPr>
+      </w:pPr>
+      <w:r>
+        <w:t xml:space="preserve">LaTeX uses professional typesetting</w:t>
+      </w:r>
+    </w:p>
+    <w:p>
+      <w:pPr>
         <w:pStyle w:val="Compact"/>
-      </w:pPr>
-      <w:r>
-        <w:t xml:space="preserve">LaTeX uses professional typesetting</w:t>
-      </w:r>
-    </w:p>
-    <w:p>
-      <w:pPr>
         <w:numPr>
           <w:ilvl w:val="0"/>
           <w:numId w:val="1005"/>
         </w:numPr>
-        <w:pStyle w:val="Compact"/>
       </w:pPr>
       <w:r>
         <w:t xml:space="preserve">LaTeX can create pdf files that look better than those created with conventional word processing software packages</w:t>
@@ -2851,8 +2851,8 @@
       </w:r>
       <w:r>
         <w:rPr>
+          <w:i/>
           <w:iCs/>
-          <w:i/>
         </w:rPr>
         <w:t xml:space="preserve">Wikipedian Protester</w:t>
       </w:r>
@@ -4235,22 +4235,22 @@
       </w:r>
       <w:r>
         <w:rPr>
+          <w:i/>
           <w:iCs/>
+        </w:rPr>
+        <w:t xml:space="preserve">You can find Turing’s publications in Google scholar.</w:t>
+      </w:r>
+      <w:r>
+        <w:rPr>
           <w:i/>
-        </w:rPr>
-        <w:t xml:space="preserve">You can find Turing’s publications in Google scholar.</w:t>
-      </w:r>
-      <w:r>
-        <w:rPr>
           <w:iCs/>
+        </w:rPr>
+        <w:t xml:space="preserve"> </w:t>
+      </w:r>
+      <w:r>
+        <w:rPr>
           <w:i/>
-        </w:rPr>
-        <w:t xml:space="preserve"> </w:t>
-      </w:r>
-      <w:r>
-        <w:rPr>
           <w:iCs/>
-          <w:i/>
         </w:rPr>
         <w:t xml:space="preserve">(</w:t>
       </w:r>
@@ -4258,44 +4258,44 @@
         <w:r>
           <w:rPr>
             <w:rStyle w:val="Hyperlink"/>
+            <w:i/>
             <w:iCs/>
-            <w:i/>
           </w:rPr>
           <w:t xml:space="preserve">Anon 2024</w:t>
         </w:r>
       </w:hyperlink>
       <w:r>
         <w:rPr>
+          <w:i/>
           <w:iCs/>
+        </w:rPr>
+        <w:t xml:space="preserve">)</w:t>
+      </w:r>
+      <w:r>
+        <w:rPr>
           <w:i/>
-        </w:rPr>
-        <w:t xml:space="preserve">)</w:t>
-      </w:r>
-      <w:r>
-        <w:rPr>
           <w:iCs/>
+        </w:rPr>
+        <w:t xml:space="preserve"> </w:t>
+      </w:r>
+      <w:r>
+        <w:rPr>
           <w:i/>
-        </w:rPr>
-        <w:t xml:space="preserve"> </w:t>
-      </w:r>
-      <w:r>
-        <w:rPr>
           <w:iCs/>
+        </w:rPr>
+        <w:t xml:space="preserve">His paper on the Entscheidungsproblem was published in 1937.</w:t>
+      </w:r>
+      <w:r>
+        <w:rPr>
           <w:i/>
-        </w:rPr>
-        <w:t xml:space="preserve">His paper on the Entscheidungsproblem was published in 1937.</w:t>
-      </w:r>
-      <w:r>
-        <w:rPr>
           <w:iCs/>
+        </w:rPr>
+        <w:t xml:space="preserve"> </w:t>
+      </w:r>
+      <w:r>
+        <w:rPr>
           <w:i/>
-        </w:rPr>
-        <w:t xml:space="preserve"> </w:t>
-      </w:r>
-      <w:r>
-        <w:rPr>
           <w:iCs/>
-          <w:i/>
         </w:rPr>
         <w:t xml:space="preserve">(</w:t>
       </w:r>
@@ -4303,44 +4303,44 @@
         <w:r>
           <w:rPr>
             <w:rStyle w:val="Hyperlink"/>
+            <w:i/>
             <w:iCs/>
-            <w:i/>
           </w:rPr>
           <w:t xml:space="preserve">Turing 1937</w:t>
         </w:r>
       </w:hyperlink>
       <w:r>
         <w:rPr>
+          <w:i/>
           <w:iCs/>
+        </w:rPr>
+        <w:t xml:space="preserve">)</w:t>
+      </w:r>
+      <w:r>
+        <w:rPr>
           <w:i/>
-        </w:rPr>
-        <w:t xml:space="preserve">)</w:t>
-      </w:r>
-      <w:r>
-        <w:rPr>
           <w:iCs/>
+        </w:rPr>
+        <w:t xml:space="preserve"> </w:t>
+      </w:r>
+      <w:r>
+        <w:rPr>
           <w:i/>
-        </w:rPr>
-        <w:t xml:space="preserve"> </w:t>
-      </w:r>
-      <w:r>
-        <w:rPr>
           <w:iCs/>
+        </w:rPr>
+        <w:t xml:space="preserve">He wrote about thinking machines in 1950.</w:t>
+      </w:r>
+      <w:r>
+        <w:rPr>
           <w:i/>
-        </w:rPr>
-        <w:t xml:space="preserve">He wrote about thinking machines in 1950.</w:t>
-      </w:r>
-      <w:r>
-        <w:rPr>
           <w:iCs/>
+        </w:rPr>
+        <w:t xml:space="preserve"> </w:t>
+      </w:r>
+      <w:r>
+        <w:rPr>
           <w:i/>
-        </w:rPr>
-        <w:t xml:space="preserve"> </w:t>
-      </w:r>
-      <w:r>
-        <w:rPr>
           <w:iCs/>
-          <w:i/>
         </w:rPr>
         <w:t xml:space="preserve">(</w:t>
       </w:r>
@@ -4348,16 +4348,16 @@
         <w:r>
           <w:rPr>
             <w:rStyle w:val="Hyperlink"/>
+            <w:i/>
             <w:iCs/>
-            <w:i/>
           </w:rPr>
           <w:t xml:space="preserve">Turing 1950</w:t>
         </w:r>
       </w:hyperlink>
       <w:r>
         <w:rPr>
+          <w:i/>
           <w:iCs/>
-          <w:i/>
         </w:rPr>
         <w:t xml:space="preserve">)</w:t>
       </w:r>
@@ -4851,7 +4851,7 @@
               </m:r>
               <m:rad>
                 <m:radPr>
-                  <m:degHide m:val="1"/>
+                  <m:degHide m:val="on"/>
                 </m:radPr>
                 <m:deg/>
                 <m:e>
@@ -5060,7 +5060,7 @@
             </m:r>
             <m:rad>
               <m:radPr>
-                <m:degHide m:val="1"/>
+                <m:degHide m:val="on"/>
               </m:radPr>
               <m:deg/>
               <m:e>
@@ -5168,8 +5168,8 @@
             <m:naryPr>
               <m:chr m:val="∑"/>
               <m:limLoc m:val="undOvr"/>
-              <m:subHide m:val="0"/>
-              <m:supHide m:val="0"/>
+              <m:subHide m:val="off"/>
+              <m:supHide m:val="off"/>
             </m:naryPr>
             <m:sub>
               <m:r>
@@ -5618,8 +5618,8 @@
           <m:naryPr>
             <m:chr m:val="∑"/>
             <m:limLoc m:val="undOvr"/>
-            <m:subHide m:val="0"/>
-            <m:supHide m:val="0"/>
+            <m:subHide m:val="off"/>
+            <m:supHide m:val="off"/>
           </m:naryPr>
           <m:sub>
             <m:r>
@@ -5658,8 +5658,8 @@
           <m:naryPr>
             <m:chr m:val="∑"/>
             <m:limLoc m:val="undOvr"/>
-            <m:subHide m:val="0"/>
-            <m:supHide m:val="0"/>
+            <m:subHide m:val="off"/>
+            <m:supHide m:val="off"/>
           </m:naryPr>
           <m:sub>
             <m:r>
@@ -5725,8 +5725,8 @@
           <m:naryPr>
             <m:chr m:val="∑"/>
             <m:limLoc m:val="undOvr"/>
-            <m:subHide m:val="0"/>
-            <m:supHide m:val="1"/>
+            <m:subHide m:val="off"/>
+            <m:supHide m:val="on"/>
           </m:naryPr>
           <m:sub>
             <m:r>
@@ -5829,7 +5829,7 @@
               <m:m>
                 <m:mPr>
                   <m:baseJc m:val="center"/>
-                  <m:plcHide m:val="1"/>
+                  <m:plcHide m:val="on"/>
                   <m:mcs>
                     <m:mc>
                       <m:mcPr>
@@ -6540,8 +6540,8 @@
       </w:r>
       <w:r>
         <w:rPr>
+          <w:i/>
           <w:iCs/>
-          <w:i/>
         </w:rPr>
         <w:t xml:space="preserve">Guide to LaTeX</w:t>
       </w:r>
@@ -6707,7 +6707,7 @@
           </m:r>
           <m:rad>
             <m:radPr>
-              <m:degHide m:val="1"/>
+              <m:degHide m:val="on"/>
             </m:radPr>
             <m:deg/>
             <m:e>
@@ -6839,8 +6839,8 @@
       </w:r>
       <w:r>
         <w:rPr>
+          <w:i/>
           <w:iCs/>
-          <w:i/>
         </w:rPr>
         <w:t xml:space="preserve">Pythagorean triples</w:t>
       </w:r>
@@ -6862,8 +6862,8 @@
       </w:pPr>
       <w:r>
         <w:rPr>
+          <w:b/>
           <w:bCs/>
-          <w:b/>
         </w:rPr>
         <w:t xml:space="preserve">Theorem: Fermat-Wiles</w:t>
       </w:r>
@@ -7197,53 +7197,53 @@
     </w:p>
     <w:p>
       <w:pPr>
+        <w:pStyle w:val="Compact"/>
         <w:numPr>
           <w:ilvl w:val="0"/>
           <w:numId w:val="1006"/>
         </w:numPr>
+      </w:pPr>
+      <w:r>
+        <w:t xml:space="preserve">Your documents are automatically saved to the cloud</w:t>
+      </w:r>
+    </w:p>
+    <w:p>
+      <w:pPr>
         <w:pStyle w:val="Compact"/>
-      </w:pPr>
-      <w:r>
-        <w:t xml:space="preserve">Your documents are automatically saved to the cloud</w:t>
-      </w:r>
-    </w:p>
-    <w:p>
-      <w:pPr>
         <w:numPr>
           <w:ilvl w:val="0"/>
           <w:numId w:val="1006"/>
         </w:numPr>
+      </w:pPr>
+      <w:r>
+        <w:t xml:space="preserve">Packages, class files, compilers and other LaTeX components are also in the cloud, saving you time installing and managing them</w:t>
+      </w:r>
+    </w:p>
+    <w:p>
+      <w:pPr>
         <w:pStyle w:val="Compact"/>
-      </w:pPr>
-      <w:r>
-        <w:t xml:space="preserve">Packages, class files, compilers and other LaTeX components are also in the cloud, saving you time installing and managing them</w:t>
-      </w:r>
-    </w:p>
-    <w:p>
-      <w:pPr>
         <w:numPr>
           <w:ilvl w:val="0"/>
           <w:numId w:val="1006"/>
         </w:numPr>
+      </w:pPr>
+      <w:r>
+        <w:t xml:space="preserve">Templates are provided for common types of documents, although you don’t need to use overleaf to get access to LaTeX templates</w:t>
+      </w:r>
+      <w:r>
+        <w:rPr>
+          <w:rStyle w:val="FootnoteReference"/>
+        </w:rPr>
+        <w:footnoteReference w:id="116"/>
+      </w:r>
+    </w:p>
+    <w:p>
+      <w:pPr>
         <w:pStyle w:val="Compact"/>
-      </w:pPr>
-      <w:r>
-        <w:t xml:space="preserve">Templates are provided for common types of documents, although you don’t need to use overleaf to get access to LaTeX templates</w:t>
-      </w:r>
-      <w:r>
-        <w:rPr>
-          <w:rStyle w:val="FootnoteReference"/>
-        </w:rPr>
-        <w:footnoteReference w:id="116"/>
-      </w:r>
-    </w:p>
-    <w:p>
-      <w:pPr>
         <w:numPr>
           <w:ilvl w:val="0"/>
           <w:numId w:val="1006"/>
         </w:numPr>
-        <w:pStyle w:val="Compact"/>
       </w:pPr>
       <w:r>
         <w:t xml:space="preserve">Overleaf publish lots of tutorials to help you learn LaTeX</w:t>
@@ -7294,54 +7294,54 @@
     </w:p>
     <w:p>
       <w:pPr>
+        <w:pStyle w:val="Compact"/>
         <w:numPr>
           <w:ilvl w:val="0"/>
           <w:numId w:val="1007"/>
         </w:numPr>
+      </w:pPr>
+      <w:r>
+        <w:t xml:space="preserve">Create and save a simple document using the overleaf tutorial</w:t>
+      </w:r>
+      <w:r>
+        <w:t xml:space="preserve"> </w:t>
+      </w:r>
+      <w:r>
+        <w:rPr>
+          <w:i/>
+          <w:iCs/>
+        </w:rPr>
+        <w:t xml:space="preserve">creating a document in overleaf</w:t>
+      </w:r>
+      <w:r>
+        <w:rPr>
+          <w:rStyle w:val="FootnoteReference"/>
+        </w:rPr>
+        <w:footnoteReference w:id="119"/>
+      </w:r>
+      <w:r>
+        <w:br/>
+      </w:r>
+    </w:p>
+    <w:p>
+      <w:pPr>
         <w:pStyle w:val="Compact"/>
-      </w:pPr>
-      <w:r>
-        <w:t xml:space="preserve">Create and save a simple document using the overleaf tutorial</w:t>
-      </w:r>
-      <w:r>
-        <w:t xml:space="preserve"> </w:t>
-      </w:r>
-      <w:r>
-        <w:rPr>
-          <w:iCs/>
-          <w:i/>
-        </w:rPr>
-        <w:t xml:space="preserve">creating a document in overleaf</w:t>
-      </w:r>
-      <w:r>
-        <w:rPr>
-          <w:rStyle w:val="FootnoteReference"/>
-        </w:rPr>
-        <w:footnoteReference w:id="119"/>
-      </w:r>
-      <w:r>
-        <w:br/>
-      </w:r>
-    </w:p>
-    <w:p>
-      <w:pPr>
         <w:numPr>
           <w:ilvl w:val="0"/>
           <w:numId w:val="1007"/>
         </w:numPr>
+      </w:pPr>
+      <w:r>
+        <w:t xml:space="preserve">Note that overleaf allows you to store your TeX source in a git repository so you can use version control if you want to</w:t>
+      </w:r>
+    </w:p>
+    <w:p>
+      <w:pPr>
         <w:pStyle w:val="Compact"/>
-      </w:pPr>
-      <w:r>
-        <w:t xml:space="preserve">Note that overleaf allows you to store your TeX source in a git repository so you can use version control if you want to</w:t>
-      </w:r>
-    </w:p>
-    <w:p>
-      <w:pPr>
         <w:numPr>
           <w:ilvl w:val="0"/>
           <w:numId w:val="1007"/>
         </w:numPr>
-        <w:pStyle w:val="Compact"/>
       </w:pPr>
       <w:r>
         <w:t xml:space="preserve">Browse the overleaf tutorials at</w:t>
@@ -7474,7 +7474,7 @@
     </w:p>
     <w:bookmarkEnd w:id="124"/>
     <w:bookmarkEnd w:id="125"/>
-    <w:bookmarkStart w:id="149" w:name="cv"/>
+    <w:bookmarkStart w:id="150" w:name="cv"/>
     <w:p>
       <w:pPr>
         <w:pStyle w:val="Heading1"/>
@@ -7504,8 +7504,8 @@
       </w:r>
       <w:r>
         <w:rPr>
+          <w:b/>
           <w:bCs/>
-          <w:b/>
         </w:rPr>
         <w:t xml:space="preserve">really</w:t>
       </w:r>
@@ -7637,8 +7637,8 @@
       </w:r>
       <w:r>
         <w:rPr>
+          <w:i/>
           <w:iCs/>
-          <w:i/>
         </w:rPr>
         <w:t xml:space="preserve">opportunities</w:t>
       </w:r>
@@ -7651,155 +7651,155 @@
     </w:p>
     <w:p>
       <w:pPr>
+        <w:pStyle w:val="Compact"/>
         <w:numPr>
           <w:ilvl w:val="0"/>
           <w:numId w:val="1008"/>
         </w:numPr>
+      </w:pPr>
+      <w:r>
+        <w:t xml:space="preserve">how your CV looks, the typesetting and style (typography)</w:t>
+      </w:r>
+    </w:p>
+    <w:p>
+      <w:pPr>
         <w:pStyle w:val="Compact"/>
-      </w:pPr>
-      <w:r>
-        <w:t xml:space="preserve">how your CV looks, the typesetting and style (typography)</w:t>
-      </w:r>
-    </w:p>
-    <w:p>
-      <w:pPr>
         <w:numPr>
           <w:ilvl w:val="0"/>
           <w:numId w:val="1008"/>
         </w:numPr>
+      </w:pPr>
+      <w:r>
+        <w:t xml:space="preserve">the content of your CV, what you’ve done</w:t>
+      </w:r>
+    </w:p>
+    <w:p>
+      <w:pPr>
         <w:pStyle w:val="Compact"/>
-      </w:pPr>
-      <w:r>
-        <w:t xml:space="preserve">the content of your CV, what you’ve done</w:t>
-      </w:r>
-    </w:p>
-    <w:p>
-      <w:pPr>
         <w:numPr>
           <w:ilvl w:val="0"/>
           <w:numId w:val="1008"/>
         </w:numPr>
+      </w:pPr>
+      <w:r>
+        <w:t xml:space="preserve">the quality and clarity of your written communication, how you describe yourself and your experience</w:t>
+      </w:r>
+    </w:p>
+    <w:p>
+      <w:pPr>
         <w:pStyle w:val="Compact"/>
-      </w:pPr>
-      <w:r>
-        <w:t xml:space="preserve">the quality and clarity of your written communication, how you describe yourself and your experience</w:t>
-      </w:r>
-    </w:p>
-    <w:p>
-      <w:pPr>
         <w:numPr>
           <w:ilvl w:val="0"/>
           <w:numId w:val="1008"/>
         </w:numPr>
+      </w:pPr>
+      <w:r>
+        <w:t xml:space="preserve">the editing, what you’ve decided to leave in (and leave out) of your CV</w:t>
+      </w:r>
+    </w:p>
+    <w:bookmarkStart w:id="140" w:name="knocking"/>
+    <w:p>
+      <w:pPr>
+        <w:pStyle w:val="Heading2"/>
+      </w:pPr>
+      <w:r>
+        <w:rPr>
+          <w:rStyle w:val="SectionNumber"/>
+        </w:rPr>
+        <w:t xml:space="preserve">6.1</w:t>
+      </w:r>
+      <w:r>
+        <w:tab/>
+      </w:r>
+      <w:r>
+        <w:t xml:space="preserve">Using your CV to get a job interview</w:t>
+      </w:r>
+    </w:p>
+    <w:p>
+      <w:pPr>
+        <w:pStyle w:val="FirstParagraph"/>
+      </w:pPr>
+      <w:r>
+        <w:t xml:space="preserve">By</w:t>
+      </w:r>
+      <w:r>
+        <w:t xml:space="preserve"> </w:t>
+      </w:r>
+      <w:r>
+        <w:rPr>
+          <w:i/>
+          <w:iCs/>
+        </w:rPr>
+        <w:t xml:space="preserve">opportunities</w:t>
+      </w:r>
+      <w:r>
+        <w:t xml:space="preserve"> </w:t>
+      </w:r>
+      <w:r>
+        <w:t xml:space="preserve">we mean both immediate ones within the next 12 months as well as those further in the future. To make the most of those opportunities, your CV needs to be persuasive enough to make an employer think they should invite you to interview.</w:t>
+      </w:r>
+    </w:p>
+    <w:bookmarkStart w:id="137" w:name="startearly"/>
+    <w:p>
+      <w:pPr>
+        <w:pStyle w:val="Heading3"/>
+      </w:pPr>
+      <w:r>
+        <w:rPr>
+          <w:rStyle w:val="SectionNumber"/>
+        </w:rPr>
+        <w:t xml:space="preserve">6.1.1</w:t>
+      </w:r>
+      <w:r>
+        <w:tab/>
+      </w:r>
+      <w:r>
+        <w:t xml:space="preserve">Job opportunities for first year students</w:t>
+      </w:r>
+    </w:p>
+    <w:p>
+      <w:pPr>
+        <w:pStyle w:val="FirstParagraph"/>
+      </w:pPr>
+      <w:r>
+        <w:t xml:space="preserve">During your first year of study,</w:t>
+      </w:r>
+      <w:r>
+        <w:t xml:space="preserve"> </w:t>
+      </w:r>
+      <w:r>
+        <w:rPr>
+          <w:i/>
+          <w:iCs/>
+        </w:rPr>
+        <w:t xml:space="preserve">opportunities</w:t>
+      </w:r>
+      <w:r>
+        <w:t xml:space="preserve"> </w:t>
+      </w:r>
+      <w:r>
+        <w:t xml:space="preserve">include insight events and summer internships:</w:t>
+      </w:r>
+    </w:p>
+    <w:p>
+      <w:pPr>
         <w:pStyle w:val="Compact"/>
-      </w:pPr>
-      <w:r>
-        <w:t xml:space="preserve">the editing, what you’ve decided to leave in (and leave out) of your CV</w:t>
-      </w:r>
-    </w:p>
-    <w:bookmarkStart w:id="140" w:name="knocking"/>
-    <w:p>
-      <w:pPr>
-        <w:pStyle w:val="Heading2"/>
-      </w:pPr>
-      <w:r>
-        <w:rPr>
-          <w:rStyle w:val="SectionNumber"/>
-        </w:rPr>
-        <w:t xml:space="preserve">6.1</w:t>
-      </w:r>
-      <w:r>
-        <w:tab/>
-      </w:r>
-      <w:r>
-        <w:t xml:space="preserve">Using your CV to get a job interview</w:t>
-      </w:r>
-    </w:p>
-    <w:p>
-      <w:pPr>
-        <w:pStyle w:val="FirstParagraph"/>
-      </w:pPr>
-      <w:r>
-        <w:t xml:space="preserve">By</w:t>
-      </w:r>
-      <w:r>
-        <w:t xml:space="preserve"> </w:t>
-      </w:r>
-      <w:r>
-        <w:rPr>
-          <w:iCs/>
-          <w:i/>
-        </w:rPr>
-        <w:t xml:space="preserve">opportunities</w:t>
-      </w:r>
-      <w:r>
-        <w:t xml:space="preserve"> </w:t>
-      </w:r>
-      <w:r>
-        <w:t xml:space="preserve">we mean both immediate ones within the next 12 months as well as those further in the future. To make the most of those opportunities, your CV needs to be persuasive enough to make an employer think they should invite you to interview.</w:t>
-      </w:r>
-    </w:p>
-    <w:bookmarkStart w:id="137" w:name="startearly"/>
-    <w:p>
-      <w:pPr>
-        <w:pStyle w:val="Heading3"/>
-      </w:pPr>
-      <w:r>
-        <w:rPr>
-          <w:rStyle w:val="SectionNumber"/>
-        </w:rPr>
-        <w:t xml:space="preserve">6.1.1</w:t>
-      </w:r>
-      <w:r>
-        <w:tab/>
-      </w:r>
-      <w:r>
-        <w:t xml:space="preserve">Job opportunities for first year students</w:t>
-      </w:r>
-    </w:p>
-    <w:p>
-      <w:pPr>
-        <w:pStyle w:val="FirstParagraph"/>
-      </w:pPr>
-      <w:r>
-        <w:t xml:space="preserve">During your first year of study,</w:t>
-      </w:r>
-      <w:r>
-        <w:t xml:space="preserve"> </w:t>
-      </w:r>
-      <w:r>
-        <w:rPr>
-          <w:iCs/>
-          <w:i/>
-        </w:rPr>
-        <w:t xml:space="preserve">opportunities</w:t>
-      </w:r>
-      <w:r>
-        <w:t xml:space="preserve"> </w:t>
-      </w:r>
-      <w:r>
-        <w:t xml:space="preserve">include insight events and summer internships:</w:t>
-      </w:r>
-    </w:p>
-    <w:p>
-      <w:pPr>
         <w:numPr>
           <w:ilvl w:val="0"/>
           <w:numId w:val="1009"/>
         </w:numPr>
+      </w:pPr>
+      <w:r>
+        <w:t xml:space="preserve">Spring insights, usually occur during easter vacation, and require you to apply before (or shortly after) Christmas, see</w:t>
+      </w:r>
+    </w:p>
+    <w:p>
+      <w:pPr>
         <w:pStyle w:val="Compact"/>
-      </w:pPr>
-      <w:r>
-        <w:t xml:space="preserve">Spring insights, usually occur during easter vacation, and require you to apply before (or shortly after) Christmas, see</w:t>
-      </w:r>
-    </w:p>
-    <w:p>
-      <w:pPr>
         <w:numPr>
           <w:ilvl w:val="1"/>
           <w:numId w:val="1010"/>
         </w:numPr>
-        <w:pStyle w:val="Compact"/>
       </w:pPr>
       <w:r>
         <w:t xml:space="preserve">insight events at</w:t>
@@ -7818,11 +7818,11 @@
     </w:p>
     <w:p>
       <w:pPr>
+        <w:pStyle w:val="Compact"/>
         <w:numPr>
           <w:ilvl w:val="1"/>
           <w:numId w:val="1010"/>
         </w:numPr>
-        <w:pStyle w:val="Compact"/>
       </w:pPr>
       <w:r>
         <w:t xml:space="preserve">and</w:t>
@@ -7841,23 +7841,23 @@
     </w:p>
     <w:p>
       <w:pPr>
+        <w:pStyle w:val="Compact"/>
         <w:numPr>
           <w:ilvl w:val="0"/>
           <w:numId w:val="1009"/>
         </w:numPr>
+      </w:pPr>
+      <w:r>
+        <w:t xml:space="preserve">Summer internships suitable for first year, see:</w:t>
+      </w:r>
+    </w:p>
+    <w:p>
+      <w:pPr>
         <w:pStyle w:val="Compact"/>
-      </w:pPr>
-      <w:r>
-        <w:t xml:space="preserve">Summer internships suitable for first year, see:</w:t>
-      </w:r>
-    </w:p>
-    <w:p>
-      <w:pPr>
         <w:numPr>
           <w:ilvl w:val="1"/>
           <w:numId w:val="1011"/>
         </w:numPr>
-        <w:pStyle w:val="Compact"/>
       </w:pPr>
       <w:r>
         <w:t xml:space="preserve">summer internships (open to first years) at</w:t>
@@ -7876,11 +7876,11 @@
     </w:p>
     <w:p>
       <w:pPr>
+        <w:pStyle w:val="Compact"/>
         <w:numPr>
           <w:ilvl w:val="1"/>
           <w:numId w:val="1011"/>
         </w:numPr>
-        <w:pStyle w:val="Compact"/>
       </w:pPr>
       <w:r>
         <w:t xml:space="preserve">the chapter on</w:t>
@@ -7892,8 +7892,8 @@
         <w:r>
           <w:rPr>
             <w:rStyle w:val="Hyperlink"/>
+            <w:i/>
             <w:iCs/>
-            <w:i/>
           </w:rPr>
           <w:t xml:space="preserve">Finding your Future</w:t>
         </w:r>
@@ -7909,8 +7909,8 @@
       </w:r>
       <w:r>
         <w:rPr>
+          <w:i/>
           <w:iCs/>
-          <w:i/>
         </w:rPr>
         <w:t xml:space="preserve">Coding your Future</w:t>
       </w:r>
@@ -7969,8 +7969,8 @@
       </w:r>
       <w:r>
         <w:rPr>
+          <w:i/>
           <w:iCs/>
-          <w:i/>
         </w:rPr>
         <w:t xml:space="preserve">opportunities</w:t>
       </w:r>
@@ -7983,11 +7983,11 @@
     </w:p>
     <w:p>
       <w:pPr>
+        <w:pStyle w:val="Compact"/>
         <w:numPr>
           <w:ilvl w:val="0"/>
           <w:numId w:val="1012"/>
         </w:numPr>
-        <w:pStyle w:val="Compact"/>
       </w:pPr>
       <w:r>
         <w:t xml:space="preserve">Year long placements in your penultimate year, if you’re considering doing</w:t>
@@ -8006,57 +8006,57 @@
     </w:p>
     <w:p>
       <w:pPr>
+        <w:pStyle w:val="Compact"/>
         <w:numPr>
           <w:ilvl w:val="0"/>
           <w:numId w:val="1012"/>
         </w:numPr>
+      </w:pPr>
+      <w:r>
+        <w:t xml:space="preserve">Summer internships (aimed at penultimate year students)</w:t>
+      </w:r>
+      <w:r>
+        <w:t xml:space="preserve"> </w:t>
+      </w:r>
+      <w:r>
+        <w:t xml:space="preserve">+ there are usually around ten summer internships in the Department of Computer Science for example, these</w:t>
+      </w:r>
+      <w:r>
+        <w:t xml:space="preserve"> </w:t>
+      </w:r>
+      <w:r>
+        <w:rPr>
+          <w:i/>
+          <w:iCs/>
+        </w:rPr>
+        <w:t xml:space="preserve">normally</w:t>
+      </w:r>
+      <w:r>
+        <w:t xml:space="preserve"> </w:t>
+      </w:r>
+      <w:r>
+        <w:t xml:space="preserve">don’t get advertised around April/May time</w:t>
+      </w:r>
+    </w:p>
+    <w:p>
+      <w:pPr>
         <w:pStyle w:val="Compact"/>
-      </w:pPr>
-      <w:r>
-        <w:t xml:space="preserve">Summer internships (aimed at penultimate year students)</w:t>
-      </w:r>
-      <w:r>
-        <w:t xml:space="preserve"> </w:t>
-      </w:r>
-      <w:r>
-        <w:t xml:space="preserve">+ there are usually around ten summer internships in the Department of Computer Science for example, these</w:t>
-      </w:r>
-      <w:r>
-        <w:t xml:space="preserve"> </w:t>
-      </w:r>
-      <w:r>
-        <w:rPr>
-          <w:iCs/>
-          <w:i/>
-        </w:rPr>
-        <w:t xml:space="preserve">normally</w:t>
-      </w:r>
-      <w:r>
-        <w:t xml:space="preserve"> </w:t>
-      </w:r>
-      <w:r>
-        <w:t xml:space="preserve">don’t get advertised around April/May time</w:t>
-      </w:r>
-    </w:p>
-    <w:p>
-      <w:pPr>
         <w:numPr>
           <w:ilvl w:val="0"/>
           <w:numId w:val="1012"/>
         </w:numPr>
+      </w:pPr>
+      <w:r>
+        <w:t xml:space="preserve">Graduate jobs or graduate schemes after graduation</w:t>
+      </w:r>
+    </w:p>
+    <w:p>
+      <w:pPr>
         <w:pStyle w:val="Compact"/>
-      </w:pPr>
-      <w:r>
-        <w:t xml:space="preserve">Graduate jobs or graduate schemes after graduation</w:t>
-      </w:r>
-    </w:p>
-    <w:p>
-      <w:pPr>
         <w:numPr>
           <w:ilvl w:val="0"/>
           <w:numId w:val="1012"/>
         </w:numPr>
-        <w:pStyle w:val="Compact"/>
       </w:pPr>
       <w:r>
         <w:t xml:space="preserve">Postgraduate study or research via masters or PhD etc</w:t>
@@ -8100,77 +8100,77 @@
     </w:p>
     <w:p>
       <w:pPr>
+        <w:pStyle w:val="Compact"/>
         <w:numPr>
           <w:ilvl w:val="0"/>
           <w:numId w:val="1013"/>
         </w:numPr>
+      </w:pPr>
+      <w:r>
+        <w:t xml:space="preserve">your</w:t>
+      </w:r>
+      <w:r>
+        <w:t xml:space="preserve"> </w:t>
+      </w:r>
+      <w:r>
+        <w:rPr>
+          <w:i/>
+          <w:iCs/>
+        </w:rPr>
+        <w:t xml:space="preserve">education</w:t>
+      </w:r>
+      <w:r>
+        <w:t xml:space="preserve">, including high school and University</w:t>
+      </w:r>
+    </w:p>
+    <w:p>
+      <w:pPr>
         <w:pStyle w:val="Compact"/>
-      </w:pPr>
-      <w:r>
-        <w:t xml:space="preserve">your</w:t>
-      </w:r>
-      <w:r>
-        <w:t xml:space="preserve"> </w:t>
-      </w:r>
-      <w:r>
-        <w:rPr>
-          <w:iCs/>
-          <w:i/>
-        </w:rPr>
-        <w:t xml:space="preserve">education</w:t>
-      </w:r>
-      <w:r>
-        <w:t xml:space="preserve">, including high school and University</w:t>
-      </w:r>
-    </w:p>
-    <w:p>
-      <w:pPr>
         <w:numPr>
           <w:ilvl w:val="0"/>
           <w:numId w:val="1013"/>
         </w:numPr>
+      </w:pPr>
+      <w:r>
+        <w:t xml:space="preserve">your</w:t>
+      </w:r>
+      <w:r>
+        <w:t xml:space="preserve"> </w:t>
+      </w:r>
+      <w:r>
+        <w:rPr>
+          <w:i/>
+          <w:iCs/>
+        </w:rPr>
+        <w:t xml:space="preserve">experience</w:t>
+      </w:r>
+      <w:r>
+        <w:t xml:space="preserve">, voluntary, paid, casual, technical and non-technical:</w:t>
+      </w:r>
+      <w:r>
+        <w:t xml:space="preserve"> </w:t>
+      </w:r>
+      <w:r>
+        <w:rPr>
+          <w:i/>
+          <w:iCs/>
+        </w:rPr>
+        <w:t xml:space="preserve">any</w:t>
+      </w:r>
+      <w:r>
+        <w:t xml:space="preserve"> </w:t>
+      </w:r>
+      <w:r>
+        <w:t xml:space="preserve">experience demonstrates your range of soft and hard skills</w:t>
+      </w:r>
+    </w:p>
+    <w:p>
+      <w:pPr>
         <w:pStyle w:val="Compact"/>
-      </w:pPr>
-      <w:r>
-        <w:t xml:space="preserve">your</w:t>
-      </w:r>
-      <w:r>
-        <w:t xml:space="preserve"> </w:t>
-      </w:r>
-      <w:r>
-        <w:rPr>
-          <w:iCs/>
-          <w:i/>
-        </w:rPr>
-        <w:t xml:space="preserve">experience</w:t>
-      </w:r>
-      <w:r>
-        <w:t xml:space="preserve">, voluntary, paid, casual, technical and non-technical:</w:t>
-      </w:r>
-      <w:r>
-        <w:t xml:space="preserve"> </w:t>
-      </w:r>
-      <w:r>
-        <w:rPr>
-          <w:iCs/>
-          <w:i/>
-        </w:rPr>
-        <w:t xml:space="preserve">any</w:t>
-      </w:r>
-      <w:r>
-        <w:t xml:space="preserve"> </w:t>
-      </w:r>
-      <w:r>
-        <w:t xml:space="preserve">experience demonstrates your range of soft and hard skills</w:t>
-      </w:r>
-    </w:p>
-    <w:p>
-      <w:pPr>
         <w:numPr>
           <w:ilvl w:val="0"/>
           <w:numId w:val="1013"/>
         </w:numPr>
-        <w:pStyle w:val="Compact"/>
       </w:pPr>
       <w:r>
         <w:t xml:space="preserve">your</w:t>
@@ -8180,8 +8180,8 @@
       </w:r>
       <w:r>
         <w:rPr>
+          <w:i/>
           <w:iCs/>
-          <w:i/>
         </w:rPr>
         <w:t xml:space="preserve">projects</w:t>
       </w:r>
@@ -8212,7 +8212,7 @@
       </w:r>
     </w:p>
     <w:bookmarkEnd w:id="141"/>
-    <w:bookmarkStart w:id="147" w:name="debugging-your-cv-checklist"/>
+    <w:bookmarkStart w:id="142" w:name="weird"/>
     <w:p>
       <w:pPr>
         <w:pStyle w:val="Heading2"/>
@@ -8227,6 +8227,101 @@
         <w:tab/>
       </w:r>
       <w:r>
+        <w:t xml:space="preserve">Beware of weird LaTeX templates</w:t>
+      </w:r>
+    </w:p>
+    <w:p>
+      <w:pPr>
+        <w:pStyle w:val="FirstParagraph"/>
+      </w:pPr>
+      <w:r>
+        <w:t xml:space="preserve">LaTeX and packages like</w:t>
+      </w:r>
+      <w:r>
+        <w:t xml:space="preserve"> </w:t>
+      </w:r>
+      <w:r>
+        <w:rPr>
+          <w:rStyle w:val="VerbatimChar"/>
+        </w:rPr>
+        <w:t xml:space="preserve">hyperref</w:t>
+      </w:r>
+      <w:r>
+        <w:t xml:space="preserve"> </w:t>
+      </w:r>
+      <w:r>
+        <w:t xml:space="preserve">which can be found in some of the CV templates above, sometimes default to weird and unusual styles. A good example of this is drawing an ugly cyan box around hyperlinks using</w:t>
+      </w:r>
+      <w:r>
+        <w:t xml:space="preserve"> </w:t>
+      </w:r>
+      <w:r>
+        <w:rPr>
+          <w:rStyle w:val="VerbatimChar"/>
+        </w:rPr>
+        <w:t xml:space="preserve">urlcolor-cyan</w:t>
+      </w:r>
+      <w:r>
+        <w:t xml:space="preserve">. This looks horrible, but you can over-ride by using something like this:</w:t>
+      </w:r>
+    </w:p>
+    <w:p>
+      <w:pPr>
+        <w:pStyle w:val="SourceCode"/>
+      </w:pPr>
+      <w:r>
+        <w:rPr>
+          <w:rStyle w:val="FunctionTok"/>
+        </w:rPr>
+        <w:t xml:space="preserve">\href</w:t>
+      </w:r>
+      <w:r>
+        <w:rPr>
+          <w:rStyle w:val="NormalTok"/>
+        </w:rPr>
+        <w:t xml:space="preserve">{https://www.cdyf.me}{</w:t>
+      </w:r>
+      <w:r>
+        <w:rPr>
+          <w:rStyle w:val="FunctionTok"/>
+        </w:rPr>
+        <w:t xml:space="preserve">\textcolor</w:t>
+      </w:r>
+      <w:r>
+        <w:rPr>
+          <w:rStyle w:val="NormalTok"/>
+        </w:rPr>
+        <w:t xml:space="preserve">{blue}{</w:t>
+      </w:r>
+      <w:r>
+        <w:rPr>
+          <w:rStyle w:val="FunctionTok"/>
+        </w:rPr>
+        <w:t xml:space="preserve">\underline</w:t>
+      </w:r>
+      <w:r>
+        <w:rPr>
+          <w:rStyle w:val="NormalTok"/>
+        </w:rPr>
+        <w:t xml:space="preserve">{cdyf.me}}}</w:t>
+      </w:r>
+    </w:p>
+    <w:bookmarkEnd w:id="142"/>
+    <w:bookmarkStart w:id="148" w:name="debugging-your-cv-checklist"/>
+    <w:p>
+      <w:pPr>
+        <w:pStyle w:val="Heading2"/>
+      </w:pPr>
+      <w:r>
+        <w:rPr>
+          <w:rStyle w:val="SectionNumber"/>
+        </w:rPr>
+        <w:t xml:space="preserve">6.4</w:t>
+      </w:r>
+      <w:r>
+        <w:tab/>
+      </w:r>
+      <w:r>
         <w:t xml:space="preserve">Debugging your CV checklist</w:t>
       </w:r>
     </w:p>
@@ -8260,8 +8355,8 @@
       </w:r>
       <w:r>
         <w:rPr>
+          <w:b/>
           <w:bCs/>
-          <w:b/>
         </w:rPr>
         <w:t xml:space="preserve">can be fatal</w:t>
       </w:r>
@@ -8274,71 +8369,71 @@
     </w:p>
     <w:p>
       <w:pPr>
+        <w:pStyle w:val="Compact"/>
         <w:numPr>
           <w:ilvl w:val="0"/>
           <w:numId w:val="1014"/>
         </w:numPr>
+      </w:pPr>
+      <w:r>
+        <w:t xml:space="preserve">Is your year of graduation, degree program, University and expected (or achieved) degree classification clear?</w:t>
+      </w:r>
+    </w:p>
+    <w:p>
+      <w:pPr>
         <w:pStyle w:val="Compact"/>
-      </w:pPr>
-      <w:r>
-        <w:t xml:space="preserve">Is your year of graduation, degree program, University and expected (or achieved) degree classification clear?</w:t>
-      </w:r>
-    </w:p>
-    <w:p>
-      <w:pPr>
         <w:numPr>
           <w:ilvl w:val="0"/>
           <w:numId w:val="1014"/>
         </w:numPr>
+      </w:pPr>
+      <w:r>
+        <w:t xml:space="preserve">Are there any spelling mistakes, typos and grammatical errors? Don’t just rely on a spellchecker, they can’t detect everything</w:t>
+      </w:r>
+    </w:p>
+    <w:p>
+      <w:pPr>
         <w:pStyle w:val="Compact"/>
-      </w:pPr>
-      <w:r>
-        <w:t xml:space="preserve">Are there any spelling mistakes, typos and grammatical errors? Don’t just rely on a spellchecker, they can’t detect everything</w:t>
-      </w:r>
-    </w:p>
-    <w:p>
-      <w:pPr>
         <w:numPr>
           <w:ilvl w:val="0"/>
           <w:numId w:val="1014"/>
         </w:numPr>
+      </w:pPr>
+      <w:r>
+        <w:t xml:space="preserve">Does it look good, decent layout, easy to scan?</w:t>
+      </w:r>
+    </w:p>
+    <w:p>
+      <w:pPr>
         <w:pStyle w:val="Compact"/>
-      </w:pPr>
-      <w:r>
-        <w:t xml:space="preserve">Does it look good, decent layout, easy to scan?</w:t>
-      </w:r>
-    </w:p>
-    <w:p>
-      <w:pPr>
         <w:numPr>
           <w:ilvl w:val="0"/>
           <w:numId w:val="1014"/>
         </w:numPr>
+      </w:pPr>
+      <w:r>
+        <w:t xml:space="preserve">Does it fit comfortably on one page (preferably) or two pages only? Not too cramped or gappy?</w:t>
+      </w:r>
+    </w:p>
+    <w:p>
+      <w:pPr>
         <w:pStyle w:val="Compact"/>
-      </w:pPr>
-      <w:r>
-        <w:t xml:space="preserve">Does it fit comfortably on one page (preferably) or two pages only? Not too cramped or gappy?</w:t>
-      </w:r>
-    </w:p>
-    <w:p>
-      <w:pPr>
         <w:numPr>
           <w:ilvl w:val="0"/>
           <w:numId w:val="1014"/>
         </w:numPr>
+      </w:pPr>
+      <w:r>
+        <w:t xml:space="preserve">Is it in reverse chronological order? Are the most important (usually recent) things first?</w:t>
+      </w:r>
+    </w:p>
+    <w:p>
+      <w:pPr>
         <w:pStyle w:val="Compact"/>
-      </w:pPr>
-      <w:r>
-        <w:t xml:space="preserve">Is it in reverse chronological order? Are the most important (usually recent) things first?</w:t>
-      </w:r>
-    </w:p>
-    <w:p>
-      <w:pPr>
         <w:numPr>
           <w:ilvl w:val="0"/>
           <w:numId w:val="1014"/>
         </w:numPr>
-        <w:pStyle w:val="Compact"/>
       </w:pPr>
       <w:r>
         <w:t xml:space="preserve">Have you talked about what you have actually done using prominent verbs, rather than just what you know? See the</w:t>
@@ -8346,12 +8441,12 @@
       <w:r>
         <w:t xml:space="preserve"> </w:t>
       </w:r>
-      <w:hyperlink r:id="rId142">
+      <w:hyperlink r:id="rId143">
         <w:r>
           <w:rPr>
             <w:rStyle w:val="Hyperlink"/>
+            <w:i/>
             <w:iCs/>
-            <w:i/>
           </w:rPr>
           <w:t xml:space="preserve">Verbalising your Future</w:t>
         </w:r>
@@ -8367,8 +8462,8 @@
       </w:r>
       <w:r>
         <w:rPr>
+          <w:i/>
           <w:iCs/>
-          <w:i/>
         </w:rPr>
         <w:t xml:space="preserve">Coding your Future</w:t>
       </w:r>
@@ -8381,35 +8476,35 @@
     </w:p>
     <w:p>
       <w:pPr>
+        <w:pStyle w:val="Compact"/>
         <w:numPr>
           <w:ilvl w:val="0"/>
           <w:numId w:val="1014"/>
         </w:numPr>
+      </w:pPr>
+      <w:r>
+        <w:t xml:space="preserve">Have you mentioned disciplines you are studying now and throughout the current academic year, not just courses you have finished?</w:t>
+      </w:r>
+    </w:p>
+    <w:p>
+      <w:pPr>
         <w:pStyle w:val="Compact"/>
-      </w:pPr>
-      <w:r>
-        <w:t xml:space="preserve">Have you mentioned disciplines you are studying now and throughout the current academic year, not just courses you have finished?</w:t>
-      </w:r>
-    </w:p>
-    <w:p>
-      <w:pPr>
         <w:numPr>
           <w:ilvl w:val="0"/>
           <w:numId w:val="1014"/>
         </w:numPr>
+      </w:pPr>
+      <w:r>
+        <w:t xml:space="preserve">Have you quantified and provided evidence for the claims you make?</w:t>
+      </w:r>
+    </w:p>
+    <w:p>
+      <w:pPr>
         <w:pStyle w:val="Compact"/>
-      </w:pPr>
-      <w:r>
-        <w:t xml:space="preserve">Have you quantified and provided evidence for the claims you make?</w:t>
-      </w:r>
-    </w:p>
-    <w:p>
-      <w:pPr>
         <w:numPr>
           <w:ilvl w:val="0"/>
           <w:numId w:val="1014"/>
         </w:numPr>
-        <w:pStyle w:val="Compact"/>
       </w:pPr>
       <w:r>
         <w:t xml:space="preserve">Is your CV robot proof? Many large employers use automated applicant tracking systems that use software to screen CVs long before a human ever sees them. You can feed your CV through software like</w:t>
@@ -8417,7 +8512,7 @@
       <w:r>
         <w:t xml:space="preserve"> </w:t>
       </w:r>
-      <w:hyperlink r:id="rId143">
+      <w:hyperlink r:id="rId144">
         <w:r>
           <w:rPr>
             <w:rStyle w:val="Hyperlink"/>
@@ -8434,7 +8529,7 @@
       <w:r>
         <w:t xml:space="preserve"> </w:t>
       </w:r>
-      <w:hyperlink r:id="rId144">
+      <w:hyperlink r:id="rId145">
         <w:r>
           <w:rPr>
             <w:rStyle w:val="Hyperlink"/>
@@ -8448,11 +8543,11 @@
     </w:p>
     <w:p>
       <w:pPr>
+        <w:pStyle w:val="Compact"/>
         <w:numPr>
           <w:ilvl w:val="0"/>
           <w:numId w:val="1014"/>
         </w:numPr>
-        <w:pStyle w:val="Compact"/>
       </w:pPr>
       <w:r>
         <w:t xml:space="preserve">Find out more in the</w:t>
@@ -8462,8 +8557,8 @@
       </w:r>
       <w:r>
         <w:rPr>
+          <w:i/>
           <w:iCs/>
-          <w:i/>
         </w:rPr>
         <w:t xml:space="preserve">debugging your future</w:t>
       </w:r>
@@ -8476,7 +8571,7 @@
       <w:r>
         <w:t xml:space="preserve"> </w:t>
       </w:r>
-      <w:hyperlink r:id="rId145">
+      <w:hyperlink r:id="rId146">
         <w:r>
           <w:rPr>
             <w:rStyle w:val="Hyperlink"/>
@@ -8504,11 +8599,11 @@
     </w:p>
     <w:p>
       <w:pPr>
+        <w:pStyle w:val="Compact"/>
         <w:numPr>
           <w:ilvl w:val="0"/>
           <w:numId w:val="1014"/>
         </w:numPr>
-        <w:pStyle w:val="Compact"/>
       </w:pPr>
       <w:r>
         <w:t xml:space="preserve">If you’re a University of Manchester student, take a look at the CV pathway from the careers service at</w:t>
@@ -8516,7 +8611,7 @@
       <w:r>
         <w:t xml:space="preserve"> </w:t>
       </w:r>
-      <w:hyperlink r:id="rId146">
+      <w:hyperlink r:id="rId147">
         <w:r>
           <w:rPr>
             <w:rStyle w:val="Hyperlink"/>
@@ -8550,51 +8645,51 @@
       </w:r>
       <w:r>
         <w:rPr>
+          <w:i/>
           <w:iCs/>
+        </w:rPr>
+        <w:t xml:space="preserve">not</w:t>
+      </w:r>
+      <w:r>
+        <w:t xml:space="preserve"> </w:t>
+      </w:r>
+      <w:r>
+        <w:t xml:space="preserve">the same as your University credentials</w:t>
+      </w:r>
+    </w:p>
+    <w:bookmarkEnd w:id="148"/>
+    <w:bookmarkStart w:id="149" w:name="cvconc"/>
+    <w:p>
+      <w:pPr>
+        <w:pStyle w:val="Heading2"/>
+      </w:pPr>
+      <w:r>
+        <w:rPr>
+          <w:rStyle w:val="SectionNumber"/>
+        </w:rPr>
+        <w:t xml:space="preserve">6.5</w:t>
+      </w:r>
+      <w:r>
+        <w:tab/>
+      </w:r>
+      <w:r>
+        <w:t xml:space="preserve">Summary</w:t>
+      </w:r>
+    </w:p>
+    <w:p>
+      <w:pPr>
+        <w:pStyle w:val="FirstParagraph"/>
+      </w:pPr>
+      <w:r>
+        <w:t xml:space="preserve">Your curriculum vitae is a</w:t>
+      </w:r>
+      <w:r>
+        <w:t xml:space="preserve"> </w:t>
+      </w:r>
+      <w:r>
+        <w:rPr>
           <w:i/>
-        </w:rPr>
-        <w:t xml:space="preserve">not</w:t>
-      </w:r>
-      <w:r>
-        <w:t xml:space="preserve"> </w:t>
-      </w:r>
-      <w:r>
-        <w:t xml:space="preserve">the same as your University credentials</w:t>
-      </w:r>
-    </w:p>
-    <w:bookmarkEnd w:id="147"/>
-    <w:bookmarkStart w:id="148" w:name="cvconc"/>
-    <w:p>
-      <w:pPr>
-        <w:pStyle w:val="Heading2"/>
-      </w:pPr>
-      <w:r>
-        <w:rPr>
-          <w:rStyle w:val="SectionNumber"/>
-        </w:rPr>
-        <w:t xml:space="preserve">6.4</w:t>
-      </w:r>
-      <w:r>
-        <w:tab/>
-      </w:r>
-      <w:r>
-        <w:t xml:space="preserve">Summary</w:t>
-      </w:r>
-    </w:p>
-    <w:p>
-      <w:pPr>
-        <w:pStyle w:val="FirstParagraph"/>
-      </w:pPr>
-      <w:r>
-        <w:t xml:space="preserve">Your curriculum vitae is a</w:t>
-      </w:r>
-      <w:r>
-        <w:t xml:space="preserve"> </w:t>
-      </w:r>
-      <w:r>
-        <w:rPr>
           <w:iCs/>
-          <w:i/>
         </w:rPr>
         <w:t xml:space="preserve">really</w:t>
       </w:r>
@@ -8615,35 +8710,35 @@
     </w:p>
     <w:p>
       <w:pPr>
+        <w:pStyle w:val="Compact"/>
         <w:numPr>
           <w:ilvl w:val="0"/>
           <w:numId w:val="1015"/>
         </w:numPr>
+      </w:pPr>
+      <w:r>
+        <w:t xml:space="preserve">your individual COMP101 coursework (see blackboard)</w:t>
+      </w:r>
+    </w:p>
+    <w:p>
+      <w:pPr>
         <w:pStyle w:val="Compact"/>
-      </w:pPr>
-      <w:r>
-        <w:t xml:space="preserve">your individual COMP101 coursework (see blackboard)</w:t>
-      </w:r>
-    </w:p>
-    <w:p>
-      <w:pPr>
         <w:numPr>
           <w:ilvl w:val="0"/>
           <w:numId w:val="1015"/>
         </w:numPr>
+      </w:pPr>
+      <w:r>
+        <w:t xml:space="preserve">your CV / resume</w:t>
+      </w:r>
+    </w:p>
+    <w:p>
+      <w:pPr>
         <w:pStyle w:val="Compact"/>
-      </w:pPr>
-      <w:r>
-        <w:t xml:space="preserve">your CV / resume</w:t>
-      </w:r>
-    </w:p>
-    <w:p>
-      <w:pPr>
         <w:numPr>
           <w:ilvl w:val="0"/>
           <w:numId w:val="1015"/>
         </w:numPr>
-        <w:pStyle w:val="Compact"/>
       </w:pPr>
       <w:r>
         <w:t xml:space="preserve">your third year project dissertation. It might seem a long way off now but it comes around very quickly!</w:t>
@@ -8657,9 +8752,9 @@
         <w:t xml:space="preserve">…and more.</w:t>
       </w:r>
     </w:p>
-    <w:bookmarkEnd w:id="148"/>
     <w:bookmarkEnd w:id="149"/>
-    <w:bookmarkStart w:id="150" w:name="appendix"/>
+    <w:bookmarkEnd w:id="150"/>
+    <w:bookmarkStart w:id="151" w:name="appendix"/>
     <w:p>
       <w:pPr>
         <w:pStyle w:val="Heading1"/>
@@ -8668,8 +8763,8 @@
         <w:t xml:space="preserve">Appendix</w:t>
       </w:r>
     </w:p>
-    <w:bookmarkEnd w:id="150"/>
-    <w:bookmarkStart w:id="175" w:name="typography"/>
+    <w:bookmarkEnd w:id="151"/>
+    <w:bookmarkStart w:id="176" w:name="typography"/>
     <w:p>
       <w:pPr>
         <w:pStyle w:val="Heading1"/>
@@ -8697,7 +8792,7 @@
       <w:r>
         <w:t xml:space="preserve"> </w:t>
       </w:r>
-      <w:hyperlink r:id="rId151">
+      <w:hyperlink r:id="rId152">
         <w:r>
           <w:rPr>
             <w:rStyle w:val="Hyperlink"/>
@@ -8714,7 +8809,7 @@
       <w:r>
         <w:t xml:space="preserve"> </w:t>
       </w:r>
-      <w:hyperlink r:id="rId152">
+      <w:hyperlink r:id="rId153">
         <w:r>
           <w:rPr>
             <w:rStyle w:val="Hyperlink"/>
@@ -8729,8 +8824,8 @@
         <w:t xml:space="preserve">etc.</w:t>
       </w:r>
     </w:p>
-    <w:bookmarkStart w:id="174" w:name="refs"/>
-    <w:bookmarkStart w:id="154" w:name="ref-googlescholar"/>
+    <w:bookmarkStart w:id="175" w:name="refs"/>
+    <w:bookmarkStart w:id="155" w:name="ref-googlescholar"/>
     <w:p>
       <w:pPr>
         <w:pStyle w:val="Bibliography"/>
@@ -8771,7 +8866,7 @@
       <w:r>
         <w:t xml:space="preserve"> </w:t>
       </w:r>
-      <w:hyperlink r:id="rId153">
+      <w:hyperlink r:id="rId154">
         <w:r>
           <w:rPr>
             <w:rStyle w:val="Hyperlink"/>
@@ -8783,8 +8878,8 @@
         <w:t xml:space="preserve">.</w:t>
       </w:r>
     </w:p>
-    <w:bookmarkEnd w:id="154"/>
-    <w:bookmarkStart w:id="156" w:name="ref-codinghorror"/>
+    <w:bookmarkEnd w:id="155"/>
+    <w:bookmarkStart w:id="157" w:name="ref-codinghorror"/>
     <w:p>
       <w:pPr>
         <w:pStyle w:val="Bibliography"/>
@@ -8852,7 +8947,7 @@
       <w:r>
         <w:t xml:space="preserve"> </w:t>
       </w:r>
-      <w:hyperlink r:id="rId155">
+      <w:hyperlink r:id="rId156">
         <w:r>
           <w:rPr>
             <w:rStyle w:val="Hyperlink"/>
@@ -8864,8 +8959,8 @@
         <w:t xml:space="preserve">.</w:t>
       </w:r>
     </w:p>
-    <w:bookmarkEnd w:id="156"/>
-    <w:bookmarkStart w:id="158" w:name="ref-turingomnibus"/>
+    <w:bookmarkEnd w:id="157"/>
+    <w:bookmarkStart w:id="159" w:name="ref-turingomnibus"/>
     <w:p>
       <w:pPr>
         <w:pStyle w:val="Bibliography"/>
@@ -8878,85 +8973,85 @@
       </w:r>
       <w:r>
         <w:rPr>
+          <w:i/>
           <w:iCs/>
+        </w:rPr>
+        <w:t xml:space="preserve">The</w:t>
+      </w:r>
+      <w:r>
+        <w:rPr>
           <w:i/>
-        </w:rPr>
-        <w:t xml:space="preserve">The</w:t>
-      </w:r>
-      <w:r>
-        <w:rPr>
           <w:iCs/>
+        </w:rPr>
+        <w:t xml:space="preserve"> </w:t>
+      </w:r>
+      <w:r>
+        <w:rPr>
           <w:i/>
-        </w:rPr>
-        <w:t xml:space="preserve"> </w:t>
-      </w:r>
-      <w:r>
-        <w:rPr>
           <w:iCs/>
+        </w:rPr>
+        <w:t xml:space="preserve">New</w:t>
+      </w:r>
+      <w:r>
+        <w:rPr>
           <w:i/>
-        </w:rPr>
-        <w:t xml:space="preserve">New</w:t>
-      </w:r>
-      <w:r>
-        <w:rPr>
           <w:iCs/>
+        </w:rPr>
+        <w:t xml:space="preserve"> </w:t>
+      </w:r>
+      <w:r>
+        <w:rPr>
           <w:i/>
-        </w:rPr>
-        <w:t xml:space="preserve"> </w:t>
-      </w:r>
-      <w:r>
-        <w:rPr>
           <w:iCs/>
+        </w:rPr>
+        <w:t xml:space="preserve">Turing</w:t>
+      </w:r>
+      <w:r>
+        <w:rPr>
           <w:i/>
-        </w:rPr>
-        <w:t xml:space="preserve">Turing</w:t>
-      </w:r>
-      <w:r>
-        <w:rPr>
           <w:iCs/>
+        </w:rPr>
+        <w:t xml:space="preserve"> </w:t>
+      </w:r>
+      <w:r>
+        <w:rPr>
           <w:i/>
-        </w:rPr>
-        <w:t xml:space="preserve"> </w:t>
-      </w:r>
-      <w:r>
-        <w:rPr>
           <w:iCs/>
+        </w:rPr>
+        <w:t xml:space="preserve">Omnibus</w:t>
+      </w:r>
+      <w:r>
+        <w:rPr>
           <w:i/>
-        </w:rPr>
-        <w:t xml:space="preserve">Omnibus</w:t>
-      </w:r>
-      <w:r>
-        <w:rPr>
           <w:iCs/>
+        </w:rPr>
+        <w:t xml:space="preserve">: 66 Excursions in</w:t>
+      </w:r>
+      <w:r>
+        <w:rPr>
           <w:i/>
-        </w:rPr>
-        <w:t xml:space="preserve">: 66 Excursions in</w:t>
-      </w:r>
-      <w:r>
-        <w:rPr>
           <w:iCs/>
+        </w:rPr>
+        <w:t xml:space="preserve"> </w:t>
+      </w:r>
+      <w:r>
+        <w:rPr>
           <w:i/>
-        </w:rPr>
-        <w:t xml:space="preserve"> </w:t>
-      </w:r>
-      <w:r>
-        <w:rPr>
           <w:iCs/>
+        </w:rPr>
+        <w:t xml:space="preserve">Computer</w:t>
+      </w:r>
+      <w:r>
+        <w:rPr>
           <w:i/>
-        </w:rPr>
-        <w:t xml:space="preserve">Computer</w:t>
-      </w:r>
-      <w:r>
-        <w:rPr>
           <w:iCs/>
+        </w:rPr>
+        <w:t xml:space="preserve"> </w:t>
+      </w:r>
+      <w:r>
+        <w:rPr>
           <w:i/>
-        </w:rPr>
-        <w:t xml:space="preserve"> </w:t>
-      </w:r>
-      <w:r>
-        <w:rPr>
           <w:iCs/>
-          <w:i/>
         </w:rPr>
         <w:t xml:space="preserve">Science</w:t>
       </w:r>
@@ -8966,7 +9061,7 @@
       <w:r>
         <w:t xml:space="preserve"> </w:t>
       </w:r>
-      <w:hyperlink r:id="rId157">
+      <w:hyperlink r:id="rId158">
         <w:r>
           <w:rPr>
             <w:rStyle w:val="Hyperlink"/>
@@ -8978,8 +9073,8 @@
         <w:t xml:space="preserve">.</w:t>
       </w:r>
     </w:p>
-    <w:bookmarkEnd w:id="158"/>
-    <w:bookmarkStart w:id="160" w:name="ref-debugyourfuture"/>
+    <w:bookmarkEnd w:id="159"/>
+    <w:bookmarkStart w:id="161" w:name="ref-debugyourfuture"/>
     <w:p>
       <w:pPr>
         <w:pStyle w:val="Bibliography"/>
@@ -9004,8 +9099,8 @@
       </w:r>
       <w:r>
         <w:rPr>
+          <w:i/>
           <w:iCs/>
-          <w:i/>
         </w:rPr>
         <w:t xml:space="preserve">Coding Your Future: A Guidebook for Students</w:t>
       </w:r>
@@ -9015,7 +9110,7 @@
       <w:r>
         <w:t xml:space="preserve"> </w:t>
       </w:r>
-      <w:hyperlink r:id="rId159">
+      <w:hyperlink r:id="rId160">
         <w:r>
           <w:rPr>
             <w:rStyle w:val="Hyperlink"/>
@@ -9027,8 +9122,8 @@
         <w:t xml:space="preserve">.</w:t>
       </w:r>
     </w:p>
-    <w:bookmarkEnd w:id="160"/>
-    <w:bookmarkStart w:id="161" w:name="ref-findingyourfuture"/>
+    <w:bookmarkEnd w:id="161"/>
+    <w:bookmarkStart w:id="162" w:name="ref-findingyourfuture"/>
     <w:p>
       <w:pPr>
         <w:pStyle w:val="Bibliography"/>
@@ -9053,8 +9148,8 @@
       </w:r>
       <w:r>
         <w:rPr>
+          <w:i/>
           <w:iCs/>
-          <w:i/>
         </w:rPr>
         <w:t xml:space="preserve">Coding Your Future: A Guidebook for Students</w:t>
       </w:r>
@@ -9076,8 +9171,8 @@
         <w:t xml:space="preserve">.</w:t>
       </w:r>
     </w:p>
-    <w:bookmarkEnd w:id="161"/>
-    <w:bookmarkStart w:id="163" w:name="ref-knuth"/>
+    <w:bookmarkEnd w:id="162"/>
+    <w:bookmarkStart w:id="164" w:name="ref-knuth"/>
     <w:p>
       <w:pPr>
         <w:pStyle w:val="Bibliography"/>
@@ -9090,22 +9185,22 @@
       </w:r>
       <w:r>
         <w:rPr>
+          <w:i/>
           <w:iCs/>
+        </w:rPr>
+        <w:t xml:space="preserve">The</w:t>
+      </w:r>
+      <w:r>
+        <w:rPr>
           <w:i/>
-        </w:rPr>
-        <w:t xml:space="preserve">The</w:t>
-      </w:r>
-      <w:r>
-        <w:rPr>
           <w:iCs/>
+        </w:rPr>
+        <w:t xml:space="preserve"> </w:t>
+      </w:r>
+      <w:r>
+        <w:rPr>
           <w:i/>
-        </w:rPr>
-        <w:t xml:space="preserve"> </w:t>
-      </w:r>
-      <w:r>
-        <w:rPr>
           <w:iCs/>
-          <w:i/>
         </w:rPr>
         <w:t xml:space="preserve">TeXbook</w:t>
       </w:r>
@@ -9115,7 +9210,7 @@
       <w:r>
         <w:t xml:space="preserve"> </w:t>
       </w:r>
-      <w:hyperlink r:id="rId162">
+      <w:hyperlink r:id="rId163">
         <w:r>
           <w:rPr>
             <w:rStyle w:val="Hyperlink"/>
@@ -9127,8 +9222,8 @@
         <w:t xml:space="preserve">.</w:t>
       </w:r>
     </w:p>
-    <w:bookmarkEnd w:id="163"/>
-    <w:bookmarkStart w:id="165" w:name="ref-kopka"/>
+    <w:bookmarkEnd w:id="164"/>
+    <w:bookmarkStart w:id="166" w:name="ref-kopka"/>
     <w:p>
       <w:pPr>
         <w:pStyle w:val="Bibliography"/>
@@ -9141,22 +9236,22 @@
       </w:r>
       <w:r>
         <w:rPr>
+          <w:i/>
           <w:iCs/>
+        </w:rPr>
+        <w:t xml:space="preserve">Guide to</w:t>
+      </w:r>
+      <w:r>
+        <w:rPr>
           <w:i/>
-        </w:rPr>
-        <w:t xml:space="preserve">Guide to</w:t>
-      </w:r>
-      <w:r>
-        <w:rPr>
           <w:iCs/>
+        </w:rPr>
+        <w:t xml:space="preserve"> </w:t>
+      </w:r>
+      <w:r>
+        <w:rPr>
           <w:i/>
-        </w:rPr>
-        <w:t xml:space="preserve"> </w:t>
-      </w:r>
-      <w:r>
-        <w:rPr>
           <w:iCs/>
-          <w:i/>
         </w:rPr>
         <w:t xml:space="preserve">LaTeX</w:t>
       </w:r>
@@ -9166,7 +9261,7 @@
       <w:r>
         <w:t xml:space="preserve"> </w:t>
       </w:r>
-      <w:hyperlink r:id="rId164">
+      <w:hyperlink r:id="rId165">
         <w:r>
           <w:rPr>
             <w:rStyle w:val="Hyperlink"/>
@@ -9178,8 +9273,8 @@
         <w:t xml:space="preserve">.</w:t>
       </w:r>
     </w:p>
-    <w:bookmarkEnd w:id="165"/>
-    <w:bookmarkStart w:id="167" w:name="ref-yoda"/>
+    <w:bookmarkEnd w:id="166"/>
+    <w:bookmarkStart w:id="168" w:name="ref-yoda"/>
     <w:p>
       <w:pPr>
         <w:pStyle w:val="Bibliography"/>
@@ -9207,8 +9302,8 @@
       </w:r>
       <w:r>
         <w:rPr>
+          <w:i/>
           <w:iCs/>
-          <w:i/>
         </w:rPr>
         <w:t xml:space="preserve">New York Times</w:t>
       </w:r>
@@ -9218,7 +9313,7 @@
       <w:r>
         <w:t xml:space="preserve"> </w:t>
       </w:r>
-      <w:hyperlink r:id="rId166">
+      <w:hyperlink r:id="rId167">
         <w:r>
           <w:rPr>
             <w:rStyle w:val="Hyperlink"/>
@@ -9230,8 +9325,8 @@
         <w:t xml:space="preserve">.</w:t>
       </w:r>
     </w:p>
-    <w:bookmarkEnd w:id="167"/>
-    <w:bookmarkStart w:id="169" w:name="ref-latexproject"/>
+    <w:bookmarkEnd w:id="168"/>
+    <w:bookmarkStart w:id="170" w:name="ref-latexproject"/>
     <w:p>
       <w:pPr>
         <w:pStyle w:val="Bibliography"/>
@@ -9263,7 +9358,7 @@
       <w:r>
         <w:t xml:space="preserve"> </w:t>
       </w:r>
-      <w:hyperlink r:id="rId168">
+      <w:hyperlink r:id="rId169">
         <w:r>
           <w:rPr>
             <w:rStyle w:val="Hyperlink"/>
@@ -9275,8 +9370,8 @@
         <w:t xml:space="preserve">.</w:t>
       </w:r>
     </w:p>
-    <w:bookmarkEnd w:id="169"/>
-    <w:bookmarkStart w:id="171" w:name="ref-turing"/>
+    <w:bookmarkEnd w:id="170"/>
+    <w:bookmarkStart w:id="172" w:name="ref-turing"/>
     <w:p>
       <w:pPr>
         <w:pStyle w:val="Bibliography"/>
@@ -9295,8 +9390,8 @@
       </w:r>
       <w:r>
         <w:rPr>
+          <w:i/>
           <w:iCs/>
-          <w:i/>
         </w:rPr>
         <w:t xml:space="preserve">Proceedings of the London Mathematical Society</w:t>
       </w:r>
@@ -9309,7 +9404,7 @@
       <w:r>
         <w:t xml:space="preserve"> </w:t>
       </w:r>
-      <w:hyperlink r:id="rId170">
+      <w:hyperlink r:id="rId171">
         <w:r>
           <w:rPr>
             <w:rStyle w:val="Hyperlink"/>
@@ -9321,8 +9416,8 @@
         <w:t xml:space="preserve">.</w:t>
       </w:r>
     </w:p>
-    <w:bookmarkEnd w:id="171"/>
-    <w:bookmarkStart w:id="173" w:name="ref-turing50"/>
+    <w:bookmarkEnd w:id="172"/>
+    <w:bookmarkStart w:id="174" w:name="ref-turing50"/>
     <w:p>
       <w:pPr>
         <w:pStyle w:val="Bibliography"/>
@@ -9365,8 +9460,8 @@
       </w:r>
       <w:r>
         <w:rPr>
+          <w:i/>
           <w:iCs/>
-          <w:i/>
         </w:rPr>
         <w:t xml:space="preserve">Mind</w:t>
       </w:r>
@@ -9385,7 +9480,7 @@
       <w:r>
         <w:t xml:space="preserve"> </w:t>
       </w:r>
-      <w:hyperlink r:id="rId172">
+      <w:hyperlink r:id="rId173">
         <w:r>
           <w:rPr>
             <w:rStyle w:val="Hyperlink"/>
@@ -9397,9 +9492,9 @@
         <w:t xml:space="preserve">.</w:t>
       </w:r>
     </w:p>
-    <w:bookmarkEnd w:id="173"/>
     <w:bookmarkEnd w:id="174"/>
     <w:bookmarkEnd w:id="175"/>
+    <w:bookmarkEnd w:id="176"/>
     <w:sectPr/>
   </w:body>
 </w:document>
@@ -9769,14 +9864,14 @@
 <file path=word/numbering.xml><?xml version="1.0" encoding="utf-8"?>
 <w:numbering xmlns:w="http://schemas.openxmlformats.org/wordprocessingml/2006/main">
   <w:abstractNum w:abstractNumId="990">
-    <w:nsid w:val="A990"/>
+    <w:nsid w:val="0000A990"/>
     <w:multiLevelType w:val="multilevel"/>
     <w:lvl w:ilvl="0">
       <w:numFmt w:val="bullet"/>
       <w:lvlText w:val=" "/>
       <w:lvlJc w:val="left"/>
       <w:pPr>
-        <w:ind w:left="720" w:hanging="480"/>
+        <w:ind w:left="720" w:hanging="360"/>
       </w:pPr>
     </w:lvl>
     <w:lvl w:ilvl="1">
@@ -9784,7 +9879,7 @@
       <w:lvlText w:val=" "/>
       <w:lvlJc w:val="left"/>
       <w:pPr>
-        <w:ind w:left="1440" w:hanging="480"/>
+        <w:ind w:left="1440" w:hanging="360"/>
       </w:pPr>
     </w:lvl>
     <w:lvl w:ilvl="2">
@@ -9792,7 +9887,7 @@
       <w:lvlText w:val=" "/>
       <w:lvlJc w:val="left"/>
       <w:pPr>
-        <w:ind w:left="2160" w:hanging="480"/>
+        <w:ind w:left="2160" w:hanging="360"/>
       </w:pPr>
     </w:lvl>
     <w:lvl w:ilvl="3">
@@ -9800,7 +9895,7 @@
       <w:lvlText w:val=" "/>
       <w:lvlJc w:val="left"/>
       <w:pPr>
-        <w:ind w:left="2880" w:hanging="480"/>
+        <w:ind w:left="2880" w:hanging="360"/>
       </w:pPr>
     </w:lvl>
     <w:lvl w:ilvl="4">
@@ -9808,7 +9903,7 @@
       <w:lvlText w:val=" "/>
       <w:lvlJc w:val="left"/>
       <w:pPr>
-        <w:ind w:left="3600" w:hanging="480"/>
+        <w:ind w:left="3600" w:hanging="360"/>
       </w:pPr>
     </w:lvl>
     <w:lvl w:ilvl="5">
@@ -9816,7 +9911,7 @@
       <w:lvlText w:val=" "/>
       <w:lvlJc w:val="left"/>
       <w:pPr>
-        <w:ind w:left="4320" w:hanging="480"/>
+        <w:ind w:left="4320" w:hanging="360"/>
       </w:pPr>
     </w:lvl>
     <w:lvl w:ilvl="6">
@@ -9824,7 +9919,7 @@
       <w:lvlText w:val=" "/>
       <w:lvlJc w:val="left"/>
       <w:pPr>
-        <w:ind w:left="5040" w:hanging="480"/>
+        <w:ind w:left="5040" w:hanging="360"/>
       </w:pPr>
     </w:lvl>
     <w:lvl w:ilvl="7">
@@ -9832,7 +9927,7 @@
       <w:lvlText w:val=" "/>
       <w:lvlJc w:val="left"/>
       <w:pPr>
-        <w:ind w:left="5760" w:hanging="480"/>
+        <w:ind w:left="5760" w:hanging="360"/>
       </w:pPr>
     </w:lvl>
     <w:lvl w:ilvl="8">
@@ -9840,12 +9935,12 @@
       <w:lvlText w:val=" "/>
       <w:lvlJc w:val="left"/>
       <w:pPr>
-        <w:ind w:left="6480" w:hanging="480"/>
+        <w:ind w:left="6480" w:hanging="360"/>
       </w:pPr>
     </w:lvl>
   </w:abstractNum>
   <w:abstractNum w:abstractNumId="99411">
-    <w:nsid w:val="A99411"/>
+    <w:nsid w:val="00A99411"/>
     <w:multiLevelType w:val="multilevel"/>
     <w:lvl w:ilvl="0">
       <w:start w:val="1"/>
@@ -9853,7 +9948,7 @@
       <w:lvlText w:val="%1."/>
       <w:lvlJc w:val="left"/>
       <w:pPr>
-        <w:ind w:left="720" w:hanging="480"/>
+        <w:ind w:left="720" w:hanging="360"/>
       </w:pPr>
     </w:lvl>
     <w:lvl w:ilvl="1">
@@ -9862,7 +9957,7 @@
       <w:lvlText w:val="%2."/>
       <w:lvlJc w:val="left"/>
       <w:pPr>
-        <w:ind w:left="1440" w:hanging="480"/>
+        <w:ind w:left="1440" w:hanging="360"/>
       </w:pPr>
     </w:lvl>
     <w:lvl w:ilvl="2">
@@ -9871,7 +9966,7 @@
       <w:lvlText w:val="%3."/>
       <w:lvlJc w:val="left"/>
       <w:pPr>
-        <w:ind w:left="2160" w:hanging="480"/>
+        <w:ind w:left="2160" w:hanging="360"/>
       </w:pPr>
     </w:lvl>
     <w:lvl w:ilvl="3">
@@ -9880,7 +9975,7 @@
       <w:lvlText w:val="%4."/>
       <w:lvlJc w:val="left"/>
       <w:pPr>
-        <w:ind w:left="2880" w:hanging="480"/>
+        <w:ind w:left="2880" w:hanging="360"/>
       </w:pPr>
     </w:lvl>
     <w:lvl w:ilvl="4">
@@ -9889,7 +9984,7 @@
       <w:lvlText w:val="%5."/>
       <w:lvlJc w:val="left"/>
       <w:pPr>
-        <w:ind w:left="3600" w:hanging="480"/>
+        <w:ind w:left="3600" w:hanging="360"/>
       </w:pPr>
     </w:lvl>
     <w:lvl w:ilvl="5">
@@ -9898,7 +9993,7 @@
       <w:lvlText w:val="%6."/>
       <w:lvlJc w:val="left"/>
       <w:pPr>
-        <w:ind w:left="4320" w:hanging="480"/>
+        <w:ind w:left="4320" w:hanging="360"/>
       </w:pPr>
     </w:lvl>
     <w:lvl w:ilvl="6">
@@ -9907,7 +10002,7 @@
       <w:lvlText w:val="%7."/>
       <w:lvlJc w:val="left"/>
       <w:pPr>
-        <w:ind w:left="5040" w:hanging="480"/>
+        <w:ind w:left="5040" w:hanging="360"/>
       </w:pPr>
     </w:lvl>
     <w:lvl w:ilvl="7">
@@ -9916,7 +10011,7 @@
       <w:lvlText w:val="%8."/>
       <w:lvlJc w:val="left"/>
       <w:pPr>
-        <w:ind w:left="5760" w:hanging="480"/>
+        <w:ind w:left="5760" w:hanging="360"/>
       </w:pPr>
     </w:lvl>
     <w:lvl w:ilvl="8">
@@ -9925,84 +10020,111 @@
       <w:lvlText w:val="%9."/>
       <w:lvlJc w:val="left"/>
       <w:pPr>
-        <w:ind w:left="6480" w:hanging="480"/>
+        <w:ind w:left="6480" w:hanging="360"/>
       </w:pPr>
     </w:lvl>
   </w:abstractNum>
   <w:abstractNum w:abstractNumId="991">
-    <w:nsid w:val="A991"/>
+    <w:nsid w:val="0000A991"/>
     <w:multiLevelType w:val="multilevel"/>
     <w:lvl w:ilvl="0">
       <w:numFmt w:val="bullet"/>
-      <w:lvlText w:val="•"/>
+      <w:lvlText w:val=""/>
       <w:lvlJc w:val="left"/>
       <w:pPr>
-        <w:ind w:left="720" w:hanging="480"/>
-      </w:pPr>
+        <w:ind w:left="720" w:hanging="360"/>
+      </w:pPr>
+      <w:rPr>
+        <w:rFonts w:ascii="Symbol" w:hAnsi="Symbol" w:cs="Symbol" w:hint="default"/>
+      </w:rPr>
     </w:lvl>
     <w:lvl w:ilvl="1">
       <w:numFmt w:val="bullet"/>
-      <w:lvlText w:val="–"/>
+      <w:lvlText w:val="o"/>
       <w:lvlJc w:val="left"/>
       <w:pPr>
-        <w:ind w:left="1440" w:hanging="480"/>
-      </w:pPr>
+        <w:ind w:left="1440" w:hanging="360"/>
+      </w:pPr>
+      <w:rPr>
+        <w:rFonts w:ascii="Courier New" w:hAnsi="Courier New" w:cs="Courier New" w:hint="default"/>
+      </w:rPr>
     </w:lvl>
     <w:lvl w:ilvl="2">
       <w:numFmt w:val="bullet"/>
-      <w:lvlText w:val="•"/>
+      <w:lvlText w:val=""/>
       <w:lvlJc w:val="left"/>
       <w:pPr>
-        <w:ind w:left="2160" w:hanging="480"/>
-      </w:pPr>
+        <w:ind w:left="2160" w:hanging="360"/>
+      </w:pPr>
+      <w:rPr>
+        <w:rFonts w:ascii="Wingdings" w:hAnsi="Wingdings" w:cs="Wingdings" w:hint="default"/>
+      </w:rPr>
     </w:lvl>
     <w:lvl w:ilvl="3">
       <w:numFmt w:val="bullet"/>
-      <w:lvlText w:val="–"/>
+      <w:lvlText w:val=""/>
       <w:lvlJc w:val="left"/>
       <w:pPr>
-        <w:ind w:left="2880" w:hanging="480"/>
-      </w:pPr>
+        <w:ind w:left="2880" w:hanging="360"/>
+      </w:pPr>
+      <w:rPr>
+        <w:rFonts w:ascii="Symbol" w:hAnsi="Symbol" w:cs="Symbol" w:hint="default"/>
+      </w:rPr>
     </w:lvl>
     <w:lvl w:ilvl="4">
       <w:numFmt w:val="bullet"/>
-      <w:lvlText w:val="•"/>
+      <w:lvlText w:val="o"/>
       <w:lvlJc w:val="left"/>
       <w:pPr>
-        <w:ind w:left="3600" w:hanging="480"/>
-      </w:pPr>
+        <w:ind w:left="3600" w:hanging="360"/>
+      </w:pPr>
+      <w:rPr>
+        <w:rFonts w:ascii="Courier New" w:hAnsi="Courier New" w:cs="Courier New" w:hint="default"/>
+      </w:rPr>
     </w:lvl>
     <w:lvl w:ilvl="5">
       <w:numFmt w:val="bullet"/>
-      <w:lvlText w:val="–"/>
+      <w:lvlText w:val=""/>
       <w:lvlJc w:val="left"/>
       <w:pPr>
-        <w:ind w:left="4320" w:hanging="480"/>
-      </w:pPr>
+        <w:ind w:left="4320" w:hanging="360"/>
+      </w:pPr>
+      <w:rPr>
+        <w:rFonts w:ascii="Wingdings" w:hAnsi="Wingdings" w:cs="Wingdings" w:hint="default"/>
+      </w:rPr>
     </w:lvl>
     <w:lvl w:ilvl="6">
       <w:numFmt w:val="bullet"/>
-      <w:lvlText w:val="•"/>
+      <w:lvlText w:val=""/>
       <w:lvlJc w:val="left"/>
       <w:pPr>
-        <w:ind w:left="5040" w:hanging="480"/>
-      </w:pPr>
+        <w:ind w:left="5040" w:hanging="360"/>
+      </w:pPr>
+      <w:rPr>
+        <w:rFonts w:ascii="Symbol" w:hAnsi="Symbol" w:cs="Symbol" w:hint="default"/>
+      </w:rPr>
     </w:lvl>
     <w:lvl w:ilvl="7">
       <w:numFmt w:val="bullet"/>
-      <w:lvlText w:val="–"/>
+      <w:lvlText w:val="o"/>
       <w:lvlJc w:val="left"/>
       <w:pPr>
-        <w:ind w:left="5760" w:hanging="480"/>
-      </w:pPr>
+        <w:ind w:left="5760" w:hanging="360"/>
+      </w:pPr>
+      <w:rPr>
+        <w:rFonts w:ascii="Courier New" w:hAnsi="Courier New" w:cs="Courier New" w:hint="default"/>
+      </w:rPr>
     </w:lvl>
     <w:lvl w:ilvl="8">
       <w:numFmt w:val="bullet"/>
-      <w:lvlText w:val="•"/>
+      <w:lvlText w:val=""/>
       <w:lvlJc w:val="left"/>
       <w:pPr>
-        <w:ind w:left="6480" w:hanging="480"/>
-      </w:pPr>
+        <w:ind w:left="6480" w:hanging="360"/>
+      </w:pPr>
+      <w:rPr>
+        <w:rFonts w:ascii="Wingdings" w:hAnsi="Wingdings" w:cs="Wingdings" w:hint="default"/>
+      </w:rPr>
     </w:lvl>
   </w:abstractNum>
   <w:num w:numId="1000">
@@ -10163,10 +10285,10 @@
     <w:name w:val="Body Text"/>
     <w:basedOn w:val="Normal"/>
     <w:link w:val="BodyTextChar"/>
+    <w:qFormat/>
     <w:pPr>
       <w:spacing w:after="180" w:before="180"/>
     </w:pPr>
-    <w:qFormat/>
   </w:style>
   <w:style w:customStyle="1" w:styleId="FirstParagraph" w:type="paragraph">
     <w:name w:val="First Paragraph"/>
@@ -10186,36 +10308,70 @@
     <w:name w:val="Title"/>
     <w:basedOn w:val="Normal"/>
     <w:next w:val="BodyText"/>
+    <w:link w:val="TitleChar"/>
+    <w:uiPriority w:val="10"/>
     <w:qFormat/>
+    <w:rsid w:val="00A10FD9"/>
     <w:pPr>
-      <w:keepNext/>
-      <w:keepLines/>
-      <w:spacing w:after="240" w:before="480"/>
+      <w:spacing w:after="80" w:line="240" w:lineRule="auto"/>
+      <w:contextualSpacing/>
       <w:jc w:val="center"/>
     </w:pPr>
     <w:rPr>
       <w:rFonts w:asciiTheme="majorHAnsi" w:cstheme="majorBidi" w:eastAsiaTheme="majorEastAsia" w:hAnsiTheme="majorHAnsi"/>
-      <w:b/>
-      <w:bCs/>
-      <w:color w:themeColor="accent1" w:themeShade="B5" w:val="345A8A"/>
-      <w:sz w:val="36"/>
-      <w:szCs w:val="36"/>
+      <w:spacing w:val="-10"/>
+      <w:kern w:val="28"/>
+      <w:sz w:val="56"/>
+      <w:szCs w:val="56"/>
+    </w:rPr>
+  </w:style>
+  <w:style w:customStyle="1" w:styleId="TitleChar" w:type="character">
+    <w:name w:val="Title Char"/>
+    <w:basedOn w:val="DefaultParagraphFont"/>
+    <w:link w:val="Title"/>
+    <w:uiPriority w:val="10"/>
+    <w:rsid w:val="00A10FD9"/>
+    <w:rPr>
+      <w:rFonts w:asciiTheme="majorHAnsi" w:cstheme="majorBidi" w:eastAsiaTheme="majorEastAsia" w:hAnsiTheme="majorHAnsi"/>
+      <w:spacing w:val="-10"/>
+      <w:kern w:val="28"/>
+      <w:sz w:val="56"/>
+      <w:szCs w:val="56"/>
     </w:rPr>
   </w:style>
   <w:style w:styleId="Subtitle" w:type="paragraph">
     <w:name w:val="Subtitle"/>
-    <w:basedOn w:val="Title"/>
+    <w:basedOn w:val="Normal"/>
     <w:next w:val="BodyText"/>
+    <w:link w:val="SubtitleChar"/>
+    <w:uiPriority w:val="11"/>
     <w:qFormat/>
+    <w:rsid w:val="00A10FD9"/>
     <w:pPr>
-      <w:keepNext/>
-      <w:keepLines/>
-      <w:spacing w:after="240" w:before="240"/>
-      <w:jc w:val="center"/>
+      <w:numPr>
+        <w:ilvl w:val="1"/>
+      </w:numPr>
     </w:pPr>
     <w:rPr>
-      <w:sz w:val="30"/>
-      <w:szCs w:val="30"/>
+      <w:rFonts w:cstheme="majorBidi" w:eastAsiaTheme="majorEastAsia"/>
+      <w:color w:themeColor="text1" w:themeTint="A6" w:val="595959"/>
+      <w:spacing w:val="15"/>
+      <w:sz w:val="28"/>
+      <w:szCs w:val="28"/>
+    </w:rPr>
+  </w:style>
+  <w:style w:customStyle="1" w:styleId="SubtitleChar" w:type="character">
+    <w:name w:val="Subtitle Char"/>
+    <w:basedOn w:val="DefaultParagraphFont"/>
+    <w:link w:val="Subtitle"/>
+    <w:uiPriority w:val="11"/>
+    <w:rsid w:val="00A10FD9"/>
+    <w:rPr>
+      <w:rFonts w:cstheme="majorBidi" w:eastAsiaTheme="majorEastAsia"/>
+      <w:color w:themeColor="text1" w:themeTint="A6" w:val="595959"/>
+      <w:spacing w:val="15"/>
+      <w:sz w:val="28"/>
+      <w:szCs w:val="28"/>
     </w:rPr>
   </w:style>
   <w:style w:customStyle="1" w:styleId="Author" w:type="paragraph">
@@ -10238,6 +10394,24 @@
       <w:jc w:val="center"/>
     </w:pPr>
   </w:style>
+  <w:style w:customStyle="1" w:styleId="AbstractTitle" w:type="paragraph">
+    <w:name w:val="Abstract Title"/>
+    <w:basedOn w:val="Normal"/>
+    <w:next w:val="Abstract"/>
+    <w:qFormat/>
+    <w:pPr>
+      <w:keepNext/>
+      <w:keepLines/>
+      <w:spacing w:after="0" w:before="300"/>
+      <w:jc w:val="center"/>
+    </w:pPr>
+    <w:rPr>
+      <w:b/>
+      <w:color w:val="345A8A"/>
+      <w:sz w:val="20"/>
+      <w:szCs w:val="20"/>
+    </w:rPr>
+  </w:style>
   <w:style w:customStyle="1" w:styleId="Abstract" w:type="paragraph">
     <w:name w:val="Abstract"/>
     <w:basedOn w:val="Normal"/>
@@ -10246,7 +10420,7 @@
     <w:pPr>
       <w:keepNext/>
       <w:keepLines/>
-      <w:spacing w:after="300" w:before="300"/>
+      <w:spacing w:after="300" w:before="100"/>
     </w:pPr>
     <w:rPr>
       <w:sz w:val="20"/>
@@ -10262,191 +10436,321 @@
     <w:rPr/>
   </w:style>
   <w:style w:styleId="Heading1" w:type="paragraph">
-    <w:name w:val="Heading 1"/>
+    <w:name w:val="heading 1"/>
     <w:basedOn w:val="Normal"/>
     <w:next w:val="BodyText"/>
+    <w:link w:val="Heading1Char"/>
     <w:uiPriority w:val="9"/>
     <w:qFormat/>
+    <w:rsid w:val="00A10FD9"/>
     <w:pPr>
       <w:keepNext/>
       <w:keepLines/>
-      <w:spacing w:after="0" w:before="480"/>
+      <w:spacing w:after="80" w:before="360"/>
       <w:outlineLvl w:val="0"/>
     </w:pPr>
     <w:rPr>
       <w:rFonts w:asciiTheme="majorHAnsi" w:cstheme="majorBidi" w:eastAsiaTheme="majorEastAsia" w:hAnsiTheme="majorHAnsi"/>
-      <w:b/>
-      <w:bCs/>
-      <w:color w:themeColor="accent1" w:val="4F81BD"/>
+      <w:color w:themeColor="accent1" w:themeShade="BF" w:val="0F4761"/>
+      <w:sz w:val="40"/>
+      <w:szCs w:val="40"/>
+    </w:rPr>
+  </w:style>
+  <w:style w:styleId="Heading2" w:type="paragraph">
+    <w:name w:val="heading 2"/>
+    <w:basedOn w:val="Normal"/>
+    <w:next w:val="BodyText"/>
+    <w:link w:val="Heading2Char"/>
+    <w:uiPriority w:val="9"/>
+    <w:semiHidden/>
+    <w:unhideWhenUsed/>
+    <w:qFormat/>
+    <w:rsid w:val="00A10FD9"/>
+    <w:pPr>
+      <w:keepNext/>
+      <w:keepLines/>
+      <w:spacing w:after="80" w:before="160"/>
+      <w:outlineLvl w:val="1"/>
+    </w:pPr>
+    <w:rPr>
+      <w:rFonts w:asciiTheme="majorHAnsi" w:cstheme="majorBidi" w:eastAsiaTheme="majorEastAsia" w:hAnsiTheme="majorHAnsi"/>
+      <w:color w:themeColor="accent1" w:themeShade="BF" w:val="0F4761"/>
       <w:sz w:val="32"/>
       <w:szCs w:val="32"/>
     </w:rPr>
   </w:style>
-  <w:style w:styleId="Heading2" w:type="paragraph">
-    <w:name w:val="Heading 2"/>
+  <w:style w:styleId="Heading3" w:type="paragraph">
+    <w:name w:val="heading 3"/>
     <w:basedOn w:val="Normal"/>
     <w:next w:val="BodyText"/>
+    <w:link w:val="Heading3Char"/>
     <w:uiPriority w:val="9"/>
+    <w:semiHidden/>
     <w:unhideWhenUsed/>
     <w:qFormat/>
+    <w:rsid w:val="00A10FD9"/>
     <w:pPr>
       <w:keepNext/>
       <w:keepLines/>
-      <w:spacing w:after="0" w:before="200"/>
-      <w:outlineLvl w:val="1"/>
+      <w:spacing w:after="80" w:before="160"/>
+      <w:outlineLvl w:val="2"/>
     </w:pPr>
     <w:rPr>
-      <w:rFonts w:asciiTheme="majorHAnsi" w:cstheme="majorBidi" w:eastAsiaTheme="majorEastAsia" w:hAnsiTheme="majorHAnsi"/>
-      <w:b/>
-      <w:bCs/>
-      <w:color w:themeColor="accent1" w:val="4F81BD"/>
+      <w:rFonts w:cstheme="majorBidi" w:eastAsiaTheme="majorEastAsia"/>
+      <w:color w:themeColor="accent1" w:themeShade="BF" w:val="0F4761"/>
       <w:sz w:val="28"/>
       <w:szCs w:val="28"/>
     </w:rPr>
   </w:style>
-  <w:style w:styleId="Heading3" w:type="paragraph">
-    <w:name w:val="Heading 3"/>
+  <w:style w:styleId="Heading4" w:type="paragraph">
+    <w:name w:val="heading 4"/>
     <w:basedOn w:val="Normal"/>
     <w:next w:val="BodyText"/>
+    <w:link w:val="Heading4Char"/>
     <w:uiPriority w:val="9"/>
+    <w:semiHidden/>
     <w:unhideWhenUsed/>
     <w:qFormat/>
+    <w:rsid w:val="00A10FD9"/>
     <w:pPr>
       <w:keepNext/>
       <w:keepLines/>
-      <w:spacing w:after="0" w:before="200"/>
-      <w:outlineLvl w:val="2"/>
+      <w:spacing w:after="40" w:before="80"/>
+      <w:outlineLvl w:val="3"/>
     </w:pPr>
     <w:rPr>
-      <w:rFonts w:asciiTheme="majorHAnsi" w:cstheme="majorBidi" w:eastAsiaTheme="majorEastAsia" w:hAnsiTheme="majorHAnsi"/>
-      <w:b/>
-      <w:bCs/>
-      <w:color w:themeColor="accent1" w:val="4F81BD"/>
-      <w:sz w:val="24"/>
-      <w:szCs w:val="24"/>
+      <w:rFonts w:cstheme="majorBidi" w:eastAsiaTheme="majorEastAsia"/>
+      <w:i/>
+      <w:iCs/>
+      <w:color w:themeColor="accent1" w:themeShade="BF" w:val="0F4761"/>
     </w:rPr>
   </w:style>
-  <w:style w:styleId="Heading4" w:type="paragraph">
-    <w:name w:val="Heading 4"/>
+  <w:style w:styleId="Heading5" w:type="paragraph">
+    <w:name w:val="heading 5"/>
     <w:basedOn w:val="Normal"/>
     <w:next w:val="BodyText"/>
+    <w:link w:val="Heading5Char"/>
     <w:uiPriority w:val="9"/>
+    <w:semiHidden/>
     <w:unhideWhenUsed/>
     <w:qFormat/>
+    <w:rsid w:val="00A10FD9"/>
     <w:pPr>
       <w:keepNext/>
       <w:keepLines/>
-      <w:spacing w:after="0" w:before="200"/>
-      <w:outlineLvl w:val="3"/>
+      <w:spacing w:after="40" w:before="80"/>
+      <w:outlineLvl w:val="4"/>
     </w:pPr>
     <w:rPr>
-      <w:rFonts w:asciiTheme="majorHAnsi" w:cstheme="majorBidi" w:eastAsiaTheme="majorEastAsia" w:hAnsiTheme="majorHAnsi"/>
-      <w:i/>
-      <w:bCs/>
-      <w:color w:themeColor="accent1" w:val="4F81BD"/>
-      <w:sz w:val="24"/>
-      <w:szCs w:val="24"/>
+      <w:rFonts w:cstheme="majorBidi" w:eastAsiaTheme="majorEastAsia"/>
+      <w:color w:themeColor="accent1" w:themeShade="BF" w:val="0F4761"/>
     </w:rPr>
   </w:style>
-  <w:style w:styleId="Heading5" w:type="paragraph">
-    <w:name w:val="Heading 5"/>
+  <w:style w:styleId="Heading6" w:type="paragraph">
+    <w:name w:val="heading 6"/>
     <w:basedOn w:val="Normal"/>
     <w:next w:val="BodyText"/>
+    <w:link w:val="Heading6Char"/>
     <w:uiPriority w:val="9"/>
+    <w:semiHidden/>
     <w:unhideWhenUsed/>
     <w:qFormat/>
+    <w:rsid w:val="00A10FD9"/>
     <w:pPr>
       <w:keepNext/>
       <w:keepLines/>
-      <w:spacing w:after="0" w:before="200"/>
-      <w:outlineLvl w:val="4"/>
+      <w:spacing w:after="0" w:before="40"/>
+      <w:outlineLvl w:val="5"/>
     </w:pPr>
     <w:rPr>
-      <w:rFonts w:asciiTheme="majorHAnsi" w:cstheme="majorBidi" w:eastAsiaTheme="majorEastAsia" w:hAnsiTheme="majorHAnsi"/>
+      <w:rFonts w:cstheme="majorBidi" w:eastAsiaTheme="majorEastAsia"/>
+      <w:i/>
       <w:iCs/>
-      <w:color w:themeColor="accent1" w:val="4F81BD"/>
-      <w:sz w:val="24"/>
-      <w:szCs w:val="24"/>
+      <w:color w:themeColor="text1" w:themeTint="A6" w:val="595959"/>
     </w:rPr>
   </w:style>
-  <w:style w:styleId="Heading6" w:type="paragraph">
-    <w:name w:val="Heading 6"/>
+  <w:style w:styleId="Heading7" w:type="paragraph">
+    <w:name w:val="heading 7"/>
     <w:basedOn w:val="Normal"/>
     <w:next w:val="BodyText"/>
+    <w:link w:val="Heading7Char"/>
     <w:uiPriority w:val="9"/>
+    <w:semiHidden/>
     <w:unhideWhenUsed/>
     <w:qFormat/>
+    <w:rsid w:val="00A10FD9"/>
     <w:pPr>
       <w:keepNext/>
       <w:keepLines/>
-      <w:spacing w:after="0" w:before="200"/>
-      <w:outlineLvl w:val="5"/>
+      <w:spacing w:after="0" w:before="40"/>
+      <w:outlineLvl w:val="6"/>
     </w:pPr>
     <w:rPr>
-      <w:rFonts w:asciiTheme="majorHAnsi" w:cstheme="majorBidi" w:eastAsiaTheme="majorEastAsia" w:hAnsiTheme="majorHAnsi"/>
-      <w:color w:themeColor="accent1" w:val="4F81BD"/>
-      <w:sz w:val="24"/>
-      <w:szCs w:val="24"/>
+      <w:rFonts w:cstheme="majorBidi" w:eastAsiaTheme="majorEastAsia"/>
+      <w:color w:themeColor="text1" w:themeTint="A6" w:val="595959"/>
     </w:rPr>
   </w:style>
-  <w:style w:styleId="Heading7" w:type="paragraph">
-    <w:name w:val="Heading 7"/>
+  <w:style w:styleId="Heading8" w:type="paragraph">
+    <w:name w:val="heading 8"/>
     <w:basedOn w:val="Normal"/>
     <w:next w:val="BodyText"/>
+    <w:link w:val="Heading8Char"/>
     <w:uiPriority w:val="9"/>
+    <w:semiHidden/>
     <w:unhideWhenUsed/>
     <w:qFormat/>
+    <w:rsid w:val="00A10FD9"/>
     <w:pPr>
       <w:keepNext/>
       <w:keepLines/>
-      <w:spacing w:after="0" w:before="200"/>
-      <w:outlineLvl w:val="6"/>
+      <w:spacing w:after="0"/>
+      <w:outlineLvl w:val="7"/>
     </w:pPr>
     <w:rPr>
-      <w:rFonts w:asciiTheme="majorHAnsi" w:cstheme="majorBidi" w:eastAsiaTheme="majorEastAsia" w:hAnsiTheme="majorHAnsi"/>
-      <w:color w:themeColor="accent1" w:val="4F81BD"/>
-      <w:sz w:val="24"/>
-      <w:szCs w:val="24"/>
+      <w:rFonts w:cstheme="majorBidi" w:eastAsiaTheme="majorEastAsia"/>
+      <w:i/>
+      <w:iCs/>
+      <w:color w:themeColor="text1" w:themeTint="D8" w:val="272727"/>
     </w:rPr>
   </w:style>
-  <w:style w:styleId="Heading8" w:type="paragraph">
-    <w:name w:val="Heading 8"/>
+  <w:style w:styleId="Heading9" w:type="paragraph">
+    <w:name w:val="heading 9"/>
     <w:basedOn w:val="Normal"/>
     <w:next w:val="BodyText"/>
+    <w:link w:val="Heading9Char"/>
     <w:uiPriority w:val="9"/>
+    <w:semiHidden/>
     <w:unhideWhenUsed/>
     <w:qFormat/>
+    <w:rsid w:val="00A10FD9"/>
     <w:pPr>
       <w:keepNext/>
       <w:keepLines/>
-      <w:spacing w:after="0" w:before="200"/>
-      <w:outlineLvl w:val="7"/>
-    </w:pPr>
-    <w:rPr>
-      <w:rFonts w:asciiTheme="majorHAnsi" w:cstheme="majorBidi" w:eastAsiaTheme="majorEastAsia" w:hAnsiTheme="majorHAnsi"/>
-      <w:color w:themeColor="accent1" w:val="4F81BD"/>
-      <w:sz w:val="24"/>
-      <w:szCs w:val="24"/>
-    </w:rPr>
-  </w:style>
-  <w:style w:styleId="Heading9" w:type="paragraph">
-    <w:name w:val="Heading 9"/>
-    <w:basedOn w:val="Normal"/>
-    <w:next w:val="BodyText"/>
-    <w:uiPriority w:val="9"/>
-    <w:unhideWhenUsed/>
-    <w:qFormat/>
-    <w:pPr>
-      <w:keepNext/>
-      <w:keepLines/>
-      <w:spacing w:after="0" w:before="200"/>
+      <w:spacing w:after="0"/>
       <w:outlineLvl w:val="8"/>
     </w:pPr>
     <w:rPr>
+      <w:rFonts w:cstheme="majorBidi" w:eastAsiaTheme="majorEastAsia"/>
+      <w:color w:themeColor="text1" w:themeTint="D8" w:val="272727"/>
+    </w:rPr>
+  </w:style>
+  <w:style w:customStyle="1" w:styleId="Heading1Char" w:type="character">
+    <w:name w:val="Heading 1 Char"/>
+    <w:basedOn w:val="DefaultParagraphFont"/>
+    <w:link w:val="Heading1"/>
+    <w:uiPriority w:val="9"/>
+    <w:rsid w:val="00A10FD9"/>
+    <w:rPr>
       <w:rFonts w:asciiTheme="majorHAnsi" w:cstheme="majorBidi" w:eastAsiaTheme="majorEastAsia" w:hAnsiTheme="majorHAnsi"/>
-      <w:color w:themeColor="accent1" w:val="4F81BD"/>
-      <w:sz w:val="24"/>
-      <w:szCs w:val="24"/>
+      <w:color w:themeColor="accent1" w:themeShade="BF" w:val="0F4761"/>
+      <w:sz w:val="40"/>
+      <w:szCs w:val="40"/>
+    </w:rPr>
+  </w:style>
+  <w:style w:customStyle="1" w:styleId="Heading2Char" w:type="character">
+    <w:name w:val="Heading 2 Char"/>
+    <w:basedOn w:val="DefaultParagraphFont"/>
+    <w:link w:val="Heading2"/>
+    <w:uiPriority w:val="9"/>
+    <w:semiHidden/>
+    <w:rsid w:val="00A10FD9"/>
+    <w:rPr>
+      <w:rFonts w:asciiTheme="majorHAnsi" w:cstheme="majorBidi" w:eastAsiaTheme="majorEastAsia" w:hAnsiTheme="majorHAnsi"/>
+      <w:color w:themeColor="accent1" w:themeShade="BF" w:val="0F4761"/>
+      <w:sz w:val="32"/>
+      <w:szCs w:val="32"/>
+    </w:rPr>
+  </w:style>
+  <w:style w:customStyle="1" w:styleId="Heading3Char" w:type="character">
+    <w:name w:val="Heading 3 Char"/>
+    <w:basedOn w:val="DefaultParagraphFont"/>
+    <w:link w:val="Heading3"/>
+    <w:uiPriority w:val="9"/>
+    <w:semiHidden/>
+    <w:rsid w:val="00A10FD9"/>
+    <w:rPr>
+      <w:rFonts w:cstheme="majorBidi" w:eastAsiaTheme="majorEastAsia"/>
+      <w:color w:themeColor="accent1" w:themeShade="BF" w:val="0F4761"/>
+      <w:sz w:val="28"/>
+      <w:szCs w:val="28"/>
+    </w:rPr>
+  </w:style>
+  <w:style w:customStyle="1" w:styleId="Heading4Char" w:type="character">
+    <w:name w:val="Heading 4 Char"/>
+    <w:basedOn w:val="DefaultParagraphFont"/>
+    <w:link w:val="Heading4"/>
+    <w:uiPriority w:val="9"/>
+    <w:semiHidden/>
+    <w:rsid w:val="00A10FD9"/>
+    <w:rPr>
+      <w:rFonts w:cstheme="majorBidi" w:eastAsiaTheme="majorEastAsia"/>
+      <w:i/>
+      <w:iCs/>
+      <w:color w:themeColor="accent1" w:themeShade="BF" w:val="0F4761"/>
+    </w:rPr>
+  </w:style>
+  <w:style w:customStyle="1" w:styleId="Heading5Char" w:type="character">
+    <w:name w:val="Heading 5 Char"/>
+    <w:basedOn w:val="DefaultParagraphFont"/>
+    <w:link w:val="Heading5"/>
+    <w:uiPriority w:val="9"/>
+    <w:semiHidden/>
+    <w:rsid w:val="00A10FD9"/>
+    <w:rPr>
+      <w:rFonts w:cstheme="majorBidi" w:eastAsiaTheme="majorEastAsia"/>
+      <w:color w:themeColor="accent1" w:themeShade="BF" w:val="0F4761"/>
+    </w:rPr>
+  </w:style>
+  <w:style w:customStyle="1" w:styleId="Heading6Char" w:type="character">
+    <w:name w:val="Heading 6 Char"/>
+    <w:basedOn w:val="DefaultParagraphFont"/>
+    <w:link w:val="Heading6"/>
+    <w:uiPriority w:val="9"/>
+    <w:semiHidden/>
+    <w:rsid w:val="00A10FD9"/>
+    <w:rPr>
+      <w:rFonts w:cstheme="majorBidi" w:eastAsiaTheme="majorEastAsia"/>
+      <w:i/>
+      <w:iCs/>
+      <w:color w:themeColor="text1" w:themeTint="A6" w:val="595959"/>
+    </w:rPr>
+  </w:style>
+  <w:style w:customStyle="1" w:styleId="Heading7Char" w:type="character">
+    <w:name w:val="Heading 7 Char"/>
+    <w:basedOn w:val="DefaultParagraphFont"/>
+    <w:link w:val="Heading7"/>
+    <w:uiPriority w:val="9"/>
+    <w:semiHidden/>
+    <w:rsid w:val="00A10FD9"/>
+    <w:rPr>
+      <w:rFonts w:cstheme="majorBidi" w:eastAsiaTheme="majorEastAsia"/>
+      <w:color w:themeColor="text1" w:themeTint="A6" w:val="595959"/>
+    </w:rPr>
+  </w:style>
+  <w:style w:customStyle="1" w:styleId="Heading8Char" w:type="character">
+    <w:name w:val="Heading 8 Char"/>
+    <w:basedOn w:val="DefaultParagraphFont"/>
+    <w:link w:val="Heading8"/>
+    <w:uiPriority w:val="9"/>
+    <w:semiHidden/>
+    <w:rsid w:val="00A10FD9"/>
+    <w:rPr>
+      <w:rFonts w:cstheme="majorBidi" w:eastAsiaTheme="majorEastAsia"/>
+      <w:i/>
+      <w:iCs/>
+      <w:color w:themeColor="text1" w:themeTint="D8" w:val="272727"/>
+    </w:rPr>
+  </w:style>
+  <w:style w:customStyle="1" w:styleId="Heading9Char" w:type="character">
+    <w:name w:val="Heading 9 Char"/>
+    <w:basedOn w:val="DefaultParagraphFont"/>
+    <w:link w:val="Heading9"/>
+    <w:uiPriority w:val="9"/>
+    <w:semiHidden/>
+    <w:rsid w:val="00A10FD9"/>
+    <w:rPr>
+      <w:rFonts w:cstheme="majorBidi" w:eastAsiaTheme="majorEastAsia"/>
+      <w:color w:themeColor="text1" w:themeTint="D8" w:val="272727"/>
     </w:rPr>
   </w:style>
   <w:style w:styleId="BlockText" w:type="paragraph">
@@ -10468,6 +10772,18 @@
     <w:uiPriority w:val="9"/>
     <w:unhideWhenUsed/>
     <w:qFormat/>
+  </w:style>
+  <w:style w:styleId="FootnoteBlockText" w:type="paragraph">
+    <w:name w:val="Footnote Block Text"/>
+    <w:basedOn w:val="FootnoteText"/>
+    <w:next w:val="FootnoteText"/>
+    <w:uiPriority w:val="9"/>
+    <w:unhideWhenUsed/>
+    <w:qFormat/>
+    <w:pPr>
+      <w:spacing w:after="100" w:before="100"/>
+      <w:ind w:firstLine="0" w:left="480" w:right="480"/>
+    </w:pPr>
   </w:style>
   <w:style w:default="1" w:styleId="DefaultParagraphFont" w:type="character">
     <w:name w:val="Default Paragraph Font"/>
@@ -10498,10 +10814,10 @@
         <w:jc w:val="left"/>
       </w:trPr>
       <w:tcPr>
-        <w:vAlign w:val="bottom"/>
         <w:tcBorders>
           <w:bottom w:val="single"/>
         </w:tcBorders>
+        <w:vAlign w:val="bottom"/>
       </w:tcPr>
     </w:tblStylePr>
   </w:style>
@@ -10617,9 +10933,9 @@
     <w:name w:val="KeywordTok"/>
     <w:basedOn w:val="VerbatimChar"/>
     <w:rPr>
+      <w:b/>
       <w:color w:val="204a87"/>
       <w:shd w:val="clear" w:fill="f8f8f8"/>
-      <w:b/>
     </w:rPr>
   </w:style>
   <w:style w:type="character" w:customStyle="1" w:styleId="DataTypeTok">
@@ -10674,9 +10990,9 @@
     <w:name w:val="SpecialCharTok"/>
     <w:basedOn w:val="VerbatimChar"/>
     <w:rPr>
+      <w:b/>
       <w:color w:val="ce5c00"/>
       <w:shd w:val="clear" w:fill="f8f8f8"/>
-      <w:b/>
     </w:rPr>
   </w:style>
   <w:style w:type="character" w:customStyle="1" w:styleId="StringTok">
@@ -10714,39 +11030,39 @@
     <w:name w:val="CommentTok"/>
     <w:basedOn w:val="VerbatimChar"/>
     <w:rPr>
+      <w:i/>
       <w:color w:val="8f5902"/>
       <w:shd w:val="clear" w:fill="f8f8f8"/>
-      <w:i/>
     </w:rPr>
   </w:style>
   <w:style w:type="character" w:customStyle="1" w:styleId="DocumentationTok">
     <w:name w:val="DocumentationTok"/>
     <w:basedOn w:val="VerbatimChar"/>
     <w:rPr>
+      <w:b/>
+      <w:i/>
       <w:color w:val="8f5902"/>
       <w:shd w:val="clear" w:fill="f8f8f8"/>
-      <w:b/>
-      <w:i/>
     </w:rPr>
   </w:style>
   <w:style w:type="character" w:customStyle="1" w:styleId="AnnotationTok">
     <w:name w:val="AnnotationTok"/>
     <w:basedOn w:val="VerbatimChar"/>
     <w:rPr>
+      <w:b/>
+      <w:i/>
       <w:color w:val="8f5902"/>
       <w:shd w:val="clear" w:fill="f8f8f8"/>
-      <w:b/>
-      <w:i/>
     </w:rPr>
   </w:style>
   <w:style w:type="character" w:customStyle="1" w:styleId="CommentVarTok">
     <w:name w:val="CommentVarTok"/>
     <w:basedOn w:val="VerbatimChar"/>
     <w:rPr>
+      <w:b/>
+      <w:i/>
       <w:color w:val="8f5902"/>
       <w:shd w:val="clear" w:fill="f8f8f8"/>
-      <w:b/>
-      <w:i/>
     </w:rPr>
   </w:style>
   <w:style w:type="character" w:customStyle="1" w:styleId="OtherTok">
@@ -10761,9 +11077,9 @@
     <w:name w:val="FunctionTok"/>
     <w:basedOn w:val="VerbatimChar"/>
     <w:rPr>
+      <w:b/>
       <w:color w:val="204a87"/>
       <w:shd w:val="clear" w:fill="f8f8f8"/>
-      <w:b/>
     </w:rPr>
   </w:style>
   <w:style w:type="character" w:customStyle="1" w:styleId="VariableTok">
@@ -10778,18 +11094,18 @@
     <w:name w:val="ControlFlowTok"/>
     <w:basedOn w:val="VerbatimChar"/>
     <w:rPr>
+      <w:b/>
       <w:color w:val="204a87"/>
       <w:shd w:val="clear" w:fill="f8f8f8"/>
-      <w:b/>
     </w:rPr>
   </w:style>
   <w:style w:type="character" w:customStyle="1" w:styleId="OperatorTok">
     <w:name w:val="OperatorTok"/>
     <w:basedOn w:val="VerbatimChar"/>
     <w:rPr>
+      <w:b/>
       <w:color w:val="ce5c00"/>
       <w:shd w:val="clear" w:fill="f8f8f8"/>
-      <w:b/>
     </w:rPr>
   </w:style>
   <w:style w:type="character" w:customStyle="1" w:styleId="BuiltInTok">
@@ -10810,9 +11126,9 @@
     <w:name w:val="PreprocessorTok"/>
     <w:basedOn w:val="VerbatimChar"/>
     <w:rPr>
+      <w:i/>
       <w:color w:val="8f5902"/>
       <w:shd w:val="clear" w:fill="f8f8f8"/>
-      <w:i/>
     </w:rPr>
   </w:style>
   <w:style w:type="character" w:customStyle="1" w:styleId="AttributeTok">
@@ -10834,20 +11150,20 @@
     <w:name w:val="InformationTok"/>
     <w:basedOn w:val="VerbatimChar"/>
     <w:rPr>
+      <w:b/>
+      <w:i/>
       <w:color w:val="8f5902"/>
       <w:shd w:val="clear" w:fill="f8f8f8"/>
-      <w:b/>
-      <w:i/>
     </w:rPr>
   </w:style>
   <w:style w:type="character" w:customStyle="1" w:styleId="WarningTok">
     <w:name w:val="WarningTok"/>
     <w:basedOn w:val="VerbatimChar"/>
     <w:rPr>
+      <w:b/>
+      <w:i/>
       <w:color w:val="8f5902"/>
       <w:shd w:val="clear" w:fill="f8f8f8"/>
-      <w:b/>
-      <w:i/>
     </w:rPr>
   </w:style>
   <w:style w:type="character" w:customStyle="1" w:styleId="AlertTok">
@@ -10862,9 +11178,9 @@
     <w:name w:val="ErrorTok"/>
     <w:basedOn w:val="VerbatimChar"/>
     <w:rPr>
+      <w:b/>
       <w:color w:val="a40000"/>
       <w:shd w:val="clear" w:fill="f8f8f8"/>
-      <w:b/>
     </w:rPr>
   </w:style>
   <w:style w:type="character" w:customStyle="1" w:styleId="NormalTok">
@@ -10888,44 +11204,44 @@
         <a:sysClr val="window" lastClr="FFFFFF"/>
       </a:lt1>
       <a:dk2>
-        <a:srgbClr val="1F497D"/>
+        <a:srgbClr val="0E2841"/>
       </a:dk2>
       <a:lt2>
-        <a:srgbClr val="EEECE1"/>
+        <a:srgbClr val="E8E8E8"/>
       </a:lt2>
       <a:accent1>
-        <a:srgbClr val="4F81BD"/>
+        <a:srgbClr val="156082"/>
       </a:accent1>
       <a:accent2>
-        <a:srgbClr val="C0504D"/>
+        <a:srgbClr val="E97132"/>
       </a:accent2>
       <a:accent3>
-        <a:srgbClr val="9BBB59"/>
+        <a:srgbClr val="196B24"/>
       </a:accent3>
       <a:accent4>
-        <a:srgbClr val="8064A2"/>
+        <a:srgbClr val="0F9ED5"/>
       </a:accent4>
       <a:accent5>
-        <a:srgbClr val="4BACC6"/>
+        <a:srgbClr val="A02B93"/>
       </a:accent5>
       <a:accent6>
-        <a:srgbClr val="F79646"/>
+        <a:srgbClr val="4EA72E"/>
       </a:accent6>
       <a:hlink>
-        <a:srgbClr val="0000FF"/>
+        <a:srgbClr val="467886"/>
       </a:hlink>
       <a:folHlink>
-        <a:srgbClr val="800080"/>
+        <a:srgbClr val="96607D"/>
       </a:folHlink>
     </a:clrScheme>
     <a:fontScheme name="Office">
       <a:majorFont>
-        <a:latin typeface="Calibri"/>
+        <a:latin typeface="Aptos Display" panose="02110004020202020204"/>
         <a:ea typeface=""/>
         <a:cs typeface=""/>
-        <a:font script="Jpan" typeface="ＭＳ ゴシック"/>
+        <a:font script="Jpan" typeface="游ゴシック Light"/>
         <a:font script="Hang" typeface="맑은 고딕"/>
-        <a:font script="Hans" typeface="宋体"/>
+        <a:font script="Hans" typeface="等线 Light"/>
         <a:font script="Hant" typeface="新細明體"/>
         <a:font script="Arab" typeface="Times New Roman"/>
         <a:font script="Hebr" typeface="Times New Roman"/>
@@ -10952,14 +11268,32 @@
         <a:font script="Mong" typeface="Mongolian Baiti"/>
         <a:font script="Viet" typeface="Times New Roman"/>
         <a:font script="Uigh" typeface="Microsoft Uighur"/>
+        <a:font script="Geor" typeface="Sylfaen"/>
+        <a:font script="Armn" typeface="Arial"/>
+        <a:font script="Bugi" typeface="Leelawadee UI"/>
+        <a:font script="Bopo" typeface="Microsoft JhengHei"/>
+        <a:font script="Java" typeface="Javanese Text"/>
+        <a:font script="Lisu" typeface="Segoe UI"/>
+        <a:font script="Mymr" typeface="Myanmar Text"/>
+        <a:font script="Nkoo" typeface="Ebrima"/>
+        <a:font script="Olck" typeface="Nirmala UI"/>
+        <a:font script="Osma" typeface="Ebrima"/>
+        <a:font script="Phag" typeface="Phagspa"/>
+        <a:font script="Syrn" typeface="Estrangelo Edessa"/>
+        <a:font script="Syrj" typeface="Estrangelo Edessa"/>
+        <a:font script="Syre" typeface="Estrangelo Edessa"/>
+        <a:font script="Sora" typeface="Nirmala UI"/>
+        <a:font script="Tale" typeface="Microsoft Tai Le"/>
+        <a:font script="Talu" typeface="Microsoft New Tai Lue"/>
+        <a:font script="Tfng" typeface="Ebrima"/>
       </a:majorFont>
       <a:minorFont>
-        <a:latin typeface="Cambria"/>
+        <a:latin typeface="Aptos" panose="02110004020202020204"/>
         <a:ea typeface=""/>
         <a:cs typeface=""/>
-        <a:font script="Jpan" typeface="ＭＳ 明朝"/>
+        <a:font script="Jpan" typeface="游明朝"/>
         <a:font script="Hang" typeface="맑은 고딕"/>
-        <a:font script="Hans" typeface="宋体"/>
+        <a:font script="Hans" typeface="等线"/>
         <a:font script="Hant" typeface="新細明體"/>
         <a:font script="Arab" typeface="Arial"/>
         <a:font script="Hebr" typeface="Arial"/>
@@ -10986,6 +11320,24 @@
         <a:font script="Mong" typeface="Mongolian Baiti"/>
         <a:font script="Viet" typeface="Arial"/>
         <a:font script="Uigh" typeface="Microsoft Uighur"/>
+        <a:font script="Geor" typeface="Sylfaen"/>
+        <a:font script="Armn" typeface="Arial"/>
+        <a:font script="Bugi" typeface="Leelawadee UI"/>
+        <a:font script="Bopo" typeface="Microsoft JhengHei"/>
+        <a:font script="Java" typeface="Javanese Text"/>
+        <a:font script="Lisu" typeface="Segoe UI"/>
+        <a:font script="Mymr" typeface="Myanmar Text"/>
+        <a:font script="Nkoo" typeface="Ebrima"/>
+        <a:font script="Olck" typeface="Nirmala UI"/>
+        <a:font script="Osma" typeface="Ebrima"/>
+        <a:font script="Phag" typeface="Phagspa"/>
+        <a:font script="Syrn" typeface="Estrangelo Edessa"/>
+        <a:font script="Syrj" typeface="Estrangelo Edessa"/>
+        <a:font script="Syre" typeface="Estrangelo Edessa"/>
+        <a:font script="Sora" typeface="Nirmala UI"/>
+        <a:font script="Tale" typeface="Microsoft Tai Le"/>
+        <a:font script="Talu" typeface="Microsoft New Tai Lue"/>
+        <a:font script="Tfng" typeface="Ebrima"/>
       </a:minorFont>
     </a:fontScheme>
     <a:fmtScheme name="Office">
@@ -10997,200 +11349,141 @@
           <a:gsLst>
             <a:gs pos="0">
               <a:schemeClr val="phClr">
-                <a:tint val="50000"/>
-                <a:satMod val="300000"/>
+                <a:lumMod val="110000"/>
+                <a:satMod val="105000"/>
+                <a:tint val="67000"/>
               </a:schemeClr>
             </a:gs>
-            <a:gs pos="35000">
+            <a:gs pos="50000">
               <a:schemeClr val="phClr">
-                <a:tint val="37000"/>
-                <a:satMod val="300000"/>
+                <a:lumMod val="105000"/>
+                <a:satMod val="103000"/>
+                <a:tint val="73000"/>
               </a:schemeClr>
             </a:gs>
             <a:gs pos="100000">
               <a:schemeClr val="phClr">
-                <a:tint val="15000"/>
-                <a:satMod val="350000"/>
+                <a:lumMod val="105000"/>
+                <a:satMod val="109000"/>
+                <a:tint val="81000"/>
               </a:schemeClr>
             </a:gs>
           </a:gsLst>
-          <a:lin ang="16200000" scaled="1"/>
+          <a:lin ang="5400000" scaled="0"/>
         </a:gradFill>
         <a:gradFill rotWithShape="1">
           <a:gsLst>
             <a:gs pos="0">
               <a:schemeClr val="phClr">
-                <a:tint val="100000"/>
+                <a:satMod val="103000"/>
+                <a:lumMod val="102000"/>
+                <a:tint val="94000"/>
+              </a:schemeClr>
+            </a:gs>
+            <a:gs pos="50000">
+              <a:schemeClr val="phClr">
+                <a:satMod val="110000"/>
+                <a:lumMod val="100000"/>
                 <a:shade val="100000"/>
-                <a:satMod val="130000"/>
               </a:schemeClr>
             </a:gs>
             <a:gs pos="100000">
               <a:schemeClr val="phClr">
-                <a:tint val="50000"/>
-                <a:shade val="100000"/>
-                <a:satMod val="350000"/>
+                <a:lumMod val="99000"/>
+                <a:satMod val="120000"/>
+                <a:shade val="78000"/>
               </a:schemeClr>
             </a:gs>
           </a:gsLst>
-          <a:lin ang="16200000" scaled="0"/>
+          <a:lin ang="5400000" scaled="0"/>
         </a:gradFill>
       </a:fillStyleLst>
       <a:lnStyleLst>
-        <a:ln w="9525" cap="flat" cmpd="sng" algn="ctr">
-          <a:solidFill>
-            <a:schemeClr val="phClr">
-              <a:shade val="95000"/>
-              <a:satMod val="105000"/>
-            </a:schemeClr>
-          </a:solidFill>
-          <a:prstDash val="solid"/>
-        </a:ln>
-        <a:ln w="25400" cap="flat" cmpd="sng" algn="ctr">
+        <a:ln w="6350" cap="flat" cmpd="sng" algn="ctr">
           <a:solidFill>
             <a:schemeClr val="phClr"/>
           </a:solidFill>
           <a:prstDash val="solid"/>
+          <a:miter lim="800000"/>
         </a:ln>
-        <a:ln w="38100" cap="flat" cmpd="sng" algn="ctr">
+        <a:ln w="12700" cap="flat" cmpd="sng" algn="ctr">
           <a:solidFill>
             <a:schemeClr val="phClr"/>
           </a:solidFill>
           <a:prstDash val="solid"/>
+          <a:miter lim="800000"/>
+        </a:ln>
+        <a:ln w="19050" cap="flat" cmpd="sng" algn="ctr">
+          <a:solidFill>
+            <a:schemeClr val="phClr"/>
+          </a:solidFill>
+          <a:prstDash val="solid"/>
+          <a:miter lim="800000"/>
         </a:ln>
       </a:lnStyleLst>
       <a:effectStyleLst>
         <a:effectStyle>
+          <a:effectLst/>
+        </a:effectStyle>
+        <a:effectStyle>
+          <a:effectLst/>
+        </a:effectStyle>
+        <a:effectStyle>
           <a:effectLst>
-            <a:outerShdw blurRad="40000" dist="20000" dir="5400000" rotWithShape="0">
+            <a:outerShdw blurRad="57150" dist="19050" dir="5400000" algn="ctr" rotWithShape="0">
               <a:srgbClr val="000000">
-                <a:alpha val="38000"/>
+                <a:alpha val="63000"/>
               </a:srgbClr>
             </a:outerShdw>
           </a:effectLst>
-        </a:effectStyle>
-        <a:effectStyle>
-          <a:effectLst>
-            <a:outerShdw blurRad="40000" dist="23000" dir="5400000" rotWithShape="0">
-              <a:srgbClr val="000000">
-                <a:alpha val="35000"/>
-              </a:srgbClr>
-            </a:outerShdw>
-          </a:effectLst>
-        </a:effectStyle>
-        <a:effectStyle>
-          <a:effectLst>
-            <a:outerShdw blurRad="40000" dist="23000" dir="5400000" rotWithShape="0">
-              <a:srgbClr val="000000">
-                <a:alpha val="35000"/>
-              </a:srgbClr>
-            </a:outerShdw>
-          </a:effectLst>
-          <a:scene3d>
-            <a:camera prst="orthographicFront">
-              <a:rot lat="0" lon="0" rev="0"/>
-            </a:camera>
-            <a:lightRig rig="threePt" dir="t">
-              <a:rot lat="0" lon="0" rev="1200000"/>
-            </a:lightRig>
-          </a:scene3d>
-          <a:sp3d>
-            <a:bevelT w="63500" h="25400"/>
-          </a:sp3d>
         </a:effectStyle>
       </a:effectStyleLst>
       <a:bgFillStyleLst>
         <a:solidFill>
           <a:schemeClr val="phClr"/>
         </a:solidFill>
+        <a:solidFill>
+          <a:schemeClr val="phClr">
+            <a:tint val="95000"/>
+            <a:satMod val="170000"/>
+          </a:schemeClr>
+        </a:solidFill>
         <a:gradFill rotWithShape="1">
           <a:gsLst>
             <a:gs pos="0">
               <a:schemeClr val="phClr">
-                <a:tint val="40000"/>
-                <a:satMod val="350000"/>
+                <a:tint val="93000"/>
+                <a:satMod val="150000"/>
+                <a:shade val="98000"/>
+                <a:lumMod val="102000"/>
               </a:schemeClr>
             </a:gs>
-            <a:gs pos="40000">
+            <a:gs pos="50000">
               <a:schemeClr val="phClr">
-                <a:tint val="45000"/>
-                <a:shade val="99000"/>
-                <a:satMod val="350000"/>
+                <a:tint val="98000"/>
+                <a:satMod val="130000"/>
+                <a:shade val="90000"/>
+                <a:lumMod val="103000"/>
               </a:schemeClr>
             </a:gs>
             <a:gs pos="100000">
               <a:schemeClr val="phClr">
-                <a:shade val="20000"/>
-                <a:satMod val="255000"/>
+                <a:shade val="63000"/>
+                <a:satMod val="120000"/>
               </a:schemeClr>
             </a:gs>
           </a:gsLst>
-          <a:path path="circle">
-            <a:fillToRect l="50000" t="-80000" r="50000" b="180000"/>
-          </a:path>
-        </a:gradFill>
-        <a:gradFill rotWithShape="1">
-          <a:gsLst>
-            <a:gs pos="0">
-              <a:schemeClr val="phClr">
-                <a:tint val="80000"/>
-                <a:satMod val="300000"/>
-              </a:schemeClr>
-            </a:gs>
-            <a:gs pos="100000">
-              <a:schemeClr val="phClr">
-                <a:shade val="30000"/>
-                <a:satMod val="200000"/>
-              </a:schemeClr>
-            </a:gs>
-          </a:gsLst>
-          <a:path path="circle">
-            <a:fillToRect l="50000" t="50000" r="50000" b="50000"/>
-          </a:path>
+          <a:lin ang="5400000" scaled="0"/>
         </a:gradFill>
       </a:bgFillStyleLst>
     </a:fmtScheme>
   </a:themeElements>
-  <a:objectDefaults>
-    <a:spDef>
-      <a:spPr/>
-      <a:bodyPr/>
-      <a:lstStyle/>
-      <a:style>
-        <a:lnRef idx="1">
-          <a:schemeClr val="accent1"/>
-        </a:lnRef>
-        <a:fillRef idx="3">
-          <a:schemeClr val="accent1"/>
-        </a:fillRef>
-        <a:effectRef idx="2">
-          <a:schemeClr val="accent1"/>
-        </a:effectRef>
-        <a:fontRef idx="minor">
-          <a:schemeClr val="lt1"/>
-        </a:fontRef>
-      </a:style>
-    </a:spDef>
-    <a:lnDef>
-      <a:spPr/>
-      <a:bodyPr/>
-      <a:lstStyle/>
-      <a:style>
-        <a:lnRef idx="2">
-          <a:schemeClr val="accent1"/>
-        </a:lnRef>
-        <a:fillRef idx="0">
-          <a:schemeClr val="accent1"/>
-        </a:fillRef>
-        <a:effectRef idx="1">
-          <a:schemeClr val="accent1"/>
-        </a:effectRef>
-        <a:fontRef idx="minor">
-          <a:schemeClr val="tx1"/>
-        </a:fontRef>
-      </a:style>
-    </a:lnDef>
-  </a:objectDefaults>
+  <a:objectDefaults/>
   <a:extraClrSchemeLst/>
+  <a:extLst>
+    <a:ext uri="{05A4C25C-085E-4340-85A3-A5531E510DB2}">
+      <thm15:themeFamily xmlns:thm15="http://schemas.microsoft.com/office/thememl/2012/main" name="Office Theme" id="{2E142A2C-CD16-42D6-873A-C26D2A0506FA}" vid="{1BDDFF52-6CD6-40A5-AB3C-68EB2F1E4D0A}"/>
+    </a:ext>
+  </a:extLst>
 </a:theme>
 </file>
</xml_diff>

<commit_message>
remove obsolete sharing from _output.yml
</commit_message>
<xml_diff>
--- a/_book/latex4year1.docx
+++ b/_book/latex4year1.docx
@@ -95,13 +95,13 @@
         <w:t xml:space="preserve"> </w:t>
       </w:r>
       <w:r>
-        <w:t xml:space="preserve">19</w:t>
-      </w:r>
-      <w:r>
-        <w:t xml:space="preserve"> </w:t>
-      </w:r>
-      <w:r>
-        <w:t xml:space="preserve">March,</w:t>
+        <w:t xml:space="preserve">03</w:t>
+      </w:r>
+      <w:r>
+        <w:t xml:space="preserve"> </w:t>
+      </w:r>
+      <w:r>
+        <w:t xml:space="preserve">June,</w:t>
       </w:r>
       <w:r>
         <w:t xml:space="preserve"> </w:t>
@@ -7474,7 +7474,7 @@
     </w:p>
     <w:bookmarkEnd w:id="124"/>
     <w:bookmarkEnd w:id="125"/>
-    <w:bookmarkStart w:id="150" w:name="cv"/>
+    <w:bookmarkStart w:id="151" w:name="cv"/>
     <w:p>
       <w:pPr>
         <w:pStyle w:val="Heading1"/>
@@ -8212,7 +8212,7 @@
       </w:r>
     </w:p>
     <w:bookmarkEnd w:id="141"/>
-    <w:bookmarkStart w:id="142" w:name="weird"/>
+    <w:bookmarkStart w:id="143" w:name="weird"/>
     <w:p>
       <w:pPr>
         <w:pStyle w:val="Heading2"/>
@@ -8235,7 +8235,24 @@
         <w:pStyle w:val="FirstParagraph"/>
       </w:pPr>
       <w:r>
-        <w:t xml:space="preserve">LaTeX and packages like</w:t>
+        <w:t xml:space="preserve">LaTeX packages like</w:t>
+      </w:r>
+      <w:r>
+        <w:t xml:space="preserve"> </w:t>
+      </w:r>
+      <w:hyperlink r:id="rId142">
+        <w:r>
+          <w:rPr>
+            <w:rStyle w:val="Hyperlink"/>
+          </w:rPr>
+          <w:t xml:space="preserve">hyperref</w:t>
+        </w:r>
+      </w:hyperlink>
+      <w:r>
+        <w:t xml:space="preserve"> </w:t>
+      </w:r>
+      <w:r>
+        <w:t xml:space="preserve">are used in several of the CV templates above. They sometimes default to weird and unusual styles, such as drawing an ugly cyan box around hyperlinks using</w:t>
       </w:r>
       <w:r>
         <w:t xml:space="preserve"> </w:t>
@@ -8244,21 +8261,6 @@
         <w:rPr>
           <w:rStyle w:val="VerbatimChar"/>
         </w:rPr>
-        <w:t xml:space="preserve">hyperref</w:t>
-      </w:r>
-      <w:r>
-        <w:t xml:space="preserve"> </w:t>
-      </w:r>
-      <w:r>
-        <w:t xml:space="preserve">which can be found in some of the CV templates above, sometimes default to weird and unusual styles. A good example of this is drawing an ugly cyan box around hyperlinks using</w:t>
-      </w:r>
-      <w:r>
-        <w:t xml:space="preserve"> </w:t>
-      </w:r>
-      <w:r>
-        <w:rPr>
-          <w:rStyle w:val="VerbatimChar"/>
-        </w:rPr>
         <w:t xml:space="preserve">urlcolor-cyan</w:t>
       </w:r>
       <w:r>
@@ -8306,8 +8308,8 @@
         <w:t xml:space="preserve">{cdyf.me}}}</w:t>
       </w:r>
     </w:p>
-    <w:bookmarkEnd w:id="142"/>
-    <w:bookmarkStart w:id="148" w:name="debugging-your-cv-checklist"/>
+    <w:bookmarkEnd w:id="143"/>
+    <w:bookmarkStart w:id="149" w:name="debugging-your-cv-checklist"/>
     <w:p>
       <w:pPr>
         <w:pStyle w:val="Heading2"/>
@@ -8441,7 +8443,7 @@
       <w:r>
         <w:t xml:space="preserve"> </w:t>
       </w:r>
-      <w:hyperlink r:id="rId143">
+      <w:hyperlink r:id="rId144">
         <w:r>
           <w:rPr>
             <w:rStyle w:val="Hyperlink"/>
@@ -8512,7 +8514,7 @@
       <w:r>
         <w:t xml:space="preserve"> </w:t>
       </w:r>
-      <w:hyperlink r:id="rId144">
+      <w:hyperlink r:id="rId145">
         <w:r>
           <w:rPr>
             <w:rStyle w:val="Hyperlink"/>
@@ -8529,7 +8531,7 @@
       <w:r>
         <w:t xml:space="preserve"> </w:t>
       </w:r>
-      <w:hyperlink r:id="rId145">
+      <w:hyperlink r:id="rId146">
         <w:r>
           <w:rPr>
             <w:rStyle w:val="Hyperlink"/>
@@ -8571,7 +8573,7 @@
       <w:r>
         <w:t xml:space="preserve"> </w:t>
       </w:r>
-      <w:hyperlink r:id="rId146">
+      <w:hyperlink r:id="rId147">
         <w:r>
           <w:rPr>
             <w:rStyle w:val="Hyperlink"/>
@@ -8611,7 +8613,7 @@
       <w:r>
         <w:t xml:space="preserve"> </w:t>
       </w:r>
-      <w:hyperlink r:id="rId147">
+      <w:hyperlink r:id="rId148">
         <w:r>
           <w:rPr>
             <w:rStyle w:val="Hyperlink"/>
@@ -8657,8 +8659,8 @@
         <w:t xml:space="preserve">the same as your University credentials</w:t>
       </w:r>
     </w:p>
-    <w:bookmarkEnd w:id="148"/>
-    <w:bookmarkStart w:id="149" w:name="cvconc"/>
+    <w:bookmarkEnd w:id="149"/>
+    <w:bookmarkStart w:id="150" w:name="cvconc"/>
     <w:p>
       <w:pPr>
         <w:pStyle w:val="Heading2"/>
@@ -8752,9 +8754,9 @@
         <w:t xml:space="preserve">…and more.</w:t>
       </w:r>
     </w:p>
-    <w:bookmarkEnd w:id="149"/>
     <w:bookmarkEnd w:id="150"/>
-    <w:bookmarkStart w:id="151" w:name="appendix"/>
+    <w:bookmarkEnd w:id="151"/>
+    <w:bookmarkStart w:id="152" w:name="appendix"/>
     <w:p>
       <w:pPr>
         <w:pStyle w:val="Heading1"/>
@@ -8763,8 +8765,8 @@
         <w:t xml:space="preserve">Appendix</w:t>
       </w:r>
     </w:p>
-    <w:bookmarkEnd w:id="151"/>
-    <w:bookmarkStart w:id="176" w:name="typography"/>
+    <w:bookmarkEnd w:id="152"/>
+    <w:bookmarkStart w:id="177" w:name="typography"/>
     <w:p>
       <w:pPr>
         <w:pStyle w:val="Heading1"/>
@@ -8792,7 +8794,7 @@
       <w:r>
         <w:t xml:space="preserve"> </w:t>
       </w:r>
-      <w:hyperlink r:id="rId152">
+      <w:hyperlink r:id="rId153">
         <w:r>
           <w:rPr>
             <w:rStyle w:val="Hyperlink"/>
@@ -8809,7 +8811,7 @@
       <w:r>
         <w:t xml:space="preserve"> </w:t>
       </w:r>
-      <w:hyperlink r:id="rId153">
+      <w:hyperlink r:id="rId154">
         <w:r>
           <w:rPr>
             <w:rStyle w:val="Hyperlink"/>
@@ -8824,8 +8826,8 @@
         <w:t xml:space="preserve">etc.</w:t>
       </w:r>
     </w:p>
-    <w:bookmarkStart w:id="175" w:name="refs"/>
-    <w:bookmarkStart w:id="155" w:name="ref-googlescholar"/>
+    <w:bookmarkStart w:id="176" w:name="refs"/>
+    <w:bookmarkStart w:id="156" w:name="ref-googlescholar"/>
     <w:p>
       <w:pPr>
         <w:pStyle w:val="Bibliography"/>
@@ -8866,7 +8868,7 @@
       <w:r>
         <w:t xml:space="preserve"> </w:t>
       </w:r>
-      <w:hyperlink r:id="rId154">
+      <w:hyperlink r:id="rId155">
         <w:r>
           <w:rPr>
             <w:rStyle w:val="Hyperlink"/>
@@ -8878,8 +8880,8 @@
         <w:t xml:space="preserve">.</w:t>
       </w:r>
     </w:p>
-    <w:bookmarkEnd w:id="155"/>
-    <w:bookmarkStart w:id="157" w:name="ref-codinghorror"/>
+    <w:bookmarkEnd w:id="156"/>
+    <w:bookmarkStart w:id="158" w:name="ref-codinghorror"/>
     <w:p>
       <w:pPr>
         <w:pStyle w:val="Bibliography"/>
@@ -8947,7 +8949,7 @@
       <w:r>
         <w:t xml:space="preserve"> </w:t>
       </w:r>
-      <w:hyperlink r:id="rId156">
+      <w:hyperlink r:id="rId157">
         <w:r>
           <w:rPr>
             <w:rStyle w:val="Hyperlink"/>
@@ -8959,8 +8961,8 @@
         <w:t xml:space="preserve">.</w:t>
       </w:r>
     </w:p>
-    <w:bookmarkEnd w:id="157"/>
-    <w:bookmarkStart w:id="159" w:name="ref-turingomnibus"/>
+    <w:bookmarkEnd w:id="158"/>
+    <w:bookmarkStart w:id="160" w:name="ref-turingomnibus"/>
     <w:p>
       <w:pPr>
         <w:pStyle w:val="Bibliography"/>
@@ -9061,7 +9063,7 @@
       <w:r>
         <w:t xml:space="preserve"> </w:t>
       </w:r>
-      <w:hyperlink r:id="rId158">
+      <w:hyperlink r:id="rId159">
         <w:r>
           <w:rPr>
             <w:rStyle w:val="Hyperlink"/>
@@ -9073,8 +9075,8 @@
         <w:t xml:space="preserve">.</w:t>
       </w:r>
     </w:p>
-    <w:bookmarkEnd w:id="159"/>
-    <w:bookmarkStart w:id="161" w:name="ref-debugyourfuture"/>
+    <w:bookmarkEnd w:id="160"/>
+    <w:bookmarkStart w:id="162" w:name="ref-debugyourfuture"/>
     <w:p>
       <w:pPr>
         <w:pStyle w:val="Bibliography"/>
@@ -9110,7 +9112,7 @@
       <w:r>
         <w:t xml:space="preserve"> </w:t>
       </w:r>
-      <w:hyperlink r:id="rId160">
+      <w:hyperlink r:id="rId161">
         <w:r>
           <w:rPr>
             <w:rStyle w:val="Hyperlink"/>
@@ -9122,8 +9124,8 @@
         <w:t xml:space="preserve">.</w:t>
       </w:r>
     </w:p>
-    <w:bookmarkEnd w:id="161"/>
-    <w:bookmarkStart w:id="162" w:name="ref-findingyourfuture"/>
+    <w:bookmarkEnd w:id="162"/>
+    <w:bookmarkStart w:id="163" w:name="ref-findingyourfuture"/>
     <w:p>
       <w:pPr>
         <w:pStyle w:val="Bibliography"/>
@@ -9171,8 +9173,8 @@
         <w:t xml:space="preserve">.</w:t>
       </w:r>
     </w:p>
-    <w:bookmarkEnd w:id="162"/>
-    <w:bookmarkStart w:id="164" w:name="ref-knuth"/>
+    <w:bookmarkEnd w:id="163"/>
+    <w:bookmarkStart w:id="165" w:name="ref-knuth"/>
     <w:p>
       <w:pPr>
         <w:pStyle w:val="Bibliography"/>
@@ -9210,7 +9212,7 @@
       <w:r>
         <w:t xml:space="preserve"> </w:t>
       </w:r>
-      <w:hyperlink r:id="rId163">
+      <w:hyperlink r:id="rId164">
         <w:r>
           <w:rPr>
             <w:rStyle w:val="Hyperlink"/>
@@ -9222,8 +9224,8 @@
         <w:t xml:space="preserve">.</w:t>
       </w:r>
     </w:p>
-    <w:bookmarkEnd w:id="164"/>
-    <w:bookmarkStart w:id="166" w:name="ref-kopka"/>
+    <w:bookmarkEnd w:id="165"/>
+    <w:bookmarkStart w:id="167" w:name="ref-kopka"/>
     <w:p>
       <w:pPr>
         <w:pStyle w:val="Bibliography"/>
@@ -9261,7 +9263,7 @@
       <w:r>
         <w:t xml:space="preserve"> </w:t>
       </w:r>
-      <w:hyperlink r:id="rId165">
+      <w:hyperlink r:id="rId166">
         <w:r>
           <w:rPr>
             <w:rStyle w:val="Hyperlink"/>
@@ -9273,8 +9275,8 @@
         <w:t xml:space="preserve">.</w:t>
       </w:r>
     </w:p>
-    <w:bookmarkEnd w:id="166"/>
-    <w:bookmarkStart w:id="168" w:name="ref-yoda"/>
+    <w:bookmarkEnd w:id="167"/>
+    <w:bookmarkStart w:id="169" w:name="ref-yoda"/>
     <w:p>
       <w:pPr>
         <w:pStyle w:val="Bibliography"/>
@@ -9313,7 +9315,7 @@
       <w:r>
         <w:t xml:space="preserve"> </w:t>
       </w:r>
-      <w:hyperlink r:id="rId167">
+      <w:hyperlink r:id="rId168">
         <w:r>
           <w:rPr>
             <w:rStyle w:val="Hyperlink"/>
@@ -9325,8 +9327,8 @@
         <w:t xml:space="preserve">.</w:t>
       </w:r>
     </w:p>
-    <w:bookmarkEnd w:id="168"/>
-    <w:bookmarkStart w:id="170" w:name="ref-latexproject"/>
+    <w:bookmarkEnd w:id="169"/>
+    <w:bookmarkStart w:id="171" w:name="ref-latexproject"/>
     <w:p>
       <w:pPr>
         <w:pStyle w:val="Bibliography"/>
@@ -9358,7 +9360,7 @@
       <w:r>
         <w:t xml:space="preserve"> </w:t>
       </w:r>
-      <w:hyperlink r:id="rId169">
+      <w:hyperlink r:id="rId170">
         <w:r>
           <w:rPr>
             <w:rStyle w:val="Hyperlink"/>
@@ -9370,8 +9372,8 @@
         <w:t xml:space="preserve">.</w:t>
       </w:r>
     </w:p>
-    <w:bookmarkEnd w:id="170"/>
-    <w:bookmarkStart w:id="172" w:name="ref-turing"/>
+    <w:bookmarkEnd w:id="171"/>
+    <w:bookmarkStart w:id="173" w:name="ref-turing"/>
     <w:p>
       <w:pPr>
         <w:pStyle w:val="Bibliography"/>
@@ -9404,7 +9406,7 @@
       <w:r>
         <w:t xml:space="preserve"> </w:t>
       </w:r>
-      <w:hyperlink r:id="rId171">
+      <w:hyperlink r:id="rId172">
         <w:r>
           <w:rPr>
             <w:rStyle w:val="Hyperlink"/>
@@ -9416,8 +9418,8 @@
         <w:t xml:space="preserve">.</w:t>
       </w:r>
     </w:p>
-    <w:bookmarkEnd w:id="172"/>
-    <w:bookmarkStart w:id="174" w:name="ref-turing50"/>
+    <w:bookmarkEnd w:id="173"/>
+    <w:bookmarkStart w:id="175" w:name="ref-turing50"/>
     <w:p>
       <w:pPr>
         <w:pStyle w:val="Bibliography"/>
@@ -9480,7 +9482,7 @@
       <w:r>
         <w:t xml:space="preserve"> </w:t>
       </w:r>
-      <w:hyperlink r:id="rId173">
+      <w:hyperlink r:id="rId174">
         <w:r>
           <w:rPr>
             <w:rStyle w:val="Hyperlink"/>
@@ -9492,9 +9494,9 @@
         <w:t xml:space="preserve">.</w:t>
       </w:r>
     </w:p>
-    <w:bookmarkEnd w:id="174"/>
     <w:bookmarkEnd w:id="175"/>
     <w:bookmarkEnd w:id="176"/>
+    <w:bookmarkEnd w:id="177"/>
     <w:sectPr/>
   </w:body>
 </w:document>

</xml_diff>